<commit_message>
initialisation du monitoring de reconcialiation de fichiers sur filebeat
</commit_message>
<xml_diff>
--- a/platform_documentation/TPG_BAM- Platform Documentation_V1.docx
+++ b/platform_documentation/TPG_BAM- Platform Documentation_V1.docx
@@ -76,14 +76,12 @@
         </w:rPr>
         <w:t xml:space="preserve"> </w:t>
       </w:r>
-      <w:proofErr w:type="spellStart"/>
       <w:r>
         <w:rPr>
           <w:lang w:val="en-US"/>
         </w:rPr>
         <w:t>tpgbam</w:t>
       </w:r>
-      <w:proofErr w:type="spellEnd"/>
       <w:r>
         <w:rPr>
           <w:lang w:val="en-US"/>
@@ -94,22 +92,110 @@
         <w:rPr>
           <w:lang w:val="en-US"/>
         </w:rPr>
+        <w:t>_dev</w:t>
+      </w:r>
+      <w:r>
+        <w:rPr>
+          <w:lang w:val="en-US"/>
+        </w:rPr>
+        <w:t xml:space="preserve">_mnc </w:t>
+      </w:r>
+      <w:r>
+        <w:rPr>
+          <w:lang w:val="en-US"/>
+        </w:rPr>
+        <w:t>_index</w:t>
+      </w:r>
+    </w:p>
+    <w:p>
+      <w:pPr>
+        <w:rPr>
+          <w:lang w:val="en-US"/>
+        </w:rPr>
+      </w:pPr>
+      <w:r>
+        <w:rPr>
+          <w:lang w:val="en-US"/>
+        </w:rPr>
+        <w:t xml:space="preserve">Index </w:t>
+      </w:r>
+      <w:proofErr w:type="gramStart"/>
+      <w:r>
+        <w:rPr>
+          <w:lang w:val="en-US"/>
+        </w:rPr>
+        <w:t>SCS :</w:t>
+      </w:r>
+      <w:proofErr w:type="gramEnd"/>
+      <w:r>
+        <w:rPr>
+          <w:lang w:val="en-US"/>
+        </w:rPr>
+        <w:t xml:space="preserve"> tpgbam</w:t>
+      </w:r>
+      <w:r>
+        <w:rPr>
+          <w:lang w:val="en-US"/>
+        </w:rPr>
+        <w:t xml:space="preserve"> </w:t>
+      </w:r>
+      <w:r>
+        <w:rPr>
+          <w:lang w:val="en-US"/>
+        </w:rPr>
+        <w:t>_dev</w:t>
+      </w:r>
+      <w:r>
+        <w:rPr>
+          <w:lang w:val="en-US"/>
+        </w:rPr>
+        <w:t xml:space="preserve">_scs </w:t>
+      </w:r>
+      <w:r>
+        <w:rPr>
+          <w:lang w:val="en-US"/>
+        </w:rPr>
         <w:t>_</w:t>
       </w:r>
-      <w:proofErr w:type="spellStart"/>
-      <w:r>
-        <w:rPr>
-          <w:lang w:val="en-US"/>
-        </w:rPr>
-        <w:t>dev</w:t>
-      </w:r>
-      <w:r>
-        <w:rPr>
-          <w:lang w:val="en-US"/>
-        </w:rPr>
-        <w:t>_mnc</w:t>
-      </w:r>
-      <w:proofErr w:type="spellEnd"/>
+      <w:r>
+        <w:rPr>
+          <w:lang w:val="en-US"/>
+        </w:rPr>
+        <w:t>index</w:t>
+      </w:r>
+    </w:p>
+    <w:p>
+      <w:pPr>
+        <w:rPr>
+          <w:lang w:val="en-US"/>
+        </w:rPr>
+      </w:pPr>
+      <w:r>
+        <w:rPr>
+          <w:lang w:val="en-US"/>
+        </w:rPr>
+        <w:t xml:space="preserve">Index </w:t>
+      </w:r>
+      <w:proofErr w:type="gramStart"/>
+      <w:r>
+        <w:rPr>
+          <w:lang w:val="en-US"/>
+        </w:rPr>
+        <w:t>SDS :</w:t>
+      </w:r>
+      <w:proofErr w:type="gramEnd"/>
+      <w:r>
+        <w:rPr>
+          <w:lang w:val="en-US"/>
+        </w:rPr>
+        <w:t xml:space="preserve"> tpg</w:t>
+      </w:r>
+      <w:r>
+        <w:rPr>
+          <w:lang w:val="en-US"/>
+        </w:rPr>
+        <w:t>bam</w:t>
+      </w:r>
       <w:r>
         <w:rPr>
           <w:lang w:val="en-US"/>
@@ -120,6 +206,18 @@
         <w:rPr>
           <w:lang w:val="en-US"/>
         </w:rPr>
+        <w:t>_dev</w:t>
+      </w:r>
+      <w:r>
+        <w:rPr>
+          <w:lang w:val="en-US"/>
+        </w:rPr>
+        <w:t>_sds</w:t>
+      </w:r>
+      <w:r>
+        <w:rPr>
+          <w:lang w:val="en-US"/>
+        </w:rPr>
         <w:t>_index</w:t>
       </w:r>
     </w:p>
@@ -129,261 +227,60 @@
           <w:lang w:val="en-US"/>
         </w:rPr>
       </w:pPr>
-      <w:r>
-        <w:rPr>
-          <w:lang w:val="en-US"/>
-        </w:rPr>
+    </w:p>
+    <w:p>
+      <w:pPr>
+        <w:pStyle w:val="Titre2"/>
+      </w:pPr>
+      <w:r>
+        <w:t>Indexes Templates de données - Plateforme de développement</w:t>
+      </w:r>
+    </w:p>
+    <w:p>
+      <w:pPr>
+        <w:rPr>
+          <w:i/>
+        </w:rPr>
+      </w:pPr>
+      <w:r>
+        <w:rPr>
+          <w:i/>
+        </w:rPr>
+        <w:t>Nom des index templates stockés dans la plateforme</w:t>
+      </w:r>
+    </w:p>
+    <w:p>
+      <w:r>
+        <w:t>Index </w:t>
+      </w:r>
+      <w:r>
+        <w:t xml:space="preserve">Template </w:t>
+      </w:r>
+      <w:r>
+        <w:t>MNC : tpgbam_mnc_dev_index_template</w:t>
+      </w:r>
+    </w:p>
+    <w:p>
+      <w:r>
         <w:t xml:space="preserve">Index </w:t>
       </w:r>
-      <w:proofErr w:type="gramStart"/>
-      <w:r>
-        <w:rPr>
-          <w:lang w:val="en-US"/>
-        </w:rPr>
-        <w:t>SCS :</w:t>
-      </w:r>
-      <w:proofErr w:type="gramEnd"/>
-      <w:r>
-        <w:rPr>
-          <w:lang w:val="en-US"/>
-        </w:rPr>
-        <w:t xml:space="preserve"> </w:t>
-      </w:r>
-      <w:proofErr w:type="spellStart"/>
-      <w:r>
-        <w:rPr>
-          <w:lang w:val="en-US"/>
-        </w:rPr>
-        <w:t>tpgbam</w:t>
-      </w:r>
-      <w:proofErr w:type="spellEnd"/>
-      <w:r>
-        <w:rPr>
-          <w:lang w:val="en-US"/>
-        </w:rPr>
-        <w:t xml:space="preserve"> </w:t>
-      </w:r>
-      <w:r>
-        <w:rPr>
-          <w:lang w:val="en-US"/>
-        </w:rPr>
-        <w:t>_</w:t>
-      </w:r>
-      <w:proofErr w:type="spellStart"/>
-      <w:r>
-        <w:rPr>
-          <w:lang w:val="en-US"/>
-        </w:rPr>
-        <w:t>dev</w:t>
-      </w:r>
-      <w:r>
-        <w:rPr>
-          <w:lang w:val="en-US"/>
-        </w:rPr>
-        <w:t>_scs</w:t>
-      </w:r>
-      <w:proofErr w:type="spellEnd"/>
-      <w:r>
-        <w:rPr>
-          <w:lang w:val="en-US"/>
-        </w:rPr>
-        <w:t xml:space="preserve"> </w:t>
-      </w:r>
-      <w:r>
-        <w:rPr>
-          <w:lang w:val="en-US"/>
-        </w:rPr>
-        <w:t>_</w:t>
-      </w:r>
-      <w:r>
-        <w:rPr>
-          <w:lang w:val="en-US"/>
-        </w:rPr>
-        <w:t>index</w:t>
-      </w:r>
-    </w:p>
-    <w:p>
-      <w:pPr>
-        <w:rPr>
-          <w:lang w:val="en-US"/>
-        </w:rPr>
-      </w:pPr>
-      <w:r>
-        <w:rPr>
-          <w:lang w:val="en-US"/>
-        </w:rPr>
+      <w:r>
+        <w:t xml:space="preserve">Template </w:t>
+      </w:r>
+      <w:r>
+        <w:t>SCS : tpgbam_scs_dev_index_template</w:t>
+      </w:r>
+    </w:p>
+    <w:p>
+      <w:r>
         <w:t xml:space="preserve">Index </w:t>
       </w:r>
-      <w:proofErr w:type="gramStart"/>
-      <w:r>
-        <w:rPr>
-          <w:lang w:val="en-US"/>
-        </w:rPr>
-        <w:t>SDS :</w:t>
-      </w:r>
-      <w:proofErr w:type="gramEnd"/>
-      <w:r>
-        <w:rPr>
-          <w:lang w:val="en-US"/>
-        </w:rPr>
-        <w:t xml:space="preserve"> </w:t>
-      </w:r>
-      <w:proofErr w:type="spellStart"/>
-      <w:r>
-        <w:rPr>
-          <w:lang w:val="en-US"/>
-        </w:rPr>
-        <w:t>tpg</w:t>
-      </w:r>
-      <w:r>
-        <w:rPr>
-          <w:lang w:val="en-US"/>
-        </w:rPr>
-        <w:t>bam</w:t>
-      </w:r>
-      <w:proofErr w:type="spellEnd"/>
-      <w:r>
-        <w:rPr>
-          <w:lang w:val="en-US"/>
-        </w:rPr>
-        <w:t xml:space="preserve"> </w:t>
-      </w:r>
-      <w:r>
-        <w:rPr>
-          <w:lang w:val="en-US"/>
-        </w:rPr>
-        <w:t>_</w:t>
-      </w:r>
-      <w:proofErr w:type="spellStart"/>
-      <w:r>
-        <w:rPr>
-          <w:lang w:val="en-US"/>
-        </w:rPr>
-        <w:t>dev</w:t>
-      </w:r>
-      <w:r>
-        <w:rPr>
-          <w:lang w:val="en-US"/>
-        </w:rPr>
-        <w:t>_sds</w:t>
-      </w:r>
-      <w:r>
-        <w:rPr>
-          <w:lang w:val="en-US"/>
-        </w:rPr>
-        <w:t>_index</w:t>
-      </w:r>
-      <w:proofErr w:type="spellEnd"/>
-    </w:p>
-    <w:p>
-      <w:pPr>
-        <w:rPr>
-          <w:lang w:val="en-US"/>
-        </w:rPr>
-      </w:pPr>
-    </w:p>
-    <w:p>
-      <w:pPr>
-        <w:pStyle w:val="Titre2"/>
-      </w:pPr>
-      <w:r>
-        <w:t xml:space="preserve">Indexes </w:t>
-      </w:r>
-      <w:proofErr w:type="spellStart"/>
-      <w:r>
-        <w:t>Templates</w:t>
-      </w:r>
-      <w:proofErr w:type="spellEnd"/>
-      <w:r>
-        <w:t xml:space="preserve"> </w:t>
-      </w:r>
-      <w:r>
-        <w:t>de données - Plateforme de développement</w:t>
-      </w:r>
-    </w:p>
-    <w:p>
-      <w:pPr>
-        <w:rPr>
-          <w:i/>
-        </w:rPr>
-      </w:pPr>
-      <w:r>
-        <w:rPr>
-          <w:i/>
-        </w:rPr>
-        <w:t xml:space="preserve">Nom des index </w:t>
-      </w:r>
-      <w:proofErr w:type="spellStart"/>
-      <w:r>
-        <w:rPr>
-          <w:i/>
-        </w:rPr>
-        <w:t>templates</w:t>
-      </w:r>
-      <w:proofErr w:type="spellEnd"/>
-      <w:r>
-        <w:rPr>
-          <w:i/>
-        </w:rPr>
-        <w:t xml:space="preserve"> stockés dans la plateforme</w:t>
-      </w:r>
-    </w:p>
-    <w:p>
-      <w:r>
-        <w:t>Index </w:t>
-      </w:r>
       <w:r>
         <w:t xml:space="preserve">Template </w:t>
       </w:r>
       <w:r>
-        <w:t xml:space="preserve">MNC : </w:t>
-      </w:r>
-      <w:proofErr w:type="spellStart"/>
-      <w:r>
-        <w:t>tpgbam_mnc_dev_index</w:t>
-      </w:r>
-      <w:r>
-        <w:t>_template</w:t>
-      </w:r>
-      <w:proofErr w:type="spellEnd"/>
-    </w:p>
-    <w:p>
-      <w:r>
-        <w:t xml:space="preserve">Index </w:t>
-      </w:r>
-      <w:r>
-        <w:t xml:space="preserve">Template </w:t>
-      </w:r>
-      <w:r>
-        <w:t xml:space="preserve">SCS : </w:t>
-      </w:r>
-      <w:proofErr w:type="spellStart"/>
-      <w:r>
-        <w:t>tpgbam_scs_dev_index</w:t>
-      </w:r>
-      <w:r>
-        <w:t>_template</w:t>
-      </w:r>
-      <w:proofErr w:type="spellEnd"/>
-    </w:p>
-    <w:p>
-      <w:r>
-        <w:t xml:space="preserve">Index </w:t>
-      </w:r>
-      <w:r>
-        <w:t xml:space="preserve">Template </w:t>
-      </w:r>
-      <w:r>
-        <w:t xml:space="preserve">SDS : </w:t>
-      </w:r>
-      <w:proofErr w:type="spellStart"/>
-      <w:r>
-        <w:t>tpgbam_sds_dev_index</w:t>
-      </w:r>
-      <w:r>
-        <w:t>_template</w:t>
-      </w:r>
-      <w:proofErr w:type="spellEnd"/>
+        <w:t>SDS : tpgbam_sds_dev_index_template</w:t>
+      </w:r>
     </w:p>
     <w:p/>
     <w:p/>
@@ -391,280 +288,170 @@
       <w:pPr>
         <w:pStyle w:val="Titre2"/>
       </w:pPr>
-      <w:proofErr w:type="spellStart"/>
-      <w:r>
-        <w:t>Ingest</w:t>
-      </w:r>
-      <w:proofErr w:type="spellEnd"/>
+      <w:r>
+        <w:t>Ingest Node Pipelines</w:t>
+      </w:r>
+      <w:r>
+        <w:t xml:space="preserve"> Simulate</w:t>
+      </w:r>
+      <w:r>
+        <w:t xml:space="preserve"> – Plateforme de </w:t>
+      </w:r>
+      <w:r>
+        <w:t>développement</w:t>
+      </w:r>
+    </w:p>
+    <w:p>
+      <w:pPr>
+        <w:rPr>
+          <w:i/>
+        </w:rPr>
+      </w:pPr>
+      <w:r>
+        <w:rPr>
+          <w:i/>
+        </w:rPr>
+        <w:t>Nom du fi</w:t>
+      </w:r>
+      <w:r>
+        <w:rPr>
+          <w:i/>
+        </w:rPr>
+        <w:t>chier stockant le pipeline simul</w:t>
+      </w:r>
+      <w:r>
+        <w:rPr>
+          <w:i/>
+        </w:rPr>
+        <w:t>ate</w:t>
+      </w:r>
+      <w:r>
+        <w:rPr>
+          <w:i/>
+        </w:rPr>
+        <w:t>.</w:t>
+      </w:r>
+    </w:p>
+    <w:p>
+      <w:pPr>
+        <w:rPr>
+          <w:i/>
+        </w:rPr>
+      </w:pPr>
+      <w:r>
+        <w:rPr>
+          <w:i/>
+        </w:rPr>
+        <w:t>ATTENTION : aucun pipeline simulate n’est stocké dans la plateforme. Il n’est utilisé que dans l’environnement de développement</w:t>
+      </w:r>
+    </w:p>
+    <w:p>
+      <w:r>
+        <w:t xml:space="preserve">Pipeline Simulate MNC : </w:t>
+      </w:r>
+      <w:r>
+        <w:t>tpgbam_mnc_dev_</w:t>
+      </w:r>
+      <w:r>
+        <w:t>pipeline_</w:t>
+      </w:r>
+      <w:proofErr w:type="gramStart"/>
+      <w:r>
+        <w:t>simulate</w:t>
+      </w:r>
+      <w:r>
+        <w:t>.json</w:t>
+      </w:r>
+      <w:proofErr w:type="gramEnd"/>
+    </w:p>
+    <w:p>
+      <w:r>
+        <w:t>Pipeline Simulate SCS : tpgbam_scs</w:t>
+      </w:r>
+      <w:r>
+        <w:t>_dev_</w:t>
+      </w:r>
+      <w:r>
+        <w:t>pipeline_</w:t>
+      </w:r>
+      <w:proofErr w:type="gramStart"/>
+      <w:r>
+        <w:t>simulate</w:t>
+      </w:r>
+      <w:r>
+        <w:t>.json</w:t>
+      </w:r>
+      <w:proofErr w:type="gramEnd"/>
+    </w:p>
+    <w:p>
+      <w:r>
+        <w:t>Pipeline Simulate SDS : tpgbam_sds</w:t>
+      </w:r>
+      <w:r>
+        <w:t>_dev_</w:t>
+      </w:r>
+      <w:r>
+        <w:t>pipeline_</w:t>
+      </w:r>
+      <w:proofErr w:type="gramStart"/>
+      <w:r>
+        <w:t>simulate</w:t>
+      </w:r>
+      <w:r>
+        <w:t>.json</w:t>
+      </w:r>
+      <w:proofErr w:type="gramEnd"/>
+    </w:p>
+    <w:p/>
+    <w:p>
+      <w:pPr>
+        <w:pStyle w:val="Titre2"/>
+      </w:pPr>
+      <w:r>
+        <w:t>Ingest Node Pipelines</w:t>
+      </w:r>
       <w:r>
         <w:t xml:space="preserve"> </w:t>
       </w:r>
-      <w:proofErr w:type="spellStart"/>
-      <w:r>
-        <w:t>Node</w:t>
-      </w:r>
-      <w:proofErr w:type="spellEnd"/>
-      <w:r>
-        <w:t xml:space="preserve"> Pipelines</w:t>
-      </w:r>
-      <w:r>
-        <w:t xml:space="preserve"> </w:t>
-      </w:r>
-      <w:proofErr w:type="spellStart"/>
-      <w:r>
-        <w:t>Simulate</w:t>
-      </w:r>
-      <w:proofErr w:type="spellEnd"/>
-      <w:r>
-        <w:t xml:space="preserve"> – Plateforme de </w:t>
+      <w:r>
+        <w:t xml:space="preserve">– Plateforme de </w:t>
       </w:r>
       <w:r>
         <w:t>développement</w:t>
       </w:r>
     </w:p>
     <w:p>
-      <w:pPr>
-        <w:rPr>
-          <w:i/>
-        </w:rPr>
-      </w:pPr>
-      <w:r>
-        <w:rPr>
-          <w:i/>
-        </w:rPr>
-        <w:t>Nom du fi</w:t>
-      </w:r>
-      <w:r>
-        <w:rPr>
-          <w:i/>
-        </w:rPr>
-        <w:t xml:space="preserve">chier stockant le pipeline </w:t>
-      </w:r>
-      <w:proofErr w:type="spellStart"/>
-      <w:r>
-        <w:rPr>
-          <w:i/>
-        </w:rPr>
-        <w:t>simul</w:t>
-      </w:r>
-      <w:r>
-        <w:rPr>
-          <w:i/>
-        </w:rPr>
-        <w:t>ate</w:t>
-      </w:r>
-      <w:proofErr w:type="spellEnd"/>
-      <w:r>
-        <w:rPr>
-          <w:i/>
-        </w:rPr>
-        <w:t>.</w:t>
-      </w:r>
-    </w:p>
-    <w:p>
-      <w:pPr>
-        <w:rPr>
-          <w:i/>
-        </w:rPr>
-      </w:pPr>
-      <w:r>
-        <w:rPr>
-          <w:i/>
-        </w:rPr>
-        <w:t xml:space="preserve">ATTENTION : aucun pipeline </w:t>
-      </w:r>
-      <w:proofErr w:type="spellStart"/>
-      <w:r>
-        <w:rPr>
-          <w:i/>
-        </w:rPr>
-        <w:t>simulate</w:t>
-      </w:r>
-      <w:proofErr w:type="spellEnd"/>
-      <w:r>
-        <w:rPr>
-          <w:i/>
-        </w:rPr>
-        <w:t xml:space="preserve"> n’est stocké dans la plateforme. Il n’est utilisé que dans l’environnement de développement</w:t>
-      </w:r>
-    </w:p>
-    <w:p>
-      <w:r>
-        <w:t xml:space="preserve">Pipeline </w:t>
-      </w:r>
-      <w:proofErr w:type="spellStart"/>
-      <w:r>
-        <w:t>Simulate</w:t>
-      </w:r>
-      <w:proofErr w:type="spellEnd"/>
-      <w:r>
-        <w:t xml:space="preserve"> MNC : </w:t>
-      </w:r>
-      <w:proofErr w:type="spellStart"/>
+      <w:r>
+        <w:t xml:space="preserve">Pipeline MNC : </w:t>
+      </w:r>
       <w:r>
         <w:t>tpgbam_mnc_dev_</w:t>
       </w:r>
       <w:r>
-        <w:t>pipeline_</w:t>
-      </w:r>
-      <w:proofErr w:type="gramStart"/>
-      <w:r>
-        <w:t>simulate</w:t>
-      </w:r>
-      <w:r>
-        <w:t>.json</w:t>
-      </w:r>
-      <w:proofErr w:type="spellEnd"/>
-      <w:proofErr w:type="gramEnd"/>
-    </w:p>
-    <w:p>
-      <w:r>
-        <w:t xml:space="preserve">Pipeline </w:t>
-      </w:r>
-      <w:proofErr w:type="spellStart"/>
-      <w:r>
-        <w:t>Simulate</w:t>
-      </w:r>
-      <w:proofErr w:type="spellEnd"/>
-      <w:r>
-        <w:t xml:space="preserve"> SCS</w:t>
-      </w:r>
-      <w:r>
-        <w:t xml:space="preserve"> : </w:t>
-      </w:r>
-      <w:proofErr w:type="spellStart"/>
-      <w:r>
-        <w:t>tpgbam_scs</w:t>
+        <w:t>pipeline</w:t>
+      </w:r>
+    </w:p>
+    <w:p>
+      <w:r>
+        <w:t>Pipeline SCS : tpgbam_scs</w:t>
       </w:r>
       <w:r>
         <w:t>_dev_</w:t>
       </w:r>
       <w:r>
-        <w:t>pipeline_</w:t>
-      </w:r>
-      <w:proofErr w:type="gramStart"/>
-      <w:r>
-        <w:t>simulate</w:t>
-      </w:r>
-      <w:r>
-        <w:t>.json</w:t>
-      </w:r>
-      <w:proofErr w:type="spellEnd"/>
-      <w:proofErr w:type="gramEnd"/>
-    </w:p>
-    <w:p>
-      <w:r>
-        <w:t xml:space="preserve">Pipeline </w:t>
-      </w:r>
-      <w:proofErr w:type="spellStart"/>
-      <w:r>
-        <w:t>Simulate</w:t>
-      </w:r>
-      <w:proofErr w:type="spellEnd"/>
-      <w:r>
-        <w:t xml:space="preserve"> SD</w:t>
-      </w:r>
-      <w:r>
-        <w:t xml:space="preserve">S : </w:t>
-      </w:r>
-      <w:proofErr w:type="spellStart"/>
-      <w:r>
-        <w:t>tpgbam_sd</w:t>
-      </w:r>
-      <w:r>
-        <w:t>s</w:t>
+        <w:t>pipeline</w:t>
+      </w:r>
+    </w:p>
+    <w:p>
+      <w:r>
+        <w:t>Pipeline SDS : tpgbam_sds</w:t>
       </w:r>
       <w:r>
         <w:t>_dev_</w:t>
       </w:r>
       <w:r>
-        <w:t>pipeline_</w:t>
-      </w:r>
-      <w:proofErr w:type="gramStart"/>
-      <w:r>
-        <w:t>simulate</w:t>
-      </w:r>
-      <w:r>
-        <w:t>.json</w:t>
-      </w:r>
-      <w:proofErr w:type="spellEnd"/>
-      <w:proofErr w:type="gramEnd"/>
-    </w:p>
-    <w:p/>
-    <w:p>
-      <w:pPr>
-        <w:pStyle w:val="Titre2"/>
-      </w:pPr>
-      <w:proofErr w:type="spellStart"/>
-      <w:r>
-        <w:t>Ingest</w:t>
-      </w:r>
-      <w:proofErr w:type="spellEnd"/>
-      <w:r>
-        <w:t xml:space="preserve"> </w:t>
-      </w:r>
-      <w:proofErr w:type="spellStart"/>
-      <w:r>
-        <w:t>Node</w:t>
-      </w:r>
-      <w:proofErr w:type="spellEnd"/>
-      <w:r>
-        <w:t xml:space="preserve"> Pipelines</w:t>
-      </w:r>
-      <w:r>
-        <w:t xml:space="preserve"> </w:t>
-      </w:r>
-      <w:r>
-        <w:t xml:space="preserve">– Plateforme de </w:t>
-      </w:r>
-      <w:r>
-        <w:t>développement</w:t>
-      </w:r>
-    </w:p>
-    <w:p>
-      <w:r>
-        <w:t xml:space="preserve">Pipeline MNC : </w:t>
-      </w:r>
-      <w:proofErr w:type="spellStart"/>
-      <w:r>
-        <w:t>tpgbam_mnc_dev_</w:t>
-      </w:r>
-      <w:r>
         <w:t>pipeline</w:t>
       </w:r>
-      <w:proofErr w:type="spellEnd"/>
-    </w:p>
-    <w:p>
-      <w:r>
-        <w:t xml:space="preserve">Pipeline SCS : </w:t>
-      </w:r>
-      <w:proofErr w:type="spellStart"/>
-      <w:r>
-        <w:t>tpgbam_scs</w:t>
-      </w:r>
-      <w:r>
-        <w:t>_dev_</w:t>
-      </w:r>
-      <w:r>
-        <w:t>pipeline</w:t>
-      </w:r>
-      <w:proofErr w:type="spellEnd"/>
-    </w:p>
-    <w:p>
-      <w:r>
-        <w:t xml:space="preserve">Pipeline SDS : </w:t>
-      </w:r>
-      <w:proofErr w:type="spellStart"/>
-      <w:r>
-        <w:t>tpgbam_sds</w:t>
-      </w:r>
-      <w:r>
-        <w:t>_dev_</w:t>
-      </w:r>
-      <w:r>
-        <w:t>pipeline</w:t>
-      </w:r>
-      <w:proofErr w:type="spellEnd"/>
     </w:p>
     <w:p/>
     <w:p/>
@@ -732,7 +519,6 @@
         </w:rPr>
         <w:t xml:space="preserve"> </w:t>
       </w:r>
-      <w:proofErr w:type="spellStart"/>
       <w:r>
         <w:rPr>
           <w:lang w:val="en-US"/>
@@ -745,7 +531,6 @@
         </w:rPr>
         <w:t>bam</w:t>
       </w:r>
-      <w:proofErr w:type="spellEnd"/>
       <w:r>
         <w:rPr>
           <w:lang w:val="en-US"/>
@@ -756,14 +541,7 @@
         <w:rPr>
           <w:lang w:val="en-US"/>
         </w:rPr>
-        <w:t>_</w:t>
-      </w:r>
-      <w:proofErr w:type="spellStart"/>
-      <w:r>
-        <w:rPr>
-          <w:lang w:val="en-US"/>
-        </w:rPr>
-        <w:t>mo</w:t>
+        <w:t>_mo</w:t>
       </w:r>
       <w:r>
         <w:rPr>
@@ -775,79 +553,21 @@
         <w:rPr>
           <w:lang w:val="en-US"/>
         </w:rPr>
-        <w:t>_dev</w:t>
-      </w:r>
-      <w:r>
-        <w:rPr>
-          <w:lang w:val="en-US"/>
-        </w:rPr>
-        <w:t>_user</w:t>
-      </w:r>
-      <w:proofErr w:type="spellEnd"/>
-    </w:p>
-    <w:p>
-      <w:pPr>
-        <w:rPr>
-          <w:lang w:val="en-US"/>
-        </w:rPr>
-      </w:pPr>
-      <w:proofErr w:type="gramStart"/>
-      <w:r>
-        <w:rPr>
-          <w:lang w:val="en-US"/>
-        </w:rPr>
-        <w:t>Password :</w:t>
-      </w:r>
-      <w:proofErr w:type="gramEnd"/>
-      <w:r>
-        <w:rPr>
-          <w:lang w:val="en-US"/>
-        </w:rPr>
-        <w:t xml:space="preserve"> monitoringdev$1</w:t>
-      </w:r>
-    </w:p>
-    <w:p>
-      <w:pPr>
-        <w:rPr>
-          <w:lang w:val="en-US"/>
-        </w:rPr>
-      </w:pPr>
-      <w:proofErr w:type="gramStart"/>
-      <w:r>
-        <w:rPr>
-          <w:lang w:val="en-US"/>
-        </w:rPr>
-        <w:t>Role :</w:t>
-      </w:r>
-      <w:proofErr w:type="gramEnd"/>
-      <w:r>
-        <w:rPr>
-          <w:lang w:val="en-US"/>
-        </w:rPr>
-        <w:t xml:space="preserve"> </w:t>
-      </w:r>
-      <w:proofErr w:type="spellStart"/>
-      <w:r>
-        <w:rPr>
-          <w:lang w:val="en-US"/>
-        </w:rPr>
-        <w:t>logstash_system</w:t>
-      </w:r>
-      <w:proofErr w:type="spellEnd"/>
-    </w:p>
-    <w:p>
-      <w:pPr>
-        <w:rPr>
-          <w:lang w:val="en-US"/>
-        </w:rPr>
-      </w:pPr>
-    </w:p>
-    <w:p>
-      <w:pPr>
-        <w:rPr>
-          <w:lang w:val="en-US"/>
-        </w:rPr>
-      </w:pPr>
+        <w:t>_dev_user</w:t>
+      </w:r>
+    </w:p>
+    <w:p>
+      <w:r>
+        <w:t>Password : monitoringdev$1</w:t>
+      </w:r>
+    </w:p>
+    <w:p>
+      <w:r>
+        <w:t>Role : logstash_system</w:t>
+      </w:r>
+    </w:p>
+    <w:p/>
+    <w:p>
       <w:r>
         <w:rPr>
           <w:noProof/>
@@ -917,7 +637,6 @@
                               </w:rPr>
                               <w:t xml:space="preserve">For Elasticsearch 5.x clusters: Monitoring data is retained for three days by default or as specified by the </w:t>
                             </w:r>
-                            <w:proofErr w:type="spellStart"/>
                             <w:proofErr w:type="gramStart"/>
                             <w:r>
                               <w:rPr>
@@ -930,14 +649,7 @@
                               <w:rPr>
                                 <w:lang w:val="en-US"/>
                               </w:rPr>
-                              <w:t>.history.duration</w:t>
-                            </w:r>
-                            <w:proofErr w:type="spellEnd"/>
-                            <w:r>
-                              <w:rPr>
-                                <w:lang w:val="en-US"/>
-                              </w:rPr>
-                              <w:t xml:space="preserve"> user setting.</w:t>
+                              <w:t>.history.duration user setting.</w:t>
                             </w:r>
                           </w:p>
                           <w:p>
@@ -986,7 +698,6 @@
                         </w:rPr>
                         <w:t xml:space="preserve">For Elasticsearch 5.x clusters: Monitoring data is retained for three days by default or as specified by the </w:t>
                       </w:r>
-                      <w:proofErr w:type="spellStart"/>
                       <w:proofErr w:type="gramStart"/>
                       <w:r>
                         <w:rPr>
@@ -999,14 +710,7 @@
                         <w:rPr>
                           <w:lang w:val="en-US"/>
                         </w:rPr>
-                        <w:t>.history.duration</w:t>
-                      </w:r>
-                      <w:proofErr w:type="spellEnd"/>
-                      <w:r>
-                        <w:rPr>
-                          <w:lang w:val="en-US"/>
-                        </w:rPr>
-                        <w:t xml:space="preserve"> user setting.</w:t>
+                        <w:t>.history.duration user setting.</w:t>
                       </w:r>
                     </w:p>
                     <w:p>
@@ -1024,62 +728,14 @@
         </mc:AlternateContent>
       </w:r>
     </w:p>
-    <w:p>
-      <w:pPr>
-        <w:rPr>
-          <w:lang w:val="en-US"/>
-        </w:rPr>
-      </w:pPr>
-    </w:p>
-    <w:p>
-      <w:pPr>
-        <w:rPr>
-          <w:lang w:val="en-US"/>
-        </w:rPr>
-      </w:pPr>
-    </w:p>
-    <w:p>
-      <w:pPr>
-        <w:rPr>
-          <w:lang w:val="en-US"/>
-        </w:rPr>
-      </w:pPr>
-    </w:p>
-    <w:p>
-      <w:pPr>
-        <w:rPr>
-          <w:lang w:val="en-US"/>
-        </w:rPr>
-      </w:pPr>
-    </w:p>
-    <w:p>
-      <w:pPr>
-        <w:rPr>
-          <w:lang w:val="en-US"/>
-        </w:rPr>
-      </w:pPr>
-    </w:p>
-    <w:p>
-      <w:pPr>
-        <w:rPr>
-          <w:lang w:val="en-US"/>
-        </w:rPr>
-      </w:pPr>
-    </w:p>
-    <w:p>
-      <w:pPr>
-        <w:rPr>
-          <w:lang w:val="en-US"/>
-        </w:rPr>
-      </w:pPr>
-    </w:p>
-    <w:p>
-      <w:pPr>
-        <w:rPr>
-          <w:lang w:val="en-US"/>
-        </w:rPr>
-      </w:pPr>
-    </w:p>
+    <w:p/>
+    <w:p/>
+    <w:p/>
+    <w:p/>
+    <w:p/>
+    <w:p/>
+    <w:p/>
+    <w:p/>
     <w:p>
       <w:pPr>
         <w:pStyle w:val="Titre1"/>
@@ -1103,15 +759,7 @@
         <w:t>e</w:t>
       </w:r>
       <w:r>
-        <w:t xml:space="preserve">s services </w:t>
-      </w:r>
-      <w:proofErr w:type="spellStart"/>
-      <w:r>
-        <w:t>filebeats</w:t>
-      </w:r>
-      <w:proofErr w:type="spellEnd"/>
-      <w:r>
-        <w:t xml:space="preserve"> </w:t>
+        <w:t xml:space="preserve">s services filebeats </w:t>
       </w:r>
       <w:r>
         <w:t>spécifiques </w:t>
@@ -1123,19 +771,11 @@
           <w:u w:val="single"/>
         </w:rPr>
       </w:pPr>
-      <w:proofErr w:type="spellStart"/>
       <w:r>
         <w:rPr>
           <w:u w:val="single"/>
         </w:rPr>
-        <w:t>Filebeat-bench</w:t>
-      </w:r>
-      <w:proofErr w:type="spellEnd"/>
-      <w:r>
-        <w:rPr>
-          <w:u w:val="single"/>
-        </w:rPr>
-        <w:t xml:space="preserve"> </w:t>
+        <w:t xml:space="preserve">Filebeat-bench </w:t>
       </w:r>
     </w:p>
     <w:p>
@@ -1143,62 +783,28 @@
         <w:t xml:space="preserve">Description : </w:t>
       </w:r>
       <w:r>
-        <w:t xml:space="preserve">Service de test de </w:t>
-      </w:r>
-      <w:proofErr w:type="spellStart"/>
-      <w:r>
-        <w:t>filebeat</w:t>
-      </w:r>
-      <w:proofErr w:type="spellEnd"/>
+        <w:t>Service de test de filebeat</w:t>
+      </w:r>
     </w:p>
     <w:p>
       <w:r>
         <w:t xml:space="preserve">Configuration : </w:t>
       </w:r>
       <w:r>
-        <w:t>/</w:t>
-      </w:r>
-      <w:proofErr w:type="spellStart"/>
-      <w:r>
-        <w:t>root</w:t>
-      </w:r>
-      <w:proofErr w:type="spellEnd"/>
-      <w:r>
-        <w:t>/</w:t>
-      </w:r>
-      <w:proofErr w:type="spellStart"/>
-      <w:r>
-        <w:t>bench</w:t>
-      </w:r>
-      <w:proofErr w:type="spellEnd"/>
-      <w:r>
-        <w:t>/</w:t>
-      </w:r>
-      <w:proofErr w:type="spellStart"/>
-      <w:r>
-        <w:t>filebeat.yml</w:t>
-      </w:r>
-      <w:proofErr w:type="spellEnd"/>
-    </w:p>
-    <w:p>
-      <w:pPr>
-        <w:rPr>
-          <w:lang w:val="en-US"/>
-        </w:rPr>
-      </w:pPr>
-      <w:proofErr w:type="spellStart"/>
-      <w:r>
-        <w:rPr>
-          <w:lang w:val="en-US"/>
-        </w:rPr>
-        <w:t>Systemd</w:t>
-      </w:r>
-      <w:proofErr w:type="spellEnd"/>
-      <w:r>
-        <w:rPr>
-          <w:lang w:val="en-US"/>
-        </w:rPr>
-        <w:t xml:space="preserve"> </w:t>
+        <w:t>/root/bench/filebeat.yml</w:t>
+      </w:r>
+    </w:p>
+    <w:p>
+      <w:pPr>
+        <w:rPr>
+          <w:lang w:val="en-US"/>
+        </w:rPr>
+      </w:pPr>
+      <w:r>
+        <w:rPr>
+          <w:lang w:val="en-US"/>
+        </w:rPr>
+        <w:t xml:space="preserve">Systemd </w:t>
       </w:r>
       <w:r>
         <w:rPr>
@@ -1224,28 +830,7 @@
         <w:rPr>
           <w:lang w:val="en-US"/>
         </w:rPr>
-        <w:t>/</w:t>
-      </w:r>
-      <w:proofErr w:type="spellStart"/>
-      <w:r>
-        <w:rPr>
-          <w:lang w:val="en-US"/>
-        </w:rPr>
-        <w:t>systemd</w:t>
-      </w:r>
-      <w:proofErr w:type="spellEnd"/>
-      <w:r>
-        <w:rPr>
-          <w:lang w:val="en-US"/>
-        </w:rPr>
-        <w:t>/system/</w:t>
-      </w:r>
-      <w:proofErr w:type="spellStart"/>
-      <w:r>
-        <w:rPr>
-          <w:lang w:val="en-US"/>
-        </w:rPr>
-        <w:t>file</w:t>
+        <w:t>/systemd/system/file</w:t>
       </w:r>
       <w:r>
         <w:rPr>
@@ -1259,7 +844,6 @@
         </w:rPr>
         <w:t>-bench.service</w:t>
       </w:r>
-      <w:proofErr w:type="spellEnd"/>
     </w:p>
     <w:p>
       <w:pPr>
@@ -1295,25 +879,11 @@
     <w:p>
       <w:pPr>
         <w:pStyle w:val="Titre2"/>
-        <w:rPr>
-          <w:lang w:val="en-US"/>
-        </w:rPr>
-      </w:pPr>
-      <w:r>
-        <w:rPr>
-          <w:lang w:val="en-US"/>
-        </w:rPr>
+      </w:pPr>
+      <w:r>
         <w:lastRenderedPageBreak/>
-        <w:t xml:space="preserve">Monitoring de la </w:t>
-      </w:r>
-      <w:proofErr w:type="spellStart"/>
-      <w:r>
-        <w:rPr>
-          <w:lang w:val="en-US"/>
-        </w:rPr>
-        <w:t>plateforme</w:t>
-      </w:r>
-      <w:proofErr w:type="spellEnd"/>
+        <w:t>Monitoring de la plateforme</w:t>
+      </w:r>
     </w:p>
     <w:p>
       <w:pPr>
@@ -1323,15 +893,7 @@
         <w:t>Monitoring</w:t>
       </w:r>
       <w:r>
-        <w:t xml:space="preserve"> : Recherche d’un processus </w:t>
-      </w:r>
-      <w:proofErr w:type="spellStart"/>
-      <w:r>
-        <w:t>filebeat</w:t>
-      </w:r>
-      <w:proofErr w:type="spellEnd"/>
-      <w:r>
-        <w:t xml:space="preserve"> particul</w:t>
+        <w:t xml:space="preserve"> : Recherche d’un processus filebeat particul</w:t>
       </w:r>
       <w:r>
         <w:t>ier</w:t>
@@ -1339,56 +901,30 @@
     </w:p>
     <w:p>
       <w:r>
-        <w:t>Le monitoring des processus « </w:t>
-      </w:r>
-      <w:proofErr w:type="spellStart"/>
-      <w:r>
-        <w:t>filebeat</w:t>
-      </w:r>
-      <w:proofErr w:type="spellEnd"/>
-      <w:r>
-        <w:t> »</w:t>
-      </w:r>
-      <w:r>
-        <w:t xml:space="preserve"> se fera </w:t>
-      </w:r>
-      <w:proofErr w:type="spellStart"/>
-      <w:r>
-        <w:t>gra</w:t>
-      </w:r>
-      <w:r>
-        <w:t>ce</w:t>
-      </w:r>
-      <w:proofErr w:type="spellEnd"/>
-      <w:r>
-        <w:t xml:space="preserve"> </w:t>
+        <w:t>Le monitoring des processus « filebeat »</w:t>
+      </w:r>
+      <w:r>
+        <w:t xml:space="preserve"> se fera gra</w:t>
+      </w:r>
+      <w:r>
+        <w:t xml:space="preserve">ce </w:t>
       </w:r>
       <w:r>
         <w:t xml:space="preserve">à leur existence telle que détecter dans </w:t>
       </w:r>
-      <w:proofErr w:type="spellStart"/>
       <w:r>
         <w:rPr>
           <w:b/>
         </w:rPr>
         <w:t>metricbeat</w:t>
       </w:r>
-      <w:proofErr w:type="spellEnd"/>
       <w:r>
         <w:t>.</w:t>
       </w:r>
     </w:p>
     <w:p>
       <w:r>
-        <w:t xml:space="preserve">Recherche de processus </w:t>
-      </w:r>
-      <w:proofErr w:type="spellStart"/>
-      <w:r>
-        <w:t>filebeat</w:t>
-      </w:r>
-      <w:proofErr w:type="spellEnd"/>
-      <w:r>
-        <w:t xml:space="preserve"> </w:t>
+        <w:t xml:space="preserve">Recherche de processus filebeat </w:t>
       </w:r>
       <w:r>
         <w:t xml:space="preserve">et classement </w:t>
@@ -1557,48 +1093,45 @@
                                 <w:szCs w:val="20"/>
                                 <w:lang w:val="en-US"/>
                               </w:rPr>
-                              <w:t xml:space="preserve">            {"match": {"system.process.name": "</w:t>
-                            </w:r>
-                            <w:proofErr w:type="spellStart"/>
-                            <w:r>
+                              <w:t xml:space="preserve">            {"match": {"system.process.name": "filebeat"}}</w:t>
+                            </w:r>
+                          </w:p>
+                          <w:p>
+                            <w:pPr>
                               <w:rPr>
                                 <w:sz w:val="16"/>
                                 <w:szCs w:val="20"/>
-                                <w:lang w:val="en-US"/>
-                              </w:rPr>
-                              <w:t>filebeat</w:t>
-                            </w:r>
-                            <w:proofErr w:type="spellEnd"/>
+                              </w:rPr>
+                            </w:pPr>
                             <w:r>
                               <w:rPr>
                                 <w:sz w:val="16"/>
                                 <w:szCs w:val="20"/>
                                 <w:lang w:val="en-US"/>
                               </w:rPr>
-                              <w:t>"}}</w:t>
-                            </w:r>
-                          </w:p>
-                          <w:p>
-                            <w:pPr>
+                              <w:t xml:space="preserve">      </w:t>
+                            </w:r>
+                            <w:r>
                               <w:rPr>
                                 <w:sz w:val="16"/>
                                 <w:szCs w:val="20"/>
                               </w:rPr>
-                            </w:pPr>
-                            <w:r>
+                              <w:t>]</w:t>
+                            </w:r>
+                          </w:p>
+                          <w:p>
+                            <w:pPr>
                               <w:rPr>
                                 <w:sz w:val="16"/>
                                 <w:szCs w:val="20"/>
-                                <w:lang w:val="en-US"/>
-                              </w:rPr>
-                              <w:t xml:space="preserve">      </w:t>
-                            </w:r>
+                              </w:rPr>
+                            </w:pPr>
                             <w:r>
                               <w:rPr>
                                 <w:sz w:val="16"/>
                                 <w:szCs w:val="20"/>
                               </w:rPr>
-                              <w:t>]</w:t>
+                              <w:t xml:space="preserve">    }</w:t>
                             </w:r>
                           </w:p>
                           <w:p>
@@ -1613,7 +1146,7 @@
                                 <w:sz w:val="16"/>
                                 <w:szCs w:val="20"/>
                               </w:rPr>
-                              <w:t xml:space="preserve">    }</w:t>
+                              <w:t xml:space="preserve">    </w:t>
                             </w:r>
                           </w:p>
                           <w:p>
@@ -1628,7 +1161,7 @@
                                 <w:sz w:val="16"/>
                                 <w:szCs w:val="20"/>
                               </w:rPr>
-                              <w:t xml:space="preserve">    </w:t>
+                              <w:t xml:space="preserve">  },</w:t>
                             </w:r>
                           </w:p>
                           <w:p>
@@ -1643,98 +1176,65 @@
                                 <w:sz w:val="16"/>
                                 <w:szCs w:val="20"/>
                               </w:rPr>
-                              <w:t xml:space="preserve">  },</w:t>
-                            </w:r>
-                          </w:p>
-                          <w:p>
-                            <w:pPr>
+                              <w:t xml:space="preserve">  "_source</w:t>
+                            </w:r>
+                            <w:proofErr w:type="gramStart"/>
+                            <w:r>
                               <w:rPr>
                                 <w:sz w:val="16"/>
                                 <w:szCs w:val="20"/>
                               </w:rPr>
-                            </w:pPr>
+                              <w:t>":</w:t>
+                            </w:r>
+                            <w:proofErr w:type="gramEnd"/>
                             <w:r>
                               <w:rPr>
                                 <w:sz w:val="16"/>
                                 <w:szCs w:val="20"/>
                               </w:rPr>
-                              <w:t xml:space="preserve">  "_source</w:t>
+                              <w:t xml:space="preserve"> ["@timestamp","system.process.name","system.process.cgroup.cpu.id"],</w:t>
+                            </w:r>
+                          </w:p>
+                          <w:p>
+                            <w:pPr>
+                              <w:rPr>
+                                <w:sz w:val="16"/>
+                                <w:szCs w:val="20"/>
+                                <w:lang w:val="en-US"/>
+                              </w:rPr>
+                            </w:pPr>
+                            <w:r>
+                              <w:rPr>
+                                <w:sz w:val="16"/>
+                                <w:szCs w:val="20"/>
+                              </w:rPr>
+                              <w:t xml:space="preserve">  </w:t>
+                            </w:r>
+                            <w:r>
+                              <w:rPr>
+                                <w:sz w:val="16"/>
+                                <w:szCs w:val="20"/>
+                                <w:lang w:val="en-US"/>
+                              </w:rPr>
+                              <w:t xml:space="preserve">"sort": </w:t>
                             </w:r>
                             <w:proofErr w:type="gramStart"/>
                             <w:r>
                               <w:rPr>
                                 <w:sz w:val="16"/>
                                 <w:szCs w:val="20"/>
-                              </w:rPr>
-                              <w:t>":</w:t>
+                                <w:lang w:val="en-US"/>
+                              </w:rPr>
+                              <w:t>{ "</w:t>
                             </w:r>
                             <w:proofErr w:type="gramEnd"/>
                             <w:r>
                               <w:rPr>
                                 <w:sz w:val="16"/>
                                 <w:szCs w:val="20"/>
-                              </w:rPr>
-                              <w:t xml:space="preserve"> ["@timestamp","system.process.name","system.process.cgroup.cpu.id"],</w:t>
-                            </w:r>
-                          </w:p>
-                          <w:p>
-                            <w:pPr>
-                              <w:rPr>
-                                <w:sz w:val="16"/>
-                                <w:szCs w:val="20"/>
-                                <w:lang w:val="en-US"/>
-                              </w:rPr>
-                            </w:pPr>
-                            <w:r>
-                              <w:rPr>
-                                <w:sz w:val="16"/>
-                                <w:szCs w:val="20"/>
-                              </w:rPr>
-                              <w:t xml:space="preserve">  </w:t>
-                            </w:r>
-                            <w:r>
-                              <w:rPr>
-                                <w:sz w:val="16"/>
-                                <w:szCs w:val="20"/>
-                                <w:lang w:val="en-US"/>
-                              </w:rPr>
-                              <w:t xml:space="preserve">"sort": </w:t>
-                            </w:r>
-                            <w:proofErr w:type="gramStart"/>
-                            <w:r>
-                              <w:rPr>
-                                <w:sz w:val="16"/>
-                                <w:szCs w:val="20"/>
-                                <w:lang w:val="en-US"/>
-                              </w:rPr>
-                              <w:t>{ "</w:t>
-                            </w:r>
-                            <w:proofErr w:type="gramEnd"/>
-                            <w:r>
-                              <w:rPr>
-                                <w:sz w:val="16"/>
-                                <w:szCs w:val="20"/>
-                                <w:lang w:val="en-US"/>
-                              </w:rPr>
-                              <w:t>@timestamp": { "order": "</w:t>
-                            </w:r>
-                            <w:proofErr w:type="spellStart"/>
-                            <w:r>
-                              <w:rPr>
-                                <w:sz w:val="16"/>
-                                <w:szCs w:val="20"/>
-                                <w:lang w:val="en-US"/>
-                              </w:rPr>
-                              <w:t>desc</w:t>
-                            </w:r>
-                            <w:proofErr w:type="spellEnd"/>
-                            <w:r>
-                              <w:rPr>
-                                <w:sz w:val="16"/>
-                                <w:szCs w:val="20"/>
-                                <w:lang w:val="en-US"/>
-                              </w:rPr>
-                              <w:t xml:space="preserve">"}}, </w:t>
+                                <w:lang w:val="en-US"/>
+                              </w:rPr>
+                              <w:t xml:space="preserve">@timestamp": { "order": "desc"}}, </w:t>
                             </w:r>
                           </w:p>
                           <w:p>
@@ -1903,48 +1403,45 @@
                           <w:szCs w:val="20"/>
                           <w:lang w:val="en-US"/>
                         </w:rPr>
-                        <w:t xml:space="preserve">            {"match": {"system.process.name": "</w:t>
-                      </w:r>
-                      <w:proofErr w:type="spellStart"/>
-                      <w:r>
+                        <w:t xml:space="preserve">            {"match": {"system.process.name": "filebeat"}}</w:t>
+                      </w:r>
+                    </w:p>
+                    <w:p>
+                      <w:pPr>
                         <w:rPr>
                           <w:sz w:val="16"/>
                           <w:szCs w:val="20"/>
-                          <w:lang w:val="en-US"/>
-                        </w:rPr>
-                        <w:t>filebeat</w:t>
-                      </w:r>
-                      <w:proofErr w:type="spellEnd"/>
+                        </w:rPr>
+                      </w:pPr>
                       <w:r>
                         <w:rPr>
                           <w:sz w:val="16"/>
                           <w:szCs w:val="20"/>
                           <w:lang w:val="en-US"/>
                         </w:rPr>
-                        <w:t>"}}</w:t>
-                      </w:r>
-                    </w:p>
-                    <w:p>
-                      <w:pPr>
+                        <w:t xml:space="preserve">      </w:t>
+                      </w:r>
+                      <w:r>
                         <w:rPr>
                           <w:sz w:val="16"/>
                           <w:szCs w:val="20"/>
                         </w:rPr>
-                      </w:pPr>
-                      <w:r>
+                        <w:t>]</w:t>
+                      </w:r>
+                    </w:p>
+                    <w:p>
+                      <w:pPr>
                         <w:rPr>
                           <w:sz w:val="16"/>
                           <w:szCs w:val="20"/>
-                          <w:lang w:val="en-US"/>
-                        </w:rPr>
-                        <w:t xml:space="preserve">      </w:t>
-                      </w:r>
+                        </w:rPr>
+                      </w:pPr>
                       <w:r>
                         <w:rPr>
                           <w:sz w:val="16"/>
                           <w:szCs w:val="20"/>
                         </w:rPr>
-                        <w:t>]</w:t>
+                        <w:t xml:space="preserve">    }</w:t>
                       </w:r>
                     </w:p>
                     <w:p>
@@ -1959,7 +1456,7 @@
                           <w:sz w:val="16"/>
                           <w:szCs w:val="20"/>
                         </w:rPr>
-                        <w:t xml:space="preserve">    }</w:t>
+                        <w:t xml:space="preserve">    </w:t>
                       </w:r>
                     </w:p>
                     <w:p>
@@ -1974,7 +1471,7 @@
                           <w:sz w:val="16"/>
                           <w:szCs w:val="20"/>
                         </w:rPr>
-                        <w:t xml:space="preserve">    </w:t>
+                        <w:t xml:space="preserve">  },</w:t>
                       </w:r>
                     </w:p>
                     <w:p>
@@ -1989,98 +1486,65 @@
                           <w:sz w:val="16"/>
                           <w:szCs w:val="20"/>
                         </w:rPr>
-                        <w:t xml:space="preserve">  },</w:t>
-                      </w:r>
-                    </w:p>
-                    <w:p>
-                      <w:pPr>
+                        <w:t xml:space="preserve">  "_source</w:t>
+                      </w:r>
+                      <w:proofErr w:type="gramStart"/>
+                      <w:r>
                         <w:rPr>
                           <w:sz w:val="16"/>
                           <w:szCs w:val="20"/>
                         </w:rPr>
-                      </w:pPr>
+                        <w:t>":</w:t>
+                      </w:r>
+                      <w:proofErr w:type="gramEnd"/>
                       <w:r>
                         <w:rPr>
                           <w:sz w:val="16"/>
                           <w:szCs w:val="20"/>
                         </w:rPr>
-                        <w:t xml:space="preserve">  "_source</w:t>
+                        <w:t xml:space="preserve"> ["@timestamp","system.process.name","system.process.cgroup.cpu.id"],</w:t>
+                      </w:r>
+                    </w:p>
+                    <w:p>
+                      <w:pPr>
+                        <w:rPr>
+                          <w:sz w:val="16"/>
+                          <w:szCs w:val="20"/>
+                          <w:lang w:val="en-US"/>
+                        </w:rPr>
+                      </w:pPr>
+                      <w:r>
+                        <w:rPr>
+                          <w:sz w:val="16"/>
+                          <w:szCs w:val="20"/>
+                        </w:rPr>
+                        <w:t xml:space="preserve">  </w:t>
+                      </w:r>
+                      <w:r>
+                        <w:rPr>
+                          <w:sz w:val="16"/>
+                          <w:szCs w:val="20"/>
+                          <w:lang w:val="en-US"/>
+                        </w:rPr>
+                        <w:t xml:space="preserve">"sort": </w:t>
                       </w:r>
                       <w:proofErr w:type="gramStart"/>
                       <w:r>
                         <w:rPr>
                           <w:sz w:val="16"/>
                           <w:szCs w:val="20"/>
-                        </w:rPr>
-                        <w:t>":</w:t>
+                          <w:lang w:val="en-US"/>
+                        </w:rPr>
+                        <w:t>{ "</w:t>
                       </w:r>
                       <w:proofErr w:type="gramEnd"/>
                       <w:r>
                         <w:rPr>
                           <w:sz w:val="16"/>
                           <w:szCs w:val="20"/>
-                        </w:rPr>
-                        <w:t xml:space="preserve"> ["@timestamp","system.process.name","system.process.cgroup.cpu.id"],</w:t>
-                      </w:r>
-                    </w:p>
-                    <w:p>
-                      <w:pPr>
-                        <w:rPr>
-                          <w:sz w:val="16"/>
-                          <w:szCs w:val="20"/>
-                          <w:lang w:val="en-US"/>
-                        </w:rPr>
-                      </w:pPr>
-                      <w:r>
-                        <w:rPr>
-                          <w:sz w:val="16"/>
-                          <w:szCs w:val="20"/>
-                        </w:rPr>
-                        <w:t xml:space="preserve">  </w:t>
-                      </w:r>
-                      <w:r>
-                        <w:rPr>
-                          <w:sz w:val="16"/>
-                          <w:szCs w:val="20"/>
-                          <w:lang w:val="en-US"/>
-                        </w:rPr>
-                        <w:t xml:space="preserve">"sort": </w:t>
-                      </w:r>
-                      <w:proofErr w:type="gramStart"/>
-                      <w:r>
-                        <w:rPr>
-                          <w:sz w:val="16"/>
-                          <w:szCs w:val="20"/>
-                          <w:lang w:val="en-US"/>
-                        </w:rPr>
-                        <w:t>{ "</w:t>
-                      </w:r>
-                      <w:proofErr w:type="gramEnd"/>
-                      <w:r>
-                        <w:rPr>
-                          <w:sz w:val="16"/>
-                          <w:szCs w:val="20"/>
-                          <w:lang w:val="en-US"/>
-                        </w:rPr>
-                        <w:t>@timestamp": { "order": "</w:t>
-                      </w:r>
-                      <w:proofErr w:type="spellStart"/>
-                      <w:r>
-                        <w:rPr>
-                          <w:sz w:val="16"/>
-                          <w:szCs w:val="20"/>
-                          <w:lang w:val="en-US"/>
-                        </w:rPr>
-                        <w:t>desc</w:t>
-                      </w:r>
-                      <w:proofErr w:type="spellEnd"/>
-                      <w:r>
-                        <w:rPr>
-                          <w:sz w:val="16"/>
-                          <w:szCs w:val="20"/>
-                          <w:lang w:val="en-US"/>
-                        </w:rPr>
-                        <w:t xml:space="preserve">"}}, </w:t>
+                          <w:lang w:val="en-US"/>
+                        </w:rPr>
+                        <w:t xml:space="preserve">@timestamp": { "order": "desc"}}, </w:t>
                       </w:r>
                     </w:p>
                     <w:p>
@@ -2201,16 +1665,7 @@
         </w:numPr>
       </w:pPr>
       <w:r>
-        <w:t xml:space="preserve">De </w:t>
-      </w:r>
-      <w:r>
-        <w:t>détruire</w:t>
-      </w:r>
-      <w:r>
-        <w:t xml:space="preserve"> la liste de données caractérisée par le </w:t>
-      </w:r>
-      <w:r>
-        <w:t>As-Of / As-At</w:t>
+        <w:t>De détruire la liste de données caractérisée par le As-Of / As-At</w:t>
       </w:r>
       <w:r>
         <w:t xml:space="preserve"> intégrant la duplication,</w:t>
@@ -2225,13 +1680,7 @@
         </w:numPr>
       </w:pPr>
       <w:r>
-        <w:t xml:space="preserve">De réinjecter </w:t>
-      </w:r>
-      <w:r>
-        <w:t>la liste de données caractérisée par le As-Of / As-At</w:t>
-      </w:r>
-      <w:r>
-        <w:t xml:space="preserve"> </w:t>
+        <w:t xml:space="preserve">De réinjecter la liste de données caractérisée par le As-Of / As-At </w:t>
       </w:r>
       <w:r>
         <w:t>incriminé.</w:t>
@@ -2312,23 +1761,7 @@
                                 <w:sz w:val="16"/>
                                 <w:lang w:val="en-US"/>
                               </w:rPr>
-                              <w:t xml:space="preserve">POST </w:t>
-                            </w:r>
-                            <w:proofErr w:type="spellStart"/>
-                            <w:r>
-                              <w:rPr>
-                                <w:sz w:val="16"/>
-                                <w:lang w:val="en-US"/>
-                              </w:rPr>
-                              <w:t>tpgbam_mnc_dev_test_index</w:t>
-                            </w:r>
-                            <w:proofErr w:type="spellEnd"/>
-                            <w:r>
-                              <w:rPr>
-                                <w:sz w:val="16"/>
-                                <w:lang w:val="en-US"/>
-                              </w:rPr>
-                              <w:t>/_search</w:t>
+                              <w:t>POST tpgbam_mnc_dev_test_index/_search</w:t>
                             </w:r>
                           </w:p>
                           <w:p>
@@ -2358,17 +1791,8 @@
                                 <w:sz w:val="16"/>
                                 <w:lang w:val="en-US"/>
                               </w:rPr>
-                              <w:t xml:space="preserve">  "</w:t>
-                            </w:r>
-                            <w:proofErr w:type="spellStart"/>
-                            <w:r>
-                              <w:rPr>
-                                <w:sz w:val="16"/>
-                                <w:lang w:val="en-US"/>
-                              </w:rPr>
-                              <w:t>aggs</w:t>
-                            </w:r>
-                            <w:proofErr w:type="spellEnd"/>
+                              <w:t xml:space="preserve">  "aggs</w:t>
+                            </w:r>
                             <w:proofErr w:type="gramStart"/>
                             <w:r>
                               <w:rPr>
@@ -2391,17 +1815,8 @@
                                 <w:sz w:val="16"/>
                                 <w:lang w:val="en-US"/>
                               </w:rPr>
-                              <w:t xml:space="preserve">    "</w:t>
-                            </w:r>
-                            <w:proofErr w:type="spellStart"/>
-                            <w:r>
-                              <w:rPr>
-                                <w:sz w:val="16"/>
-                                <w:lang w:val="en-US"/>
-                              </w:rPr>
-                              <w:t>dedup</w:t>
-                            </w:r>
-                            <w:proofErr w:type="spellEnd"/>
+                              <w:t xml:space="preserve">    "dedup</w:t>
+                            </w:r>
                             <w:proofErr w:type="gramStart"/>
                             <w:r>
                               <w:rPr>
@@ -2461,56 +1876,23 @@
                                 <w:sz w:val="16"/>
                                 <w:lang w:val="en-US"/>
                               </w:rPr>
-                              <w:t xml:space="preserve">          "</w:t>
-                            </w:r>
-                            <w:proofErr w:type="spellStart"/>
-                            <w:r>
-                              <w:rPr>
-                                <w:sz w:val="16"/>
-                                <w:lang w:val="en-US"/>
-                              </w:rPr>
-                              <w:t>lang</w:t>
-                            </w:r>
-                            <w:proofErr w:type="spellEnd"/>
-                            <w:r>
-                              <w:rPr>
-                                <w:sz w:val="16"/>
-                                <w:lang w:val="en-US"/>
-                              </w:rPr>
-                              <w:t>": "painless",</w:t>
-                            </w:r>
-                          </w:p>
-                          <w:p>
-                            <w:pPr>
-                              <w:rPr>
-                                <w:sz w:val="16"/>
-                                <w:lang w:val="en-US"/>
-                              </w:rPr>
-                            </w:pPr>
-                            <w:r>
-                              <w:rPr>
-                                <w:sz w:val="16"/>
-                                <w:lang w:val="en-US"/>
-                              </w:rPr>
-                              <w:t xml:space="preserve">          "</w:t>
-                            </w:r>
-                            <w:proofErr w:type="spellStart"/>
-                            <w:r>
-                              <w:rPr>
-                                <w:sz w:val="16"/>
-                                <w:lang w:val="en-US"/>
-                              </w:rPr>
-                              <w:t>source":"doc</w:t>
-                            </w:r>
-                            <w:proofErr w:type="spellEnd"/>
-                            <w:r>
-                              <w:rPr>
-                                <w:sz w:val="16"/>
-                                <w:lang w:val="en-US"/>
-                              </w:rPr>
-                              <w:t>['@timestamp'].</w:t>
-                            </w:r>
-                            <w:proofErr w:type="spellStart"/>
+                              <w:t xml:space="preserve">          "lang": "painless",</w:t>
+                            </w:r>
+                          </w:p>
+                          <w:p>
+                            <w:pPr>
+                              <w:rPr>
+                                <w:sz w:val="16"/>
+                                <w:lang w:val="en-US"/>
+                              </w:rPr>
+                            </w:pPr>
+                            <w:r>
+                              <w:rPr>
+                                <w:sz w:val="16"/>
+                                <w:lang w:val="en-US"/>
+                              </w:rPr>
+                              <w:t xml:space="preserve">          "source":"doc['@timestamp'].</w:t>
+                            </w:r>
                             <w:proofErr w:type="gramStart"/>
                             <w:r>
                               <w:rPr>
@@ -2519,7 +1901,6 @@
                               </w:rPr>
                               <w:t>value.toString</w:t>
                             </w:r>
-                            <w:proofErr w:type="spellEnd"/>
                             <w:proofErr w:type="gramEnd"/>
                             <w:r>
                               <w:rPr>
@@ -2556,23 +1937,7 @@
                                 <w:sz w:val="16"/>
                                 <w:lang w:val="en-US"/>
                               </w:rPr>
-                              <w:t xml:space="preserve">          "</w:t>
-                            </w:r>
-                            <w:proofErr w:type="spellStart"/>
-                            <w:r>
-                              <w:rPr>
-                                <w:sz w:val="16"/>
-                                <w:lang w:val="en-US"/>
-                              </w:rPr>
-                              <w:t>min_doc_count</w:t>
-                            </w:r>
-                            <w:proofErr w:type="spellEnd"/>
-                            <w:r>
-                              <w:rPr>
-                                <w:sz w:val="16"/>
-                                <w:lang w:val="en-US"/>
-                              </w:rPr>
-                              <w:t>": 2</w:t>
+                              <w:t xml:space="preserve">          "min_doc_count": 2</w:t>
                             </w:r>
                           </w:p>
                           <w:p>
@@ -2617,17 +1982,8 @@
                                 <w:sz w:val="16"/>
                                 <w:lang w:val="en-US"/>
                               </w:rPr>
-                              <w:t xml:space="preserve">       "</w:t>
-                            </w:r>
-                            <w:proofErr w:type="spellStart"/>
-                            <w:r>
-                              <w:rPr>
-                                <w:sz w:val="16"/>
-                                <w:lang w:val="en-US"/>
-                              </w:rPr>
-                              <w:t>aggs</w:t>
-                            </w:r>
-                            <w:proofErr w:type="spellEnd"/>
+                              <w:t xml:space="preserve">       "aggs</w:t>
+                            </w:r>
                             <w:proofErr w:type="gramStart"/>
                             <w:r>
                               <w:rPr>
@@ -2650,17 +2006,8 @@
                                 <w:sz w:val="16"/>
                                 <w:lang w:val="en-US"/>
                               </w:rPr>
-                              <w:t xml:space="preserve">         "</w:t>
-                            </w:r>
-                            <w:proofErr w:type="spellStart"/>
-                            <w:r>
-                              <w:rPr>
-                                <w:sz w:val="16"/>
-                                <w:lang w:val="en-US"/>
-                              </w:rPr>
-                              <w:t>dedup_docs</w:t>
-                            </w:r>
-                            <w:proofErr w:type="spellEnd"/>
+                              <w:t xml:space="preserve">         "dedup_docs</w:t>
+                            </w:r>
                             <w:proofErr w:type="gramStart"/>
                             <w:r>
                               <w:rPr>
@@ -2675,6 +2022,7 @@
                             <w:pPr>
                               <w:rPr>
                                 <w:sz w:val="16"/>
+                                <w:lang w:val="en-US"/>
                               </w:rPr>
                             </w:pPr>
                             <w:r>
@@ -2687,21 +2035,15 @@
                             <w:r>
                               <w:rPr>
                                 <w:sz w:val="16"/>
-                              </w:rPr>
-                              <w:t>"</w:t>
-                            </w:r>
-                            <w:proofErr w:type="spellStart"/>
-                            <w:r>
-                              <w:rPr>
-                                <w:sz w:val="16"/>
-                              </w:rPr>
-                              <w:t>top_hits</w:t>
-                            </w:r>
-                            <w:proofErr w:type="spellEnd"/>
+                                <w:lang w:val="en-US"/>
+                              </w:rPr>
+                              <w:t>"top_hits</w:t>
+                            </w:r>
                             <w:proofErr w:type="gramStart"/>
                             <w:r>
                               <w:rPr>
                                 <w:sz w:val="16"/>
+                                <w:lang w:val="en-US"/>
                               </w:rPr>
                               <w:t>":{</w:t>
                             </w:r>
@@ -2716,8 +2058,15 @@
                             <w:r>
                               <w:rPr>
                                 <w:sz w:val="16"/>
-                              </w:rPr>
-                              <w:t xml:space="preserve">           }</w:t>
+                                <w:lang w:val="en-US"/>
+                              </w:rPr>
+                              <w:t xml:space="preserve">           </w:t>
+                            </w:r>
+                            <w:r>
+                              <w:rPr>
+                                <w:sz w:val="16"/>
+                              </w:rPr>
+                              <w:t>}</w:t>
                             </w:r>
                           </w:p>
                           <w:p>
@@ -2818,23 +2167,7 @@
                           <w:sz w:val="16"/>
                           <w:lang w:val="en-US"/>
                         </w:rPr>
-                        <w:t xml:space="preserve">POST </w:t>
-                      </w:r>
-                      <w:proofErr w:type="spellStart"/>
-                      <w:r>
-                        <w:rPr>
-                          <w:sz w:val="16"/>
-                          <w:lang w:val="en-US"/>
-                        </w:rPr>
-                        <w:t>tpgbam_mnc_dev_test_index</w:t>
-                      </w:r>
-                      <w:proofErr w:type="spellEnd"/>
-                      <w:r>
-                        <w:rPr>
-                          <w:sz w:val="16"/>
-                          <w:lang w:val="en-US"/>
-                        </w:rPr>
-                        <w:t>/_search</w:t>
+                        <w:t>POST tpgbam_mnc_dev_test_index/_search</w:t>
                       </w:r>
                     </w:p>
                     <w:p>
@@ -2864,17 +2197,8 @@
                           <w:sz w:val="16"/>
                           <w:lang w:val="en-US"/>
                         </w:rPr>
-                        <w:t xml:space="preserve">  "</w:t>
-                      </w:r>
-                      <w:proofErr w:type="spellStart"/>
-                      <w:r>
-                        <w:rPr>
-                          <w:sz w:val="16"/>
-                          <w:lang w:val="en-US"/>
-                        </w:rPr>
-                        <w:t>aggs</w:t>
-                      </w:r>
-                      <w:proofErr w:type="spellEnd"/>
+                        <w:t xml:space="preserve">  "aggs</w:t>
+                      </w:r>
                       <w:proofErr w:type="gramStart"/>
                       <w:r>
                         <w:rPr>
@@ -2897,17 +2221,8 @@
                           <w:sz w:val="16"/>
                           <w:lang w:val="en-US"/>
                         </w:rPr>
-                        <w:t xml:space="preserve">    "</w:t>
-                      </w:r>
-                      <w:proofErr w:type="spellStart"/>
-                      <w:r>
-                        <w:rPr>
-                          <w:sz w:val="16"/>
-                          <w:lang w:val="en-US"/>
-                        </w:rPr>
-                        <w:t>dedup</w:t>
-                      </w:r>
-                      <w:proofErr w:type="spellEnd"/>
+                        <w:t xml:space="preserve">    "dedup</w:t>
+                      </w:r>
                       <w:proofErr w:type="gramStart"/>
                       <w:r>
                         <w:rPr>
@@ -2967,56 +2282,23 @@
                           <w:sz w:val="16"/>
                           <w:lang w:val="en-US"/>
                         </w:rPr>
-                        <w:t xml:space="preserve">          "</w:t>
-                      </w:r>
-                      <w:proofErr w:type="spellStart"/>
-                      <w:r>
-                        <w:rPr>
-                          <w:sz w:val="16"/>
-                          <w:lang w:val="en-US"/>
-                        </w:rPr>
-                        <w:t>lang</w:t>
-                      </w:r>
-                      <w:proofErr w:type="spellEnd"/>
-                      <w:r>
-                        <w:rPr>
-                          <w:sz w:val="16"/>
-                          <w:lang w:val="en-US"/>
-                        </w:rPr>
-                        <w:t>": "painless",</w:t>
-                      </w:r>
-                    </w:p>
-                    <w:p>
-                      <w:pPr>
-                        <w:rPr>
-                          <w:sz w:val="16"/>
-                          <w:lang w:val="en-US"/>
-                        </w:rPr>
-                      </w:pPr>
-                      <w:r>
-                        <w:rPr>
-                          <w:sz w:val="16"/>
-                          <w:lang w:val="en-US"/>
-                        </w:rPr>
-                        <w:t xml:space="preserve">          "</w:t>
-                      </w:r>
-                      <w:proofErr w:type="spellStart"/>
-                      <w:r>
-                        <w:rPr>
-                          <w:sz w:val="16"/>
-                          <w:lang w:val="en-US"/>
-                        </w:rPr>
-                        <w:t>source":"doc</w:t>
-                      </w:r>
-                      <w:proofErr w:type="spellEnd"/>
-                      <w:r>
-                        <w:rPr>
-                          <w:sz w:val="16"/>
-                          <w:lang w:val="en-US"/>
-                        </w:rPr>
-                        <w:t>['@timestamp'].</w:t>
-                      </w:r>
-                      <w:proofErr w:type="spellStart"/>
+                        <w:t xml:space="preserve">          "lang": "painless",</w:t>
+                      </w:r>
+                    </w:p>
+                    <w:p>
+                      <w:pPr>
+                        <w:rPr>
+                          <w:sz w:val="16"/>
+                          <w:lang w:val="en-US"/>
+                        </w:rPr>
+                      </w:pPr>
+                      <w:r>
+                        <w:rPr>
+                          <w:sz w:val="16"/>
+                          <w:lang w:val="en-US"/>
+                        </w:rPr>
+                        <w:t xml:space="preserve">          "source":"doc['@timestamp'].</w:t>
+                      </w:r>
                       <w:proofErr w:type="gramStart"/>
                       <w:r>
                         <w:rPr>
@@ -3025,7 +2307,6 @@
                         </w:rPr>
                         <w:t>value.toString</w:t>
                       </w:r>
-                      <w:proofErr w:type="spellEnd"/>
                       <w:proofErr w:type="gramEnd"/>
                       <w:r>
                         <w:rPr>
@@ -3062,23 +2343,7 @@
                           <w:sz w:val="16"/>
                           <w:lang w:val="en-US"/>
                         </w:rPr>
-                        <w:t xml:space="preserve">          "</w:t>
-                      </w:r>
-                      <w:proofErr w:type="spellStart"/>
-                      <w:r>
-                        <w:rPr>
-                          <w:sz w:val="16"/>
-                          <w:lang w:val="en-US"/>
-                        </w:rPr>
-                        <w:t>min_doc_count</w:t>
-                      </w:r>
-                      <w:proofErr w:type="spellEnd"/>
-                      <w:r>
-                        <w:rPr>
-                          <w:sz w:val="16"/>
-                          <w:lang w:val="en-US"/>
-                        </w:rPr>
-                        <w:t>": 2</w:t>
+                        <w:t xml:space="preserve">          "min_doc_count": 2</w:t>
                       </w:r>
                     </w:p>
                     <w:p>
@@ -3123,17 +2388,8 @@
                           <w:sz w:val="16"/>
                           <w:lang w:val="en-US"/>
                         </w:rPr>
-                        <w:t xml:space="preserve">       "</w:t>
-                      </w:r>
-                      <w:proofErr w:type="spellStart"/>
-                      <w:r>
-                        <w:rPr>
-                          <w:sz w:val="16"/>
-                          <w:lang w:val="en-US"/>
-                        </w:rPr>
-                        <w:t>aggs</w:t>
-                      </w:r>
-                      <w:proofErr w:type="spellEnd"/>
+                        <w:t xml:space="preserve">       "aggs</w:t>
+                      </w:r>
                       <w:proofErr w:type="gramStart"/>
                       <w:r>
                         <w:rPr>
@@ -3156,17 +2412,8 @@
                           <w:sz w:val="16"/>
                           <w:lang w:val="en-US"/>
                         </w:rPr>
-                        <w:t xml:space="preserve">         "</w:t>
-                      </w:r>
-                      <w:proofErr w:type="spellStart"/>
-                      <w:r>
-                        <w:rPr>
-                          <w:sz w:val="16"/>
-                          <w:lang w:val="en-US"/>
-                        </w:rPr>
-                        <w:t>dedup_docs</w:t>
-                      </w:r>
-                      <w:proofErr w:type="spellEnd"/>
+                        <w:t xml:space="preserve">         "dedup_docs</w:t>
+                      </w:r>
                       <w:proofErr w:type="gramStart"/>
                       <w:r>
                         <w:rPr>
@@ -3181,6 +2428,7 @@
                       <w:pPr>
                         <w:rPr>
                           <w:sz w:val="16"/>
+                          <w:lang w:val="en-US"/>
                         </w:rPr>
                       </w:pPr>
                       <w:r>
@@ -3193,21 +2441,15 @@
                       <w:r>
                         <w:rPr>
                           <w:sz w:val="16"/>
-                        </w:rPr>
-                        <w:t>"</w:t>
-                      </w:r>
-                      <w:proofErr w:type="spellStart"/>
-                      <w:r>
-                        <w:rPr>
-                          <w:sz w:val="16"/>
-                        </w:rPr>
-                        <w:t>top_hits</w:t>
-                      </w:r>
-                      <w:proofErr w:type="spellEnd"/>
+                          <w:lang w:val="en-US"/>
+                        </w:rPr>
+                        <w:t>"top_hits</w:t>
+                      </w:r>
                       <w:proofErr w:type="gramStart"/>
                       <w:r>
                         <w:rPr>
                           <w:sz w:val="16"/>
+                          <w:lang w:val="en-US"/>
                         </w:rPr>
                         <w:t>":{</w:t>
                       </w:r>
@@ -3222,8 +2464,15 @@
                       <w:r>
                         <w:rPr>
                           <w:sz w:val="16"/>
-                        </w:rPr>
-                        <w:t xml:space="preserve">           }</w:t>
+                          <w:lang w:val="en-US"/>
+                        </w:rPr>
+                        <w:t xml:space="preserve">           </w:t>
+                      </w:r>
+                      <w:r>
+                        <w:rPr>
+                          <w:sz w:val="16"/>
+                        </w:rPr>
+                        <w:t>}</w:t>
                       </w:r>
                     </w:p>
                     <w:p>
@@ -3315,6 +2564,1171 @@
     <w:p/>
     <w:p>
       <w:pPr>
+        <w:pStyle w:val="Titre3"/>
+      </w:pPr>
+      <w:r>
+        <w:lastRenderedPageBreak/>
+        <w:t>Contrôle du nombre d’enregistrements intégrés</w:t>
+      </w:r>
+    </w:p>
+    <w:p>
+      <w:r>
+        <w:t xml:space="preserve">La stratégie proposée compare le nombre d’enregistrements dans un fichier </w:t>
+      </w:r>
+      <w:r>
+        <w:t>au nombre</w:t>
+      </w:r>
+      <w:r>
+        <w:t xml:space="preserve"> d’enregistrements intégrés dans l’index :</w:t>
+      </w:r>
+    </w:p>
+    <w:p>
+      <w:pPr>
+        <w:pStyle w:val="Paragraphedeliste"/>
+        <w:numPr>
+          <w:ilvl w:val="0"/>
+          <w:numId w:val="2"/>
+        </w:numPr>
+      </w:pPr>
+      <w:r>
+        <w:t>On détecte le fichier à contrôler (technique à définir)</w:t>
+      </w:r>
+    </w:p>
+    <w:p>
+      <w:pPr>
+        <w:pStyle w:val="Paragraphedeliste"/>
+        <w:numPr>
+          <w:ilvl w:val="0"/>
+          <w:numId w:val="2"/>
+        </w:numPr>
+      </w:pPr>
+      <w:r>
+        <w:t>On parse dans le nom de fichier, le As-Of et As-At correspondant aux enregistrements</w:t>
+      </w:r>
+      <w:r>
+        <w:t>,</w:t>
+      </w:r>
+    </w:p>
+    <w:p>
+      <w:pPr>
+        <w:pStyle w:val="Paragraphedeliste"/>
+        <w:numPr>
+          <w:ilvl w:val="0"/>
+          <w:numId w:val="2"/>
+        </w:numPr>
+      </w:pPr>
+      <w:r>
+        <w:t xml:space="preserve">On compte le nombre d’enregistrements dans le fichier : </w:t>
+      </w:r>
+    </w:p>
+    <w:p>
+      <w:pPr>
+        <w:pStyle w:val="Paragraphedeliste"/>
+        <w:numPr>
+          <w:ilvl w:val="1"/>
+          <w:numId w:val="2"/>
+        </w:numPr>
+      </w:pPr>
+      <w:proofErr w:type="gramStart"/>
+      <w:r>
+        <w:t>wc</w:t>
+      </w:r>
+      <w:proofErr w:type="gramEnd"/>
+      <w:r>
+        <w:t xml:space="preserve"> -l [nom-du-fichier]</w:t>
+      </w:r>
+    </w:p>
+    <w:p>
+      <w:pPr>
+        <w:pStyle w:val="Paragraphedeliste"/>
+        <w:numPr>
+          <w:ilvl w:val="0"/>
+          <w:numId w:val="2"/>
+        </w:numPr>
+      </w:pPr>
+      <w:r>
+        <w:t xml:space="preserve">On requête l’index pour récupérer </w:t>
+      </w:r>
+      <w:r>
+        <w:t>le nombre d’enregistrements intégrés :</w:t>
+      </w:r>
+    </w:p>
+    <w:p>
+      <w:pPr>
+        <w:pStyle w:val="Paragraphedeliste"/>
+        <w:numPr>
+          <w:ilvl w:val="1"/>
+          <w:numId w:val="2"/>
+        </w:numPr>
+        <w:rPr>
+          <w:lang w:val="en-US"/>
+        </w:rPr>
+      </w:pPr>
+      <w:r>
+        <w:rPr>
+          <w:rFonts w:ascii="Menlo" w:hAnsi="Menlo" w:cs="Menlo"/>
+          <w:color w:val="000000"/>
+          <w:sz w:val="17"/>
+          <w:szCs w:val="17"/>
+          <w:shd w:val="clear" w:color="auto" w:fill="FFFFFF"/>
+          <w:lang w:val="en-US"/>
+        </w:rPr>
+        <w:t xml:space="preserve">curl --user TPG_BAM:antaes*1 </w:t>
+      </w:r>
+      <w:hyperlink r:id="rId7" w:history="1">
+        <w:r>
+          <w:rPr>
+            <w:rStyle w:val="Lienhypertexte"/>
+            <w:rFonts w:ascii="Menlo" w:hAnsi="Menlo" w:cs="Menlo"/>
+            <w:sz w:val="17"/>
+            <w:szCs w:val="17"/>
+            <w:shd w:val="clear" w:color="auto" w:fill="FFFFFF"/>
+            <w:lang w:val="en-US"/>
+          </w:rPr>
+          <w:t>https://416d580d881f24fb8cc3e9be04c9ce89.us-west-2.aws.found.io:9243/tpgbam_dev_mnc_index/_count?q=as_of:2018-06-14</w:t>
+        </w:r>
+      </w:hyperlink>
+    </w:p>
+    <w:p>
+      <w:pPr>
+        <w:rPr>
+          <w:lang w:val="en-US"/>
+        </w:rPr>
+      </w:pPr>
+      <w:r>
+        <w:rPr>
+          <w:noProof/>
+          <w:lang w:val="en-US"/>
+        </w:rPr>
+        <mc:AlternateContent>
+          <mc:Choice Requires="wps">
+            <w:drawing>
+              <wp:anchor distT="0" distB="0" distL="114300" distR="114300" simplePos="0" relativeHeight="251664384" behindDoc="0" locked="0" layoutInCell="1" allowOverlap="1" wp14:anchorId="620C5D41" wp14:editId="09C7255E">
+                <wp:simplePos x="0" y="0"/>
+                <wp:positionH relativeFrom="column">
+                  <wp:posOffset>146279</wp:posOffset>
+                </wp:positionH>
+                <wp:positionV relativeFrom="paragraph">
+                  <wp:posOffset>168758</wp:posOffset>
+                </wp:positionV>
+                <wp:extent cx="5939942" cy="2070201"/>
+                <wp:effectExtent l="0" t="0" r="16510" b="12700"/>
+                <wp:wrapNone/>
+                <wp:docPr id="4" name="Rectangle 4"/>
+                <wp:cNvGraphicFramePr/>
+                <a:graphic xmlns:a="http://schemas.openxmlformats.org/drawingml/2006/main">
+                  <a:graphicData uri="http://schemas.microsoft.com/office/word/2010/wordprocessingShape">
+                    <wps:wsp>
+                      <wps:cNvSpPr/>
+                      <wps:spPr>
+                        <a:xfrm>
+                          <a:off x="0" y="0"/>
+                          <a:ext cx="5939942" cy="2070201"/>
+                        </a:xfrm>
+                        <a:prstGeom prst="rect">
+                          <a:avLst/>
+                        </a:prstGeom>
+                      </wps:spPr>
+                      <wps:style>
+                        <a:lnRef idx="1">
+                          <a:schemeClr val="accent4"/>
+                        </a:lnRef>
+                        <a:fillRef idx="2">
+                          <a:schemeClr val="accent4"/>
+                        </a:fillRef>
+                        <a:effectRef idx="1">
+                          <a:schemeClr val="accent4"/>
+                        </a:effectRef>
+                        <a:fontRef idx="minor">
+                          <a:schemeClr val="dk1"/>
+                        </a:fontRef>
+                      </wps:style>
+                      <wps:txbx>
+                        <w:txbxContent>
+                          <w:p>
+                            <w:pPr>
+                              <w:rPr>
+                                <w:b/>
+                                <w:sz w:val="18"/>
+                              </w:rPr>
+                            </w:pPr>
+                            <w:r>
+                              <w:rPr>
+                                <w:b/>
+                                <w:sz w:val="18"/>
+                              </w:rPr>
+                              <w:t xml:space="preserve">Requête </w:t>
+                            </w:r>
+                            <w:r>
+                              <w:rPr>
+                                <w:b/>
+                                <w:sz w:val="18"/>
+                              </w:rPr>
+                              <w:t>Elastic</w:t>
+                            </w:r>
+                            <w:r>
+                              <w:rPr>
+                                <w:b/>
+                                <w:sz w:val="18"/>
+                              </w:rPr>
+                              <w:t xml:space="preserve"> </w:t>
+                            </w:r>
+                            <w:r>
+                              <w:rPr>
+                                <w:b/>
+                                <w:sz w:val="18"/>
+                              </w:rPr>
+                              <w:t>relative à un fichier </w:t>
+                            </w:r>
+                            <w:r>
+                              <w:rPr>
+                                <w:b/>
+                                <w:sz w:val="18"/>
+                              </w:rPr>
+                              <w:t xml:space="preserve">ingéré </w:t>
+                            </w:r>
+                            <w:r>
+                              <w:rPr>
+                                <w:b/>
+                                <w:sz w:val="18"/>
+                              </w:rPr>
+                              <w:t>:</w:t>
+                            </w:r>
+                          </w:p>
+                          <w:p>
+                            <w:pPr>
+                              <w:rPr>
+                                <w:sz w:val="18"/>
+                                <w:lang w:val="en-US"/>
+                              </w:rPr>
+                            </w:pPr>
+                            <w:r>
+                              <w:rPr>
+                                <w:sz w:val="18"/>
+                                <w:lang w:val="en-US"/>
+                              </w:rPr>
+                              <w:t>POST tpgbam_dev_mnc_index/_count</w:t>
+                            </w:r>
+                          </w:p>
+                          <w:p>
+                            <w:pPr>
+                              <w:rPr>
+                                <w:sz w:val="18"/>
+                                <w:lang w:val="en-US"/>
+                              </w:rPr>
+                            </w:pPr>
+                            <w:r>
+                              <w:rPr>
+                                <w:sz w:val="18"/>
+                                <w:lang w:val="en-US"/>
+                              </w:rPr>
+                              <w:t>{</w:t>
+                            </w:r>
+                          </w:p>
+                          <w:p>
+                            <w:pPr>
+                              <w:rPr>
+                                <w:sz w:val="18"/>
+                                <w:lang w:val="en-US"/>
+                              </w:rPr>
+                            </w:pPr>
+                            <w:r>
+                              <w:rPr>
+                                <w:sz w:val="18"/>
+                                <w:lang w:val="en-US"/>
+                              </w:rPr>
+                              <w:t xml:space="preserve">  "query": </w:t>
+                            </w:r>
+                          </w:p>
+                          <w:p>
+                            <w:pPr>
+                              <w:rPr>
+                                <w:sz w:val="18"/>
+                                <w:lang w:val="en-US"/>
+                              </w:rPr>
+                            </w:pPr>
+                            <w:r>
+                              <w:rPr>
+                                <w:sz w:val="18"/>
+                                <w:lang w:val="en-US"/>
+                              </w:rPr>
+                              <w:t xml:space="preserve">  {</w:t>
+                            </w:r>
+                          </w:p>
+                          <w:p>
+                            <w:pPr>
+                              <w:rPr>
+                                <w:sz w:val="18"/>
+                                <w:lang w:val="en-US"/>
+                              </w:rPr>
+                            </w:pPr>
+                            <w:r>
+                              <w:rPr>
+                                <w:sz w:val="18"/>
+                                <w:lang w:val="en-US"/>
+                              </w:rPr>
+                              <w:t xml:space="preserve">    "bool": {</w:t>
+                            </w:r>
+                          </w:p>
+                          <w:p>
+                            <w:pPr>
+                              <w:rPr>
+                                <w:sz w:val="18"/>
+                                <w:lang w:val="en-US"/>
+                              </w:rPr>
+                            </w:pPr>
+                            <w:r>
+                              <w:rPr>
+                                <w:sz w:val="18"/>
+                                <w:lang w:val="en-US"/>
+                              </w:rPr>
+                              <w:t xml:space="preserve">        "should": [</w:t>
+                            </w:r>
+                          </w:p>
+                          <w:p>
+                            <w:pPr>
+                              <w:rPr>
+                                <w:sz w:val="18"/>
+                                <w:lang w:val="en-US"/>
+                              </w:rPr>
+                            </w:pPr>
+                            <w:r>
+                              <w:rPr>
+                                <w:sz w:val="18"/>
+                                <w:lang w:val="en-US"/>
+                              </w:rPr>
+                              <w:t xml:space="preserve">          {"match": </w:t>
+                            </w:r>
+                            <w:proofErr w:type="gramStart"/>
+                            <w:r>
+                              <w:rPr>
+                                <w:sz w:val="18"/>
+                                <w:lang w:val="en-US"/>
+                              </w:rPr>
+                              <w:t>{ "</w:t>
+                            </w:r>
+                            <w:proofErr w:type="gramEnd"/>
+                            <w:r>
+                              <w:rPr>
+                                <w:sz w:val="18"/>
+                                <w:lang w:val="en-US"/>
+                              </w:rPr>
+                              <w:t>as_of_time": "17:45:01"}},</w:t>
+                            </w:r>
+                          </w:p>
+                          <w:p>
+                            <w:pPr>
+                              <w:rPr>
+                                <w:sz w:val="18"/>
+                                <w:lang w:val="en-US"/>
+                              </w:rPr>
+                            </w:pPr>
+                            <w:r>
+                              <w:rPr>
+                                <w:sz w:val="18"/>
+                                <w:lang w:val="en-US"/>
+                              </w:rPr>
+                              <w:t xml:space="preserve">          {"match": </w:t>
+                            </w:r>
+                            <w:proofErr w:type="gramStart"/>
+                            <w:r>
+                              <w:rPr>
+                                <w:sz w:val="18"/>
+                                <w:lang w:val="en-US"/>
+                              </w:rPr>
+                              <w:t>{ "</w:t>
+                            </w:r>
+                            <w:proofErr w:type="gramEnd"/>
+                            <w:r>
+                              <w:rPr>
+                                <w:sz w:val="18"/>
+                                <w:lang w:val="en-US"/>
+                              </w:rPr>
+                              <w:t>as_of": "2018-06-14"}}</w:t>
+                            </w:r>
+                          </w:p>
+                          <w:p>
+                            <w:pPr>
+                              <w:rPr>
+                                <w:sz w:val="18"/>
+                                <w:lang w:val="en-US"/>
+                              </w:rPr>
+                            </w:pPr>
+                            <w:r>
+                              <w:rPr>
+                                <w:sz w:val="18"/>
+                                <w:lang w:val="en-US"/>
+                              </w:rPr>
+                              <w:t xml:space="preserve">        ],</w:t>
+                            </w:r>
+                          </w:p>
+                          <w:p>
+                            <w:pPr>
+                              <w:rPr>
+                                <w:sz w:val="18"/>
+                                <w:lang w:val="en-US"/>
+                              </w:rPr>
+                            </w:pPr>
+                            <w:r>
+                              <w:rPr>
+                                <w:sz w:val="18"/>
+                                <w:lang w:val="en-US"/>
+                              </w:rPr>
+                              <w:t xml:space="preserve">        "minimum_should_match": 2</w:t>
+                            </w:r>
+                          </w:p>
+                          <w:p>
+                            <w:pPr>
+                              <w:rPr>
+                                <w:sz w:val="18"/>
+                              </w:rPr>
+                            </w:pPr>
+                            <w:r>
+                              <w:rPr>
+                                <w:sz w:val="18"/>
+                                <w:lang w:val="en-US"/>
+                              </w:rPr>
+                              <w:t xml:space="preserve">      </w:t>
+                            </w:r>
+                            <w:r>
+                              <w:rPr>
+                                <w:sz w:val="18"/>
+                              </w:rPr>
+                              <w:t>}</w:t>
+                            </w:r>
+                          </w:p>
+                          <w:p>
+                            <w:pPr>
+                              <w:rPr>
+                                <w:sz w:val="18"/>
+                              </w:rPr>
+                            </w:pPr>
+                            <w:r>
+                              <w:rPr>
+                                <w:sz w:val="18"/>
+                              </w:rPr>
+                              <w:t xml:space="preserve">    }</w:t>
+                            </w:r>
+                          </w:p>
+                          <w:p>
+                            <w:pPr>
+                              <w:rPr>
+                                <w:sz w:val="18"/>
+                              </w:rPr>
+                            </w:pPr>
+                            <w:r>
+                              <w:rPr>
+                                <w:sz w:val="18"/>
+                              </w:rPr>
+                              <w:t>}</w:t>
+                            </w:r>
+                          </w:p>
+                          <w:p>
+                            <w:pPr>
+                              <w:rPr>
+                                <w:sz w:val="18"/>
+                              </w:rPr>
+                            </w:pPr>
+                          </w:p>
+                          <w:p>
+                            <w:pPr>
+                              <w:rPr>
+                                <w:sz w:val="18"/>
+                              </w:rPr>
+                            </w:pPr>
+                          </w:p>
+                        </w:txbxContent>
+                      </wps:txbx>
+                      <wps:bodyPr rot="0" spcFirstLastPara="0" vertOverflow="overflow" horzOverflow="overflow" vert="horz" wrap="square" lIns="91440" tIns="45720" rIns="91440" bIns="45720" numCol="1" spcCol="0" rtlCol="0" fromWordArt="0" anchor="ctr" anchorCtr="0" forceAA="0" compatLnSpc="1">
+                        <a:prstTxWarp prst="textNoShape">
+                          <a:avLst/>
+                        </a:prstTxWarp>
+                        <a:noAutofit/>
+                      </wps:bodyPr>
+                    </wps:wsp>
+                  </a:graphicData>
+                </a:graphic>
+                <wp14:sizeRelV relativeFrom="margin">
+                  <wp14:pctHeight>0</wp14:pctHeight>
+                </wp14:sizeRelV>
+              </wp:anchor>
+            </w:drawing>
+          </mc:Choice>
+          <mc:Fallback>
+            <w:pict>
+              <v:rect w14:anchorId="620C5D41" id="Rectangle 4" o:spid="_x0000_s1029" style="position:absolute;margin-left:11.5pt;margin-top:13.3pt;width:467.7pt;height:163pt;z-index:251664384;visibility:visible;mso-wrap-style:square;mso-height-percent:0;mso-wrap-distance-left:9pt;mso-wrap-distance-top:0;mso-wrap-distance-right:9pt;mso-wrap-distance-bottom:0;mso-position-horizontal:absolute;mso-position-horizontal-relative:text;mso-position-vertical:absolute;mso-position-vertical-relative:text;mso-height-percent:0;mso-height-relative:margin;v-text-anchor:middle" o:gfxdata="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" fillcolor="#ffd555 [2167]" strokecolor="#ffc000 [3207]" strokeweight=".5pt">
+                <v:fill color2="#ffcc31 [2615]" rotate="t" colors="0 #ffdd9c;.5 #ffd78e;1 #ffd479" focus="100%" type="gradient">
+                  <o:fill v:ext="view" type="gradientUnscaled"/>
+                </v:fill>
+                <v:textbox>
+                  <w:txbxContent>
+                    <w:p>
+                      <w:pPr>
+                        <w:rPr>
+                          <w:b/>
+                          <w:sz w:val="18"/>
+                        </w:rPr>
+                      </w:pPr>
+                      <w:r>
+                        <w:rPr>
+                          <w:b/>
+                          <w:sz w:val="18"/>
+                        </w:rPr>
+                        <w:t xml:space="preserve">Requête </w:t>
+                      </w:r>
+                      <w:r>
+                        <w:rPr>
+                          <w:b/>
+                          <w:sz w:val="18"/>
+                        </w:rPr>
+                        <w:t>Elastic</w:t>
+                      </w:r>
+                      <w:r>
+                        <w:rPr>
+                          <w:b/>
+                          <w:sz w:val="18"/>
+                        </w:rPr>
+                        <w:t xml:space="preserve"> </w:t>
+                      </w:r>
+                      <w:r>
+                        <w:rPr>
+                          <w:b/>
+                          <w:sz w:val="18"/>
+                        </w:rPr>
+                        <w:t>relative à un fichier </w:t>
+                      </w:r>
+                      <w:r>
+                        <w:rPr>
+                          <w:b/>
+                          <w:sz w:val="18"/>
+                        </w:rPr>
+                        <w:t xml:space="preserve">ingéré </w:t>
+                      </w:r>
+                      <w:r>
+                        <w:rPr>
+                          <w:b/>
+                          <w:sz w:val="18"/>
+                        </w:rPr>
+                        <w:t>:</w:t>
+                      </w:r>
+                    </w:p>
+                    <w:p>
+                      <w:pPr>
+                        <w:rPr>
+                          <w:sz w:val="18"/>
+                          <w:lang w:val="en-US"/>
+                        </w:rPr>
+                      </w:pPr>
+                      <w:r>
+                        <w:rPr>
+                          <w:sz w:val="18"/>
+                          <w:lang w:val="en-US"/>
+                        </w:rPr>
+                        <w:t>POST tpgbam_dev_mnc_index/_count</w:t>
+                      </w:r>
+                    </w:p>
+                    <w:p>
+                      <w:pPr>
+                        <w:rPr>
+                          <w:sz w:val="18"/>
+                          <w:lang w:val="en-US"/>
+                        </w:rPr>
+                      </w:pPr>
+                      <w:r>
+                        <w:rPr>
+                          <w:sz w:val="18"/>
+                          <w:lang w:val="en-US"/>
+                        </w:rPr>
+                        <w:t>{</w:t>
+                      </w:r>
+                    </w:p>
+                    <w:p>
+                      <w:pPr>
+                        <w:rPr>
+                          <w:sz w:val="18"/>
+                          <w:lang w:val="en-US"/>
+                        </w:rPr>
+                      </w:pPr>
+                      <w:r>
+                        <w:rPr>
+                          <w:sz w:val="18"/>
+                          <w:lang w:val="en-US"/>
+                        </w:rPr>
+                        <w:t xml:space="preserve">  "query": </w:t>
+                      </w:r>
+                    </w:p>
+                    <w:p>
+                      <w:pPr>
+                        <w:rPr>
+                          <w:sz w:val="18"/>
+                          <w:lang w:val="en-US"/>
+                        </w:rPr>
+                      </w:pPr>
+                      <w:r>
+                        <w:rPr>
+                          <w:sz w:val="18"/>
+                          <w:lang w:val="en-US"/>
+                        </w:rPr>
+                        <w:t xml:space="preserve">  {</w:t>
+                      </w:r>
+                    </w:p>
+                    <w:p>
+                      <w:pPr>
+                        <w:rPr>
+                          <w:sz w:val="18"/>
+                          <w:lang w:val="en-US"/>
+                        </w:rPr>
+                      </w:pPr>
+                      <w:r>
+                        <w:rPr>
+                          <w:sz w:val="18"/>
+                          <w:lang w:val="en-US"/>
+                        </w:rPr>
+                        <w:t xml:space="preserve">    "bool": {</w:t>
+                      </w:r>
+                    </w:p>
+                    <w:p>
+                      <w:pPr>
+                        <w:rPr>
+                          <w:sz w:val="18"/>
+                          <w:lang w:val="en-US"/>
+                        </w:rPr>
+                      </w:pPr>
+                      <w:r>
+                        <w:rPr>
+                          <w:sz w:val="18"/>
+                          <w:lang w:val="en-US"/>
+                        </w:rPr>
+                        <w:t xml:space="preserve">        "should": [</w:t>
+                      </w:r>
+                    </w:p>
+                    <w:p>
+                      <w:pPr>
+                        <w:rPr>
+                          <w:sz w:val="18"/>
+                          <w:lang w:val="en-US"/>
+                        </w:rPr>
+                      </w:pPr>
+                      <w:r>
+                        <w:rPr>
+                          <w:sz w:val="18"/>
+                          <w:lang w:val="en-US"/>
+                        </w:rPr>
+                        <w:t xml:space="preserve">          {"match": </w:t>
+                      </w:r>
+                      <w:proofErr w:type="gramStart"/>
+                      <w:r>
+                        <w:rPr>
+                          <w:sz w:val="18"/>
+                          <w:lang w:val="en-US"/>
+                        </w:rPr>
+                        <w:t>{ "</w:t>
+                      </w:r>
+                      <w:proofErr w:type="gramEnd"/>
+                      <w:r>
+                        <w:rPr>
+                          <w:sz w:val="18"/>
+                          <w:lang w:val="en-US"/>
+                        </w:rPr>
+                        <w:t>as_of_time": "17:45:01"}},</w:t>
+                      </w:r>
+                    </w:p>
+                    <w:p>
+                      <w:pPr>
+                        <w:rPr>
+                          <w:sz w:val="18"/>
+                          <w:lang w:val="en-US"/>
+                        </w:rPr>
+                      </w:pPr>
+                      <w:r>
+                        <w:rPr>
+                          <w:sz w:val="18"/>
+                          <w:lang w:val="en-US"/>
+                        </w:rPr>
+                        <w:t xml:space="preserve">          {"match": </w:t>
+                      </w:r>
+                      <w:proofErr w:type="gramStart"/>
+                      <w:r>
+                        <w:rPr>
+                          <w:sz w:val="18"/>
+                          <w:lang w:val="en-US"/>
+                        </w:rPr>
+                        <w:t>{ "</w:t>
+                      </w:r>
+                      <w:proofErr w:type="gramEnd"/>
+                      <w:r>
+                        <w:rPr>
+                          <w:sz w:val="18"/>
+                          <w:lang w:val="en-US"/>
+                        </w:rPr>
+                        <w:t>as_of": "2018-06-14"}}</w:t>
+                      </w:r>
+                    </w:p>
+                    <w:p>
+                      <w:pPr>
+                        <w:rPr>
+                          <w:sz w:val="18"/>
+                          <w:lang w:val="en-US"/>
+                        </w:rPr>
+                      </w:pPr>
+                      <w:r>
+                        <w:rPr>
+                          <w:sz w:val="18"/>
+                          <w:lang w:val="en-US"/>
+                        </w:rPr>
+                        <w:t xml:space="preserve">        ],</w:t>
+                      </w:r>
+                    </w:p>
+                    <w:p>
+                      <w:pPr>
+                        <w:rPr>
+                          <w:sz w:val="18"/>
+                          <w:lang w:val="en-US"/>
+                        </w:rPr>
+                      </w:pPr>
+                      <w:r>
+                        <w:rPr>
+                          <w:sz w:val="18"/>
+                          <w:lang w:val="en-US"/>
+                        </w:rPr>
+                        <w:t xml:space="preserve">        "minimum_should_match": 2</w:t>
+                      </w:r>
+                    </w:p>
+                    <w:p>
+                      <w:pPr>
+                        <w:rPr>
+                          <w:sz w:val="18"/>
+                        </w:rPr>
+                      </w:pPr>
+                      <w:r>
+                        <w:rPr>
+                          <w:sz w:val="18"/>
+                          <w:lang w:val="en-US"/>
+                        </w:rPr>
+                        <w:t xml:space="preserve">      </w:t>
+                      </w:r>
+                      <w:r>
+                        <w:rPr>
+                          <w:sz w:val="18"/>
+                        </w:rPr>
+                        <w:t>}</w:t>
+                      </w:r>
+                    </w:p>
+                    <w:p>
+                      <w:pPr>
+                        <w:rPr>
+                          <w:sz w:val="18"/>
+                        </w:rPr>
+                      </w:pPr>
+                      <w:r>
+                        <w:rPr>
+                          <w:sz w:val="18"/>
+                        </w:rPr>
+                        <w:t xml:space="preserve">    }</w:t>
+                      </w:r>
+                    </w:p>
+                    <w:p>
+                      <w:pPr>
+                        <w:rPr>
+                          <w:sz w:val="18"/>
+                        </w:rPr>
+                      </w:pPr>
+                      <w:r>
+                        <w:rPr>
+                          <w:sz w:val="18"/>
+                        </w:rPr>
+                        <w:t>}</w:t>
+                      </w:r>
+                    </w:p>
+                    <w:p>
+                      <w:pPr>
+                        <w:rPr>
+                          <w:sz w:val="18"/>
+                        </w:rPr>
+                      </w:pPr>
+                    </w:p>
+                    <w:p>
+                      <w:pPr>
+                        <w:rPr>
+                          <w:sz w:val="18"/>
+                        </w:rPr>
+                      </w:pPr>
+                    </w:p>
+                  </w:txbxContent>
+                </v:textbox>
+              </v:rect>
+            </w:pict>
+          </mc:Fallback>
+        </mc:AlternateContent>
+      </w:r>
+    </w:p>
+    <w:p>
+      <w:pPr>
+        <w:rPr>
+          <w:lang w:val="en-US"/>
+        </w:rPr>
+      </w:pPr>
+    </w:p>
+    <w:p>
+      <w:pPr>
+        <w:rPr>
+          <w:lang w:val="en-US"/>
+        </w:rPr>
+      </w:pPr>
+    </w:p>
+    <w:p>
+      <w:pPr>
+        <w:rPr>
+          <w:lang w:val="en-US"/>
+        </w:rPr>
+      </w:pPr>
+    </w:p>
+    <w:p>
+      <w:pPr>
+        <w:rPr>
+          <w:lang w:val="en-US"/>
+        </w:rPr>
+      </w:pPr>
+    </w:p>
+    <w:p>
+      <w:pPr>
+        <w:rPr>
+          <w:lang w:val="en-US"/>
+        </w:rPr>
+      </w:pPr>
+    </w:p>
+    <w:p>
+      <w:pPr>
+        <w:rPr>
+          <w:lang w:val="en-US"/>
+        </w:rPr>
+      </w:pPr>
+    </w:p>
+    <w:p>
+      <w:pPr>
+        <w:rPr>
+          <w:lang w:val="en-US"/>
+        </w:rPr>
+      </w:pPr>
+    </w:p>
+    <w:p>
+      <w:pPr>
+        <w:rPr>
+          <w:lang w:val="en-US"/>
+        </w:rPr>
+      </w:pPr>
+    </w:p>
+    <w:p>
+      <w:pPr>
+        <w:rPr>
+          <w:lang w:val="en-US"/>
+        </w:rPr>
+      </w:pPr>
+    </w:p>
+    <w:p>
+      <w:pPr>
+        <w:rPr>
+          <w:lang w:val="en-US"/>
+        </w:rPr>
+      </w:pPr>
+    </w:p>
+    <w:p>
+      <w:pPr>
+        <w:rPr>
+          <w:lang w:val="en-US"/>
+        </w:rPr>
+      </w:pPr>
+    </w:p>
+    <w:p>
+      <w:pPr>
+        <w:rPr>
+          <w:lang w:val="en-US"/>
+        </w:rPr>
+      </w:pPr>
+      <w:r>
+        <w:rPr>
+          <w:noProof/>
+          <w:lang w:val="en-US"/>
+        </w:rPr>
+        <mc:AlternateContent>
+          <mc:Choice Requires="wps">
+            <w:drawing>
+              <wp:anchor distT="0" distB="0" distL="114300" distR="114300" simplePos="0" relativeHeight="251666432" behindDoc="0" locked="0" layoutInCell="1" allowOverlap="1" wp14:anchorId="17B90C3D" wp14:editId="02384BA8">
+                <wp:simplePos x="0" y="0"/>
+                <wp:positionH relativeFrom="column">
+                  <wp:posOffset>153594</wp:posOffset>
+                </wp:positionH>
+                <wp:positionV relativeFrom="paragraph">
+                  <wp:posOffset>65456</wp:posOffset>
+                </wp:positionV>
+                <wp:extent cx="5939942" cy="1016813"/>
+                <wp:effectExtent l="0" t="0" r="16510" b="12065"/>
+                <wp:wrapNone/>
+                <wp:docPr id="5" name="Rectangle 5"/>
+                <wp:cNvGraphicFramePr/>
+                <a:graphic xmlns:a="http://schemas.openxmlformats.org/drawingml/2006/main">
+                  <a:graphicData uri="http://schemas.microsoft.com/office/word/2010/wordprocessingShape">
+                    <wps:wsp>
+                      <wps:cNvSpPr/>
+                      <wps:spPr>
+                        <a:xfrm>
+                          <a:off x="0" y="0"/>
+                          <a:ext cx="5939942" cy="1016813"/>
+                        </a:xfrm>
+                        <a:prstGeom prst="rect">
+                          <a:avLst/>
+                        </a:prstGeom>
+                      </wps:spPr>
+                      <wps:style>
+                        <a:lnRef idx="1">
+                          <a:schemeClr val="accent4"/>
+                        </a:lnRef>
+                        <a:fillRef idx="2">
+                          <a:schemeClr val="accent4"/>
+                        </a:fillRef>
+                        <a:effectRef idx="1">
+                          <a:schemeClr val="accent4"/>
+                        </a:effectRef>
+                        <a:fontRef idx="minor">
+                          <a:schemeClr val="dk1"/>
+                        </a:fontRef>
+                      </wps:style>
+                      <wps:txbx>
+                        <w:txbxContent>
+                          <w:p>
+                            <w:pPr>
+                              <w:rPr>
+                                <w:b/>
+                                <w:sz w:val="18"/>
+                              </w:rPr>
+                            </w:pPr>
+                            <w:r>
+                              <w:rPr>
+                                <w:b/>
+                                <w:sz w:val="18"/>
+                              </w:rPr>
+                              <w:t xml:space="preserve">Requête </w:t>
+                            </w:r>
+                            <w:r>
+                              <w:rPr>
+                                <w:b/>
+                                <w:sz w:val="18"/>
+                              </w:rPr>
+                              <w:t>http équivalente</w:t>
+                            </w:r>
+                            <w:r>
+                              <w:rPr>
+                                <w:b/>
+                                <w:sz w:val="18"/>
+                              </w:rPr>
+                              <w:t xml:space="preserve"> avec extraction du count en JSON</w:t>
+                            </w:r>
+                            <w:r>
+                              <w:rPr>
+                                <w:b/>
+                                <w:sz w:val="18"/>
+                              </w:rPr>
+                              <w:t xml:space="preserve"> :</w:t>
+                            </w:r>
+                          </w:p>
+                          <w:p>
+                            <w:pPr>
+                              <w:rPr>
+                                <w:sz w:val="18"/>
+                                <w:lang w:val="en-US"/>
+                              </w:rPr>
+                            </w:pPr>
+                            <w:r>
+                              <w:rPr>
+                                <w:sz w:val="18"/>
+                                <w:lang w:val="en-US"/>
+                              </w:rPr>
+                              <w:t>curl --user TPG_</w:t>
+                            </w:r>
+                            <w:proofErr w:type="gramStart"/>
+                            <w:r>
+                              <w:rPr>
+                                <w:sz w:val="18"/>
+                                <w:lang w:val="en-US"/>
+                              </w:rPr>
+                              <w:t>BAM:antaes</w:t>
+                            </w:r>
+                            <w:proofErr w:type="gramEnd"/>
+                            <w:r>
+                              <w:rPr>
+                                <w:sz w:val="18"/>
+                                <w:lang w:val="en-US"/>
+                              </w:rPr>
+                              <w:t>*1 https://416d580d881f24fb8cc3e9be04c9ce89.us-west-2.aws.found.io:9243/tpgbam_dev_mnc*/_count -d '{  "query":   {    "bool": {        "should": [          {"match": { "as_of_time": "17:45:01"}},          {"match": { "as_of": "2018-06-14"}}        ],        "minimum_should_match": 2      }    }}' -H'Content-Type: application/json'</w:t>
+                            </w:r>
+                            <w:r>
+                              <w:rPr>
+                                <w:sz w:val="18"/>
+                                <w:lang w:val="en-US"/>
+                              </w:rPr>
+                              <w:t xml:space="preserve"> </w:t>
+                            </w:r>
+                            <w:r>
+                              <w:rPr>
+                                <w:b/>
+                                <w:sz w:val="18"/>
+                                <w:lang w:val="en-US"/>
+                              </w:rPr>
+                              <w:t>| jq -r '.count'</w:t>
+                            </w:r>
+                          </w:p>
+                        </w:txbxContent>
+                      </wps:txbx>
+                      <wps:bodyPr rot="0" spcFirstLastPara="0" vertOverflow="overflow" horzOverflow="overflow" vert="horz" wrap="square" lIns="91440" tIns="45720" rIns="91440" bIns="45720" numCol="1" spcCol="0" rtlCol="0" fromWordArt="0" anchor="ctr" anchorCtr="0" forceAA="0" compatLnSpc="1">
+                        <a:prstTxWarp prst="textNoShape">
+                          <a:avLst/>
+                        </a:prstTxWarp>
+                        <a:noAutofit/>
+                      </wps:bodyPr>
+                    </wps:wsp>
+                  </a:graphicData>
+                </a:graphic>
+                <wp14:sizeRelV relativeFrom="margin">
+                  <wp14:pctHeight>0</wp14:pctHeight>
+                </wp14:sizeRelV>
+              </wp:anchor>
+            </w:drawing>
+          </mc:Choice>
+          <mc:Fallback>
+            <w:pict>
+              <v:rect w14:anchorId="17B90C3D" id="Rectangle 5" o:spid="_x0000_s1030" style="position:absolute;margin-left:12.1pt;margin-top:5.15pt;width:467.7pt;height:80.05pt;z-index:251666432;visibility:visible;mso-wrap-style:square;mso-height-percent:0;mso-wrap-distance-left:9pt;mso-wrap-distance-top:0;mso-wrap-distance-right:9pt;mso-wrap-distance-bottom:0;mso-position-horizontal:absolute;mso-position-horizontal-relative:text;mso-position-vertical:absolute;mso-position-vertical-relative:text;mso-height-percent:0;mso-height-relative:margin;v-text-anchor:middle" o:gfxdata="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" fillcolor="#ffd555 [2167]" strokecolor="#ffc000 [3207]" strokeweight=".5pt">
+                <v:fill color2="#ffcc31 [2615]" rotate="t" colors="0 #ffdd9c;.5 #ffd78e;1 #ffd479" focus="100%" type="gradient">
+                  <o:fill v:ext="view" type="gradientUnscaled"/>
+                </v:fill>
+                <v:textbox>
+                  <w:txbxContent>
+                    <w:p>
+                      <w:pPr>
+                        <w:rPr>
+                          <w:b/>
+                          <w:sz w:val="18"/>
+                        </w:rPr>
+                      </w:pPr>
+                      <w:r>
+                        <w:rPr>
+                          <w:b/>
+                          <w:sz w:val="18"/>
+                        </w:rPr>
+                        <w:t xml:space="preserve">Requête </w:t>
+                      </w:r>
+                      <w:r>
+                        <w:rPr>
+                          <w:b/>
+                          <w:sz w:val="18"/>
+                        </w:rPr>
+                        <w:t>http équivalente</w:t>
+                      </w:r>
+                      <w:r>
+                        <w:rPr>
+                          <w:b/>
+                          <w:sz w:val="18"/>
+                        </w:rPr>
+                        <w:t xml:space="preserve"> avec extraction du count en JSON</w:t>
+                      </w:r>
+                      <w:r>
+                        <w:rPr>
+                          <w:b/>
+                          <w:sz w:val="18"/>
+                        </w:rPr>
+                        <w:t xml:space="preserve"> :</w:t>
+                      </w:r>
+                    </w:p>
+                    <w:p>
+                      <w:pPr>
+                        <w:rPr>
+                          <w:sz w:val="18"/>
+                          <w:lang w:val="en-US"/>
+                        </w:rPr>
+                      </w:pPr>
+                      <w:r>
+                        <w:rPr>
+                          <w:sz w:val="18"/>
+                          <w:lang w:val="en-US"/>
+                        </w:rPr>
+                        <w:t>curl --user TPG_</w:t>
+                      </w:r>
+                      <w:proofErr w:type="gramStart"/>
+                      <w:r>
+                        <w:rPr>
+                          <w:sz w:val="18"/>
+                          <w:lang w:val="en-US"/>
+                        </w:rPr>
+                        <w:t>BAM:antaes</w:t>
+                      </w:r>
+                      <w:proofErr w:type="gramEnd"/>
+                      <w:r>
+                        <w:rPr>
+                          <w:sz w:val="18"/>
+                          <w:lang w:val="en-US"/>
+                        </w:rPr>
+                        <w:t>*1 https://416d580d881f24fb8cc3e9be04c9ce89.us-west-2.aws.found.io:9243/tpgbam_dev_mnc*/_count -d '{  "query":   {    "bool": {        "should": [          {"match": { "as_of_time": "17:45:01"}},          {"match": { "as_of": "2018-06-14"}}        ],        "minimum_should_match": 2      }    }}' -H'Content-Type: application/json'</w:t>
+                      </w:r>
+                      <w:r>
+                        <w:rPr>
+                          <w:sz w:val="18"/>
+                          <w:lang w:val="en-US"/>
+                        </w:rPr>
+                        <w:t xml:space="preserve"> </w:t>
+                      </w:r>
+                      <w:r>
+                        <w:rPr>
+                          <w:b/>
+                          <w:sz w:val="18"/>
+                          <w:lang w:val="en-US"/>
+                        </w:rPr>
+                        <w:t>| jq -r '.count'</w:t>
+                      </w:r>
+                    </w:p>
+                  </w:txbxContent>
+                </v:textbox>
+              </v:rect>
+            </w:pict>
+          </mc:Fallback>
+        </mc:AlternateContent>
+      </w:r>
+    </w:p>
+    <w:p>
+      <w:pPr>
+        <w:rPr>
+          <w:lang w:val="en-US"/>
+        </w:rPr>
+      </w:pPr>
+    </w:p>
+    <w:p>
+      <w:pPr>
+        <w:rPr>
+          <w:lang w:val="en-US"/>
+        </w:rPr>
+      </w:pPr>
+    </w:p>
+    <w:p>
+      <w:pPr>
+        <w:rPr>
+          <w:lang w:val="en-US"/>
+        </w:rPr>
+      </w:pPr>
+    </w:p>
+    <w:p>
+      <w:pPr>
+        <w:rPr>
+          <w:lang w:val="en-US"/>
+        </w:rPr>
+      </w:pPr>
+    </w:p>
+    <w:p>
+      <w:r>
+        <w:br w:type="page"/>
+      </w:r>
+      <w:bookmarkStart w:id="0" w:name="_GoBack"/>
+      <w:bookmarkEnd w:id="0"/>
+    </w:p>
+    <w:p>
+      <w:pPr>
         <w:pStyle w:val="Titre1"/>
       </w:pPr>
       <w:r>
@@ -3331,276 +3745,23 @@
       </w:r>
     </w:p>
     <w:p>
-      <w:pPr>
-        <w:rPr>
-          <w:lang w:val="en-US"/>
-        </w:rPr>
-      </w:pPr>
-      <w:proofErr w:type="spellStart"/>
+      <w:r>
+        <w:t xml:space="preserve">Filebeat : </w:t>
+      </w:r>
+    </w:p>
+    <w:p>
       <w:proofErr w:type="gramStart"/>
       <w:r>
-        <w:rPr>
-          <w:lang w:val="en-US"/>
-        </w:rPr>
-        <w:t>Filebeat</w:t>
-      </w:r>
-      <w:proofErr w:type="spellEnd"/>
-      <w:r>
-        <w:rPr>
-          <w:lang w:val="en-US"/>
-        </w:rPr>
-        <w:t> :</w:t>
+        <w:t>sudo</w:t>
       </w:r>
       <w:proofErr w:type="gramEnd"/>
       <w:r>
-        <w:rPr>
-          <w:lang w:val="en-US"/>
-        </w:rPr>
-        <w:t xml:space="preserve"> </w:t>
-      </w:r>
-    </w:p>
-    <w:p>
-      <w:pPr>
-        <w:rPr>
-          <w:lang w:val="en-US"/>
-        </w:rPr>
-      </w:pPr>
-      <w:proofErr w:type="spellStart"/>
-      <w:r>
-        <w:rPr>
-          <w:lang w:val="en-US"/>
-        </w:rPr>
-        <w:t>sudo</w:t>
-      </w:r>
-      <w:proofErr w:type="spellEnd"/>
-      <w:r>
-        <w:rPr>
-          <w:lang w:val="en-US"/>
-        </w:rPr>
-        <w:t xml:space="preserve"> -u </w:t>
-      </w:r>
-      <w:proofErr w:type="spellStart"/>
-      <w:r>
-        <w:rPr>
-          <w:lang w:val="en-US"/>
-        </w:rPr>
-        <w:t>mnc</w:t>
-      </w:r>
-      <w:proofErr w:type="spellEnd"/>
-      <w:r>
-        <w:rPr>
-          <w:lang w:val="en-US"/>
-        </w:rPr>
-        <w:t xml:space="preserve"> /</w:t>
-      </w:r>
-      <w:proofErr w:type="spellStart"/>
-      <w:r>
-        <w:rPr>
-          <w:lang w:val="en-US"/>
-        </w:rPr>
-        <w:t>usr</w:t>
-      </w:r>
-      <w:proofErr w:type="spellEnd"/>
-      <w:r>
-        <w:rPr>
-          <w:lang w:val="en-US"/>
-        </w:rPr>
-        <w:t>/bin/</w:t>
-      </w:r>
-      <w:proofErr w:type="spellStart"/>
-      <w:r>
-        <w:rPr>
-          <w:lang w:val="en-US"/>
-        </w:rPr>
-        <w:t>filebeat</w:t>
-      </w:r>
-      <w:proofErr w:type="spellEnd"/>
-      <w:r>
-        <w:rPr>
-          <w:lang w:val="en-US"/>
-        </w:rPr>
-        <w:t xml:space="preserve"> -e -c /home/</w:t>
-      </w:r>
-      <w:proofErr w:type="spellStart"/>
-      <w:r>
-        <w:rPr>
-          <w:lang w:val="en-US"/>
-        </w:rPr>
-        <w:t>mnc</w:t>
-      </w:r>
-      <w:proofErr w:type="spellEnd"/>
-      <w:r>
-        <w:rPr>
-          <w:lang w:val="en-US"/>
-        </w:rPr>
-        <w:t>/</w:t>
-      </w:r>
-      <w:proofErr w:type="spellStart"/>
-      <w:r>
-        <w:rPr>
-          <w:lang w:val="en-US"/>
-        </w:rPr>
-        <w:t>filebeat.yml</w:t>
-      </w:r>
-      <w:proofErr w:type="spellEnd"/>
-      <w:r>
-        <w:rPr>
-          <w:lang w:val="en-US"/>
-        </w:rPr>
-        <w:t xml:space="preserve"> -</w:t>
-      </w:r>
-      <w:proofErr w:type="spellStart"/>
-      <w:r>
-        <w:rPr>
-          <w:lang w:val="en-US"/>
-        </w:rPr>
-        <w:t>path.home</w:t>
-      </w:r>
-      <w:proofErr w:type="spellEnd"/>
-      <w:r>
-        <w:rPr>
-          <w:lang w:val="en-US"/>
-        </w:rPr>
-        <w:t xml:space="preserve"> /home/</w:t>
-      </w:r>
-      <w:proofErr w:type="spellStart"/>
-      <w:r>
-        <w:rPr>
-          <w:lang w:val="en-US"/>
-        </w:rPr>
-        <w:t>mnc</w:t>
-      </w:r>
-      <w:proofErr w:type="spellEnd"/>
-      <w:r>
-        <w:rPr>
-          <w:lang w:val="en-US"/>
-        </w:rPr>
-        <w:t xml:space="preserve"> -</w:t>
-      </w:r>
-      <w:proofErr w:type="spellStart"/>
-      <w:r>
-        <w:rPr>
-          <w:lang w:val="en-US"/>
-        </w:rPr>
-        <w:t>path.config</w:t>
-      </w:r>
-      <w:proofErr w:type="spellEnd"/>
-      <w:r>
-        <w:rPr>
-          <w:lang w:val="en-US"/>
-        </w:rPr>
-        <w:t xml:space="preserve"> /home/</w:t>
-      </w:r>
-      <w:proofErr w:type="spellStart"/>
-      <w:r>
-        <w:rPr>
-          <w:lang w:val="en-US"/>
-        </w:rPr>
-        <w:t>mnc</w:t>
-      </w:r>
-      <w:proofErr w:type="spellEnd"/>
-      <w:r>
-        <w:rPr>
-          <w:lang w:val="en-US"/>
-        </w:rPr>
-        <w:t xml:space="preserve"> -</w:t>
-      </w:r>
-      <w:proofErr w:type="spellStart"/>
-      <w:r>
-        <w:rPr>
-          <w:lang w:val="en-US"/>
-        </w:rPr>
-        <w:t>path.data</w:t>
-      </w:r>
-      <w:proofErr w:type="spellEnd"/>
-      <w:r>
-        <w:rPr>
-          <w:lang w:val="en-US"/>
-        </w:rPr>
-        <w:t xml:space="preserve"> /home/</w:t>
-      </w:r>
-      <w:proofErr w:type="spellStart"/>
-      <w:r>
-        <w:rPr>
-          <w:lang w:val="en-US"/>
-        </w:rPr>
-        <w:t>mnc</w:t>
-      </w:r>
-      <w:proofErr w:type="spellEnd"/>
-      <w:r>
-        <w:rPr>
-          <w:lang w:val="en-US"/>
-        </w:rPr>
-        <w:t>/</w:t>
-      </w:r>
-      <w:proofErr w:type="spellStart"/>
-      <w:r>
-        <w:rPr>
-          <w:lang w:val="en-US"/>
-        </w:rPr>
-        <w:t>fbregistry</w:t>
-      </w:r>
-      <w:proofErr w:type="spellEnd"/>
-      <w:r>
-        <w:rPr>
-          <w:lang w:val="en-US"/>
-        </w:rPr>
-        <w:t xml:space="preserve"> -</w:t>
-      </w:r>
-      <w:proofErr w:type="spellStart"/>
-      <w:r>
-        <w:rPr>
-          <w:lang w:val="en-US"/>
-        </w:rPr>
-        <w:t>path.logs</w:t>
-      </w:r>
-      <w:proofErr w:type="spellEnd"/>
-      <w:r>
-        <w:rPr>
-          <w:lang w:val="en-US"/>
-        </w:rPr>
-        <w:t xml:space="preserve"> /home/</w:t>
-      </w:r>
-      <w:proofErr w:type="spellStart"/>
-      <w:r>
-        <w:rPr>
-          <w:lang w:val="en-US"/>
-        </w:rPr>
-        <w:t>mnc</w:t>
-      </w:r>
-      <w:proofErr w:type="spellEnd"/>
-      <w:r>
-        <w:rPr>
-          <w:lang w:val="en-US"/>
-        </w:rPr>
-        <w:t>/log/ -d "</w:t>
-      </w:r>
-      <w:proofErr w:type="spellStart"/>
-      <w:r>
-        <w:rPr>
-          <w:lang w:val="en-US"/>
-        </w:rPr>
-        <w:t>elasticsearch</w:t>
-      </w:r>
-      <w:proofErr w:type="spellEnd"/>
-      <w:r>
-        <w:rPr>
-          <w:lang w:val="en-US"/>
-        </w:rPr>
-        <w:t>"</w:t>
-      </w:r>
-      <w:bookmarkStart w:id="0" w:name="_GoBack"/>
-      <w:bookmarkEnd w:id="0"/>
-    </w:p>
-    <w:p>
-      <w:pPr>
-        <w:rPr>
-          <w:lang w:val="en-US"/>
-        </w:rPr>
-      </w:pPr>
-    </w:p>
+        <w:t xml:space="preserve"> -u mnc /usr/bin/filebeat -e -c /home/mnc/filebeat.yml -path.home /home/mnc -path.config /home/mnc -path.data /home/mnc/fbregistry -path.logs /home/mnc/log/ -d "elasticsearch"</w:t>
+      </w:r>
+    </w:p>
+    <w:p/>
     <w:sectPr>
-      <w:headerReference w:type="default" r:id="rId7"/>
+      <w:headerReference w:type="default" r:id="rId8"/>
       <w:pgSz w:w="11900" w:h="16840"/>
       <w:pgMar w:top="1417" w:right="1417" w:bottom="1417" w:left="1417" w:header="708" w:footer="708" w:gutter="0"/>
       <w:cols w:space="708"/>
@@ -3678,7 +3839,7 @@
         <w:rFonts w:ascii="Calibri" w:eastAsiaTheme="minorHAnsi" w:hAnsi="Calibri" w:cs="Calibri" w:hint="default"/>
       </w:rPr>
     </w:lvl>
-    <w:lvl w:ilvl="1" w:tplc="040C0003" w:tentative="1">
+    <w:lvl w:ilvl="1" w:tplc="040C0003">
       <w:start w:val="1"/>
       <w:numFmt w:val="bullet"/>
       <w:lvlText w:val="o"/>
@@ -4501,6 +4662,18 @@
       <w:contextualSpacing/>
     </w:pPr>
   </w:style>
+  <w:style w:type="character" w:styleId="Lienhypertexte">
+    <w:name w:val="Hyperlink"/>
+    <w:basedOn w:val="Policepardfaut"/>
+    <w:uiPriority w:val="99"/>
+    <w:semiHidden/>
+    <w:unhideWhenUsed/>
+    <w:rsid w:val="00B500A0"/>
+    <w:rPr>
+      <w:color w:val="0000FF"/>
+      <w:u w:val="single"/>
+    </w:rPr>
+  </w:style>
 </w:styles>
 </file>
 

</xml_diff>

<commit_message>
update with integration service definition
</commit_message>
<xml_diff>
--- a/platform_documentation/TPG_BAM- Platform Documentation_V1.docx
+++ b/platform_documentation/TPG_BAM- Platform Documentation_V1.docx
@@ -76,12 +76,14 @@
         </w:rPr>
         <w:t xml:space="preserve"> </w:t>
       </w:r>
+      <w:proofErr w:type="spellStart"/>
       <w:r>
         <w:rPr>
           <w:lang w:val="en-US"/>
         </w:rPr>
         <w:t>tpgbam</w:t>
       </w:r>
+      <w:proofErr w:type="spellEnd"/>
       <w:r>
         <w:rPr>
           <w:lang w:val="en-US"/>
@@ -92,13 +94,27 @@
         <w:rPr>
           <w:lang w:val="en-US"/>
         </w:rPr>
-        <w:t>_dev</w:t>
-      </w:r>
-      <w:r>
-        <w:rPr>
-          <w:lang w:val="en-US"/>
-        </w:rPr>
-        <w:t xml:space="preserve">_mnc </w:t>
+        <w:t>_</w:t>
+      </w:r>
+      <w:proofErr w:type="spellStart"/>
+      <w:r>
+        <w:rPr>
+          <w:lang w:val="en-US"/>
+        </w:rPr>
+        <w:t>dev</w:t>
+      </w:r>
+      <w:r>
+        <w:rPr>
+          <w:lang w:val="en-US"/>
+        </w:rPr>
+        <w:t>_mnc</w:t>
+      </w:r>
+      <w:proofErr w:type="spellEnd"/>
+      <w:r>
+        <w:rPr>
+          <w:lang w:val="en-US"/>
+        </w:rPr>
+        <w:t xml:space="preserve"> </w:t>
       </w:r>
       <w:r>
         <w:rPr>
@@ -131,25 +147,21 @@
         <w:rPr>
           <w:lang w:val="en-US"/>
         </w:rPr>
-        <w:t xml:space="preserve"> tpgbam</w:t>
-      </w:r>
-      <w:r>
-        <w:rPr>
-          <w:lang w:val="en-US"/>
-        </w:rPr>
         <w:t xml:space="preserve"> </w:t>
       </w:r>
-      <w:r>
-        <w:rPr>
-          <w:lang w:val="en-US"/>
-        </w:rPr>
-        <w:t>_dev</w:t>
-      </w:r>
-      <w:r>
-        <w:rPr>
-          <w:lang w:val="en-US"/>
-        </w:rPr>
-        <w:t xml:space="preserve">_scs </w:t>
+      <w:proofErr w:type="spellStart"/>
+      <w:r>
+        <w:rPr>
+          <w:lang w:val="en-US"/>
+        </w:rPr>
+        <w:t>tpgbam</w:t>
+      </w:r>
+      <w:proofErr w:type="spellEnd"/>
+      <w:r>
+        <w:rPr>
+          <w:lang w:val="en-US"/>
+        </w:rPr>
+        <w:t xml:space="preserve"> </w:t>
       </w:r>
       <w:r>
         <w:rPr>
@@ -157,6 +169,32 @@
         </w:rPr>
         <w:t>_</w:t>
       </w:r>
+      <w:proofErr w:type="spellStart"/>
+      <w:r>
+        <w:rPr>
+          <w:lang w:val="en-US"/>
+        </w:rPr>
+        <w:t>dev</w:t>
+      </w:r>
+      <w:r>
+        <w:rPr>
+          <w:lang w:val="en-US"/>
+        </w:rPr>
+        <w:t>_scs</w:t>
+      </w:r>
+      <w:proofErr w:type="spellEnd"/>
+      <w:r>
+        <w:rPr>
+          <w:lang w:val="en-US"/>
+        </w:rPr>
+        <w:t xml:space="preserve"> </w:t>
+      </w:r>
+      <w:r>
+        <w:rPr>
+          <w:lang w:val="en-US"/>
+        </w:rPr>
+        <w:t>_</w:t>
+      </w:r>
       <w:r>
         <w:rPr>
           <w:lang w:val="en-US"/>
@@ -188,7 +226,14 @@
         <w:rPr>
           <w:lang w:val="en-US"/>
         </w:rPr>
-        <w:t xml:space="preserve"> tpg</w:t>
+        <w:t xml:space="preserve"> </w:t>
+      </w:r>
+      <w:proofErr w:type="spellStart"/>
+      <w:r>
+        <w:rPr>
+          <w:lang w:val="en-US"/>
+        </w:rPr>
+        <w:t>tpg</w:t>
       </w:r>
       <w:r>
         <w:rPr>
@@ -196,6 +241,7 @@
         </w:rPr>
         <w:t>bam</w:t>
       </w:r>
+      <w:proofErr w:type="spellEnd"/>
       <w:r>
         <w:rPr>
           <w:lang w:val="en-US"/>
@@ -206,7 +252,14 @@
         <w:rPr>
           <w:lang w:val="en-US"/>
         </w:rPr>
-        <w:t>_dev</w:t>
+        <w:t>_</w:t>
+      </w:r>
+      <w:proofErr w:type="spellStart"/>
+      <w:r>
+        <w:rPr>
+          <w:lang w:val="en-US"/>
+        </w:rPr>
+        <w:t>dev</w:t>
       </w:r>
       <w:r>
         <w:rPr>
@@ -220,6 +273,7 @@
         </w:rPr>
         <w:t>_index</w:t>
       </w:r>
+      <w:proofErr w:type="spellEnd"/>
     </w:p>
     <w:p>
       <w:pPr>
@@ -233,7 +287,15 @@
         <w:pStyle w:val="Titre2"/>
       </w:pPr>
       <w:r>
-        <w:t>Indexes Templates de données - Plateforme de développement</w:t>
+        <w:t xml:space="preserve">Indexes </w:t>
+      </w:r>
+      <w:proofErr w:type="spellStart"/>
+      <w:r>
+        <w:t>Templates</w:t>
+      </w:r>
+      <w:proofErr w:type="spellEnd"/>
+      <w:r>
+        <w:t xml:space="preserve"> de données - Plateforme de développement</w:t>
       </w:r>
     </w:p>
     <w:p>
@@ -246,7 +308,21 @@
         <w:rPr>
           <w:i/>
         </w:rPr>
-        <w:t>Nom des index templates stockés dans la plateforme</w:t>
+        <w:t xml:space="preserve">Nom des index </w:t>
+      </w:r>
+      <w:proofErr w:type="spellStart"/>
+      <w:r>
+        <w:rPr>
+          <w:i/>
+        </w:rPr>
+        <w:t>templates</w:t>
+      </w:r>
+      <w:proofErr w:type="spellEnd"/>
+      <w:r>
+        <w:rPr>
+          <w:i/>
+        </w:rPr>
+        <w:t xml:space="preserve"> stockés dans la plateforme</w:t>
       </w:r>
     </w:p>
     <w:p>
@@ -257,8 +333,13 @@
         <w:t xml:space="preserve">Template </w:t>
       </w:r>
       <w:r>
-        <w:t>MNC : tpgbam_mnc_dev_index_template</w:t>
-      </w:r>
+        <w:t xml:space="preserve">MNC : </w:t>
+      </w:r>
+      <w:proofErr w:type="spellStart"/>
+      <w:r>
+        <w:t>tpgbam_mnc_dev_index_template</w:t>
+      </w:r>
+      <w:proofErr w:type="spellEnd"/>
     </w:p>
     <w:p>
       <w:r>
@@ -268,8 +349,13 @@
         <w:t xml:space="preserve">Template </w:t>
       </w:r>
       <w:r>
-        <w:t>SCS : tpgbam_scs_dev_index_template</w:t>
-      </w:r>
+        <w:t xml:space="preserve">SCS : </w:t>
+      </w:r>
+      <w:proofErr w:type="spellStart"/>
+      <w:r>
+        <w:t>tpgbam_scs_dev_index_template</w:t>
+      </w:r>
+      <w:proofErr w:type="spellEnd"/>
     </w:p>
     <w:p>
       <w:r>
@@ -279,8 +365,13 @@
         <w:t xml:space="preserve">Template </w:t>
       </w:r>
       <w:r>
-        <w:t>SDS : tpgbam_sds_dev_index_template</w:t>
-      </w:r>
+        <w:t xml:space="preserve">SDS : </w:t>
+      </w:r>
+      <w:proofErr w:type="spellStart"/>
+      <w:r>
+        <w:t>tpgbam_sds_dev_index_template</w:t>
+      </w:r>
+      <w:proofErr w:type="spellEnd"/>
     </w:p>
     <w:p/>
     <w:p/>
@@ -288,12 +379,30 @@
       <w:pPr>
         <w:pStyle w:val="Titre2"/>
       </w:pPr>
-      <w:r>
-        <w:t>Ingest Node Pipelines</w:t>
-      </w:r>
-      <w:r>
-        <w:t xml:space="preserve"> Simulate</w:t>
-      </w:r>
+      <w:proofErr w:type="spellStart"/>
+      <w:r>
+        <w:t>Ingest</w:t>
+      </w:r>
+      <w:proofErr w:type="spellEnd"/>
+      <w:r>
+        <w:t xml:space="preserve"> </w:t>
+      </w:r>
+      <w:proofErr w:type="spellStart"/>
+      <w:r>
+        <w:t>Node</w:t>
+      </w:r>
+      <w:proofErr w:type="spellEnd"/>
+      <w:r>
+        <w:t xml:space="preserve"> Pipelines</w:t>
+      </w:r>
+      <w:r>
+        <w:t xml:space="preserve"> </w:t>
+      </w:r>
+      <w:proofErr w:type="spellStart"/>
+      <w:r>
+        <w:t>Simulate</w:t>
+      </w:r>
+      <w:proofErr w:type="spellEnd"/>
       <w:r>
         <w:t xml:space="preserve"> – Plateforme de </w:t>
       </w:r>
@@ -317,14 +426,22 @@
         <w:rPr>
           <w:i/>
         </w:rPr>
-        <w:t>chier stockant le pipeline simul</w:t>
-      </w:r>
+        <w:t xml:space="preserve">chier stockant le pipeline </w:t>
+      </w:r>
+      <w:proofErr w:type="spellStart"/>
       <w:r>
         <w:rPr>
           <w:i/>
         </w:rPr>
+        <w:t>simul</w:t>
+      </w:r>
+      <w:r>
+        <w:rPr>
+          <w:i/>
+        </w:rPr>
         <w:t>ate</w:t>
       </w:r>
+      <w:proofErr w:type="spellEnd"/>
       <w:r>
         <w:rPr>
           <w:i/>
@@ -342,13 +459,36 @@
         <w:rPr>
           <w:i/>
         </w:rPr>
-        <w:t>ATTENTION : aucun pipeline simulate n’est stocké dans la plateforme. Il n’est utilisé que dans l’environnement de développement</w:t>
-      </w:r>
-    </w:p>
-    <w:p>
-      <w:r>
-        <w:t xml:space="preserve">Pipeline Simulate MNC : </w:t>
-      </w:r>
+        <w:t xml:space="preserve">ATTENTION : aucun pipeline </w:t>
+      </w:r>
+      <w:proofErr w:type="spellStart"/>
+      <w:r>
+        <w:rPr>
+          <w:i/>
+        </w:rPr>
+        <w:t>simulate</w:t>
+      </w:r>
+      <w:proofErr w:type="spellEnd"/>
+      <w:r>
+        <w:rPr>
+          <w:i/>
+        </w:rPr>
+        <w:t xml:space="preserve"> n’est stocké dans la plateforme. Il n’est utilisé que dans l’environnement de développement</w:t>
+      </w:r>
+    </w:p>
+    <w:p>
+      <w:r>
+        <w:t xml:space="preserve">Pipeline </w:t>
+      </w:r>
+      <w:proofErr w:type="spellStart"/>
+      <w:r>
+        <w:t>Simulate</w:t>
+      </w:r>
+      <w:proofErr w:type="spellEnd"/>
+      <w:r>
+        <w:t xml:space="preserve"> MNC : </w:t>
+      </w:r>
+      <w:proofErr w:type="spellStart"/>
       <w:r>
         <w:t>tpgbam_mnc_dev_</w:t>
       </w:r>
@@ -362,11 +502,24 @@
       <w:r>
         <w:t>.json</w:t>
       </w:r>
+      <w:proofErr w:type="spellEnd"/>
       <w:proofErr w:type="gramEnd"/>
     </w:p>
     <w:p>
       <w:r>
-        <w:t>Pipeline Simulate SCS : tpgbam_scs</w:t>
+        <w:t xml:space="preserve">Pipeline </w:t>
+      </w:r>
+      <w:proofErr w:type="spellStart"/>
+      <w:r>
+        <w:t>Simulate</w:t>
+      </w:r>
+      <w:proofErr w:type="spellEnd"/>
+      <w:r>
+        <w:t xml:space="preserve"> SCS : </w:t>
+      </w:r>
+      <w:proofErr w:type="spellStart"/>
+      <w:r>
+        <w:t>tpgbam_scs</w:t>
       </w:r>
       <w:r>
         <w:t>_dev_</w:t>
@@ -381,11 +534,24 @@
       <w:r>
         <w:t>.json</w:t>
       </w:r>
+      <w:proofErr w:type="spellEnd"/>
       <w:proofErr w:type="gramEnd"/>
     </w:p>
     <w:p>
       <w:r>
-        <w:t>Pipeline Simulate SDS : tpgbam_sds</w:t>
+        <w:t xml:space="preserve">Pipeline </w:t>
+      </w:r>
+      <w:proofErr w:type="spellStart"/>
+      <w:r>
+        <w:t>Simulate</w:t>
+      </w:r>
+      <w:proofErr w:type="spellEnd"/>
+      <w:r>
+        <w:t xml:space="preserve"> SDS : </w:t>
+      </w:r>
+      <w:proofErr w:type="spellStart"/>
+      <w:r>
+        <w:t>tpgbam_sds</w:t>
       </w:r>
       <w:r>
         <w:t>_dev_</w:t>
@@ -400,6 +566,7 @@
       <w:r>
         <w:t>.json</w:t>
       </w:r>
+      <w:proofErr w:type="spellEnd"/>
       <w:proofErr w:type="gramEnd"/>
     </w:p>
     <w:p/>
@@ -407,12 +574,25 @@
       <w:pPr>
         <w:pStyle w:val="Titre2"/>
       </w:pPr>
-      <w:r>
-        <w:t>Ingest Node Pipelines</w:t>
-      </w:r>
+      <w:proofErr w:type="spellStart"/>
+      <w:r>
+        <w:t>Ingest</w:t>
+      </w:r>
+      <w:proofErr w:type="spellEnd"/>
       <w:r>
         <w:t xml:space="preserve"> </w:t>
       </w:r>
+      <w:proofErr w:type="spellStart"/>
+      <w:r>
+        <w:t>Node</w:t>
+      </w:r>
+      <w:proofErr w:type="spellEnd"/>
+      <w:r>
+        <w:t xml:space="preserve"> Pipelines</w:t>
+      </w:r>
+      <w:r>
+        <w:t xml:space="preserve"> </w:t>
+      </w:r>
       <w:r>
         <w:t xml:space="preserve">– Plateforme de </w:t>
       </w:r>
@@ -424,16 +604,22 @@
       <w:r>
         <w:t xml:space="preserve">Pipeline MNC : </w:t>
       </w:r>
+      <w:proofErr w:type="spellStart"/>
       <w:r>
         <w:t>tpgbam_mnc_dev_</w:t>
       </w:r>
       <w:r>
         <w:t>pipeline</w:t>
       </w:r>
-    </w:p>
-    <w:p>
-      <w:r>
-        <w:t>Pipeline SCS : tpgbam_scs</w:t>
+      <w:proofErr w:type="spellEnd"/>
+    </w:p>
+    <w:p>
+      <w:r>
+        <w:t xml:space="preserve">Pipeline SCS : </w:t>
+      </w:r>
+      <w:proofErr w:type="spellStart"/>
+      <w:r>
+        <w:t>tpgbam_scs</w:t>
       </w:r>
       <w:r>
         <w:t>_dev_</w:t>
@@ -441,10 +627,15 @@
       <w:r>
         <w:t>pipeline</w:t>
       </w:r>
-    </w:p>
-    <w:p>
-      <w:r>
-        <w:t>Pipeline SDS : tpgbam_sds</w:t>
+      <w:proofErr w:type="spellEnd"/>
+    </w:p>
+    <w:p>
+      <w:r>
+        <w:t xml:space="preserve">Pipeline SDS : </w:t>
+      </w:r>
+      <w:proofErr w:type="spellStart"/>
+      <w:r>
+        <w:t>tpgbam_sds</w:t>
       </w:r>
       <w:r>
         <w:t>_dev_</w:t>
@@ -452,6 +643,7 @@
       <w:r>
         <w:t>pipeline</w:t>
       </w:r>
+      <w:proofErr w:type="spellEnd"/>
     </w:p>
     <w:p/>
     <w:p/>
@@ -519,6 +711,7 @@
         </w:rPr>
         <w:t xml:space="preserve"> </w:t>
       </w:r>
+      <w:proofErr w:type="spellStart"/>
       <w:r>
         <w:rPr>
           <w:lang w:val="en-US"/>
@@ -531,6 +724,7 @@
         </w:rPr>
         <w:t>bam</w:t>
       </w:r>
+      <w:proofErr w:type="spellEnd"/>
       <w:r>
         <w:rPr>
           <w:lang w:val="en-US"/>
@@ -541,7 +735,14 @@
         <w:rPr>
           <w:lang w:val="en-US"/>
         </w:rPr>
-        <w:t>_mo</w:t>
+        <w:t>_</w:t>
+      </w:r>
+      <w:proofErr w:type="spellStart"/>
+      <w:r>
+        <w:rPr>
+          <w:lang w:val="en-US"/>
+        </w:rPr>
+        <w:t>mo</w:t>
       </w:r>
       <w:r>
         <w:rPr>
@@ -555,16 +756,32 @@
         </w:rPr>
         <w:t>_dev_user</w:t>
       </w:r>
-    </w:p>
-    <w:p>
-      <w:r>
-        <w:t>Password : monitoringdev$1</w:t>
-      </w:r>
-    </w:p>
-    <w:p>
-      <w:r>
-        <w:t>Role : logstash_system</w:t>
-      </w:r>
+      <w:proofErr w:type="spellEnd"/>
+    </w:p>
+    <w:p>
+      <w:proofErr w:type="spellStart"/>
+      <w:r>
+        <w:t>Password</w:t>
+      </w:r>
+      <w:proofErr w:type="spellEnd"/>
+      <w:r>
+        <w:t xml:space="preserve"> : monitoringdev$1</w:t>
+      </w:r>
+    </w:p>
+    <w:p>
+      <w:proofErr w:type="spellStart"/>
+      <w:r>
+        <w:t>Role</w:t>
+      </w:r>
+      <w:proofErr w:type="spellEnd"/>
+      <w:r>
+        <w:t xml:space="preserve"> : </w:t>
+      </w:r>
+      <w:proofErr w:type="spellStart"/>
+      <w:r>
+        <w:t>logstash_system</w:t>
+      </w:r>
+      <w:proofErr w:type="spellEnd"/>
     </w:p>
     <w:p/>
     <w:p>
@@ -637,6 +854,7 @@
                               </w:rPr>
                               <w:t xml:space="preserve">For Elasticsearch 5.x clusters: Monitoring data is retained for three days by default or as specified by the </w:t>
                             </w:r>
+                            <w:proofErr w:type="spellStart"/>
                             <w:proofErr w:type="gramStart"/>
                             <w:r>
                               <w:rPr>
@@ -649,7 +867,14 @@
                               <w:rPr>
                                 <w:lang w:val="en-US"/>
                               </w:rPr>
-                              <w:t>.history.duration user setting.</w:t>
+                              <w:t>.history.duration</w:t>
+                            </w:r>
+                            <w:proofErr w:type="spellEnd"/>
+                            <w:r>
+                              <w:rPr>
+                                <w:lang w:val="en-US"/>
+                              </w:rPr>
+                              <w:t xml:space="preserve"> user setting.</w:t>
                             </w:r>
                           </w:p>
                           <w:p>
@@ -698,6 +923,7 @@
                         </w:rPr>
                         <w:t xml:space="preserve">For Elasticsearch 5.x clusters: Monitoring data is retained for three days by default or as specified by the </w:t>
                       </w:r>
+                      <w:proofErr w:type="spellStart"/>
                       <w:proofErr w:type="gramStart"/>
                       <w:r>
                         <w:rPr>
@@ -710,7 +936,14 @@
                         <w:rPr>
                           <w:lang w:val="en-US"/>
                         </w:rPr>
-                        <w:t>.history.duration user setting.</w:t>
+                        <w:t>.history.duration</w:t>
+                      </w:r>
+                      <w:proofErr w:type="spellEnd"/>
+                      <w:r>
+                        <w:rPr>
+                          <w:lang w:val="en-US"/>
+                        </w:rPr>
+                        <w:t xml:space="preserve"> user setting.</w:t>
                       </w:r>
                     </w:p>
                     <w:p>
@@ -759,7 +992,15 @@
         <w:t>e</w:t>
       </w:r>
       <w:r>
-        <w:t xml:space="preserve">s services filebeats </w:t>
+        <w:t xml:space="preserve">s services </w:t>
+      </w:r>
+      <w:proofErr w:type="spellStart"/>
+      <w:r>
+        <w:t>filebeats</w:t>
+      </w:r>
+      <w:proofErr w:type="spellEnd"/>
+      <w:r>
+        <w:t xml:space="preserve"> </w:t>
       </w:r>
       <w:r>
         <w:t>spécifiques </w:t>
@@ -771,11 +1012,19 @@
           <w:u w:val="single"/>
         </w:rPr>
       </w:pPr>
+      <w:proofErr w:type="spellStart"/>
       <w:r>
         <w:rPr>
           <w:u w:val="single"/>
         </w:rPr>
-        <w:t xml:space="preserve">Filebeat-bench </w:t>
+        <w:t>Filebeat-bench</w:t>
+      </w:r>
+      <w:proofErr w:type="spellEnd"/>
+      <w:r>
+        <w:rPr>
+          <w:u w:val="single"/>
+        </w:rPr>
+        <w:t xml:space="preserve"> </w:t>
       </w:r>
     </w:p>
     <w:p>
@@ -783,28 +1032,62 @@
         <w:t xml:space="preserve">Description : </w:t>
       </w:r>
       <w:r>
-        <w:t>Service de test de filebeat</w:t>
-      </w:r>
+        <w:t xml:space="preserve">Service de test de </w:t>
+      </w:r>
+      <w:proofErr w:type="spellStart"/>
+      <w:r>
+        <w:t>filebeat</w:t>
+      </w:r>
+      <w:proofErr w:type="spellEnd"/>
     </w:p>
     <w:p>
       <w:r>
         <w:t xml:space="preserve">Configuration : </w:t>
       </w:r>
       <w:r>
-        <w:t>/root/bench/filebeat.yml</w:t>
-      </w:r>
-    </w:p>
-    <w:p>
-      <w:pPr>
-        <w:rPr>
-          <w:lang w:val="en-US"/>
-        </w:rPr>
-      </w:pPr>
-      <w:r>
-        <w:rPr>
-          <w:lang w:val="en-US"/>
-        </w:rPr>
-        <w:t xml:space="preserve">Systemd </w:t>
+        <w:t>/</w:t>
+      </w:r>
+      <w:proofErr w:type="spellStart"/>
+      <w:r>
+        <w:t>root</w:t>
+      </w:r>
+      <w:proofErr w:type="spellEnd"/>
+      <w:r>
+        <w:t>/</w:t>
+      </w:r>
+      <w:proofErr w:type="spellStart"/>
+      <w:r>
+        <w:t>bench</w:t>
+      </w:r>
+      <w:proofErr w:type="spellEnd"/>
+      <w:r>
+        <w:t>/</w:t>
+      </w:r>
+      <w:proofErr w:type="spellStart"/>
+      <w:r>
+        <w:t>filebeat.yml</w:t>
+      </w:r>
+      <w:proofErr w:type="spellEnd"/>
+    </w:p>
+    <w:p>
+      <w:pPr>
+        <w:rPr>
+          <w:lang w:val="en-US"/>
+        </w:rPr>
+      </w:pPr>
+      <w:proofErr w:type="spellStart"/>
+      <w:r>
+        <w:rPr>
+          <w:lang w:val="en-US"/>
+        </w:rPr>
+        <w:t>Systemd</w:t>
+      </w:r>
+      <w:proofErr w:type="spellEnd"/>
+      <w:r>
+        <w:rPr>
+          <w:lang w:val="en-US"/>
+        </w:rPr>
+        <w:t xml:space="preserve"> </w:t>
       </w:r>
       <w:r>
         <w:rPr>
@@ -830,7 +1113,28 @@
         <w:rPr>
           <w:lang w:val="en-US"/>
         </w:rPr>
-        <w:t>/systemd/system/file</w:t>
+        <w:t>/</w:t>
+      </w:r>
+      <w:proofErr w:type="spellStart"/>
+      <w:r>
+        <w:rPr>
+          <w:lang w:val="en-US"/>
+        </w:rPr>
+        <w:t>systemd</w:t>
+      </w:r>
+      <w:proofErr w:type="spellEnd"/>
+      <w:r>
+        <w:rPr>
+          <w:lang w:val="en-US"/>
+        </w:rPr>
+        <w:t>/system/</w:t>
+      </w:r>
+      <w:proofErr w:type="spellStart"/>
+      <w:r>
+        <w:rPr>
+          <w:lang w:val="en-US"/>
+        </w:rPr>
+        <w:t>file</w:t>
       </w:r>
       <w:r>
         <w:rPr>
@@ -844,20 +1148,125 @@
         </w:rPr>
         <w:t>-bench.service</w:t>
       </w:r>
-    </w:p>
-    <w:p>
-      <w:pPr>
-        <w:rPr>
-          <w:lang w:val="en-US"/>
-        </w:rPr>
-      </w:pPr>
-    </w:p>
-    <w:p>
-      <w:pPr>
-        <w:rPr>
-          <w:lang w:val="en-US"/>
-        </w:rPr>
-      </w:pPr>
+      <w:proofErr w:type="spellEnd"/>
+    </w:p>
+    <w:p>
+      <w:pPr>
+        <w:rPr>
+          <w:lang w:val="en-US"/>
+        </w:rPr>
+      </w:pPr>
+    </w:p>
+    <w:p>
+      <w:pPr>
+        <w:rPr>
+          <w:lang w:val="en-US"/>
+        </w:rPr>
+      </w:pPr>
+    </w:p>
+    <w:p>
+      <w:pPr>
+        <w:pStyle w:val="Titre1"/>
+      </w:pPr>
+      <w:r>
+        <w:t>Serveur d’Intégration</w:t>
+      </w:r>
+    </w:p>
+    <w:p>
+      <w:pPr>
+        <w:pStyle w:val="Titre2"/>
+      </w:pPr>
+      <w:r>
+        <w:t>Création d</w:t>
+      </w:r>
+      <w:r>
+        <w:t>’un service</w:t>
+      </w:r>
+      <w:r>
+        <w:t xml:space="preserve"> </w:t>
+      </w:r>
+      <w:proofErr w:type="spellStart"/>
+      <w:r>
+        <w:t>systemd</w:t>
+      </w:r>
+      <w:proofErr w:type="spellEnd"/>
+      <w:r>
+        <w:t xml:space="preserve"> </w:t>
+      </w:r>
+      <w:r>
+        <w:t>spécifiques </w:t>
+      </w:r>
+    </w:p>
+    <w:p>
+      <w:r>
+        <w:t>Un service spécifique est créé pour chaque fournisseur de données :</w:t>
+      </w:r>
+    </w:p>
+    <w:p>
+      <w:pPr>
+        <w:pStyle w:val="Paragraphedeliste"/>
+        <w:numPr>
+          <w:ilvl w:val="0"/>
+          <w:numId w:val="3"/>
+        </w:numPr>
+      </w:pPr>
+      <w:r>
+        <w:t>Exemples de nom du service : /lib/</w:t>
+      </w:r>
+      <w:proofErr w:type="spellStart"/>
+      <w:r>
+        <w:t>systemd</w:t>
+      </w:r>
+      <w:proofErr w:type="spellEnd"/>
+      <w:r>
+        <w:t>/system/</w:t>
+      </w:r>
+      <w:proofErr w:type="spellStart"/>
+      <w:r>
+        <w:t>filebeat.mnc.integ.service</w:t>
+      </w:r>
+      <w:proofErr w:type="spellEnd"/>
+    </w:p>
+    <w:p>
+      <w:pPr>
+        <w:pStyle w:val="Paragraphedeliste"/>
+        <w:numPr>
+          <w:ilvl w:val="0"/>
+          <w:numId w:val="3"/>
+        </w:numPr>
+      </w:pPr>
+      <w:r>
+        <w:t xml:space="preserve">Exemple de configuration associée : </w:t>
+      </w:r>
+      <w:r>
+        <w:t>/</w:t>
+      </w:r>
+      <w:proofErr w:type="spellStart"/>
+      <w:r>
+        <w:t>etc</w:t>
+      </w:r>
+      <w:proofErr w:type="spellEnd"/>
+      <w:r>
+        <w:t>/</w:t>
+      </w:r>
+      <w:proofErr w:type="spellStart"/>
+      <w:r>
+        <w:t>filebeat</w:t>
+      </w:r>
+      <w:proofErr w:type="spellEnd"/>
+      <w:r>
+        <w:t>/</w:t>
+      </w:r>
+      <w:proofErr w:type="spellStart"/>
+      <w:r>
+        <w:t>filebeat.mnc.integ.yml</w:t>
+      </w:r>
+      <w:proofErr w:type="spellEnd"/>
+    </w:p>
+    <w:p/>
+    <w:p>
+      <w:bookmarkStart w:id="0" w:name="_GoBack"/>
+      <w:bookmarkEnd w:id="0"/>
     </w:p>
     <w:p>
       <w:pPr>
@@ -866,13 +1275,9 @@
           <w:color w:val="2F5496" w:themeColor="accent1" w:themeShade="BF"/>
           <w:sz w:val="26"/>
           <w:szCs w:val="26"/>
-          <w:lang w:val="en-US"/>
-        </w:rPr>
-      </w:pPr>
-      <w:r>
-        <w:rPr>
-          <w:lang w:val="en-US"/>
-        </w:rPr>
+        </w:rPr>
+      </w:pPr>
+      <w:r>
         <w:br w:type="page"/>
       </w:r>
     </w:p>
@@ -893,7 +1298,15 @@
         <w:t>Monitoring</w:t>
       </w:r>
       <w:r>
-        <w:t xml:space="preserve"> : Recherche d’un processus filebeat particul</w:t>
+        <w:t xml:space="preserve"> : Recherche d’un processus </w:t>
+      </w:r>
+      <w:proofErr w:type="spellStart"/>
+      <w:r>
+        <w:t>filebeat</w:t>
+      </w:r>
+      <w:proofErr w:type="spellEnd"/>
+      <w:r>
+        <w:t xml:space="preserve"> particul</w:t>
       </w:r>
       <w:r>
         <w:t>ier</w:t>
@@ -901,30 +1314,56 @@
     </w:p>
     <w:p>
       <w:r>
-        <w:t>Le monitoring des processus « filebeat »</w:t>
-      </w:r>
-      <w:r>
-        <w:t xml:space="preserve"> se fera gra</w:t>
-      </w:r>
-      <w:r>
-        <w:t xml:space="preserve">ce </w:t>
+        <w:t>Le monitoring des processus « </w:t>
+      </w:r>
+      <w:proofErr w:type="spellStart"/>
+      <w:r>
+        <w:t>filebeat</w:t>
+      </w:r>
+      <w:proofErr w:type="spellEnd"/>
+      <w:r>
+        <w:t> »</w:t>
+      </w:r>
+      <w:r>
+        <w:t xml:space="preserve"> se fera </w:t>
+      </w:r>
+      <w:proofErr w:type="spellStart"/>
+      <w:r>
+        <w:t>gra</w:t>
+      </w:r>
+      <w:r>
+        <w:t>ce</w:t>
+      </w:r>
+      <w:proofErr w:type="spellEnd"/>
+      <w:r>
+        <w:t xml:space="preserve"> </w:t>
       </w:r>
       <w:r>
         <w:t xml:space="preserve">à leur existence telle que détecter dans </w:t>
       </w:r>
+      <w:proofErr w:type="spellStart"/>
       <w:r>
         <w:rPr>
           <w:b/>
         </w:rPr>
         <w:t>metricbeat</w:t>
       </w:r>
+      <w:proofErr w:type="spellEnd"/>
       <w:r>
         <w:t>.</w:t>
       </w:r>
     </w:p>
     <w:p>
       <w:r>
-        <w:t xml:space="preserve">Recherche de processus filebeat </w:t>
+        <w:t xml:space="preserve">Recherche de processus </w:t>
+      </w:r>
+      <w:proofErr w:type="spellStart"/>
+      <w:r>
+        <w:t>filebeat</w:t>
+      </w:r>
+      <w:proofErr w:type="spellEnd"/>
+      <w:r>
+        <w:t xml:space="preserve"> </w:t>
       </w:r>
       <w:r>
         <w:t xml:space="preserve">et classement </w:t>
@@ -1093,7 +1532,25 @@
                                 <w:szCs w:val="20"/>
                                 <w:lang w:val="en-US"/>
                               </w:rPr>
-                              <w:t xml:space="preserve">            {"match": {"system.process.name": "filebeat"}}</w:t>
+                              <w:t xml:space="preserve">            {"match": {"system.process.name": "</w:t>
+                            </w:r>
+                            <w:proofErr w:type="spellStart"/>
+                            <w:r>
+                              <w:rPr>
+                                <w:sz w:val="16"/>
+                                <w:szCs w:val="20"/>
+                                <w:lang w:val="en-US"/>
+                              </w:rPr>
+                              <w:t>filebeat</w:t>
+                            </w:r>
+                            <w:proofErr w:type="spellEnd"/>
+                            <w:r>
+                              <w:rPr>
+                                <w:sz w:val="16"/>
+                                <w:szCs w:val="20"/>
+                                <w:lang w:val="en-US"/>
+                              </w:rPr>
+                              <w:t>"}}</w:t>
                             </w:r>
                           </w:p>
                           <w:p>
@@ -1234,7 +1691,25 @@
                                 <w:szCs w:val="20"/>
                                 <w:lang w:val="en-US"/>
                               </w:rPr>
-                              <w:t xml:space="preserve">@timestamp": { "order": "desc"}}, </w:t>
+                              <w:t>@timestamp": { "order": "</w:t>
+                            </w:r>
+                            <w:proofErr w:type="spellStart"/>
+                            <w:r>
+                              <w:rPr>
+                                <w:sz w:val="16"/>
+                                <w:szCs w:val="20"/>
+                                <w:lang w:val="en-US"/>
+                              </w:rPr>
+                              <w:t>desc</w:t>
+                            </w:r>
+                            <w:proofErr w:type="spellEnd"/>
+                            <w:r>
+                              <w:rPr>
+                                <w:sz w:val="16"/>
+                                <w:szCs w:val="20"/>
+                                <w:lang w:val="en-US"/>
+                              </w:rPr>
+                              <w:t xml:space="preserve">"}}, </w:t>
                             </w:r>
                           </w:p>
                           <w:p>
@@ -1403,7 +1878,25 @@
                           <w:szCs w:val="20"/>
                           <w:lang w:val="en-US"/>
                         </w:rPr>
-                        <w:t xml:space="preserve">            {"match": {"system.process.name": "filebeat"}}</w:t>
+                        <w:t xml:space="preserve">            {"match": {"system.process.name": "</w:t>
+                      </w:r>
+                      <w:proofErr w:type="spellStart"/>
+                      <w:r>
+                        <w:rPr>
+                          <w:sz w:val="16"/>
+                          <w:szCs w:val="20"/>
+                          <w:lang w:val="en-US"/>
+                        </w:rPr>
+                        <w:t>filebeat</w:t>
+                      </w:r>
+                      <w:proofErr w:type="spellEnd"/>
+                      <w:r>
+                        <w:rPr>
+                          <w:sz w:val="16"/>
+                          <w:szCs w:val="20"/>
+                          <w:lang w:val="en-US"/>
+                        </w:rPr>
+                        <w:t>"}}</w:t>
                       </w:r>
                     </w:p>
                     <w:p>
@@ -1544,7 +2037,25 @@
                           <w:szCs w:val="20"/>
                           <w:lang w:val="en-US"/>
                         </w:rPr>
-                        <w:t xml:space="preserve">@timestamp": { "order": "desc"}}, </w:t>
+                        <w:t>@timestamp": { "order": "</w:t>
+                      </w:r>
+                      <w:proofErr w:type="spellStart"/>
+                      <w:r>
+                        <w:rPr>
+                          <w:sz w:val="16"/>
+                          <w:szCs w:val="20"/>
+                          <w:lang w:val="en-US"/>
+                        </w:rPr>
+                        <w:t>desc</w:t>
+                      </w:r>
+                      <w:proofErr w:type="spellEnd"/>
+                      <w:r>
+                        <w:rPr>
+                          <w:sz w:val="16"/>
+                          <w:szCs w:val="20"/>
+                          <w:lang w:val="en-US"/>
+                        </w:rPr>
+                        <w:t xml:space="preserve">"}}, </w:t>
                       </w:r>
                     </w:p>
                     <w:p>
@@ -1761,7 +2272,23 @@
                                 <w:sz w:val="16"/>
                                 <w:lang w:val="en-US"/>
                               </w:rPr>
-                              <w:t>POST tpgbam_mnc_dev_test_index/_search</w:t>
+                              <w:t xml:space="preserve">POST </w:t>
+                            </w:r>
+                            <w:proofErr w:type="spellStart"/>
+                            <w:r>
+                              <w:rPr>
+                                <w:sz w:val="16"/>
+                                <w:lang w:val="en-US"/>
+                              </w:rPr>
+                              <w:t>tpgbam_mnc_dev_test_index</w:t>
+                            </w:r>
+                            <w:proofErr w:type="spellEnd"/>
+                            <w:r>
+                              <w:rPr>
+                                <w:sz w:val="16"/>
+                                <w:lang w:val="en-US"/>
+                              </w:rPr>
+                              <w:t>/_search</w:t>
                             </w:r>
                           </w:p>
                           <w:p>
@@ -1791,8 +2318,17 @@
                                 <w:sz w:val="16"/>
                                 <w:lang w:val="en-US"/>
                               </w:rPr>
-                              <w:t xml:space="preserve">  "aggs</w:t>
-                            </w:r>
+                              <w:t xml:space="preserve">  "</w:t>
+                            </w:r>
+                            <w:proofErr w:type="spellStart"/>
+                            <w:r>
+                              <w:rPr>
+                                <w:sz w:val="16"/>
+                                <w:lang w:val="en-US"/>
+                              </w:rPr>
+                              <w:t>aggs</w:t>
+                            </w:r>
+                            <w:proofErr w:type="spellEnd"/>
                             <w:proofErr w:type="gramStart"/>
                             <w:r>
                               <w:rPr>
@@ -1815,8 +2351,17 @@
                                 <w:sz w:val="16"/>
                                 <w:lang w:val="en-US"/>
                               </w:rPr>
-                              <w:t xml:space="preserve">    "dedup</w:t>
-                            </w:r>
+                              <w:t xml:space="preserve">    "</w:t>
+                            </w:r>
+                            <w:proofErr w:type="spellStart"/>
+                            <w:r>
+                              <w:rPr>
+                                <w:sz w:val="16"/>
+                                <w:lang w:val="en-US"/>
+                              </w:rPr>
+                              <w:t>dedup</w:t>
+                            </w:r>
+                            <w:proofErr w:type="spellEnd"/>
                             <w:proofErr w:type="gramStart"/>
                             <w:r>
                               <w:rPr>
@@ -1876,7 +2421,23 @@
                                 <w:sz w:val="16"/>
                                 <w:lang w:val="en-US"/>
                               </w:rPr>
-                              <w:t xml:space="preserve">          "lang": "painless",</w:t>
+                              <w:t xml:space="preserve">          "</w:t>
+                            </w:r>
+                            <w:proofErr w:type="spellStart"/>
+                            <w:r>
+                              <w:rPr>
+                                <w:sz w:val="16"/>
+                                <w:lang w:val="en-US"/>
+                              </w:rPr>
+                              <w:t>lang</w:t>
+                            </w:r>
+                            <w:proofErr w:type="spellEnd"/>
+                            <w:r>
+                              <w:rPr>
+                                <w:sz w:val="16"/>
+                                <w:lang w:val="en-US"/>
+                              </w:rPr>
+                              <w:t>": "painless",</w:t>
                             </w:r>
                           </w:p>
                           <w:p>
@@ -1891,8 +2452,25 @@
                                 <w:sz w:val="16"/>
                                 <w:lang w:val="en-US"/>
                               </w:rPr>
-                              <w:t xml:space="preserve">          "source":"doc['@timestamp'].</w:t>
-                            </w:r>
+                              <w:t xml:space="preserve">          "</w:t>
+                            </w:r>
+                            <w:proofErr w:type="spellStart"/>
+                            <w:r>
+                              <w:rPr>
+                                <w:sz w:val="16"/>
+                                <w:lang w:val="en-US"/>
+                              </w:rPr>
+                              <w:t>source":"doc</w:t>
+                            </w:r>
+                            <w:proofErr w:type="spellEnd"/>
+                            <w:r>
+                              <w:rPr>
+                                <w:sz w:val="16"/>
+                                <w:lang w:val="en-US"/>
+                              </w:rPr>
+                              <w:t>['@timestamp'].</w:t>
+                            </w:r>
+                            <w:proofErr w:type="spellStart"/>
                             <w:proofErr w:type="gramStart"/>
                             <w:r>
                               <w:rPr>
@@ -1901,6 +2479,7 @@
                               </w:rPr>
                               <w:t>value.toString</w:t>
                             </w:r>
+                            <w:proofErr w:type="spellEnd"/>
                             <w:proofErr w:type="gramEnd"/>
                             <w:r>
                               <w:rPr>
@@ -1937,7 +2516,23 @@
                                 <w:sz w:val="16"/>
                                 <w:lang w:val="en-US"/>
                               </w:rPr>
-                              <w:t xml:space="preserve">          "min_doc_count": 2</w:t>
+                              <w:t xml:space="preserve">          "</w:t>
+                            </w:r>
+                            <w:proofErr w:type="spellStart"/>
+                            <w:r>
+                              <w:rPr>
+                                <w:sz w:val="16"/>
+                                <w:lang w:val="en-US"/>
+                              </w:rPr>
+                              <w:t>min_doc_count</w:t>
+                            </w:r>
+                            <w:proofErr w:type="spellEnd"/>
+                            <w:r>
+                              <w:rPr>
+                                <w:sz w:val="16"/>
+                                <w:lang w:val="en-US"/>
+                              </w:rPr>
+                              <w:t>": 2</w:t>
                             </w:r>
                           </w:p>
                           <w:p>
@@ -1982,8 +2577,17 @@
                                 <w:sz w:val="16"/>
                                 <w:lang w:val="en-US"/>
                               </w:rPr>
-                              <w:t xml:space="preserve">       "aggs</w:t>
-                            </w:r>
+                              <w:t xml:space="preserve">       "</w:t>
+                            </w:r>
+                            <w:proofErr w:type="spellStart"/>
+                            <w:r>
+                              <w:rPr>
+                                <w:sz w:val="16"/>
+                                <w:lang w:val="en-US"/>
+                              </w:rPr>
+                              <w:t>aggs</w:t>
+                            </w:r>
+                            <w:proofErr w:type="spellEnd"/>
                             <w:proofErr w:type="gramStart"/>
                             <w:r>
                               <w:rPr>
@@ -2006,8 +2610,17 @@
                                 <w:sz w:val="16"/>
                                 <w:lang w:val="en-US"/>
                               </w:rPr>
-                              <w:t xml:space="preserve">         "dedup_docs</w:t>
-                            </w:r>
+                              <w:t xml:space="preserve">         "</w:t>
+                            </w:r>
+                            <w:proofErr w:type="spellStart"/>
+                            <w:r>
+                              <w:rPr>
+                                <w:sz w:val="16"/>
+                                <w:lang w:val="en-US"/>
+                              </w:rPr>
+                              <w:t>dedup_docs</w:t>
+                            </w:r>
+                            <w:proofErr w:type="spellEnd"/>
                             <w:proofErr w:type="gramStart"/>
                             <w:r>
                               <w:rPr>
@@ -2037,8 +2650,17 @@
                                 <w:sz w:val="16"/>
                                 <w:lang w:val="en-US"/>
                               </w:rPr>
-                              <w:t>"top_hits</w:t>
-                            </w:r>
+                              <w:t>"</w:t>
+                            </w:r>
+                            <w:proofErr w:type="spellStart"/>
+                            <w:r>
+                              <w:rPr>
+                                <w:sz w:val="16"/>
+                                <w:lang w:val="en-US"/>
+                              </w:rPr>
+                              <w:t>top_hits</w:t>
+                            </w:r>
+                            <w:proofErr w:type="spellEnd"/>
                             <w:proofErr w:type="gramStart"/>
                             <w:r>
                               <w:rPr>
@@ -2167,7 +2789,23 @@
                           <w:sz w:val="16"/>
                           <w:lang w:val="en-US"/>
                         </w:rPr>
-                        <w:t>POST tpgbam_mnc_dev_test_index/_search</w:t>
+                        <w:t xml:space="preserve">POST </w:t>
+                      </w:r>
+                      <w:proofErr w:type="spellStart"/>
+                      <w:r>
+                        <w:rPr>
+                          <w:sz w:val="16"/>
+                          <w:lang w:val="en-US"/>
+                        </w:rPr>
+                        <w:t>tpgbam_mnc_dev_test_index</w:t>
+                      </w:r>
+                      <w:proofErr w:type="spellEnd"/>
+                      <w:r>
+                        <w:rPr>
+                          <w:sz w:val="16"/>
+                          <w:lang w:val="en-US"/>
+                        </w:rPr>
+                        <w:t>/_search</w:t>
                       </w:r>
                     </w:p>
                     <w:p>
@@ -2197,8 +2835,17 @@
                           <w:sz w:val="16"/>
                           <w:lang w:val="en-US"/>
                         </w:rPr>
-                        <w:t xml:space="preserve">  "aggs</w:t>
-                      </w:r>
+                        <w:t xml:space="preserve">  "</w:t>
+                      </w:r>
+                      <w:proofErr w:type="spellStart"/>
+                      <w:r>
+                        <w:rPr>
+                          <w:sz w:val="16"/>
+                          <w:lang w:val="en-US"/>
+                        </w:rPr>
+                        <w:t>aggs</w:t>
+                      </w:r>
+                      <w:proofErr w:type="spellEnd"/>
                       <w:proofErr w:type="gramStart"/>
                       <w:r>
                         <w:rPr>
@@ -2221,8 +2868,17 @@
                           <w:sz w:val="16"/>
                           <w:lang w:val="en-US"/>
                         </w:rPr>
-                        <w:t xml:space="preserve">    "dedup</w:t>
-                      </w:r>
+                        <w:t xml:space="preserve">    "</w:t>
+                      </w:r>
+                      <w:proofErr w:type="spellStart"/>
+                      <w:r>
+                        <w:rPr>
+                          <w:sz w:val="16"/>
+                          <w:lang w:val="en-US"/>
+                        </w:rPr>
+                        <w:t>dedup</w:t>
+                      </w:r>
+                      <w:proofErr w:type="spellEnd"/>
                       <w:proofErr w:type="gramStart"/>
                       <w:r>
                         <w:rPr>
@@ -2282,7 +2938,23 @@
                           <w:sz w:val="16"/>
                           <w:lang w:val="en-US"/>
                         </w:rPr>
-                        <w:t xml:space="preserve">          "lang": "painless",</w:t>
+                        <w:t xml:space="preserve">          "</w:t>
+                      </w:r>
+                      <w:proofErr w:type="spellStart"/>
+                      <w:r>
+                        <w:rPr>
+                          <w:sz w:val="16"/>
+                          <w:lang w:val="en-US"/>
+                        </w:rPr>
+                        <w:t>lang</w:t>
+                      </w:r>
+                      <w:proofErr w:type="spellEnd"/>
+                      <w:r>
+                        <w:rPr>
+                          <w:sz w:val="16"/>
+                          <w:lang w:val="en-US"/>
+                        </w:rPr>
+                        <w:t>": "painless",</w:t>
                       </w:r>
                     </w:p>
                     <w:p>
@@ -2297,8 +2969,25 @@
                           <w:sz w:val="16"/>
                           <w:lang w:val="en-US"/>
                         </w:rPr>
-                        <w:t xml:space="preserve">          "source":"doc['@timestamp'].</w:t>
-                      </w:r>
+                        <w:t xml:space="preserve">          "</w:t>
+                      </w:r>
+                      <w:proofErr w:type="spellStart"/>
+                      <w:r>
+                        <w:rPr>
+                          <w:sz w:val="16"/>
+                          <w:lang w:val="en-US"/>
+                        </w:rPr>
+                        <w:t>source":"doc</w:t>
+                      </w:r>
+                      <w:proofErr w:type="spellEnd"/>
+                      <w:r>
+                        <w:rPr>
+                          <w:sz w:val="16"/>
+                          <w:lang w:val="en-US"/>
+                        </w:rPr>
+                        <w:t>['@timestamp'].</w:t>
+                      </w:r>
+                      <w:proofErr w:type="spellStart"/>
                       <w:proofErr w:type="gramStart"/>
                       <w:r>
                         <w:rPr>
@@ -2307,6 +2996,7 @@
                         </w:rPr>
                         <w:t>value.toString</w:t>
                       </w:r>
+                      <w:proofErr w:type="spellEnd"/>
                       <w:proofErr w:type="gramEnd"/>
                       <w:r>
                         <w:rPr>
@@ -2343,7 +3033,23 @@
                           <w:sz w:val="16"/>
                           <w:lang w:val="en-US"/>
                         </w:rPr>
-                        <w:t xml:space="preserve">          "min_doc_count": 2</w:t>
+                        <w:t xml:space="preserve">          "</w:t>
+                      </w:r>
+                      <w:proofErr w:type="spellStart"/>
+                      <w:r>
+                        <w:rPr>
+                          <w:sz w:val="16"/>
+                          <w:lang w:val="en-US"/>
+                        </w:rPr>
+                        <w:t>min_doc_count</w:t>
+                      </w:r>
+                      <w:proofErr w:type="spellEnd"/>
+                      <w:r>
+                        <w:rPr>
+                          <w:sz w:val="16"/>
+                          <w:lang w:val="en-US"/>
+                        </w:rPr>
+                        <w:t>": 2</w:t>
                       </w:r>
                     </w:p>
                     <w:p>
@@ -2388,8 +3094,17 @@
                           <w:sz w:val="16"/>
                           <w:lang w:val="en-US"/>
                         </w:rPr>
-                        <w:t xml:space="preserve">       "aggs</w:t>
-                      </w:r>
+                        <w:t xml:space="preserve">       "</w:t>
+                      </w:r>
+                      <w:proofErr w:type="spellStart"/>
+                      <w:r>
+                        <w:rPr>
+                          <w:sz w:val="16"/>
+                          <w:lang w:val="en-US"/>
+                        </w:rPr>
+                        <w:t>aggs</w:t>
+                      </w:r>
+                      <w:proofErr w:type="spellEnd"/>
                       <w:proofErr w:type="gramStart"/>
                       <w:r>
                         <w:rPr>
@@ -2412,8 +3127,17 @@
                           <w:sz w:val="16"/>
                           <w:lang w:val="en-US"/>
                         </w:rPr>
-                        <w:t xml:space="preserve">         "dedup_docs</w:t>
-                      </w:r>
+                        <w:t xml:space="preserve">         "</w:t>
+                      </w:r>
+                      <w:proofErr w:type="spellStart"/>
+                      <w:r>
+                        <w:rPr>
+                          <w:sz w:val="16"/>
+                          <w:lang w:val="en-US"/>
+                        </w:rPr>
+                        <w:t>dedup_docs</w:t>
+                      </w:r>
+                      <w:proofErr w:type="spellEnd"/>
                       <w:proofErr w:type="gramStart"/>
                       <w:r>
                         <w:rPr>
@@ -2443,8 +3167,17 @@
                           <w:sz w:val="16"/>
                           <w:lang w:val="en-US"/>
                         </w:rPr>
-                        <w:t>"top_hits</w:t>
-                      </w:r>
+                        <w:t>"</w:t>
+                      </w:r>
+                      <w:proofErr w:type="spellStart"/>
+                      <w:r>
+                        <w:rPr>
+                          <w:sz w:val="16"/>
+                          <w:lang w:val="en-US"/>
+                        </w:rPr>
+                        <w:t>top_hits</w:t>
+                      </w:r>
+                      <w:proofErr w:type="spellEnd"/>
                       <w:proofErr w:type="gramStart"/>
                       <w:r>
                         <w:rPr>
@@ -2603,7 +3336,15 @@
         </w:numPr>
       </w:pPr>
       <w:r>
-        <w:t>On parse dans le nom de fichier, le As-Of et As-At correspondant aux enregistrements</w:t>
+        <w:t xml:space="preserve">On </w:t>
+      </w:r>
+      <w:proofErr w:type="spellStart"/>
+      <w:r>
+        <w:t>parse</w:t>
+      </w:r>
+      <w:proofErr w:type="spellEnd"/>
+      <w:r>
+        <w:t xml:space="preserve"> dans le nom de fichier, le As-Of et As-At correspondant aux enregistrements</w:t>
       </w:r>
       <w:r>
         <w:t>,</w:t>
@@ -2629,10 +3370,12 @@
           <w:numId w:val="2"/>
         </w:numPr>
       </w:pPr>
+      <w:proofErr w:type="spellStart"/>
       <w:proofErr w:type="gramStart"/>
       <w:r>
         <w:t>wc</w:t>
       </w:r>
+      <w:proofErr w:type="spellEnd"/>
       <w:proofErr w:type="gramEnd"/>
       <w:r>
         <w:t xml:space="preserve"> -l [nom-du-fichier]</w:t>
@@ -2673,7 +3416,31 @@
           <w:shd w:val="clear" w:color="auto" w:fill="FFFFFF"/>
           <w:lang w:val="en-US"/>
         </w:rPr>
-        <w:t xml:space="preserve">curl --user TPG_BAM:antaes*1 </w:t>
+        <w:t xml:space="preserve">curl --user </w:t>
+      </w:r>
+      <w:proofErr w:type="spellStart"/>
+      <w:r>
+        <w:rPr>
+          <w:rFonts w:ascii="Menlo" w:hAnsi="Menlo" w:cs="Menlo"/>
+          <w:color w:val="000000"/>
+          <w:sz w:val="17"/>
+          <w:szCs w:val="17"/>
+          <w:shd w:val="clear" w:color="auto" w:fill="FFFFFF"/>
+          <w:lang w:val="en-US"/>
+        </w:rPr>
+        <w:t>TPG_BAM:antaes</w:t>
+      </w:r>
+      <w:proofErr w:type="spellEnd"/>
+      <w:r>
+        <w:rPr>
+          <w:rFonts w:ascii="Menlo" w:hAnsi="Menlo" w:cs="Menlo"/>
+          <w:color w:val="000000"/>
+          <w:sz w:val="17"/>
+          <w:szCs w:val="17"/>
+          <w:shd w:val="clear" w:color="auto" w:fill="FFFFFF"/>
+          <w:lang w:val="en-US"/>
+        </w:rPr>
+        <w:t xml:space="preserve">*1 </w:t>
       </w:r>
       <w:hyperlink r:id="rId7" w:history="1">
         <w:r>
@@ -2759,6 +3526,7 @@
                               </w:rPr>
                               <w:t xml:space="preserve">Requête </w:t>
                             </w:r>
+                            <w:proofErr w:type="spellStart"/>
                             <w:r>
                               <w:rPr>
                                 <w:b/>
@@ -2766,6 +3534,7 @@
                               </w:rPr>
                               <w:t>Elastic</w:t>
                             </w:r>
+                            <w:proofErr w:type="spellEnd"/>
                             <w:r>
                               <w:rPr>
                                 <w:b/>
@@ -2807,7 +3576,23 @@
                                 <w:sz w:val="18"/>
                                 <w:lang w:val="en-US"/>
                               </w:rPr>
-                              <w:t>POST tpgbam_dev_mnc_index/_count</w:t>
+                              <w:t xml:space="preserve">POST </w:t>
+                            </w:r>
+                            <w:proofErr w:type="spellStart"/>
+                            <w:r>
+                              <w:rPr>
+                                <w:sz w:val="18"/>
+                                <w:lang w:val="en-US"/>
+                              </w:rPr>
+                              <w:t>tpgbam_dev_mnc_index</w:t>
+                            </w:r>
+                            <w:proofErr w:type="spellEnd"/>
+                            <w:r>
+                              <w:rPr>
+                                <w:sz w:val="18"/>
+                                <w:lang w:val="en-US"/>
+                              </w:rPr>
+                              <w:t>/_count</w:t>
                             </w:r>
                           </w:p>
                           <w:p>
@@ -2907,13 +3692,22 @@
                               </w:rPr>
                               <w:t>{ "</w:t>
                             </w:r>
+                            <w:proofErr w:type="spellStart"/>
                             <w:proofErr w:type="gramEnd"/>
                             <w:r>
                               <w:rPr>
                                 <w:sz w:val="18"/>
                                 <w:lang w:val="en-US"/>
                               </w:rPr>
-                              <w:t>as_of_time": "17:45:01"}},</w:t>
+                              <w:t>as_of_time</w:t>
+                            </w:r>
+                            <w:proofErr w:type="spellEnd"/>
+                            <w:r>
+                              <w:rPr>
+                                <w:sz w:val="18"/>
+                                <w:lang w:val="en-US"/>
+                              </w:rPr>
+                              <w:t>": "17:45:01"}},</w:t>
                             </w:r>
                           </w:p>
                           <w:p>
@@ -2938,13 +3732,22 @@
                               </w:rPr>
                               <w:t>{ "</w:t>
                             </w:r>
+                            <w:proofErr w:type="spellStart"/>
                             <w:proofErr w:type="gramEnd"/>
                             <w:r>
                               <w:rPr>
                                 <w:sz w:val="18"/>
                                 <w:lang w:val="en-US"/>
                               </w:rPr>
-                              <w:t>as_of": "2018-06-14"}}</w:t>
+                              <w:t>as_of</w:t>
+                            </w:r>
+                            <w:proofErr w:type="spellEnd"/>
+                            <w:r>
+                              <w:rPr>
+                                <w:sz w:val="18"/>
+                                <w:lang w:val="en-US"/>
+                              </w:rPr>
+                              <w:t>": "2018-06-14"}}</w:t>
                             </w:r>
                           </w:p>
                           <w:p>
@@ -2974,7 +3777,23 @@
                                 <w:sz w:val="18"/>
                                 <w:lang w:val="en-US"/>
                               </w:rPr>
-                              <w:t xml:space="preserve">        "minimum_should_match": 2</w:t>
+                              <w:t xml:space="preserve">        "</w:t>
+                            </w:r>
+                            <w:proofErr w:type="spellStart"/>
+                            <w:r>
+                              <w:rPr>
+                                <w:sz w:val="18"/>
+                                <w:lang w:val="en-US"/>
+                              </w:rPr>
+                              <w:t>minimum_should_match</w:t>
+                            </w:r>
+                            <w:proofErr w:type="spellEnd"/>
+                            <w:r>
+                              <w:rPr>
+                                <w:sz w:val="18"/>
+                                <w:lang w:val="en-US"/>
+                              </w:rPr>
+                              <w:t>": 2</w:t>
                             </w:r>
                           </w:p>
                           <w:p>
@@ -3076,6 +3895,7 @@
                         </w:rPr>
                         <w:t xml:space="preserve">Requête </w:t>
                       </w:r>
+                      <w:proofErr w:type="spellStart"/>
                       <w:r>
                         <w:rPr>
                           <w:b/>
@@ -3083,6 +3903,7 @@
                         </w:rPr>
                         <w:t>Elastic</w:t>
                       </w:r>
+                      <w:proofErr w:type="spellEnd"/>
                       <w:r>
                         <w:rPr>
                           <w:b/>
@@ -3124,7 +3945,23 @@
                           <w:sz w:val="18"/>
                           <w:lang w:val="en-US"/>
                         </w:rPr>
-                        <w:t>POST tpgbam_dev_mnc_index/_count</w:t>
+                        <w:t xml:space="preserve">POST </w:t>
+                      </w:r>
+                      <w:proofErr w:type="spellStart"/>
+                      <w:r>
+                        <w:rPr>
+                          <w:sz w:val="18"/>
+                          <w:lang w:val="en-US"/>
+                        </w:rPr>
+                        <w:t>tpgbam_dev_mnc_index</w:t>
+                      </w:r>
+                      <w:proofErr w:type="spellEnd"/>
+                      <w:r>
+                        <w:rPr>
+                          <w:sz w:val="18"/>
+                          <w:lang w:val="en-US"/>
+                        </w:rPr>
+                        <w:t>/_count</w:t>
                       </w:r>
                     </w:p>
                     <w:p>
@@ -3224,13 +4061,22 @@
                         </w:rPr>
                         <w:t>{ "</w:t>
                       </w:r>
+                      <w:proofErr w:type="spellStart"/>
                       <w:proofErr w:type="gramEnd"/>
                       <w:r>
                         <w:rPr>
                           <w:sz w:val="18"/>
                           <w:lang w:val="en-US"/>
                         </w:rPr>
-                        <w:t>as_of_time": "17:45:01"}},</w:t>
+                        <w:t>as_of_time</w:t>
+                      </w:r>
+                      <w:proofErr w:type="spellEnd"/>
+                      <w:r>
+                        <w:rPr>
+                          <w:sz w:val="18"/>
+                          <w:lang w:val="en-US"/>
+                        </w:rPr>
+                        <w:t>": "17:45:01"}},</w:t>
                       </w:r>
                     </w:p>
                     <w:p>
@@ -3255,13 +4101,22 @@
                         </w:rPr>
                         <w:t>{ "</w:t>
                       </w:r>
+                      <w:proofErr w:type="spellStart"/>
                       <w:proofErr w:type="gramEnd"/>
                       <w:r>
                         <w:rPr>
                           <w:sz w:val="18"/>
                           <w:lang w:val="en-US"/>
                         </w:rPr>
-                        <w:t>as_of": "2018-06-14"}}</w:t>
+                        <w:t>as_of</w:t>
+                      </w:r>
+                      <w:proofErr w:type="spellEnd"/>
+                      <w:r>
+                        <w:rPr>
+                          <w:sz w:val="18"/>
+                          <w:lang w:val="en-US"/>
+                        </w:rPr>
+                        <w:t>": "2018-06-14"}}</w:t>
                       </w:r>
                     </w:p>
                     <w:p>
@@ -3291,7 +4146,23 @@
                           <w:sz w:val="18"/>
                           <w:lang w:val="en-US"/>
                         </w:rPr>
-                        <w:t xml:space="preserve">        "minimum_should_match": 2</w:t>
+                        <w:t xml:space="preserve">        "</w:t>
+                      </w:r>
+                      <w:proofErr w:type="spellStart"/>
+                      <w:r>
+                        <w:rPr>
+                          <w:sz w:val="18"/>
+                          <w:lang w:val="en-US"/>
+                        </w:rPr>
+                        <w:t>minimum_should_match</w:t>
+                      </w:r>
+                      <w:proofErr w:type="spellEnd"/>
+                      <w:r>
+                        <w:rPr>
+                          <w:sz w:val="18"/>
+                          <w:lang w:val="en-US"/>
+                        </w:rPr>
+                        <w:t>": 2</w:t>
                       </w:r>
                     </w:p>
                     <w:p>
@@ -3543,7 +4414,15 @@
                                 <w:sz w:val="18"/>
                                 <w:lang w:val="en-US"/>
                               </w:rPr>
-                              <w:t>curl --user TPG_</w:t>
+                              <w:t xml:space="preserve">curl --user </w:t>
+                            </w:r>
+                            <w:proofErr w:type="spellStart"/>
+                            <w:r>
+                              <w:rPr>
+                                <w:sz w:val="18"/>
+                                <w:lang w:val="en-US"/>
+                              </w:rPr>
+                              <w:t>TPG_</w:t>
                             </w:r>
                             <w:proofErr w:type="gramStart"/>
                             <w:r>
@@ -3553,13 +4432,94 @@
                               </w:rPr>
                               <w:t>BAM:antaes</w:t>
                             </w:r>
+                            <w:proofErr w:type="spellEnd"/>
                             <w:proofErr w:type="gramEnd"/>
                             <w:r>
                               <w:rPr>
                                 <w:sz w:val="18"/>
                                 <w:lang w:val="en-US"/>
                               </w:rPr>
-                              <w:t>*1 https://416d580d881f24fb8cc3e9be04c9ce89.us-west-2.aws.found.io:9243/tpgbam_dev_mnc*/_count -d '{  "query":   {    "bool": {        "should": [          {"match": { "as_of_time": "17:45:01"}},          {"match": { "as_of": "2018-06-14"}}        ],        "minimum_should_match": 2      }    }}' -H'Content-Type: application/json'</w:t>
+                              <w:t>*1 https://416d580d881f24fb8cc3e9be04c9ce89.us-west-2.aws.found.io:9243/tpgbam_dev_mnc*/_count -d '{  "query":   {    "bool": {        "should": [          {"match": { "</w:t>
+                            </w:r>
+                            <w:proofErr w:type="spellStart"/>
+                            <w:r>
+                              <w:rPr>
+                                <w:sz w:val="18"/>
+                                <w:lang w:val="en-US"/>
+                              </w:rPr>
+                              <w:t>as_of_time</w:t>
+                            </w:r>
+                            <w:proofErr w:type="spellEnd"/>
+                            <w:r>
+                              <w:rPr>
+                                <w:sz w:val="18"/>
+                                <w:lang w:val="en-US"/>
+                              </w:rPr>
+                              <w:t>": "17:45:01"}},          {"match": { "</w:t>
+                            </w:r>
+                            <w:proofErr w:type="spellStart"/>
+                            <w:r>
+                              <w:rPr>
+                                <w:sz w:val="18"/>
+                                <w:lang w:val="en-US"/>
+                              </w:rPr>
+                              <w:t>as_of</w:t>
+                            </w:r>
+                            <w:proofErr w:type="spellEnd"/>
+                            <w:r>
+                              <w:rPr>
+                                <w:sz w:val="18"/>
+                                <w:lang w:val="en-US"/>
+                              </w:rPr>
+                              <w:t>": "2018-06-14"}}        ],        "</w:t>
+                            </w:r>
+                            <w:proofErr w:type="spellStart"/>
+                            <w:r>
+                              <w:rPr>
+                                <w:sz w:val="18"/>
+                                <w:lang w:val="en-US"/>
+                              </w:rPr>
+                              <w:t>minimum_should_match</w:t>
+                            </w:r>
+                            <w:proofErr w:type="spellEnd"/>
+                            <w:r>
+                              <w:rPr>
+                                <w:sz w:val="18"/>
+                                <w:lang w:val="en-US"/>
+                              </w:rPr>
+                              <w:t>": 2      }    }}' -</w:t>
+                            </w:r>
+                            <w:proofErr w:type="spellStart"/>
+                            <w:r>
+                              <w:rPr>
+                                <w:sz w:val="18"/>
+                                <w:lang w:val="en-US"/>
+                              </w:rPr>
+                              <w:t>H'Content</w:t>
+                            </w:r>
+                            <w:proofErr w:type="spellEnd"/>
+                            <w:r>
+                              <w:rPr>
+                                <w:sz w:val="18"/>
+                                <w:lang w:val="en-US"/>
+                              </w:rPr>
+                              <w:t>-Type: application/</w:t>
+                            </w:r>
+                            <w:proofErr w:type="spellStart"/>
+                            <w:r>
+                              <w:rPr>
+                                <w:sz w:val="18"/>
+                                <w:lang w:val="en-US"/>
+                              </w:rPr>
+                              <w:t>json</w:t>
+                            </w:r>
+                            <w:proofErr w:type="spellEnd"/>
+                            <w:r>
+                              <w:rPr>
+                                <w:sz w:val="18"/>
+                                <w:lang w:val="en-US"/>
+                              </w:rPr>
+                              <w:t>'</w:t>
                             </w:r>
                             <w:r>
                               <w:rPr>
@@ -3574,7 +4534,25 @@
                                 <w:sz w:val="18"/>
                                 <w:lang w:val="en-US"/>
                               </w:rPr>
-                              <w:t>| jq -r '.count'</w:t>
+                              <w:t xml:space="preserve">| </w:t>
+                            </w:r>
+                            <w:proofErr w:type="spellStart"/>
+                            <w:r>
+                              <w:rPr>
+                                <w:b/>
+                                <w:sz w:val="18"/>
+                                <w:lang w:val="en-US"/>
+                              </w:rPr>
+                              <w:t>jq</w:t>
+                            </w:r>
+                            <w:proofErr w:type="spellEnd"/>
+                            <w:r>
+                              <w:rPr>
+                                <w:b/>
+                                <w:sz w:val="18"/>
+                                <w:lang w:val="en-US"/>
+                              </w:rPr>
+                              <w:t xml:space="preserve"> -r '.count'</w:t>
                             </w:r>
                           </w:p>
                         </w:txbxContent>
@@ -3650,7 +4628,15 @@
                           <w:sz w:val="18"/>
                           <w:lang w:val="en-US"/>
                         </w:rPr>
-                        <w:t>curl --user TPG_</w:t>
+                        <w:t xml:space="preserve">curl --user </w:t>
+                      </w:r>
+                      <w:proofErr w:type="spellStart"/>
+                      <w:r>
+                        <w:rPr>
+                          <w:sz w:val="18"/>
+                          <w:lang w:val="en-US"/>
+                        </w:rPr>
+                        <w:t>TPG_</w:t>
                       </w:r>
                       <w:proofErr w:type="gramStart"/>
                       <w:r>
@@ -3660,13 +4646,94 @@
                         </w:rPr>
                         <w:t>BAM:antaes</w:t>
                       </w:r>
+                      <w:proofErr w:type="spellEnd"/>
                       <w:proofErr w:type="gramEnd"/>
                       <w:r>
                         <w:rPr>
                           <w:sz w:val="18"/>
                           <w:lang w:val="en-US"/>
                         </w:rPr>
-                        <w:t>*1 https://416d580d881f24fb8cc3e9be04c9ce89.us-west-2.aws.found.io:9243/tpgbam_dev_mnc*/_count -d '{  "query":   {    "bool": {        "should": [          {"match": { "as_of_time": "17:45:01"}},          {"match": { "as_of": "2018-06-14"}}        ],        "minimum_should_match": 2      }    }}' -H'Content-Type: application/json'</w:t>
+                        <w:t>*1 https://416d580d881f24fb8cc3e9be04c9ce89.us-west-2.aws.found.io:9243/tpgbam_dev_mnc*/_count -d '{  "query":   {    "bool": {        "should": [          {"match": { "</w:t>
+                      </w:r>
+                      <w:proofErr w:type="spellStart"/>
+                      <w:r>
+                        <w:rPr>
+                          <w:sz w:val="18"/>
+                          <w:lang w:val="en-US"/>
+                        </w:rPr>
+                        <w:t>as_of_time</w:t>
+                      </w:r>
+                      <w:proofErr w:type="spellEnd"/>
+                      <w:r>
+                        <w:rPr>
+                          <w:sz w:val="18"/>
+                          <w:lang w:val="en-US"/>
+                        </w:rPr>
+                        <w:t>": "17:45:01"}},          {"match": { "</w:t>
+                      </w:r>
+                      <w:proofErr w:type="spellStart"/>
+                      <w:r>
+                        <w:rPr>
+                          <w:sz w:val="18"/>
+                          <w:lang w:val="en-US"/>
+                        </w:rPr>
+                        <w:t>as_of</w:t>
+                      </w:r>
+                      <w:proofErr w:type="spellEnd"/>
+                      <w:r>
+                        <w:rPr>
+                          <w:sz w:val="18"/>
+                          <w:lang w:val="en-US"/>
+                        </w:rPr>
+                        <w:t>": "2018-06-14"}}        ],        "</w:t>
+                      </w:r>
+                      <w:proofErr w:type="spellStart"/>
+                      <w:r>
+                        <w:rPr>
+                          <w:sz w:val="18"/>
+                          <w:lang w:val="en-US"/>
+                        </w:rPr>
+                        <w:t>minimum_should_match</w:t>
+                      </w:r>
+                      <w:proofErr w:type="spellEnd"/>
+                      <w:r>
+                        <w:rPr>
+                          <w:sz w:val="18"/>
+                          <w:lang w:val="en-US"/>
+                        </w:rPr>
+                        <w:t>": 2      }    }}' -</w:t>
+                      </w:r>
+                      <w:proofErr w:type="spellStart"/>
+                      <w:r>
+                        <w:rPr>
+                          <w:sz w:val="18"/>
+                          <w:lang w:val="en-US"/>
+                        </w:rPr>
+                        <w:t>H'Content</w:t>
+                      </w:r>
+                      <w:proofErr w:type="spellEnd"/>
+                      <w:r>
+                        <w:rPr>
+                          <w:sz w:val="18"/>
+                          <w:lang w:val="en-US"/>
+                        </w:rPr>
+                        <w:t>-Type: application/</w:t>
+                      </w:r>
+                      <w:proofErr w:type="spellStart"/>
+                      <w:r>
+                        <w:rPr>
+                          <w:sz w:val="18"/>
+                          <w:lang w:val="en-US"/>
+                        </w:rPr>
+                        <w:t>json</w:t>
+                      </w:r>
+                      <w:proofErr w:type="spellEnd"/>
+                      <w:r>
+                        <w:rPr>
+                          <w:sz w:val="18"/>
+                          <w:lang w:val="en-US"/>
+                        </w:rPr>
+                        <w:t>'</w:t>
                       </w:r>
                       <w:r>
                         <w:rPr>
@@ -3681,7 +4748,25 @@
                           <w:sz w:val="18"/>
                           <w:lang w:val="en-US"/>
                         </w:rPr>
-                        <w:t>| jq -r '.count'</w:t>
+                        <w:t xml:space="preserve">| </w:t>
+                      </w:r>
+                      <w:proofErr w:type="spellStart"/>
+                      <w:r>
+                        <w:rPr>
+                          <w:b/>
+                          <w:sz w:val="18"/>
+                          <w:lang w:val="en-US"/>
+                        </w:rPr>
+                        <w:t>jq</w:t>
+                      </w:r>
+                      <w:proofErr w:type="spellEnd"/>
+                      <w:r>
+                        <w:rPr>
+                          <w:b/>
+                          <w:sz w:val="18"/>
+                          <w:lang w:val="en-US"/>
+                        </w:rPr>
+                        <w:t xml:space="preserve"> -r '.count'</w:t>
                       </w:r>
                     </w:p>
                   </w:txbxContent>
@@ -3724,8 +4809,6 @@
       <w:r>
         <w:br w:type="page"/>
       </w:r>
-      <w:bookmarkStart w:id="0" w:name="_GoBack"/>
-      <w:bookmarkEnd w:id="0"/>
     </w:p>
     <w:p>
       <w:pPr>
@@ -3745,18 +4828,145 @@
       </w:r>
     </w:p>
     <w:p>
-      <w:r>
-        <w:t xml:space="preserve">Filebeat : </w:t>
-      </w:r>
-    </w:p>
-    <w:p>
+      <w:proofErr w:type="spellStart"/>
+      <w:r>
+        <w:t>Filebeat</w:t>
+      </w:r>
+      <w:proofErr w:type="spellEnd"/>
+      <w:r>
+        <w:t xml:space="preserve"> : </w:t>
+      </w:r>
+    </w:p>
+    <w:p>
+      <w:proofErr w:type="spellStart"/>
       <w:proofErr w:type="gramStart"/>
       <w:r>
         <w:t>sudo</w:t>
       </w:r>
+      <w:proofErr w:type="spellEnd"/>
       <w:proofErr w:type="gramEnd"/>
       <w:r>
-        <w:t xml:space="preserve"> -u mnc /usr/bin/filebeat -e -c /home/mnc/filebeat.yml -path.home /home/mnc -path.config /home/mnc -path.data /home/mnc/fbregistry -path.logs /home/mnc/log/ -d "elasticsearch"</w:t>
+        <w:t xml:space="preserve"> -u </w:t>
+      </w:r>
+      <w:proofErr w:type="spellStart"/>
+      <w:r>
+        <w:t>mnc</w:t>
+      </w:r>
+      <w:proofErr w:type="spellEnd"/>
+      <w:r>
+        <w:t xml:space="preserve"> /</w:t>
+      </w:r>
+      <w:proofErr w:type="spellStart"/>
+      <w:r>
+        <w:t>usr</w:t>
+      </w:r>
+      <w:proofErr w:type="spellEnd"/>
+      <w:r>
+        <w:t>/bin/</w:t>
+      </w:r>
+      <w:proofErr w:type="spellStart"/>
+      <w:r>
+        <w:t>filebeat</w:t>
+      </w:r>
+      <w:proofErr w:type="spellEnd"/>
+      <w:r>
+        <w:t xml:space="preserve"> -e -c /home/</w:t>
+      </w:r>
+      <w:proofErr w:type="spellStart"/>
+      <w:r>
+        <w:t>mnc</w:t>
+      </w:r>
+      <w:proofErr w:type="spellEnd"/>
+      <w:r>
+        <w:t>/</w:t>
+      </w:r>
+      <w:proofErr w:type="spellStart"/>
+      <w:r>
+        <w:t>filebeat.yml</w:t>
+      </w:r>
+      <w:proofErr w:type="spellEnd"/>
+      <w:r>
+        <w:t xml:space="preserve"> -</w:t>
+      </w:r>
+      <w:proofErr w:type="spellStart"/>
+      <w:r>
+        <w:t>path.home</w:t>
+      </w:r>
+      <w:proofErr w:type="spellEnd"/>
+      <w:r>
+        <w:t xml:space="preserve"> /home/</w:t>
+      </w:r>
+      <w:proofErr w:type="spellStart"/>
+      <w:r>
+        <w:t>mnc</w:t>
+      </w:r>
+      <w:proofErr w:type="spellEnd"/>
+      <w:r>
+        <w:t xml:space="preserve"> -</w:t>
+      </w:r>
+      <w:proofErr w:type="spellStart"/>
+      <w:r>
+        <w:t>path.config</w:t>
+      </w:r>
+      <w:proofErr w:type="spellEnd"/>
+      <w:r>
+        <w:t xml:space="preserve"> /home/</w:t>
+      </w:r>
+      <w:proofErr w:type="spellStart"/>
+      <w:r>
+        <w:t>mnc</w:t>
+      </w:r>
+      <w:proofErr w:type="spellEnd"/>
+      <w:r>
+        <w:t xml:space="preserve"> -</w:t>
+      </w:r>
+      <w:proofErr w:type="spellStart"/>
+      <w:r>
+        <w:t>path.data</w:t>
+      </w:r>
+      <w:proofErr w:type="spellEnd"/>
+      <w:r>
+        <w:t xml:space="preserve"> /home/</w:t>
+      </w:r>
+      <w:proofErr w:type="spellStart"/>
+      <w:r>
+        <w:t>mnc</w:t>
+      </w:r>
+      <w:proofErr w:type="spellEnd"/>
+      <w:r>
+        <w:t>/</w:t>
+      </w:r>
+      <w:proofErr w:type="spellStart"/>
+      <w:r>
+        <w:t>fbregistry</w:t>
+      </w:r>
+      <w:proofErr w:type="spellEnd"/>
+      <w:r>
+        <w:t xml:space="preserve"> -</w:t>
+      </w:r>
+      <w:proofErr w:type="spellStart"/>
+      <w:r>
+        <w:t>path.logs</w:t>
+      </w:r>
+      <w:proofErr w:type="spellEnd"/>
+      <w:r>
+        <w:t xml:space="preserve"> /home/</w:t>
+      </w:r>
+      <w:proofErr w:type="spellStart"/>
+      <w:r>
+        <w:t>mnc</w:t>
+      </w:r>
+      <w:proofErr w:type="spellEnd"/>
+      <w:r>
+        <w:t>/log/ -d "</w:t>
+      </w:r>
+      <w:proofErr w:type="spellStart"/>
+      <w:r>
+        <w:t>elasticsearch</w:t>
+      </w:r>
+      <w:proofErr w:type="spellEnd"/>
+      <w:r>
+        <w:t>"</w:t>
       </w:r>
     </w:p>
     <w:p/>
@@ -4048,11 +5258,126 @@
       </w:rPr>
     </w:lvl>
   </w:abstractNum>
+  <w:abstractNum w:abstractNumId="2" w15:restartNumberingAfterBreak="0">
+    <w:nsid w:val="653F631B"/>
+    <w:multiLevelType w:val="hybridMultilevel"/>
+    <w:tmpl w:val="45C6340E"/>
+    <w:lvl w:ilvl="0" w:tplc="02F25062">
+      <w:numFmt w:val="bullet"/>
+      <w:lvlText w:val="-"/>
+      <w:lvlJc w:val="left"/>
+      <w:pPr>
+        <w:ind w:left="720" w:hanging="360"/>
+      </w:pPr>
+      <w:rPr>
+        <w:rFonts w:ascii="Calibri" w:eastAsiaTheme="minorHAnsi" w:hAnsi="Calibri" w:cs="Calibri" w:hint="default"/>
+      </w:rPr>
+    </w:lvl>
+    <w:lvl w:ilvl="1" w:tplc="040C0003" w:tentative="1">
+      <w:start w:val="1"/>
+      <w:numFmt w:val="bullet"/>
+      <w:lvlText w:val="o"/>
+      <w:lvlJc w:val="left"/>
+      <w:pPr>
+        <w:ind w:left="1440" w:hanging="360"/>
+      </w:pPr>
+      <w:rPr>
+        <w:rFonts w:ascii="Courier New" w:hAnsi="Courier New" w:cs="Courier New" w:hint="default"/>
+      </w:rPr>
+    </w:lvl>
+    <w:lvl w:ilvl="2" w:tplc="040C0005" w:tentative="1">
+      <w:start w:val="1"/>
+      <w:numFmt w:val="bullet"/>
+      <w:lvlText w:val=""/>
+      <w:lvlJc w:val="left"/>
+      <w:pPr>
+        <w:ind w:left="2160" w:hanging="360"/>
+      </w:pPr>
+      <w:rPr>
+        <w:rFonts w:ascii="Wingdings" w:hAnsi="Wingdings" w:hint="default"/>
+      </w:rPr>
+    </w:lvl>
+    <w:lvl w:ilvl="3" w:tplc="040C0001" w:tentative="1">
+      <w:start w:val="1"/>
+      <w:numFmt w:val="bullet"/>
+      <w:lvlText w:val=""/>
+      <w:lvlJc w:val="left"/>
+      <w:pPr>
+        <w:ind w:left="2880" w:hanging="360"/>
+      </w:pPr>
+      <w:rPr>
+        <w:rFonts w:ascii="Symbol" w:hAnsi="Symbol" w:hint="default"/>
+      </w:rPr>
+    </w:lvl>
+    <w:lvl w:ilvl="4" w:tplc="040C0003" w:tentative="1">
+      <w:start w:val="1"/>
+      <w:numFmt w:val="bullet"/>
+      <w:lvlText w:val="o"/>
+      <w:lvlJc w:val="left"/>
+      <w:pPr>
+        <w:ind w:left="3600" w:hanging="360"/>
+      </w:pPr>
+      <w:rPr>
+        <w:rFonts w:ascii="Courier New" w:hAnsi="Courier New" w:cs="Courier New" w:hint="default"/>
+      </w:rPr>
+    </w:lvl>
+    <w:lvl w:ilvl="5" w:tplc="040C0005" w:tentative="1">
+      <w:start w:val="1"/>
+      <w:numFmt w:val="bullet"/>
+      <w:lvlText w:val=""/>
+      <w:lvlJc w:val="left"/>
+      <w:pPr>
+        <w:ind w:left="4320" w:hanging="360"/>
+      </w:pPr>
+      <w:rPr>
+        <w:rFonts w:ascii="Wingdings" w:hAnsi="Wingdings" w:hint="default"/>
+      </w:rPr>
+    </w:lvl>
+    <w:lvl w:ilvl="6" w:tplc="040C0001" w:tentative="1">
+      <w:start w:val="1"/>
+      <w:numFmt w:val="bullet"/>
+      <w:lvlText w:val=""/>
+      <w:lvlJc w:val="left"/>
+      <w:pPr>
+        <w:ind w:left="5040" w:hanging="360"/>
+      </w:pPr>
+      <w:rPr>
+        <w:rFonts w:ascii="Symbol" w:hAnsi="Symbol" w:hint="default"/>
+      </w:rPr>
+    </w:lvl>
+    <w:lvl w:ilvl="7" w:tplc="040C0003" w:tentative="1">
+      <w:start w:val="1"/>
+      <w:numFmt w:val="bullet"/>
+      <w:lvlText w:val="o"/>
+      <w:lvlJc w:val="left"/>
+      <w:pPr>
+        <w:ind w:left="5760" w:hanging="360"/>
+      </w:pPr>
+      <w:rPr>
+        <w:rFonts w:ascii="Courier New" w:hAnsi="Courier New" w:cs="Courier New" w:hint="default"/>
+      </w:rPr>
+    </w:lvl>
+    <w:lvl w:ilvl="8" w:tplc="040C0005" w:tentative="1">
+      <w:start w:val="1"/>
+      <w:numFmt w:val="bullet"/>
+      <w:lvlText w:val=""/>
+      <w:lvlJc w:val="left"/>
+      <w:pPr>
+        <w:ind w:left="6480" w:hanging="360"/>
+      </w:pPr>
+      <w:rPr>
+        <w:rFonts w:ascii="Wingdings" w:hAnsi="Wingdings" w:hint="default"/>
+      </w:rPr>
+    </w:lvl>
+  </w:abstractNum>
   <w:num w:numId="1">
     <w:abstractNumId w:val="1"/>
   </w:num>
   <w:num w:numId="2">
     <w:abstractNumId w:val="0"/>
+  </w:num>
+  <w:num w:numId="3">
+    <w:abstractNumId w:val="2"/>
   </w:num>
 </w:numbering>
 </file>

</xml_diff>

<commit_message>
first version of the archiving script
</commit_message>
<xml_diff>
--- a/platform_documentation/TPG_BAM- Platform Documentation_V1.docx
+++ b/platform_documentation/TPG_BAM- Platform Documentation_V1.docx
@@ -10,21 +10,1509 @@
         <w:t>Documentation de la Plateforme</w:t>
       </w:r>
     </w:p>
+    <w:tbl>
+      <w:tblPr>
+        <w:tblStyle w:val="TableauGrille1Clair"/>
+        <w:tblW w:w="0" w:type="auto"/>
+        <w:tblLook w:val="04A0" w:firstRow="1" w:lastRow="0" w:firstColumn="1" w:lastColumn="0" w:noHBand="0" w:noVBand="1"/>
+      </w:tblPr>
+      <w:tblGrid>
+        <w:gridCol w:w="1668"/>
+        <w:gridCol w:w="2448"/>
+        <w:gridCol w:w="2778"/>
+        <w:gridCol w:w="2162"/>
+      </w:tblGrid>
+      <w:tr>
+        <w:trPr>
+          <w:cnfStyle w:val="100000000000" w:firstRow="1" w:lastRow="0" w:firstColumn="0" w:lastColumn="0" w:oddVBand="0" w:evenVBand="0" w:oddHBand="0" w:evenHBand="0" w:firstRowFirstColumn="0" w:firstRowLastColumn="0" w:lastRowFirstColumn="0" w:lastRowLastColumn="0"/>
+        </w:trPr>
+        <w:tc>
+          <w:tcPr>
+            <w:cnfStyle w:val="001000000000" w:firstRow="0" w:lastRow="0" w:firstColumn="1" w:lastColumn="0" w:oddVBand="0" w:evenVBand="0" w:oddHBand="0" w:evenHBand="0" w:firstRowFirstColumn="0" w:firstRowLastColumn="0" w:lastRowFirstColumn="0" w:lastRowLastColumn="0"/>
+            <w:tcW w:w="1668" w:type="dxa"/>
+          </w:tcPr>
+          <w:p>
+            <w:pPr>
+              <w:jc w:val="center"/>
+            </w:pPr>
+            <w:r>
+              <w:t>Version</w:t>
+            </w:r>
+          </w:p>
+        </w:tc>
+        <w:tc>
+          <w:tcPr>
+            <w:tcW w:w="2448" w:type="dxa"/>
+          </w:tcPr>
+          <w:p>
+            <w:pPr>
+              <w:jc w:val="center"/>
+              <w:cnfStyle w:val="100000000000" w:firstRow="1" w:lastRow="0" w:firstColumn="0" w:lastColumn="0" w:oddVBand="0" w:evenVBand="0" w:oddHBand="0" w:evenHBand="0" w:firstRowFirstColumn="0" w:firstRowLastColumn="0" w:lastRowFirstColumn="0" w:lastRowLastColumn="0"/>
+            </w:pPr>
+            <w:r>
+              <w:t>Date</w:t>
+            </w:r>
+          </w:p>
+        </w:tc>
+        <w:tc>
+          <w:tcPr>
+            <w:tcW w:w="2778" w:type="dxa"/>
+          </w:tcPr>
+          <w:p>
+            <w:pPr>
+              <w:jc w:val="center"/>
+              <w:cnfStyle w:val="100000000000" w:firstRow="1" w:lastRow="0" w:firstColumn="0" w:lastColumn="0" w:oddVBand="0" w:evenVBand="0" w:oddHBand="0" w:evenHBand="0" w:firstRowFirstColumn="0" w:firstRowLastColumn="0" w:lastRowFirstColumn="0" w:lastRowLastColumn="0"/>
+            </w:pPr>
+            <w:r>
+              <w:t>Mis à jour par</w:t>
+            </w:r>
+          </w:p>
+        </w:tc>
+        <w:tc>
+          <w:tcPr>
+            <w:tcW w:w="2162" w:type="dxa"/>
+          </w:tcPr>
+          <w:p>
+            <w:pPr>
+              <w:jc w:val="center"/>
+              <w:cnfStyle w:val="100000000000" w:firstRow="1" w:lastRow="0" w:firstColumn="0" w:lastColumn="0" w:oddVBand="0" w:evenVBand="0" w:oddHBand="0" w:evenHBand="0" w:firstRowFirstColumn="0" w:firstRowLastColumn="0" w:lastRowFirstColumn="0" w:lastRowLastColumn="0"/>
+            </w:pPr>
+            <w:r>
+              <w:t>Révisé par</w:t>
+            </w:r>
+          </w:p>
+        </w:tc>
+      </w:tr>
+      <w:tr>
+        <w:tc>
+          <w:tcPr>
+            <w:cnfStyle w:val="001000000000" w:firstRow="0" w:lastRow="0" w:firstColumn="1" w:lastColumn="0" w:oddVBand="0" w:evenVBand="0" w:oddHBand="0" w:evenHBand="0" w:firstRowFirstColumn="0" w:firstRowLastColumn="0" w:lastRowFirstColumn="0" w:lastRowLastColumn="0"/>
+            <w:tcW w:w="1668" w:type="dxa"/>
+          </w:tcPr>
+          <w:p>
+            <w:pPr>
+              <w:jc w:val="center"/>
+              <w:rPr>
+                <w:b w:val="0"/>
+              </w:rPr>
+            </w:pPr>
+            <w:r>
+              <w:rPr>
+                <w:b w:val="0"/>
+              </w:rPr>
+              <w:t>1.0</w:t>
+            </w:r>
+          </w:p>
+        </w:tc>
+        <w:tc>
+          <w:tcPr>
+            <w:tcW w:w="2448" w:type="dxa"/>
+          </w:tcPr>
+          <w:p>
+            <w:pPr>
+              <w:jc w:val="center"/>
+              <w:cnfStyle w:val="000000000000" w:firstRow="0" w:lastRow="0" w:firstColumn="0" w:lastColumn="0" w:oddVBand="0" w:evenVBand="0" w:oddHBand="0" w:evenHBand="0" w:firstRowFirstColumn="0" w:firstRowLastColumn="0" w:lastRowFirstColumn="0" w:lastRowLastColumn="0"/>
+            </w:pPr>
+            <w:r>
+              <w:t>26/06/2018</w:t>
+            </w:r>
+          </w:p>
+        </w:tc>
+        <w:tc>
+          <w:tcPr>
+            <w:tcW w:w="2778" w:type="dxa"/>
+          </w:tcPr>
+          <w:p>
+            <w:pPr>
+              <w:jc w:val="center"/>
+              <w:cnfStyle w:val="000000000000" w:firstRow="0" w:lastRow="0" w:firstColumn="0" w:lastColumn="0" w:oddVBand="0" w:evenVBand="0" w:oddHBand="0" w:evenHBand="0" w:firstRowFirstColumn="0" w:firstRowLastColumn="0" w:lastRowFirstColumn="0" w:lastRowLastColumn="0"/>
+            </w:pPr>
+            <w:r>
+              <w:t>Philippe Mondon</w:t>
+            </w:r>
+          </w:p>
+        </w:tc>
+        <w:tc>
+          <w:tcPr>
+            <w:tcW w:w="2162" w:type="dxa"/>
+          </w:tcPr>
+          <w:p>
+            <w:pPr>
+              <w:jc w:val="center"/>
+              <w:cnfStyle w:val="000000000000" w:firstRow="0" w:lastRow="0" w:firstColumn="0" w:lastColumn="0" w:oddVBand="0" w:evenVBand="0" w:oddHBand="0" w:evenHBand="0" w:firstRowFirstColumn="0" w:firstRowLastColumn="0" w:lastRowFirstColumn="0" w:lastRowLastColumn="0"/>
+            </w:pPr>
+          </w:p>
+        </w:tc>
+      </w:tr>
+    </w:tbl>
+    <w:p/>
+    <w:p>
+      <w:pPr>
+        <w:pStyle w:val="TM1"/>
+        <w:tabs>
+          <w:tab w:val="right" w:leader="dot" w:pos="9056"/>
+        </w:tabs>
+        <w:rPr>
+          <w:noProof/>
+        </w:rPr>
+      </w:pPr>
+      <w:r>
+        <w:fldChar w:fldCharType="begin"/>
+      </w:r>
+      <w:r>
+        <w:instrText xml:space="preserve"> TOC \o "1-3" \h \z \u </w:instrText>
+      </w:r>
+      <w:r>
+        <w:fldChar w:fldCharType="separate"/>
+      </w:r>
+      <w:hyperlink w:anchor="_Toc517795400" w:history="1">
+        <w:r>
+          <w:rPr>
+            <w:rStyle w:val="Lienhypertexte"/>
+            <w:noProof/>
+          </w:rPr>
+          <w:t>Description de la Plateforme</w:t>
+        </w:r>
+        <w:r>
+          <w:rPr>
+            <w:noProof/>
+            <w:webHidden/>
+          </w:rPr>
+          <w:tab/>
+        </w:r>
+        <w:r>
+          <w:rPr>
+            <w:noProof/>
+            <w:webHidden/>
+          </w:rPr>
+          <w:fldChar w:fldCharType="begin"/>
+        </w:r>
+        <w:r>
+          <w:rPr>
+            <w:noProof/>
+            <w:webHidden/>
+          </w:rPr>
+          <w:instrText xml:space="preserve"> PAGEREF _Toc517795400 \h </w:instrText>
+        </w:r>
+        <w:r>
+          <w:rPr>
+            <w:noProof/>
+            <w:webHidden/>
+          </w:rPr>
+        </w:r>
+        <w:r>
+          <w:rPr>
+            <w:noProof/>
+            <w:webHidden/>
+          </w:rPr>
+          <w:fldChar w:fldCharType="separate"/>
+        </w:r>
+        <w:r>
+          <w:rPr>
+            <w:noProof/>
+            <w:webHidden/>
+          </w:rPr>
+          <w:t>2</w:t>
+        </w:r>
+        <w:r>
+          <w:rPr>
+            <w:noProof/>
+            <w:webHidden/>
+          </w:rPr>
+          <w:fldChar w:fldCharType="end"/>
+        </w:r>
+      </w:hyperlink>
+    </w:p>
+    <w:p>
+      <w:pPr>
+        <w:pStyle w:val="TM1"/>
+        <w:tabs>
+          <w:tab w:val="right" w:leader="dot" w:pos="9056"/>
+        </w:tabs>
+        <w:rPr>
+          <w:noProof/>
+        </w:rPr>
+      </w:pPr>
+      <w:hyperlink w:anchor="_Toc517795401" w:history="1">
+        <w:r>
+          <w:rPr>
+            <w:rStyle w:val="Lienhypertexte"/>
+            <w:noProof/>
+          </w:rPr>
+          <w:t>Normalisation des Indexes et Pipelines</w:t>
+        </w:r>
+        <w:r>
+          <w:rPr>
+            <w:noProof/>
+            <w:webHidden/>
+          </w:rPr>
+          <w:tab/>
+        </w:r>
+        <w:r>
+          <w:rPr>
+            <w:noProof/>
+            <w:webHidden/>
+          </w:rPr>
+          <w:fldChar w:fldCharType="begin"/>
+        </w:r>
+        <w:r>
+          <w:rPr>
+            <w:noProof/>
+            <w:webHidden/>
+          </w:rPr>
+          <w:instrText xml:space="preserve"> PAGEREF _Toc517795401 \h </w:instrText>
+        </w:r>
+        <w:r>
+          <w:rPr>
+            <w:noProof/>
+            <w:webHidden/>
+          </w:rPr>
+        </w:r>
+        <w:r>
+          <w:rPr>
+            <w:noProof/>
+            <w:webHidden/>
+          </w:rPr>
+          <w:fldChar w:fldCharType="separate"/>
+        </w:r>
+        <w:r>
+          <w:rPr>
+            <w:noProof/>
+            <w:webHidden/>
+          </w:rPr>
+          <w:t>3</w:t>
+        </w:r>
+        <w:r>
+          <w:rPr>
+            <w:noProof/>
+            <w:webHidden/>
+          </w:rPr>
+          <w:fldChar w:fldCharType="end"/>
+        </w:r>
+      </w:hyperlink>
+    </w:p>
+    <w:p>
+      <w:pPr>
+        <w:pStyle w:val="TM2"/>
+        <w:tabs>
+          <w:tab w:val="right" w:leader="dot" w:pos="9056"/>
+        </w:tabs>
+        <w:rPr>
+          <w:noProof/>
+        </w:rPr>
+      </w:pPr>
+      <w:hyperlink w:anchor="_Toc517795402" w:history="1">
+        <w:r>
+          <w:rPr>
+            <w:rStyle w:val="Lienhypertexte"/>
+            <w:noProof/>
+          </w:rPr>
+          <w:t>Indexes de données - Plateforme de développement</w:t>
+        </w:r>
+        <w:r>
+          <w:rPr>
+            <w:noProof/>
+            <w:webHidden/>
+          </w:rPr>
+          <w:tab/>
+        </w:r>
+        <w:r>
+          <w:rPr>
+            <w:noProof/>
+            <w:webHidden/>
+          </w:rPr>
+          <w:fldChar w:fldCharType="begin"/>
+        </w:r>
+        <w:r>
+          <w:rPr>
+            <w:noProof/>
+            <w:webHidden/>
+          </w:rPr>
+          <w:instrText xml:space="preserve"> PAGEREF _Toc517795402 \h </w:instrText>
+        </w:r>
+        <w:r>
+          <w:rPr>
+            <w:noProof/>
+            <w:webHidden/>
+          </w:rPr>
+        </w:r>
+        <w:r>
+          <w:rPr>
+            <w:noProof/>
+            <w:webHidden/>
+          </w:rPr>
+          <w:fldChar w:fldCharType="separate"/>
+        </w:r>
+        <w:r>
+          <w:rPr>
+            <w:noProof/>
+            <w:webHidden/>
+          </w:rPr>
+          <w:t>3</w:t>
+        </w:r>
+        <w:r>
+          <w:rPr>
+            <w:noProof/>
+            <w:webHidden/>
+          </w:rPr>
+          <w:fldChar w:fldCharType="end"/>
+        </w:r>
+      </w:hyperlink>
+    </w:p>
+    <w:p>
+      <w:pPr>
+        <w:pStyle w:val="TM2"/>
+        <w:tabs>
+          <w:tab w:val="right" w:leader="dot" w:pos="9056"/>
+        </w:tabs>
+        <w:rPr>
+          <w:noProof/>
+        </w:rPr>
+      </w:pPr>
+      <w:hyperlink w:anchor="_Toc517795403" w:history="1">
+        <w:r>
+          <w:rPr>
+            <w:rStyle w:val="Lienhypertexte"/>
+            <w:noProof/>
+          </w:rPr>
+          <w:t>Indexes Templates de données - Plateforme de développement</w:t>
+        </w:r>
+        <w:r>
+          <w:rPr>
+            <w:noProof/>
+            <w:webHidden/>
+          </w:rPr>
+          <w:tab/>
+        </w:r>
+        <w:r>
+          <w:rPr>
+            <w:noProof/>
+            <w:webHidden/>
+          </w:rPr>
+          <w:fldChar w:fldCharType="begin"/>
+        </w:r>
+        <w:r>
+          <w:rPr>
+            <w:noProof/>
+            <w:webHidden/>
+          </w:rPr>
+          <w:instrText xml:space="preserve"> PAGEREF _Toc517795403 \h </w:instrText>
+        </w:r>
+        <w:r>
+          <w:rPr>
+            <w:noProof/>
+            <w:webHidden/>
+          </w:rPr>
+        </w:r>
+        <w:r>
+          <w:rPr>
+            <w:noProof/>
+            <w:webHidden/>
+          </w:rPr>
+          <w:fldChar w:fldCharType="separate"/>
+        </w:r>
+        <w:r>
+          <w:rPr>
+            <w:noProof/>
+            <w:webHidden/>
+          </w:rPr>
+          <w:t>3</w:t>
+        </w:r>
+        <w:r>
+          <w:rPr>
+            <w:noProof/>
+            <w:webHidden/>
+          </w:rPr>
+          <w:fldChar w:fldCharType="end"/>
+        </w:r>
+      </w:hyperlink>
+    </w:p>
+    <w:p>
+      <w:pPr>
+        <w:pStyle w:val="TM2"/>
+        <w:tabs>
+          <w:tab w:val="right" w:leader="dot" w:pos="9056"/>
+        </w:tabs>
+        <w:rPr>
+          <w:noProof/>
+        </w:rPr>
+      </w:pPr>
+      <w:hyperlink w:anchor="_Toc517795404" w:history="1">
+        <w:r>
+          <w:rPr>
+            <w:rStyle w:val="Lienhypertexte"/>
+            <w:noProof/>
+          </w:rPr>
+          <w:t>Ingest Node Pipelines Simulate – Plateforme de développement</w:t>
+        </w:r>
+        <w:r>
+          <w:rPr>
+            <w:noProof/>
+            <w:webHidden/>
+          </w:rPr>
+          <w:tab/>
+        </w:r>
+        <w:r>
+          <w:rPr>
+            <w:noProof/>
+            <w:webHidden/>
+          </w:rPr>
+          <w:fldChar w:fldCharType="begin"/>
+        </w:r>
+        <w:r>
+          <w:rPr>
+            <w:noProof/>
+            <w:webHidden/>
+          </w:rPr>
+          <w:instrText xml:space="preserve"> PAGEREF _Toc517795404 \h </w:instrText>
+        </w:r>
+        <w:r>
+          <w:rPr>
+            <w:noProof/>
+            <w:webHidden/>
+          </w:rPr>
+        </w:r>
+        <w:r>
+          <w:rPr>
+            <w:noProof/>
+            <w:webHidden/>
+          </w:rPr>
+          <w:fldChar w:fldCharType="separate"/>
+        </w:r>
+        <w:r>
+          <w:rPr>
+            <w:noProof/>
+            <w:webHidden/>
+          </w:rPr>
+          <w:t>3</w:t>
+        </w:r>
+        <w:r>
+          <w:rPr>
+            <w:noProof/>
+            <w:webHidden/>
+          </w:rPr>
+          <w:fldChar w:fldCharType="end"/>
+        </w:r>
+      </w:hyperlink>
+    </w:p>
+    <w:p>
+      <w:pPr>
+        <w:pStyle w:val="TM2"/>
+        <w:tabs>
+          <w:tab w:val="right" w:leader="dot" w:pos="9056"/>
+        </w:tabs>
+        <w:rPr>
+          <w:noProof/>
+        </w:rPr>
+      </w:pPr>
+      <w:hyperlink w:anchor="_Toc517795405" w:history="1">
+        <w:r>
+          <w:rPr>
+            <w:rStyle w:val="Lienhypertexte"/>
+            <w:noProof/>
+          </w:rPr>
+          <w:t>Ingest Node Pipelines – Plateforme de développement</w:t>
+        </w:r>
+        <w:r>
+          <w:rPr>
+            <w:noProof/>
+            <w:webHidden/>
+          </w:rPr>
+          <w:tab/>
+        </w:r>
+        <w:r>
+          <w:rPr>
+            <w:noProof/>
+            <w:webHidden/>
+          </w:rPr>
+          <w:fldChar w:fldCharType="begin"/>
+        </w:r>
+        <w:r>
+          <w:rPr>
+            <w:noProof/>
+            <w:webHidden/>
+          </w:rPr>
+          <w:instrText xml:space="preserve"> PAGEREF _Toc517795405 \h </w:instrText>
+        </w:r>
+        <w:r>
+          <w:rPr>
+            <w:noProof/>
+            <w:webHidden/>
+          </w:rPr>
+        </w:r>
+        <w:r>
+          <w:rPr>
+            <w:noProof/>
+            <w:webHidden/>
+          </w:rPr>
+          <w:fldChar w:fldCharType="separate"/>
+        </w:r>
+        <w:r>
+          <w:rPr>
+            <w:noProof/>
+            <w:webHidden/>
+          </w:rPr>
+          <w:t>3</w:t>
+        </w:r>
+        <w:r>
+          <w:rPr>
+            <w:noProof/>
+            <w:webHidden/>
+          </w:rPr>
+          <w:fldChar w:fldCharType="end"/>
+        </w:r>
+      </w:hyperlink>
+    </w:p>
+    <w:p>
+      <w:pPr>
+        <w:pStyle w:val="TM2"/>
+        <w:tabs>
+          <w:tab w:val="right" w:leader="dot" w:pos="9056"/>
+        </w:tabs>
+        <w:rPr>
+          <w:noProof/>
+        </w:rPr>
+      </w:pPr>
+      <w:hyperlink w:anchor="_Toc517795406" w:history="1">
+        <w:r>
+          <w:rPr>
+            <w:rStyle w:val="Lienhypertexte"/>
+            <w:noProof/>
+          </w:rPr>
+          <w:t>Indexes de monitoring – Plateforme de développement</w:t>
+        </w:r>
+        <w:r>
+          <w:rPr>
+            <w:noProof/>
+            <w:webHidden/>
+          </w:rPr>
+          <w:tab/>
+        </w:r>
+        <w:r>
+          <w:rPr>
+            <w:noProof/>
+            <w:webHidden/>
+          </w:rPr>
+          <w:fldChar w:fldCharType="begin"/>
+        </w:r>
+        <w:r>
+          <w:rPr>
+            <w:noProof/>
+            <w:webHidden/>
+          </w:rPr>
+          <w:instrText xml:space="preserve"> PAGEREF _Toc517795406 \h </w:instrText>
+        </w:r>
+        <w:r>
+          <w:rPr>
+            <w:noProof/>
+            <w:webHidden/>
+          </w:rPr>
+        </w:r>
+        <w:r>
+          <w:rPr>
+            <w:noProof/>
+            <w:webHidden/>
+          </w:rPr>
+          <w:fldChar w:fldCharType="separate"/>
+        </w:r>
+        <w:r>
+          <w:rPr>
+            <w:noProof/>
+            <w:webHidden/>
+          </w:rPr>
+          <w:t>3</w:t>
+        </w:r>
+        <w:r>
+          <w:rPr>
+            <w:noProof/>
+            <w:webHidden/>
+          </w:rPr>
+          <w:fldChar w:fldCharType="end"/>
+        </w:r>
+      </w:hyperlink>
+    </w:p>
+    <w:p>
+      <w:pPr>
+        <w:pStyle w:val="TM1"/>
+        <w:tabs>
+          <w:tab w:val="right" w:leader="dot" w:pos="9056"/>
+        </w:tabs>
+        <w:rPr>
+          <w:noProof/>
+        </w:rPr>
+      </w:pPr>
+      <w:hyperlink w:anchor="_Toc517795407" w:history="1">
+        <w:r>
+          <w:rPr>
+            <w:rStyle w:val="Lienhypertexte"/>
+            <w:noProof/>
+          </w:rPr>
+          <w:t>Serveur de développement</w:t>
+        </w:r>
+        <w:r>
+          <w:rPr>
+            <w:noProof/>
+            <w:webHidden/>
+          </w:rPr>
+          <w:tab/>
+        </w:r>
+        <w:r>
+          <w:rPr>
+            <w:noProof/>
+            <w:webHidden/>
+          </w:rPr>
+          <w:fldChar w:fldCharType="begin"/>
+        </w:r>
+        <w:r>
+          <w:rPr>
+            <w:noProof/>
+            <w:webHidden/>
+          </w:rPr>
+          <w:instrText xml:space="preserve"> PAGEREF _Toc517795407 \h </w:instrText>
+        </w:r>
+        <w:r>
+          <w:rPr>
+            <w:noProof/>
+            <w:webHidden/>
+          </w:rPr>
+        </w:r>
+        <w:r>
+          <w:rPr>
+            <w:noProof/>
+            <w:webHidden/>
+          </w:rPr>
+          <w:fldChar w:fldCharType="separate"/>
+        </w:r>
+        <w:r>
+          <w:rPr>
+            <w:noProof/>
+            <w:webHidden/>
+          </w:rPr>
+          <w:t>4</w:t>
+        </w:r>
+        <w:r>
+          <w:rPr>
+            <w:noProof/>
+            <w:webHidden/>
+          </w:rPr>
+          <w:fldChar w:fldCharType="end"/>
+        </w:r>
+      </w:hyperlink>
+    </w:p>
+    <w:p>
+      <w:pPr>
+        <w:pStyle w:val="TM2"/>
+        <w:tabs>
+          <w:tab w:val="right" w:leader="dot" w:pos="9056"/>
+        </w:tabs>
+        <w:rPr>
+          <w:noProof/>
+        </w:rPr>
+      </w:pPr>
+      <w:hyperlink w:anchor="_Toc517795408" w:history="1">
+        <w:r>
+          <w:rPr>
+            <w:rStyle w:val="Lienhypertexte"/>
+            <w:noProof/>
+          </w:rPr>
+          <w:t>Création des services systemd filebeats spécifiques</w:t>
+        </w:r>
+        <w:r>
+          <w:rPr>
+            <w:noProof/>
+            <w:webHidden/>
+          </w:rPr>
+          <w:tab/>
+        </w:r>
+        <w:r>
+          <w:rPr>
+            <w:noProof/>
+            <w:webHidden/>
+          </w:rPr>
+          <w:fldChar w:fldCharType="begin"/>
+        </w:r>
+        <w:r>
+          <w:rPr>
+            <w:noProof/>
+            <w:webHidden/>
+          </w:rPr>
+          <w:instrText xml:space="preserve"> PAGEREF _Toc517795408 \h </w:instrText>
+        </w:r>
+        <w:r>
+          <w:rPr>
+            <w:noProof/>
+            <w:webHidden/>
+          </w:rPr>
+        </w:r>
+        <w:r>
+          <w:rPr>
+            <w:noProof/>
+            <w:webHidden/>
+          </w:rPr>
+          <w:fldChar w:fldCharType="separate"/>
+        </w:r>
+        <w:r>
+          <w:rPr>
+            <w:noProof/>
+            <w:webHidden/>
+          </w:rPr>
+          <w:t>4</w:t>
+        </w:r>
+        <w:r>
+          <w:rPr>
+            <w:noProof/>
+            <w:webHidden/>
+          </w:rPr>
+          <w:fldChar w:fldCharType="end"/>
+        </w:r>
+      </w:hyperlink>
+    </w:p>
+    <w:p>
+      <w:pPr>
+        <w:pStyle w:val="TM1"/>
+        <w:tabs>
+          <w:tab w:val="right" w:leader="dot" w:pos="9056"/>
+        </w:tabs>
+        <w:rPr>
+          <w:noProof/>
+        </w:rPr>
+      </w:pPr>
+      <w:hyperlink w:anchor="_Toc517795409" w:history="1">
+        <w:r>
+          <w:rPr>
+            <w:rStyle w:val="Lienhypertexte"/>
+            <w:noProof/>
+          </w:rPr>
+          <w:t>Serveur d’Intégration</w:t>
+        </w:r>
+        <w:r>
+          <w:rPr>
+            <w:noProof/>
+            <w:webHidden/>
+          </w:rPr>
+          <w:tab/>
+        </w:r>
+        <w:r>
+          <w:rPr>
+            <w:noProof/>
+            <w:webHidden/>
+          </w:rPr>
+          <w:fldChar w:fldCharType="begin"/>
+        </w:r>
+        <w:r>
+          <w:rPr>
+            <w:noProof/>
+            <w:webHidden/>
+          </w:rPr>
+          <w:instrText xml:space="preserve"> PAGEREF _Toc517795409 \h </w:instrText>
+        </w:r>
+        <w:r>
+          <w:rPr>
+            <w:noProof/>
+            <w:webHidden/>
+          </w:rPr>
+        </w:r>
+        <w:r>
+          <w:rPr>
+            <w:noProof/>
+            <w:webHidden/>
+          </w:rPr>
+          <w:fldChar w:fldCharType="separate"/>
+        </w:r>
+        <w:r>
+          <w:rPr>
+            <w:noProof/>
+            <w:webHidden/>
+          </w:rPr>
+          <w:t>4</w:t>
+        </w:r>
+        <w:r>
+          <w:rPr>
+            <w:noProof/>
+            <w:webHidden/>
+          </w:rPr>
+          <w:fldChar w:fldCharType="end"/>
+        </w:r>
+      </w:hyperlink>
+    </w:p>
+    <w:p>
+      <w:pPr>
+        <w:pStyle w:val="TM2"/>
+        <w:tabs>
+          <w:tab w:val="right" w:leader="dot" w:pos="9056"/>
+        </w:tabs>
+        <w:rPr>
+          <w:noProof/>
+        </w:rPr>
+      </w:pPr>
+      <w:hyperlink w:anchor="_Toc517795410" w:history="1">
+        <w:r>
+          <w:rPr>
+            <w:rStyle w:val="Lienhypertexte"/>
+            <w:noProof/>
+          </w:rPr>
+          <w:t>Création d’un service systemd spécifiques</w:t>
+        </w:r>
+        <w:r>
+          <w:rPr>
+            <w:noProof/>
+            <w:webHidden/>
+          </w:rPr>
+          <w:tab/>
+        </w:r>
+        <w:r>
+          <w:rPr>
+            <w:noProof/>
+            <w:webHidden/>
+          </w:rPr>
+          <w:fldChar w:fldCharType="begin"/>
+        </w:r>
+        <w:r>
+          <w:rPr>
+            <w:noProof/>
+            <w:webHidden/>
+          </w:rPr>
+          <w:instrText xml:space="preserve"> PAGEREF _Toc517795410 \h </w:instrText>
+        </w:r>
+        <w:r>
+          <w:rPr>
+            <w:noProof/>
+            <w:webHidden/>
+          </w:rPr>
+        </w:r>
+        <w:r>
+          <w:rPr>
+            <w:noProof/>
+            <w:webHidden/>
+          </w:rPr>
+          <w:fldChar w:fldCharType="separate"/>
+        </w:r>
+        <w:r>
+          <w:rPr>
+            <w:noProof/>
+            <w:webHidden/>
+          </w:rPr>
+          <w:t>4</w:t>
+        </w:r>
+        <w:r>
+          <w:rPr>
+            <w:noProof/>
+            <w:webHidden/>
+          </w:rPr>
+          <w:fldChar w:fldCharType="end"/>
+        </w:r>
+      </w:hyperlink>
+    </w:p>
+    <w:p>
+      <w:pPr>
+        <w:pStyle w:val="TM2"/>
+        <w:tabs>
+          <w:tab w:val="right" w:leader="dot" w:pos="9056"/>
+        </w:tabs>
+        <w:rPr>
+          <w:noProof/>
+        </w:rPr>
+      </w:pPr>
+      <w:hyperlink w:anchor="_Toc517795411" w:history="1">
+        <w:r>
+          <w:rPr>
+            <w:rStyle w:val="Lienhypertexte"/>
+            <w:noProof/>
+          </w:rPr>
+          <w:t>Monitoring de la plateforme</w:t>
+        </w:r>
+        <w:r>
+          <w:rPr>
+            <w:noProof/>
+            <w:webHidden/>
+          </w:rPr>
+          <w:tab/>
+        </w:r>
+        <w:r>
+          <w:rPr>
+            <w:noProof/>
+            <w:webHidden/>
+          </w:rPr>
+          <w:fldChar w:fldCharType="begin"/>
+        </w:r>
+        <w:r>
+          <w:rPr>
+            <w:noProof/>
+            <w:webHidden/>
+          </w:rPr>
+          <w:instrText xml:space="preserve"> PAGEREF _Toc517795411 \h </w:instrText>
+        </w:r>
+        <w:r>
+          <w:rPr>
+            <w:noProof/>
+            <w:webHidden/>
+          </w:rPr>
+        </w:r>
+        <w:r>
+          <w:rPr>
+            <w:noProof/>
+            <w:webHidden/>
+          </w:rPr>
+          <w:fldChar w:fldCharType="separate"/>
+        </w:r>
+        <w:r>
+          <w:rPr>
+            <w:noProof/>
+            <w:webHidden/>
+          </w:rPr>
+          <w:t>5</w:t>
+        </w:r>
+        <w:r>
+          <w:rPr>
+            <w:noProof/>
+            <w:webHidden/>
+          </w:rPr>
+          <w:fldChar w:fldCharType="end"/>
+        </w:r>
+      </w:hyperlink>
+    </w:p>
+    <w:p>
+      <w:pPr>
+        <w:pStyle w:val="TM2"/>
+        <w:tabs>
+          <w:tab w:val="right" w:leader="dot" w:pos="9056"/>
+        </w:tabs>
+        <w:rPr>
+          <w:noProof/>
+        </w:rPr>
+      </w:pPr>
+      <w:hyperlink w:anchor="_Toc517795412" w:history="1">
+        <w:r>
+          <w:rPr>
+            <w:rStyle w:val="Lienhypertexte"/>
+            <w:noProof/>
+          </w:rPr>
+          <w:t>Monitoring : Recherche d’un processus filebeat particulier</w:t>
+        </w:r>
+        <w:r>
+          <w:rPr>
+            <w:noProof/>
+            <w:webHidden/>
+          </w:rPr>
+          <w:tab/>
+        </w:r>
+        <w:r>
+          <w:rPr>
+            <w:noProof/>
+            <w:webHidden/>
+          </w:rPr>
+          <w:fldChar w:fldCharType="begin"/>
+        </w:r>
+        <w:r>
+          <w:rPr>
+            <w:noProof/>
+            <w:webHidden/>
+          </w:rPr>
+          <w:instrText xml:space="preserve"> PAGEREF _Toc517795412 \h </w:instrText>
+        </w:r>
+        <w:r>
+          <w:rPr>
+            <w:noProof/>
+            <w:webHidden/>
+          </w:rPr>
+        </w:r>
+        <w:r>
+          <w:rPr>
+            <w:noProof/>
+            <w:webHidden/>
+          </w:rPr>
+          <w:fldChar w:fldCharType="separate"/>
+        </w:r>
+        <w:r>
+          <w:rPr>
+            <w:noProof/>
+            <w:webHidden/>
+          </w:rPr>
+          <w:t>5</w:t>
+        </w:r>
+        <w:r>
+          <w:rPr>
+            <w:noProof/>
+            <w:webHidden/>
+          </w:rPr>
+          <w:fldChar w:fldCharType="end"/>
+        </w:r>
+      </w:hyperlink>
+    </w:p>
+    <w:p>
+      <w:pPr>
+        <w:pStyle w:val="TM3"/>
+        <w:tabs>
+          <w:tab w:val="right" w:leader="dot" w:pos="9056"/>
+        </w:tabs>
+        <w:rPr>
+          <w:noProof/>
+        </w:rPr>
+      </w:pPr>
+      <w:hyperlink w:anchor="_Toc517795413" w:history="1">
+        <w:r>
+          <w:rPr>
+            <w:rStyle w:val="Lienhypertexte"/>
+            <w:noProof/>
+          </w:rPr>
+          <w:t>Processus de mise en place du monitoring de processus</w:t>
+        </w:r>
+        <w:r>
+          <w:rPr>
+            <w:noProof/>
+            <w:webHidden/>
+          </w:rPr>
+          <w:tab/>
+        </w:r>
+        <w:r>
+          <w:rPr>
+            <w:noProof/>
+            <w:webHidden/>
+          </w:rPr>
+          <w:fldChar w:fldCharType="begin"/>
+        </w:r>
+        <w:r>
+          <w:rPr>
+            <w:noProof/>
+            <w:webHidden/>
+          </w:rPr>
+          <w:instrText xml:space="preserve"> PAGEREF _Toc517795413 \h </w:instrText>
+        </w:r>
+        <w:r>
+          <w:rPr>
+            <w:noProof/>
+            <w:webHidden/>
+          </w:rPr>
+        </w:r>
+        <w:r>
+          <w:rPr>
+            <w:noProof/>
+            <w:webHidden/>
+          </w:rPr>
+          <w:fldChar w:fldCharType="separate"/>
+        </w:r>
+        <w:r>
+          <w:rPr>
+            <w:noProof/>
+            <w:webHidden/>
+          </w:rPr>
+          <w:t>5</w:t>
+        </w:r>
+        <w:r>
+          <w:rPr>
+            <w:noProof/>
+            <w:webHidden/>
+          </w:rPr>
+          <w:fldChar w:fldCharType="end"/>
+        </w:r>
+      </w:hyperlink>
+    </w:p>
+    <w:p>
+      <w:pPr>
+        <w:pStyle w:val="TM2"/>
+        <w:tabs>
+          <w:tab w:val="right" w:leader="dot" w:pos="9056"/>
+        </w:tabs>
+        <w:rPr>
+          <w:noProof/>
+        </w:rPr>
+      </w:pPr>
+      <w:hyperlink w:anchor="_Toc517795414" w:history="1">
+        <w:r>
+          <w:rPr>
+            <w:rStyle w:val="Lienhypertexte"/>
+            <w:noProof/>
+          </w:rPr>
+          <w:t>Monitoring de Qualité de données</w:t>
+        </w:r>
+        <w:r>
+          <w:rPr>
+            <w:noProof/>
+            <w:webHidden/>
+          </w:rPr>
+          <w:tab/>
+        </w:r>
+        <w:r>
+          <w:rPr>
+            <w:noProof/>
+            <w:webHidden/>
+          </w:rPr>
+          <w:fldChar w:fldCharType="begin"/>
+        </w:r>
+        <w:r>
+          <w:rPr>
+            <w:noProof/>
+            <w:webHidden/>
+          </w:rPr>
+          <w:instrText xml:space="preserve"> PAGEREF _Toc517795414 \h </w:instrText>
+        </w:r>
+        <w:r>
+          <w:rPr>
+            <w:noProof/>
+            <w:webHidden/>
+          </w:rPr>
+        </w:r>
+        <w:r>
+          <w:rPr>
+            <w:noProof/>
+            <w:webHidden/>
+          </w:rPr>
+          <w:fldChar w:fldCharType="separate"/>
+        </w:r>
+        <w:r>
+          <w:rPr>
+            <w:noProof/>
+            <w:webHidden/>
+          </w:rPr>
+          <w:t>6</w:t>
+        </w:r>
+        <w:r>
+          <w:rPr>
+            <w:noProof/>
+            <w:webHidden/>
+          </w:rPr>
+          <w:fldChar w:fldCharType="end"/>
+        </w:r>
+      </w:hyperlink>
+    </w:p>
+    <w:p>
+      <w:pPr>
+        <w:pStyle w:val="TM3"/>
+        <w:tabs>
+          <w:tab w:val="right" w:leader="dot" w:pos="9056"/>
+        </w:tabs>
+        <w:rPr>
+          <w:noProof/>
+        </w:rPr>
+      </w:pPr>
+      <w:hyperlink w:anchor="_Toc517795415" w:history="1">
+        <w:r>
+          <w:rPr>
+            <w:rStyle w:val="Lienhypertexte"/>
+            <w:noProof/>
+          </w:rPr>
+          <w:t>Duplication d’enregistrements</w:t>
+        </w:r>
+        <w:r>
+          <w:rPr>
+            <w:noProof/>
+            <w:webHidden/>
+          </w:rPr>
+          <w:tab/>
+        </w:r>
+        <w:r>
+          <w:rPr>
+            <w:noProof/>
+            <w:webHidden/>
+          </w:rPr>
+          <w:fldChar w:fldCharType="begin"/>
+        </w:r>
+        <w:r>
+          <w:rPr>
+            <w:noProof/>
+            <w:webHidden/>
+          </w:rPr>
+          <w:instrText xml:space="preserve"> PAGEREF _Toc517795415 \h </w:instrText>
+        </w:r>
+        <w:r>
+          <w:rPr>
+            <w:noProof/>
+            <w:webHidden/>
+          </w:rPr>
+        </w:r>
+        <w:r>
+          <w:rPr>
+            <w:noProof/>
+            <w:webHidden/>
+          </w:rPr>
+          <w:fldChar w:fldCharType="separate"/>
+        </w:r>
+        <w:r>
+          <w:rPr>
+            <w:noProof/>
+            <w:webHidden/>
+          </w:rPr>
+          <w:t>6</w:t>
+        </w:r>
+        <w:r>
+          <w:rPr>
+            <w:noProof/>
+            <w:webHidden/>
+          </w:rPr>
+          <w:fldChar w:fldCharType="end"/>
+        </w:r>
+      </w:hyperlink>
+    </w:p>
+    <w:p>
+      <w:pPr>
+        <w:pStyle w:val="TM3"/>
+        <w:tabs>
+          <w:tab w:val="right" w:leader="dot" w:pos="9056"/>
+        </w:tabs>
+        <w:rPr>
+          <w:noProof/>
+        </w:rPr>
+      </w:pPr>
+      <w:hyperlink w:anchor="_Toc517795416" w:history="1">
+        <w:r>
+          <w:rPr>
+            <w:rStyle w:val="Lienhypertexte"/>
+            <w:noProof/>
+          </w:rPr>
+          <w:t>Contrôle du nombre d’enregistrements intégrés</w:t>
+        </w:r>
+        <w:r>
+          <w:rPr>
+            <w:noProof/>
+            <w:webHidden/>
+          </w:rPr>
+          <w:tab/>
+        </w:r>
+        <w:r>
+          <w:rPr>
+            <w:noProof/>
+            <w:webHidden/>
+          </w:rPr>
+          <w:fldChar w:fldCharType="begin"/>
+        </w:r>
+        <w:r>
+          <w:rPr>
+            <w:noProof/>
+            <w:webHidden/>
+          </w:rPr>
+          <w:instrText xml:space="preserve"> PAGEREF _Toc517795416 \h </w:instrText>
+        </w:r>
+        <w:r>
+          <w:rPr>
+            <w:noProof/>
+            <w:webHidden/>
+          </w:rPr>
+        </w:r>
+        <w:r>
+          <w:rPr>
+            <w:noProof/>
+            <w:webHidden/>
+          </w:rPr>
+          <w:fldChar w:fldCharType="separate"/>
+        </w:r>
+        <w:r>
+          <w:rPr>
+            <w:noProof/>
+            <w:webHidden/>
+          </w:rPr>
+          <w:t>6</w:t>
+        </w:r>
+        <w:r>
+          <w:rPr>
+            <w:noProof/>
+            <w:webHidden/>
+          </w:rPr>
+          <w:fldChar w:fldCharType="end"/>
+        </w:r>
+      </w:hyperlink>
+    </w:p>
+    <w:p>
+      <w:pPr>
+        <w:pStyle w:val="TM1"/>
+        <w:tabs>
+          <w:tab w:val="right" w:leader="dot" w:pos="9056"/>
+        </w:tabs>
+        <w:rPr>
+          <w:noProof/>
+        </w:rPr>
+      </w:pPr>
+      <w:hyperlink w:anchor="_Toc517795417" w:history="1">
+        <w:r>
+          <w:rPr>
+            <w:rStyle w:val="Lienhypertexte"/>
+            <w:noProof/>
+          </w:rPr>
+          <w:t>REFERENCES</w:t>
+        </w:r>
+        <w:r>
+          <w:rPr>
+            <w:noProof/>
+            <w:webHidden/>
+          </w:rPr>
+          <w:tab/>
+        </w:r>
+        <w:r>
+          <w:rPr>
+            <w:noProof/>
+            <w:webHidden/>
+          </w:rPr>
+          <w:fldChar w:fldCharType="begin"/>
+        </w:r>
+        <w:r>
+          <w:rPr>
+            <w:noProof/>
+            <w:webHidden/>
+          </w:rPr>
+          <w:instrText xml:space="preserve"> PAGEREF _Toc517795417 \h </w:instrText>
+        </w:r>
+        <w:r>
+          <w:rPr>
+            <w:noProof/>
+            <w:webHidden/>
+          </w:rPr>
+        </w:r>
+        <w:r>
+          <w:rPr>
+            <w:noProof/>
+            <w:webHidden/>
+          </w:rPr>
+          <w:fldChar w:fldCharType="separate"/>
+        </w:r>
+        <w:r>
+          <w:rPr>
+            <w:noProof/>
+            <w:webHidden/>
+          </w:rPr>
+          <w:t>8</w:t>
+        </w:r>
+        <w:r>
+          <w:rPr>
+            <w:noProof/>
+            <w:webHidden/>
+          </w:rPr>
+          <w:fldChar w:fldCharType="end"/>
+        </w:r>
+      </w:hyperlink>
+    </w:p>
+    <w:p>
+      <w:pPr>
+        <w:pStyle w:val="TM2"/>
+        <w:tabs>
+          <w:tab w:val="right" w:leader="dot" w:pos="9056"/>
+        </w:tabs>
+        <w:rPr>
+          <w:noProof/>
+        </w:rPr>
+      </w:pPr>
+      <w:hyperlink w:anchor="_Toc517795418" w:history="1">
+        <w:r>
+          <w:rPr>
+            <w:rStyle w:val="Lienhypertexte"/>
+            <w:noProof/>
+          </w:rPr>
+          <w:t>Lignes de commandes</w:t>
+        </w:r>
+        <w:r>
+          <w:rPr>
+            <w:noProof/>
+            <w:webHidden/>
+          </w:rPr>
+          <w:tab/>
+        </w:r>
+        <w:r>
+          <w:rPr>
+            <w:noProof/>
+            <w:webHidden/>
+          </w:rPr>
+          <w:fldChar w:fldCharType="begin"/>
+        </w:r>
+        <w:r>
+          <w:rPr>
+            <w:noProof/>
+            <w:webHidden/>
+          </w:rPr>
+          <w:instrText xml:space="preserve"> PAGEREF _Toc517795418 \h </w:instrText>
+        </w:r>
+        <w:r>
+          <w:rPr>
+            <w:noProof/>
+            <w:webHidden/>
+          </w:rPr>
+        </w:r>
+        <w:r>
+          <w:rPr>
+            <w:noProof/>
+            <w:webHidden/>
+          </w:rPr>
+          <w:fldChar w:fldCharType="separate"/>
+        </w:r>
+        <w:r>
+          <w:rPr>
+            <w:noProof/>
+            <w:webHidden/>
+          </w:rPr>
+          <w:t>8</w:t>
+        </w:r>
+        <w:r>
+          <w:rPr>
+            <w:noProof/>
+            <w:webHidden/>
+          </w:rPr>
+          <w:fldChar w:fldCharType="end"/>
+        </w:r>
+      </w:hyperlink>
+    </w:p>
+    <w:p>
+      <w:r>
+        <w:fldChar w:fldCharType="end"/>
+      </w:r>
+      <w:r>
+        <w:tab/>
+      </w:r>
+      <w:bookmarkStart w:id="0" w:name="_GoBack"/>
+      <w:bookmarkEnd w:id="0"/>
+    </w:p>
+    <w:p>
+      <w:pPr>
+        <w:rPr>
+          <w:rFonts w:asciiTheme="majorHAnsi" w:eastAsiaTheme="majorEastAsia" w:hAnsiTheme="majorHAnsi" w:cstheme="majorBidi"/>
+          <w:color w:val="2F5496" w:themeColor="accent1" w:themeShade="BF"/>
+          <w:sz w:val="32"/>
+          <w:szCs w:val="32"/>
+        </w:rPr>
+      </w:pPr>
+      <w:r>
+        <w:br w:type="page"/>
+      </w:r>
+    </w:p>
     <w:p>
       <w:pPr>
         <w:pStyle w:val="Titre1"/>
       </w:pPr>
-      <w:r>
+      <w:bookmarkStart w:id="1" w:name="_Toc517795400"/>
+      <w:r>
+        <w:lastRenderedPageBreak/>
+        <w:t>Description de la Plateforme</w:t>
+      </w:r>
+      <w:bookmarkEnd w:id="1"/>
+    </w:p>
+    <w:p>
+      <w:pPr>
+        <w:rPr>
+          <w:rFonts w:asciiTheme="majorHAnsi" w:eastAsiaTheme="majorEastAsia" w:hAnsiTheme="majorHAnsi" w:cstheme="majorBidi"/>
+          <w:color w:val="2F5496" w:themeColor="accent1" w:themeShade="BF"/>
+          <w:sz w:val="32"/>
+          <w:szCs w:val="32"/>
+        </w:rPr>
+      </w:pPr>
+      <w:r>
+        <w:br w:type="page"/>
+      </w:r>
+    </w:p>
+    <w:p>
+      <w:pPr>
+        <w:pStyle w:val="Titre1"/>
+      </w:pPr>
+      <w:bookmarkStart w:id="2" w:name="_Toc517795401"/>
+      <w:r>
+        <w:lastRenderedPageBreak/>
         <w:t xml:space="preserve">Normalisation des Indexes </w:t>
       </w:r>
       <w:r>
         <w:t>et Pipelines</w:t>
       </w:r>
+      <w:bookmarkEnd w:id="2"/>
     </w:p>
     <w:p>
       <w:pPr>
         <w:pStyle w:val="Titre2"/>
       </w:pPr>
+      <w:bookmarkStart w:id="3" w:name="_Toc517795402"/>
       <w:proofErr w:type="gramStart"/>
       <w:r>
         <w:t>Indexes</w:t>
@@ -36,6 +1524,7 @@
       <w:r>
         <w:t>Plateforme de développement</w:t>
       </w:r>
+      <w:bookmarkEnd w:id="3"/>
     </w:p>
     <w:p>
       <w:pPr>
@@ -283,95 +1772,73 @@
       </w:pPr>
     </w:p>
     <w:p>
-      <w:pPr>
-        <w:pStyle w:val="Titre2"/>
-      </w:pPr>
-      <w:r>
-        <w:t xml:space="preserve">Indexes </w:t>
-      </w:r>
-      <w:proofErr w:type="spellStart"/>
-      <w:r>
-        <w:t>Templates</w:t>
-      </w:r>
-      <w:proofErr w:type="spellEnd"/>
-      <w:r>
-        <w:t xml:space="preserve"> de données - Plateforme de développement</w:t>
-      </w:r>
-    </w:p>
-    <w:p>
-      <w:pPr>
-        <w:rPr>
-          <w:i/>
-        </w:rPr>
-      </w:pPr>
-      <w:r>
-        <w:rPr>
-          <w:i/>
-        </w:rPr>
-        <w:t xml:space="preserve">Nom des index </w:t>
-      </w:r>
-      <w:proofErr w:type="spellStart"/>
-      <w:r>
-        <w:rPr>
-          <w:i/>
-        </w:rPr>
-        <w:t>templates</w:t>
-      </w:r>
-      <w:proofErr w:type="spellEnd"/>
-      <w:r>
-        <w:rPr>
-          <w:i/>
-        </w:rPr>
-        <w:t xml:space="preserve"> stockés dans la plateforme</w:t>
-      </w:r>
-    </w:p>
-    <w:p>
-      <w:r>
-        <w:t>Index </w:t>
-      </w:r>
-      <w:r>
-        <w:t xml:space="preserve">Template </w:t>
-      </w:r>
-      <w:r>
-        <w:t xml:space="preserve">MNC : </w:t>
-      </w:r>
-      <w:proofErr w:type="spellStart"/>
-      <w:r>
-        <w:t>tpgbam_mnc_dev_index_template</w:t>
-      </w:r>
-      <w:proofErr w:type="spellEnd"/>
-    </w:p>
-    <w:p>
-      <w:r>
-        <w:t xml:space="preserve">Index </w:t>
-      </w:r>
-      <w:r>
-        <w:t xml:space="preserve">Template </w:t>
-      </w:r>
-      <w:r>
-        <w:t xml:space="preserve">SCS : </w:t>
-      </w:r>
-      <w:proofErr w:type="spellStart"/>
-      <w:r>
-        <w:t>tpgbam_scs_dev_index_template</w:t>
-      </w:r>
-      <w:proofErr w:type="spellEnd"/>
-    </w:p>
-    <w:p>
-      <w:r>
-        <w:t xml:space="preserve">Index </w:t>
-      </w:r>
-      <w:r>
-        <w:t xml:space="preserve">Template </w:t>
-      </w:r>
-      <w:r>
-        <w:t xml:space="preserve">SDS : </w:t>
-      </w:r>
-      <w:proofErr w:type="spellStart"/>
-      <w:r>
-        <w:t>tpgbam_sds_dev_index_template</w:t>
-      </w:r>
-      <w:proofErr w:type="spellEnd"/>
+      <w:r>
+        <w:t xml:space="preserve">Le positionnement du préfix </w:t>
+      </w:r>
+      <w:r>
+        <w:t>« </w:t>
+      </w:r>
+      <w:proofErr w:type="spellStart"/>
+      <w:r>
+        <w:t>tpg</w:t>
+      </w:r>
+      <w:r>
+        <w:t>bam_dev</w:t>
+      </w:r>
+      <w:proofErr w:type="spellEnd"/>
+      <w:r>
+        <w:t xml:space="preserve"> » permettra dans </w:t>
+      </w:r>
+      <w:proofErr w:type="spellStart"/>
+      <w:r>
+        <w:t>Kibana</w:t>
+      </w:r>
+      <w:proofErr w:type="spellEnd"/>
+      <w:r>
+        <w:t xml:space="preserve"> de créer un index pattern </w:t>
+      </w:r>
+      <w:proofErr w:type="gramStart"/>
+      <w:r>
+        <w:t>« </w:t>
+      </w:r>
+      <w:r>
+        <w:t xml:space="preserve"> </w:t>
+      </w:r>
+      <w:r>
+        <w:t>«</w:t>
+      </w:r>
+      <w:proofErr w:type="gramEnd"/>
+      <w:r>
+        <w:t> </w:t>
+      </w:r>
+      <w:proofErr w:type="spellStart"/>
+      <w:r>
+        <w:t>tpg</w:t>
+      </w:r>
+      <w:r>
+        <w:t>bam_dev</w:t>
+      </w:r>
+      <w:proofErr w:type="spellEnd"/>
+      <w:r>
+        <w:t>*</w:t>
+      </w:r>
+      <w:r>
+        <w:t> »</w:t>
+      </w:r>
+      <w:r>
+        <w:t xml:space="preserve"> et de ce fait de traiter ces indexes dans </w:t>
+      </w:r>
+      <w:r>
+        <w:t xml:space="preserve">les </w:t>
+      </w:r>
+      <w:proofErr w:type="spellStart"/>
+      <w:r>
+        <w:t>dashboards</w:t>
+      </w:r>
+      <w:proofErr w:type="spellEnd"/>
+      <w:r>
+        <w:t xml:space="preserve"> de façon unifiée.</w:t>
+      </w:r>
     </w:p>
     <w:p/>
     <w:p/>
@@ -379,36 +1846,19 @@
       <w:pPr>
         <w:pStyle w:val="Titre2"/>
       </w:pPr>
-      <w:proofErr w:type="spellStart"/>
-      <w:r>
-        <w:t>Ingest</w:t>
-      </w:r>
-      <w:proofErr w:type="spellEnd"/>
-      <w:r>
-        <w:t xml:space="preserve"> </w:t>
-      </w:r>
-      <w:proofErr w:type="spellStart"/>
-      <w:r>
-        <w:t>Node</w:t>
-      </w:r>
-      <w:proofErr w:type="spellEnd"/>
-      <w:r>
-        <w:t xml:space="preserve"> Pipelines</w:t>
-      </w:r>
-      <w:r>
-        <w:t xml:space="preserve"> </w:t>
-      </w:r>
-      <w:proofErr w:type="spellStart"/>
-      <w:r>
-        <w:t>Simulate</w:t>
-      </w:r>
-      <w:proofErr w:type="spellEnd"/>
-      <w:r>
-        <w:t xml:space="preserve"> – Plateforme de </w:t>
-      </w:r>
-      <w:r>
-        <w:t>développement</w:t>
-      </w:r>
+      <w:bookmarkStart w:id="4" w:name="_Toc517795403"/>
+      <w:r>
+        <w:t xml:space="preserve">Indexes </w:t>
+      </w:r>
+      <w:proofErr w:type="spellStart"/>
+      <w:r>
+        <w:t>Templates</w:t>
+      </w:r>
+      <w:proofErr w:type="spellEnd"/>
+      <w:r>
+        <w:t xml:space="preserve"> de données - Plateforme de développement</w:t>
+      </w:r>
+      <w:bookmarkEnd w:id="4"/>
     </w:p>
     <w:p>
       <w:pPr>
@@ -420,228 +1870,68 @@
         <w:rPr>
           <w:i/>
         </w:rPr>
-        <w:t>Nom du fi</w:t>
-      </w:r>
+        <w:t xml:space="preserve">Nom des index </w:t>
+      </w:r>
+      <w:proofErr w:type="spellStart"/>
       <w:r>
         <w:rPr>
           <w:i/>
         </w:rPr>
-        <w:t xml:space="preserve">chier stockant le pipeline </w:t>
-      </w:r>
-      <w:proofErr w:type="spellStart"/>
+        <w:t>templates</w:t>
+      </w:r>
+      <w:proofErr w:type="spellEnd"/>
       <w:r>
         <w:rPr>
           <w:i/>
         </w:rPr>
-        <w:t>simul</w:t>
-      </w:r>
-      <w:r>
-        <w:rPr>
-          <w:i/>
-        </w:rPr>
-        <w:t>ate</w:t>
-      </w:r>
-      <w:proofErr w:type="spellEnd"/>
-      <w:r>
-        <w:rPr>
-          <w:i/>
-        </w:rPr>
-        <w:t>.</w:t>
-      </w:r>
-    </w:p>
-    <w:p>
-      <w:pPr>
-        <w:rPr>
-          <w:i/>
-        </w:rPr>
-      </w:pPr>
-      <w:r>
-        <w:rPr>
-          <w:i/>
-        </w:rPr>
-        <w:t xml:space="preserve">ATTENTION : aucun pipeline </w:t>
-      </w:r>
-      <w:proofErr w:type="spellStart"/>
-      <w:r>
-        <w:rPr>
-          <w:i/>
-        </w:rPr>
-        <w:t>simulate</w:t>
-      </w:r>
-      <w:proofErr w:type="spellEnd"/>
-      <w:r>
-        <w:rPr>
-          <w:i/>
-        </w:rPr>
-        <w:t xml:space="preserve"> n’est stocké dans la plateforme. Il n’est utilisé que dans l’environnement de développement</w:t>
-      </w:r>
-    </w:p>
-    <w:p>
-      <w:r>
-        <w:t xml:space="preserve">Pipeline </w:t>
-      </w:r>
-      <w:proofErr w:type="spellStart"/>
-      <w:r>
-        <w:t>Simulate</w:t>
-      </w:r>
-      <w:proofErr w:type="spellEnd"/>
-      <w:r>
-        <w:t xml:space="preserve"> MNC : </w:t>
-      </w:r>
-      <w:proofErr w:type="spellStart"/>
-      <w:r>
-        <w:t>tpgbam_mnc_dev_</w:t>
-      </w:r>
-      <w:r>
-        <w:t>pipeline_</w:t>
-      </w:r>
-      <w:proofErr w:type="gramStart"/>
-      <w:r>
-        <w:t>simulate</w:t>
-      </w:r>
-      <w:r>
-        <w:t>.json</w:t>
-      </w:r>
-      <w:proofErr w:type="spellEnd"/>
-      <w:proofErr w:type="gramEnd"/>
-    </w:p>
-    <w:p>
-      <w:r>
-        <w:t xml:space="preserve">Pipeline </w:t>
-      </w:r>
-      <w:proofErr w:type="spellStart"/>
-      <w:r>
-        <w:t>Simulate</w:t>
-      </w:r>
-      <w:proofErr w:type="spellEnd"/>
-      <w:r>
-        <w:t xml:space="preserve"> SCS : </w:t>
-      </w:r>
-      <w:proofErr w:type="spellStart"/>
-      <w:r>
-        <w:t>tpgbam_scs</w:t>
-      </w:r>
-      <w:r>
-        <w:t>_dev_</w:t>
-      </w:r>
-      <w:r>
-        <w:t>pipeline_</w:t>
-      </w:r>
-      <w:proofErr w:type="gramStart"/>
-      <w:r>
-        <w:t>simulate</w:t>
-      </w:r>
-      <w:r>
-        <w:t>.json</w:t>
-      </w:r>
-      <w:proofErr w:type="spellEnd"/>
-      <w:proofErr w:type="gramEnd"/>
-    </w:p>
-    <w:p>
-      <w:r>
-        <w:t xml:space="preserve">Pipeline </w:t>
-      </w:r>
-      <w:proofErr w:type="spellStart"/>
-      <w:r>
-        <w:t>Simulate</w:t>
-      </w:r>
-      <w:proofErr w:type="spellEnd"/>
-      <w:r>
-        <w:t xml:space="preserve"> SDS : </w:t>
-      </w:r>
-      <w:proofErr w:type="spellStart"/>
-      <w:r>
-        <w:t>tpgbam_sds</w:t>
-      </w:r>
-      <w:r>
-        <w:t>_dev_</w:t>
-      </w:r>
-      <w:r>
-        <w:t>pipeline_</w:t>
-      </w:r>
-      <w:proofErr w:type="gramStart"/>
-      <w:r>
-        <w:t>simulate</w:t>
-      </w:r>
-      <w:r>
-        <w:t>.json</w:t>
-      </w:r>
-      <w:proofErr w:type="spellEnd"/>
-      <w:proofErr w:type="gramEnd"/>
-    </w:p>
-    <w:p/>
-    <w:p>
-      <w:pPr>
-        <w:pStyle w:val="Titre2"/>
-      </w:pPr>
-      <w:proofErr w:type="spellStart"/>
-      <w:r>
-        <w:t>Ingest</w:t>
-      </w:r>
-      <w:proofErr w:type="spellEnd"/>
-      <w:r>
-        <w:t xml:space="preserve"> </w:t>
-      </w:r>
-      <w:proofErr w:type="spellStart"/>
-      <w:r>
-        <w:t>Node</w:t>
-      </w:r>
-      <w:proofErr w:type="spellEnd"/>
-      <w:r>
-        <w:t xml:space="preserve"> Pipelines</w:t>
-      </w:r>
-      <w:r>
-        <w:t xml:space="preserve"> </w:t>
-      </w:r>
-      <w:r>
-        <w:t xml:space="preserve">– Plateforme de </w:t>
-      </w:r>
-      <w:r>
-        <w:t>développement</w:t>
-      </w:r>
-    </w:p>
-    <w:p>
-      <w:r>
-        <w:t xml:space="preserve">Pipeline MNC : </w:t>
-      </w:r>
-      <w:proofErr w:type="spellStart"/>
-      <w:r>
-        <w:t>tpgbam_mnc_dev_</w:t>
-      </w:r>
-      <w:r>
-        <w:t>pipeline</w:t>
-      </w:r>
-      <w:proofErr w:type="spellEnd"/>
-    </w:p>
-    <w:p>
-      <w:r>
-        <w:t xml:space="preserve">Pipeline SCS : </w:t>
-      </w:r>
-      <w:proofErr w:type="spellStart"/>
-      <w:r>
-        <w:t>tpgbam_scs</w:t>
-      </w:r>
-      <w:r>
-        <w:t>_dev_</w:t>
-      </w:r>
-      <w:r>
-        <w:t>pipeline</w:t>
-      </w:r>
-      <w:proofErr w:type="spellEnd"/>
-    </w:p>
-    <w:p>
-      <w:r>
-        <w:t xml:space="preserve">Pipeline SDS : </w:t>
-      </w:r>
-      <w:proofErr w:type="spellStart"/>
-      <w:r>
-        <w:t>tpgbam_sds</w:t>
-      </w:r>
-      <w:r>
-        <w:t>_dev_</w:t>
-      </w:r>
-      <w:r>
-        <w:t>pipeline</w:t>
+        <w:t xml:space="preserve"> stockés dans la plateforme</w:t>
+      </w:r>
+    </w:p>
+    <w:p>
+      <w:r>
+        <w:t>Index </w:t>
+      </w:r>
+      <w:r>
+        <w:t xml:space="preserve">Template </w:t>
+      </w:r>
+      <w:r>
+        <w:t xml:space="preserve">MNC : </w:t>
+      </w:r>
+      <w:proofErr w:type="spellStart"/>
+      <w:r>
+        <w:t>tpgbam_mnc_dev_index_template</w:t>
+      </w:r>
+      <w:proofErr w:type="spellEnd"/>
+    </w:p>
+    <w:p>
+      <w:r>
+        <w:t xml:space="preserve">Index </w:t>
+      </w:r>
+      <w:r>
+        <w:t xml:space="preserve">Template </w:t>
+      </w:r>
+      <w:r>
+        <w:t xml:space="preserve">SCS : </w:t>
+      </w:r>
+      <w:proofErr w:type="spellStart"/>
+      <w:r>
+        <w:t>tpgbam_scs_dev_index_template</w:t>
+      </w:r>
+      <w:proofErr w:type="spellEnd"/>
+    </w:p>
+    <w:p>
+      <w:r>
+        <w:t xml:space="preserve">Index </w:t>
+      </w:r>
+      <w:r>
+        <w:t xml:space="preserve">Template </w:t>
+      </w:r>
+      <w:r>
+        <w:t xml:space="preserve">SDS : </w:t>
+      </w:r>
+      <w:proofErr w:type="spellStart"/>
+      <w:r>
+        <w:t>tpgbam_sds_dev_index_template</w:t>
       </w:r>
       <w:proofErr w:type="spellEnd"/>
     </w:p>
@@ -651,14 +1941,316 @@
       <w:pPr>
         <w:pStyle w:val="Titre2"/>
       </w:pPr>
+      <w:bookmarkStart w:id="5" w:name="_Toc517795404"/>
+      <w:proofErr w:type="spellStart"/>
+      <w:r>
+        <w:t>Ingest</w:t>
+      </w:r>
+      <w:proofErr w:type="spellEnd"/>
+      <w:r>
+        <w:t xml:space="preserve"> </w:t>
+      </w:r>
+      <w:proofErr w:type="spellStart"/>
+      <w:r>
+        <w:t>Node</w:t>
+      </w:r>
+      <w:proofErr w:type="spellEnd"/>
+      <w:r>
+        <w:t xml:space="preserve"> Pipelines</w:t>
+      </w:r>
+      <w:r>
+        <w:t xml:space="preserve"> </w:t>
+      </w:r>
+      <w:proofErr w:type="spellStart"/>
+      <w:r>
+        <w:t>Simulate</w:t>
+      </w:r>
+      <w:proofErr w:type="spellEnd"/>
+      <w:r>
+        <w:t xml:space="preserve"> – Plateforme de </w:t>
+      </w:r>
+      <w:r>
+        <w:t>développement</w:t>
+      </w:r>
+      <w:bookmarkEnd w:id="5"/>
+    </w:p>
+    <w:p>
+      <w:pPr>
+        <w:rPr>
+          <w:i/>
+        </w:rPr>
+      </w:pPr>
+      <w:r>
+        <w:rPr>
+          <w:i/>
+        </w:rPr>
+        <w:t>Nom du fi</w:t>
+      </w:r>
+      <w:r>
+        <w:rPr>
+          <w:i/>
+        </w:rPr>
+        <w:t xml:space="preserve">chier stockant le pipeline </w:t>
+      </w:r>
+      <w:proofErr w:type="spellStart"/>
+      <w:r>
+        <w:rPr>
+          <w:i/>
+        </w:rPr>
+        <w:t>simul</w:t>
+      </w:r>
+      <w:r>
+        <w:rPr>
+          <w:i/>
+        </w:rPr>
+        <w:t>ate</w:t>
+      </w:r>
+      <w:proofErr w:type="spellEnd"/>
+      <w:r>
+        <w:rPr>
+          <w:i/>
+        </w:rPr>
+        <w:t>.</w:t>
+      </w:r>
+    </w:p>
+    <w:p>
+      <w:pPr>
+        <w:rPr>
+          <w:i/>
+        </w:rPr>
+      </w:pPr>
+      <w:r>
+        <w:rPr>
+          <w:i/>
+        </w:rPr>
+        <w:t xml:space="preserve">ATTENTION : aucun pipeline </w:t>
+      </w:r>
+      <w:proofErr w:type="spellStart"/>
+      <w:r>
+        <w:rPr>
+          <w:i/>
+        </w:rPr>
+        <w:t>simulate</w:t>
+      </w:r>
+      <w:proofErr w:type="spellEnd"/>
+      <w:r>
+        <w:rPr>
+          <w:i/>
+        </w:rPr>
+        <w:t xml:space="preserve"> n’est </w:t>
+      </w:r>
+      <w:r>
+        <w:rPr>
+          <w:i/>
+        </w:rPr>
+        <w:t xml:space="preserve">stocké dans la plateforme. La définition contenue dans ces fichiers </w:t>
+      </w:r>
+      <w:r>
+        <w:rPr>
+          <w:i/>
+        </w:rPr>
+        <w:t>est utilisé</w:t>
+      </w:r>
+      <w:r>
+        <w:rPr>
+          <w:i/>
+        </w:rPr>
+        <w:t>e</w:t>
+      </w:r>
+      <w:r>
+        <w:rPr>
+          <w:i/>
+        </w:rPr>
+        <w:t xml:space="preserve"> que dans l’environnement de développement</w:t>
+      </w:r>
+    </w:p>
+    <w:p>
+      <w:r>
+        <w:t xml:space="preserve">Pipeline </w:t>
+      </w:r>
+      <w:proofErr w:type="spellStart"/>
+      <w:r>
+        <w:t>Simulate</w:t>
+      </w:r>
+      <w:proofErr w:type="spellEnd"/>
+      <w:r>
+        <w:t xml:space="preserve"> MNC : </w:t>
+      </w:r>
+      <w:proofErr w:type="spellStart"/>
+      <w:r>
+        <w:t>tpgbam_mnc_dev_</w:t>
+      </w:r>
+      <w:r>
+        <w:t>pipeline_</w:t>
+      </w:r>
       <w:proofErr w:type="gramStart"/>
       <w:r>
+        <w:t>simulate</w:t>
+      </w:r>
+      <w:r>
+        <w:t>.json</w:t>
+      </w:r>
+      <w:proofErr w:type="spellEnd"/>
+      <w:proofErr w:type="gramEnd"/>
+    </w:p>
+    <w:p>
+      <w:r>
+        <w:t xml:space="preserve">Pipeline </w:t>
+      </w:r>
+      <w:proofErr w:type="spellStart"/>
+      <w:r>
+        <w:t>Simulate</w:t>
+      </w:r>
+      <w:proofErr w:type="spellEnd"/>
+      <w:r>
+        <w:t xml:space="preserve"> SCS : </w:t>
+      </w:r>
+      <w:proofErr w:type="spellStart"/>
+      <w:r>
+        <w:t>tpgbam_scs</w:t>
+      </w:r>
+      <w:r>
+        <w:t>_dev_</w:t>
+      </w:r>
+      <w:r>
+        <w:t>pipeline_</w:t>
+      </w:r>
+      <w:proofErr w:type="gramStart"/>
+      <w:r>
+        <w:t>simulate</w:t>
+      </w:r>
+      <w:r>
+        <w:t>.json</w:t>
+      </w:r>
+      <w:proofErr w:type="spellEnd"/>
+      <w:proofErr w:type="gramEnd"/>
+    </w:p>
+    <w:p>
+      <w:r>
+        <w:t xml:space="preserve">Pipeline </w:t>
+      </w:r>
+      <w:proofErr w:type="spellStart"/>
+      <w:r>
+        <w:t>Simulate</w:t>
+      </w:r>
+      <w:proofErr w:type="spellEnd"/>
+      <w:r>
+        <w:t xml:space="preserve"> SDS : </w:t>
+      </w:r>
+      <w:proofErr w:type="spellStart"/>
+      <w:r>
+        <w:t>tpgbam_sds</w:t>
+      </w:r>
+      <w:r>
+        <w:t>_dev_</w:t>
+      </w:r>
+      <w:r>
+        <w:t>pipeline_</w:t>
+      </w:r>
+      <w:proofErr w:type="gramStart"/>
+      <w:r>
+        <w:t>simulate</w:t>
+      </w:r>
+      <w:r>
+        <w:t>.json</w:t>
+      </w:r>
+      <w:proofErr w:type="spellEnd"/>
+      <w:proofErr w:type="gramEnd"/>
+    </w:p>
+    <w:p/>
+    <w:p>
+      <w:pPr>
+        <w:pStyle w:val="Titre2"/>
+      </w:pPr>
+      <w:bookmarkStart w:id="6" w:name="_Toc517795405"/>
+      <w:proofErr w:type="spellStart"/>
+      <w:r>
+        <w:t>Ingest</w:t>
+      </w:r>
+      <w:proofErr w:type="spellEnd"/>
+      <w:r>
+        <w:t xml:space="preserve"> </w:t>
+      </w:r>
+      <w:proofErr w:type="spellStart"/>
+      <w:r>
+        <w:t>Node</w:t>
+      </w:r>
+      <w:proofErr w:type="spellEnd"/>
+      <w:r>
+        <w:t xml:space="preserve"> Pipelines</w:t>
+      </w:r>
+      <w:r>
+        <w:t xml:space="preserve"> </w:t>
+      </w:r>
+      <w:r>
+        <w:t xml:space="preserve">– Plateforme de </w:t>
+      </w:r>
+      <w:r>
+        <w:t>développement</w:t>
+      </w:r>
+      <w:bookmarkEnd w:id="6"/>
+    </w:p>
+    <w:p>
+      <w:r>
+        <w:t xml:space="preserve">Pipeline MNC : </w:t>
+      </w:r>
+      <w:proofErr w:type="spellStart"/>
+      <w:r>
+        <w:t>tpgbam_mnc_dev_</w:t>
+      </w:r>
+      <w:r>
+        <w:t>pipeline</w:t>
+      </w:r>
+      <w:proofErr w:type="spellEnd"/>
+    </w:p>
+    <w:p>
+      <w:r>
+        <w:t xml:space="preserve">Pipeline SCS : </w:t>
+      </w:r>
+      <w:proofErr w:type="spellStart"/>
+      <w:r>
+        <w:t>tpgbam_scs</w:t>
+      </w:r>
+      <w:r>
+        <w:t>_dev_</w:t>
+      </w:r>
+      <w:r>
+        <w:t>pipeline</w:t>
+      </w:r>
+      <w:proofErr w:type="spellEnd"/>
+    </w:p>
+    <w:p>
+      <w:r>
+        <w:t xml:space="preserve">Pipeline SDS : </w:t>
+      </w:r>
+      <w:proofErr w:type="spellStart"/>
+      <w:r>
+        <w:t>tpgbam_sds</w:t>
+      </w:r>
+      <w:r>
+        <w:t>_dev_</w:t>
+      </w:r>
+      <w:r>
+        <w:t>pipeline</w:t>
+      </w:r>
+      <w:proofErr w:type="spellEnd"/>
+    </w:p>
+    <w:p/>
+    <w:p/>
+    <w:p>
+      <w:pPr>
+        <w:pStyle w:val="Titre2"/>
+      </w:pPr>
+      <w:bookmarkStart w:id="7" w:name="_Toc517795406"/>
+      <w:proofErr w:type="gramStart"/>
+      <w:r>
         <w:t>Indexes</w:t>
       </w:r>
       <w:proofErr w:type="gramEnd"/>
       <w:r>
         <w:t xml:space="preserve"> de monitoring – Plateforme de développement</w:t>
       </w:r>
+      <w:bookmarkEnd w:id="7"/>
     </w:p>
     <w:p>
       <w:pPr>
@@ -964,24 +2556,22 @@
     <w:p/>
     <w:p/>
     <w:p/>
-    <w:p/>
-    <w:p/>
-    <w:p/>
-    <w:p/>
-    <w:p/>
     <w:p>
       <w:pPr>
         <w:pStyle w:val="Titre1"/>
       </w:pPr>
+      <w:bookmarkStart w:id="8" w:name="_Toc517795407"/>
       <w:r>
         <w:lastRenderedPageBreak/>
         <w:t>Serveur de développement</w:t>
       </w:r>
+      <w:bookmarkEnd w:id="8"/>
     </w:p>
     <w:p>
       <w:pPr>
         <w:pStyle w:val="Titre2"/>
       </w:pPr>
+      <w:bookmarkStart w:id="9" w:name="_Toc517795408"/>
       <w:r>
         <w:t>Création</w:t>
       </w:r>
@@ -996,6 +2586,14 @@
       </w:r>
       <w:proofErr w:type="spellStart"/>
       <w:r>
+        <w:t>systemd</w:t>
+      </w:r>
+      <w:proofErr w:type="spellEnd"/>
+      <w:r>
+        <w:t xml:space="preserve"> </w:t>
+      </w:r>
+      <w:proofErr w:type="spellStart"/>
+      <w:r>
         <w:t>filebeats</w:t>
       </w:r>
       <w:proofErr w:type="spellEnd"/>
@@ -1003,7 +2601,11 @@
         <w:t xml:space="preserve"> </w:t>
       </w:r>
       <w:r>
-        <w:t>spécifiques </w:t>
+        <w:t>spécifiques</w:t>
+      </w:r>
+      <w:bookmarkEnd w:id="9"/>
+      <w:r>
+        <w:t> </w:t>
       </w:r>
     </w:p>
     <w:p>
@@ -1041,160 +2643,207 @@
       <w:proofErr w:type="spellEnd"/>
     </w:p>
     <w:p>
-      <w:r>
-        <w:t xml:space="preserve">Configuration : </w:t>
-      </w:r>
-      <w:r>
+      <w:pPr>
+        <w:rPr>
+          <w:lang w:val="en-US"/>
+        </w:rPr>
+      </w:pPr>
+      <w:r>
+        <w:rPr>
+          <w:lang w:val="en-US"/>
+        </w:rPr>
+        <w:t>Configuration</w:t>
+      </w:r>
+      <w:r>
+        <w:rPr>
+          <w:lang w:val="en-US"/>
+        </w:rPr>
+        <w:t xml:space="preserve"> </w:t>
+      </w:r>
+      <w:proofErr w:type="spellStart"/>
+      <w:r>
+        <w:rPr>
+          <w:lang w:val="en-US"/>
+        </w:rPr>
+        <w:t>filebeat</w:t>
+      </w:r>
+      <w:proofErr w:type="spellEnd"/>
+      <w:r>
+        <w:rPr>
+          <w:lang w:val="en-US"/>
+        </w:rPr>
+        <w:t xml:space="preserve"> </w:t>
+      </w:r>
+      <w:proofErr w:type="spellStart"/>
+      <w:proofErr w:type="gramStart"/>
+      <w:r>
+        <w:rPr>
+          <w:lang w:val="en-US"/>
+        </w:rPr>
+        <w:t>associée</w:t>
+      </w:r>
+      <w:proofErr w:type="spellEnd"/>
+      <w:r>
+        <w:rPr>
+          <w:lang w:val="en-US"/>
+        </w:rPr>
+        <w:t> :</w:t>
+      </w:r>
+      <w:proofErr w:type="gramEnd"/>
+      <w:r>
+        <w:rPr>
+          <w:lang w:val="en-US"/>
+        </w:rPr>
+        <w:t xml:space="preserve"> </w:t>
+      </w:r>
+      <w:r>
+        <w:rPr>
+          <w:lang w:val="en-US"/>
+        </w:rPr>
+        <w:t>/root/bench/</w:t>
+      </w:r>
+      <w:proofErr w:type="spellStart"/>
+      <w:r>
+        <w:rPr>
+          <w:lang w:val="en-US"/>
+        </w:rPr>
+        <w:t>filebeat.yml</w:t>
+      </w:r>
+      <w:proofErr w:type="spellEnd"/>
+    </w:p>
+    <w:p>
+      <w:pPr>
+        <w:rPr>
+          <w:lang w:val="en-US"/>
+        </w:rPr>
+      </w:pPr>
+      <w:proofErr w:type="spellStart"/>
+      <w:r>
+        <w:rPr>
+          <w:lang w:val="en-US"/>
+        </w:rPr>
+        <w:t>Systemd</w:t>
+      </w:r>
+      <w:proofErr w:type="spellEnd"/>
+      <w:r>
+        <w:rPr>
+          <w:lang w:val="en-US"/>
+        </w:rPr>
+        <w:t xml:space="preserve"> </w:t>
+      </w:r>
+      <w:r>
+        <w:rPr>
+          <w:lang w:val="en-US"/>
+        </w:rPr>
+        <w:t xml:space="preserve">Service </w:t>
+      </w:r>
+      <w:proofErr w:type="gramStart"/>
+      <w:r>
+        <w:rPr>
+          <w:lang w:val="en-US"/>
+        </w:rPr>
+        <w:t>configuration :</w:t>
+      </w:r>
+      <w:proofErr w:type="gramEnd"/>
+      <w:r>
+        <w:rPr>
+          <w:lang w:val="en-US"/>
+        </w:rPr>
+        <w:t xml:space="preserve"> /lib</w:t>
+      </w:r>
+      <w:r>
+        <w:rPr>
+          <w:lang w:val="en-US"/>
+        </w:rPr>
         <w:t>/</w:t>
       </w:r>
       <w:proofErr w:type="spellStart"/>
       <w:r>
-        <w:t>root</w:t>
-      </w:r>
-      <w:proofErr w:type="spellEnd"/>
-      <w:r>
-        <w:t>/</w:t>
-      </w:r>
-      <w:proofErr w:type="spellStart"/>
-      <w:r>
-        <w:t>bench</w:t>
-      </w:r>
-      <w:proofErr w:type="spellEnd"/>
-      <w:r>
-        <w:t>/</w:t>
-      </w:r>
-      <w:proofErr w:type="spellStart"/>
-      <w:r>
-        <w:t>filebeat.yml</w:t>
-      </w:r>
-      <w:proofErr w:type="spellEnd"/>
-    </w:p>
-    <w:p>
-      <w:pPr>
-        <w:rPr>
-          <w:lang w:val="en-US"/>
-        </w:rPr>
-      </w:pPr>
-      <w:proofErr w:type="spellStart"/>
-      <w:r>
-        <w:rPr>
-          <w:lang w:val="en-US"/>
-        </w:rPr>
-        <w:t>Systemd</w:t>
-      </w:r>
-      <w:proofErr w:type="spellEnd"/>
-      <w:r>
-        <w:rPr>
-          <w:lang w:val="en-US"/>
-        </w:rPr>
+        <w:rPr>
+          <w:lang w:val="en-US"/>
+        </w:rPr>
+        <w:t>systemd</w:t>
+      </w:r>
+      <w:proofErr w:type="spellEnd"/>
+      <w:r>
+        <w:rPr>
+          <w:lang w:val="en-US"/>
+        </w:rPr>
+        <w:t>/system/</w:t>
+      </w:r>
+      <w:proofErr w:type="spellStart"/>
+      <w:r>
+        <w:rPr>
+          <w:lang w:val="en-US"/>
+        </w:rPr>
+        <w:t>file</w:t>
+      </w:r>
+      <w:r>
+        <w:rPr>
+          <w:lang w:val="en-US"/>
+        </w:rPr>
+        <w:t>beat</w:t>
+      </w:r>
+      <w:r>
+        <w:rPr>
+          <w:lang w:val="en-US"/>
+        </w:rPr>
+        <w:t>-bench.service</w:t>
+      </w:r>
+      <w:proofErr w:type="spellEnd"/>
+    </w:p>
+    <w:p>
+      <w:pPr>
+        <w:rPr>
+          <w:lang w:val="en-US"/>
+        </w:rPr>
+      </w:pPr>
+    </w:p>
+    <w:p>
+      <w:pPr>
+        <w:rPr>
+          <w:lang w:val="en-US"/>
+        </w:rPr>
+      </w:pPr>
+    </w:p>
+    <w:p>
+      <w:pPr>
+        <w:pStyle w:val="Titre1"/>
+      </w:pPr>
+      <w:bookmarkStart w:id="10" w:name="_Toc517795409"/>
+      <w:r>
+        <w:t>Serveur d’Intégration</w:t>
+      </w:r>
+      <w:bookmarkEnd w:id="10"/>
+    </w:p>
+    <w:p>
+      <w:pPr>
+        <w:pStyle w:val="Titre2"/>
+      </w:pPr>
+      <w:bookmarkStart w:id="11" w:name="_Toc517795410"/>
+      <w:r>
+        <w:t>Création d</w:t>
+      </w:r>
+      <w:r>
+        <w:t>’un service</w:t>
+      </w:r>
+      <w:r>
         <w:t xml:space="preserve"> </w:t>
       </w:r>
-      <w:r>
-        <w:rPr>
-          <w:lang w:val="en-US"/>
-        </w:rPr>
-        <w:t xml:space="preserve">Service </w:t>
-      </w:r>
-      <w:proofErr w:type="gramStart"/>
-      <w:r>
-        <w:rPr>
-          <w:lang w:val="en-US"/>
-        </w:rPr>
-        <w:t>configuration :</w:t>
-      </w:r>
-      <w:proofErr w:type="gramEnd"/>
-      <w:r>
-        <w:rPr>
-          <w:lang w:val="en-US"/>
-        </w:rPr>
-        <w:t xml:space="preserve"> /lib</w:t>
-      </w:r>
-      <w:r>
-        <w:rPr>
-          <w:lang w:val="en-US"/>
-        </w:rPr>
-        <w:t>/</w:t>
-      </w:r>
-      <w:proofErr w:type="spellStart"/>
-      <w:r>
-        <w:rPr>
-          <w:lang w:val="en-US"/>
-        </w:rPr>
+      <w:proofErr w:type="spellStart"/>
+      <w:r>
         <w:t>systemd</w:t>
       </w:r>
       <w:proofErr w:type="spellEnd"/>
       <w:r>
-        <w:rPr>
-          <w:lang w:val="en-US"/>
-        </w:rPr>
-        <w:t>/system/</w:t>
-      </w:r>
-      <w:proofErr w:type="spellStart"/>
-      <w:r>
-        <w:rPr>
-          <w:lang w:val="en-US"/>
-        </w:rPr>
-        <w:t>file</w:t>
-      </w:r>
-      <w:r>
-        <w:rPr>
-          <w:lang w:val="en-US"/>
-        </w:rPr>
-        <w:t>beat</w:t>
-      </w:r>
-      <w:r>
-        <w:rPr>
-          <w:lang w:val="en-US"/>
-        </w:rPr>
-        <w:t>-bench.service</w:t>
-      </w:r>
-      <w:proofErr w:type="spellEnd"/>
-    </w:p>
-    <w:p>
-      <w:pPr>
-        <w:rPr>
-          <w:lang w:val="en-US"/>
-        </w:rPr>
-      </w:pPr>
-    </w:p>
-    <w:p>
-      <w:pPr>
-        <w:rPr>
-          <w:lang w:val="en-US"/>
-        </w:rPr>
-      </w:pPr>
-    </w:p>
-    <w:p>
-      <w:pPr>
-        <w:pStyle w:val="Titre1"/>
-      </w:pPr>
-      <w:r>
-        <w:t>Serveur d’Intégration</w:t>
-      </w:r>
-    </w:p>
-    <w:p>
-      <w:pPr>
-        <w:pStyle w:val="Titre2"/>
-      </w:pPr>
-      <w:r>
-        <w:t>Création d</w:t>
-      </w:r>
-      <w:r>
-        <w:t>’un service</w:t>
-      </w:r>
-      <w:r>
         <w:t xml:space="preserve"> </w:t>
       </w:r>
-      <w:proofErr w:type="spellStart"/>
-      <w:r>
-        <w:t>systemd</w:t>
-      </w:r>
-      <w:proofErr w:type="spellEnd"/>
-      <w:r>
-        <w:t xml:space="preserve"> </w:t>
-      </w:r>
-      <w:r>
-        <w:t>spécifiques </w:t>
+      <w:r>
+        <w:t>spécifiques</w:t>
+      </w:r>
+      <w:bookmarkEnd w:id="11"/>
+      <w:r>
+        <w:t> </w:t>
       </w:r>
     </w:p>
     <w:p>
@@ -1264,10 +2913,7 @@
       <w:proofErr w:type="spellEnd"/>
     </w:p>
     <w:p/>
-    <w:p>
-      <w:bookmarkStart w:id="0" w:name="_GoBack"/>
-      <w:bookmarkEnd w:id="0"/>
-    </w:p>
+    <w:p/>
     <w:p>
       <w:pPr>
         <w:rPr>
@@ -1285,15 +2931,18 @@
       <w:pPr>
         <w:pStyle w:val="Titre2"/>
       </w:pPr>
+      <w:bookmarkStart w:id="12" w:name="_Toc517795411"/>
       <w:r>
         <w:lastRenderedPageBreak/>
         <w:t>Monitoring de la plateforme</w:t>
       </w:r>
+      <w:bookmarkEnd w:id="12"/>
     </w:p>
     <w:p>
       <w:pPr>
         <w:pStyle w:val="Titre2"/>
       </w:pPr>
+      <w:bookmarkStart w:id="13" w:name="_Toc517795412"/>
       <w:r>
         <w:t>Monitoring</w:t>
       </w:r>
@@ -1311,6 +2960,7 @@
       <w:r>
         <w:t>ier</w:t>
       </w:r>
+      <w:bookmarkEnd w:id="13"/>
     </w:p>
     <w:p>
       <w:r>
@@ -1327,19 +2977,14 @@
       <w:r>
         <w:t xml:space="preserve"> se fera </w:t>
       </w:r>
-      <w:proofErr w:type="spellStart"/>
-      <w:r>
-        <w:t>gra</w:t>
-      </w:r>
-      <w:r>
-        <w:t>ce</w:t>
-      </w:r>
-      <w:proofErr w:type="spellEnd"/>
+      <w:r>
+        <w:t>grâce</w:t>
+      </w:r>
       <w:r>
         <w:t xml:space="preserve"> </w:t>
       </w:r>
       <w:r>
-        <w:t xml:space="preserve">à leur existence telle que détecter dans </w:t>
+        <w:t xml:space="preserve">aux agents </w:t>
       </w:r>
       <w:proofErr w:type="spellStart"/>
       <w:r>
@@ -1355,7 +3000,10 @@
     </w:p>
     <w:p>
       <w:r>
-        <w:t xml:space="preserve">Recherche de processus </w:t>
+        <w:t>Exemple de r</w:t>
+      </w:r>
+      <w:r>
+        <w:t xml:space="preserve">echerche de processus </w:t>
       </w:r>
       <w:proofErr w:type="spellStart"/>
       <w:r>
@@ -1369,8 +3017,36 @@
         <w:t xml:space="preserve">et classement </w:t>
       </w:r>
       <w:r>
-        <w:t>par les dates pour ne garder que les plus récents :</w:t>
-      </w:r>
+        <w:t>par les dates pour ne garder que les plus récents </w:t>
+      </w:r>
+      <w:r>
+        <w:t xml:space="preserve">depuis l’interface </w:t>
+      </w:r>
+      <w:proofErr w:type="spellStart"/>
+      <w:r>
+        <w:rPr>
+          <w:b/>
+        </w:rPr>
+        <w:t>Kibana</w:t>
+      </w:r>
+      <w:proofErr w:type="spellEnd"/>
+      <w:r>
+        <w:rPr>
+          <w:b/>
+        </w:rPr>
+        <w:t xml:space="preserve">&gt;Dev </w:t>
+      </w:r>
+      <w:proofErr w:type="gramStart"/>
+      <w:r>
+        <w:rPr>
+          <w:b/>
+        </w:rPr>
+        <w:t>Tools</w:t>
+      </w:r>
+      <w:r>
+        <w:t>:</w:t>
+      </w:r>
+      <w:proofErr w:type="gramEnd"/>
     </w:p>
     <w:p>
       <w:r>
@@ -2114,18 +3790,546 @@
     <w:p/>
     <w:p>
       <w:pPr>
+        <w:pStyle w:val="Titre3"/>
+      </w:pPr>
+      <w:bookmarkStart w:id="14" w:name="_Toc517795413"/>
+      <w:r>
+        <w:t>Processus de mis</w:t>
+      </w:r>
+      <w:r>
+        <w:t>e en place du monitoring de processus</w:t>
+      </w:r>
+      <w:bookmarkEnd w:id="14"/>
+    </w:p>
+    <w:p>
+      <w:pPr>
+        <w:pStyle w:val="Paragraphedeliste"/>
+        <w:numPr>
+          <w:ilvl w:val="0"/>
+          <w:numId w:val="3"/>
+        </w:numPr>
+      </w:pPr>
+      <w:r>
+        <w:t xml:space="preserve">1 : Installer </w:t>
+      </w:r>
+      <w:proofErr w:type="spellStart"/>
+      <w:r>
+        <w:t>MetricBeat</w:t>
+      </w:r>
+      <w:proofErr w:type="spellEnd"/>
+      <w:r>
+        <w:t xml:space="preserve"> sur la plateforme </w:t>
+      </w:r>
+      <w:r>
+        <w:t>hébergeant le processus à monitorer</w:t>
+      </w:r>
+    </w:p>
+    <w:p>
+      <w:pPr>
+        <w:pStyle w:val="Paragraphedeliste"/>
+        <w:numPr>
+          <w:ilvl w:val="0"/>
+          <w:numId w:val="3"/>
+        </w:numPr>
+      </w:pPr>
+      <w:r>
+        <w:t xml:space="preserve">2 : </w:t>
+      </w:r>
+      <w:r>
+        <w:t xml:space="preserve">Après mise en œuvre de </w:t>
+      </w:r>
+      <w:proofErr w:type="spellStart"/>
+      <w:r>
+        <w:t>MetricBeat</w:t>
+      </w:r>
+      <w:proofErr w:type="spellEnd"/>
+      <w:r>
+        <w:t xml:space="preserve"> et collecte de donnée</w:t>
+      </w:r>
+      <w:r>
+        <w:t>s</w:t>
+      </w:r>
+      <w:r>
+        <w:t xml:space="preserve">, construire </w:t>
+      </w:r>
+      <w:r>
+        <w:t xml:space="preserve">dans </w:t>
+      </w:r>
+      <w:proofErr w:type="spellStart"/>
+      <w:r>
+        <w:rPr>
+          <w:b/>
+        </w:rPr>
+        <w:t>Kibana</w:t>
+      </w:r>
+      <w:proofErr w:type="spellEnd"/>
+      <w:r>
+        <w:rPr>
+          <w:b/>
+        </w:rPr>
+        <w:t>&gt;Management</w:t>
+      </w:r>
+      <w:r>
+        <w:t xml:space="preserve"> un index-pattern de type </w:t>
+      </w:r>
+      <w:proofErr w:type="spellStart"/>
+      <w:r>
+        <w:rPr>
+          <w:b/>
+        </w:rPr>
+        <w:t>metricbeat</w:t>
+      </w:r>
+      <w:proofErr w:type="spellEnd"/>
+      <w:r>
+        <w:rPr>
+          <w:b/>
+        </w:rPr>
+        <w:t>*</w:t>
+      </w:r>
+      <w:r>
+        <w:t>,</w:t>
+      </w:r>
+    </w:p>
+    <w:p>
+      <w:pPr>
+        <w:pStyle w:val="Paragraphedeliste"/>
+        <w:numPr>
+          <w:ilvl w:val="0"/>
+          <w:numId w:val="3"/>
+        </w:numPr>
+      </w:pPr>
+      <w:r>
+        <w:t xml:space="preserve">3 : Créer une requête de recherche dans </w:t>
+      </w:r>
+      <w:r>
+        <w:t xml:space="preserve">l’onglet </w:t>
+      </w:r>
+      <w:proofErr w:type="spellStart"/>
+      <w:r>
+        <w:rPr>
+          <w:b/>
+        </w:rPr>
+        <w:t>Kibana</w:t>
+      </w:r>
+      <w:proofErr w:type="spellEnd"/>
+      <w:r>
+        <w:rPr>
+          <w:b/>
+        </w:rPr>
+        <w:t>&gt;</w:t>
+      </w:r>
+      <w:proofErr w:type="spellStart"/>
+      <w:r>
+        <w:rPr>
+          <w:b/>
+        </w:rPr>
+        <w:t>Discover</w:t>
+      </w:r>
+      <w:proofErr w:type="spellEnd"/>
+      <w:r>
+        <w:t xml:space="preserve"> et la sauvegarder</w:t>
+      </w:r>
+    </w:p>
+    <w:p>
+      <w:pPr>
+        <w:pStyle w:val="Paragraphedeliste"/>
+        <w:numPr>
+          <w:ilvl w:val="0"/>
+          <w:numId w:val="3"/>
+        </w:numPr>
+      </w:pPr>
+      <w:r>
+        <w:t xml:space="preserve">4 : </w:t>
+      </w:r>
+      <w:r>
+        <w:t xml:space="preserve">Dans l’onglet </w:t>
+      </w:r>
+      <w:proofErr w:type="spellStart"/>
+      <w:r>
+        <w:rPr>
+          <w:b/>
+        </w:rPr>
+        <w:t>Kibana</w:t>
+      </w:r>
+      <w:proofErr w:type="spellEnd"/>
+      <w:r>
+        <w:rPr>
+          <w:b/>
+        </w:rPr>
+        <w:t>&gt;</w:t>
+      </w:r>
+      <w:proofErr w:type="spellStart"/>
+      <w:r>
+        <w:rPr>
+          <w:b/>
+        </w:rPr>
+        <w:t>Visualize</w:t>
+      </w:r>
+      <w:proofErr w:type="spellEnd"/>
+      <w:r>
+        <w:t xml:space="preserve">, </w:t>
+      </w:r>
+      <w:r>
+        <w:t xml:space="preserve">utiliser la recherche sauvegardée </w:t>
+      </w:r>
+      <w:r>
+        <w:t xml:space="preserve">pour créer </w:t>
+      </w:r>
+      <w:r>
+        <w:t xml:space="preserve">un </w:t>
+      </w:r>
+      <w:r>
+        <w:rPr>
+          <w:b/>
+        </w:rPr>
+        <w:t>Chart</w:t>
+      </w:r>
+      <w:r>
+        <w:t xml:space="preserve"> destiné à visualiser la métrique du processus</w:t>
+      </w:r>
+      <w:r>
+        <w:t xml:space="preserve"> et le sauvegarder,</w:t>
+      </w:r>
+    </w:p>
+    <w:p>
+      <w:pPr>
+        <w:pStyle w:val="Paragraphedeliste"/>
+        <w:numPr>
+          <w:ilvl w:val="0"/>
+          <w:numId w:val="3"/>
+        </w:numPr>
+      </w:pPr>
+      <w:r>
+        <w:t xml:space="preserve">5 : Au besoin dans l’onglet </w:t>
+      </w:r>
+      <w:proofErr w:type="spellStart"/>
+      <w:r>
+        <w:rPr>
+          <w:b/>
+        </w:rPr>
+        <w:t>Kibana</w:t>
+      </w:r>
+      <w:proofErr w:type="spellEnd"/>
+      <w:r>
+        <w:rPr>
+          <w:b/>
+        </w:rPr>
+        <w:t>&gt;Dashboard</w:t>
+      </w:r>
+      <w:r>
+        <w:t xml:space="preserve">, </w:t>
+      </w:r>
+      <w:r>
+        <w:t>intégrer le nouveau chart à un Dashboard de monitoring complet.</w:t>
+      </w:r>
+    </w:p>
+    <w:p/>
+    <w:p>
+      <w:r>
+        <w:rPr>
+          <w:b/>
+        </w:rPr>
+        <w:t>E</w:t>
+      </w:r>
+      <w:r>
+        <w:rPr>
+          <w:b/>
+        </w:rPr>
+        <w:t>xemple :</w:t>
+      </w:r>
+      <w:r>
+        <w:t xml:space="preserve"> </w:t>
+      </w:r>
+      <w:r>
+        <w:t xml:space="preserve">requête vers les indexes </w:t>
+      </w:r>
+      <w:proofErr w:type="spellStart"/>
+      <w:r>
+        <w:rPr>
+          <w:b/>
+        </w:rPr>
+        <w:t>metricbeat</w:t>
+      </w:r>
+      <w:proofErr w:type="spellEnd"/>
+      <w:r>
+        <w:rPr>
+          <w:b/>
+        </w:rPr>
+        <w:t>*</w:t>
+      </w:r>
+      <w:r>
+        <w:t xml:space="preserve"> </w:t>
+      </w:r>
+      <w:r>
+        <w:t xml:space="preserve">sauvegardée dans </w:t>
+      </w:r>
+      <w:r>
+        <w:t xml:space="preserve">l’onglet </w:t>
+      </w:r>
+      <w:proofErr w:type="spellStart"/>
+      <w:r>
+        <w:rPr>
+          <w:b/>
+        </w:rPr>
+        <w:t>Kibana</w:t>
+      </w:r>
+      <w:proofErr w:type="spellEnd"/>
+      <w:r>
+        <w:rPr>
+          <w:b/>
+        </w:rPr>
+        <w:t>&gt;</w:t>
+      </w:r>
+      <w:proofErr w:type="spellStart"/>
+      <w:r>
+        <w:rPr>
+          <w:b/>
+        </w:rPr>
+        <w:t>Discover</w:t>
+      </w:r>
+      <w:proofErr w:type="spellEnd"/>
+      <w:r>
+        <w:t xml:space="preserve"> : </w:t>
+      </w:r>
+    </w:p>
+    <w:p>
+      <w:r>
+        <w:rPr>
+          <w:noProof/>
+          <w:sz w:val="20"/>
+          <w:szCs w:val="20"/>
+          <w:lang w:val="en-US"/>
+        </w:rPr>
+        <mc:AlternateContent>
+          <mc:Choice Requires="wps">
+            <w:drawing>
+              <wp:anchor distT="0" distB="0" distL="114300" distR="114300" simplePos="0" relativeHeight="251668480" behindDoc="0" locked="0" layoutInCell="1" allowOverlap="1" wp14:anchorId="56162EF2" wp14:editId="0EDFD809">
+                <wp:simplePos x="0" y="0"/>
+                <wp:positionH relativeFrom="column">
+                  <wp:posOffset>-25</wp:posOffset>
+                </wp:positionH>
+                <wp:positionV relativeFrom="paragraph">
+                  <wp:posOffset>-991</wp:posOffset>
+                </wp:positionV>
+                <wp:extent cx="6116955" cy="416967"/>
+                <wp:effectExtent l="0" t="0" r="17145" b="15240"/>
+                <wp:wrapNone/>
+                <wp:docPr id="6" name="Rectangle 6"/>
+                <wp:cNvGraphicFramePr/>
+                <a:graphic xmlns:a="http://schemas.openxmlformats.org/drawingml/2006/main">
+                  <a:graphicData uri="http://schemas.microsoft.com/office/word/2010/wordprocessingShape">
+                    <wps:wsp>
+                      <wps:cNvSpPr/>
+                      <wps:spPr>
+                        <a:xfrm>
+                          <a:off x="0" y="0"/>
+                          <a:ext cx="6116955" cy="416967"/>
+                        </a:xfrm>
+                        <a:prstGeom prst="rect">
+                          <a:avLst/>
+                        </a:prstGeom>
+                      </wps:spPr>
+                      <wps:style>
+                        <a:lnRef idx="1">
+                          <a:schemeClr val="accent4"/>
+                        </a:lnRef>
+                        <a:fillRef idx="2">
+                          <a:schemeClr val="accent4"/>
+                        </a:fillRef>
+                        <a:effectRef idx="1">
+                          <a:schemeClr val="accent4"/>
+                        </a:effectRef>
+                        <a:fontRef idx="minor">
+                          <a:schemeClr val="dk1"/>
+                        </a:fontRef>
+                      </wps:style>
+                      <wps:txbx>
+                        <w:txbxContent>
+                          <w:p>
+                            <w:pPr>
+                              <w:rPr>
+                                <w:sz w:val="16"/>
+                                <w:szCs w:val="20"/>
+                                <w:lang w:val="en-US"/>
+                              </w:rPr>
+                            </w:pPr>
+                            <w:proofErr w:type="gramStart"/>
+                            <w:r>
+                              <w:rPr>
+                                <w:lang w:val="en-US"/>
+                              </w:rPr>
+                              <w:t>system.process.name :</w:t>
+                            </w:r>
+                            <w:proofErr w:type="gramEnd"/>
+                            <w:r>
+                              <w:rPr>
+                                <w:lang w:val="en-US"/>
+                              </w:rPr>
+                              <w:t xml:space="preserve"> "</w:t>
+                            </w:r>
+                            <w:proofErr w:type="spellStart"/>
+                            <w:r>
+                              <w:rPr>
+                                <w:lang w:val="en-US"/>
+                              </w:rPr>
+                              <w:t>filebeat</w:t>
+                            </w:r>
+                            <w:proofErr w:type="spellEnd"/>
+                            <w:r>
+                              <w:rPr>
+                                <w:lang w:val="en-US"/>
+                              </w:rPr>
+                              <w:t>" and system.process.cgroup.id:"</w:t>
+                            </w:r>
+                            <w:proofErr w:type="spellStart"/>
+                            <w:r>
+                              <w:rPr>
+                                <w:lang w:val="en-US"/>
+                              </w:rPr>
+                              <w:t>filebeat.mnc.integ.service</w:t>
+                            </w:r>
+                            <w:proofErr w:type="spellEnd"/>
+                            <w:r>
+                              <w:rPr>
+                                <w:lang w:val="en-US"/>
+                              </w:rPr>
+                              <w:t>"</w:t>
+                            </w:r>
+                          </w:p>
+                        </w:txbxContent>
+                      </wps:txbx>
+                      <wps:bodyPr rot="0" spcFirstLastPara="0" vertOverflow="overflow" horzOverflow="overflow" vert="horz" wrap="square" lIns="91440" tIns="45720" rIns="91440" bIns="45720" numCol="1" spcCol="0" rtlCol="0" fromWordArt="0" anchor="ctr" anchorCtr="0" forceAA="0" compatLnSpc="1">
+                        <a:prstTxWarp prst="textNoShape">
+                          <a:avLst/>
+                        </a:prstTxWarp>
+                        <a:noAutofit/>
+                      </wps:bodyPr>
+                    </wps:wsp>
+                  </a:graphicData>
+                </a:graphic>
+                <wp14:sizeRelV relativeFrom="margin">
+                  <wp14:pctHeight>0</wp14:pctHeight>
+                </wp14:sizeRelV>
+              </wp:anchor>
+            </w:drawing>
+          </mc:Choice>
+          <mc:Fallback>
+            <w:pict>
+              <v:rect w14:anchorId="56162EF2" id="Rectangle 6" o:spid="_x0000_s1028" style="position:absolute;margin-left:0;margin-top:-.1pt;width:481.65pt;height:32.85pt;z-index:251668480;visibility:visible;mso-wrap-style:square;mso-height-percent:0;mso-wrap-distance-left:9pt;mso-wrap-distance-top:0;mso-wrap-distance-right:9pt;mso-wrap-distance-bottom:0;mso-position-horizontal:absolute;mso-position-horizontal-relative:text;mso-position-vertical:absolute;mso-position-vertical-relative:text;mso-height-percent:0;mso-height-relative:margin;v-text-anchor:middle" o:gfxdata="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" fillcolor="#ffd555 [2167]" strokecolor="#ffc000 [3207]" strokeweight=".5pt">
+                <v:fill color2="#ffcc31 [2615]" rotate="t" colors="0 #ffdd9c;.5 #ffd78e;1 #ffd479" focus="100%" type="gradient">
+                  <o:fill v:ext="view" type="gradientUnscaled"/>
+                </v:fill>
+                <v:textbox>
+                  <w:txbxContent>
+                    <w:p>
+                      <w:pPr>
+                        <w:rPr>
+                          <w:sz w:val="16"/>
+                          <w:szCs w:val="20"/>
+                          <w:lang w:val="en-US"/>
+                        </w:rPr>
+                      </w:pPr>
+                      <w:proofErr w:type="gramStart"/>
+                      <w:r>
+                        <w:rPr>
+                          <w:lang w:val="en-US"/>
+                        </w:rPr>
+                        <w:t>system.process.name :</w:t>
+                      </w:r>
+                      <w:proofErr w:type="gramEnd"/>
+                      <w:r>
+                        <w:rPr>
+                          <w:lang w:val="en-US"/>
+                        </w:rPr>
+                        <w:t xml:space="preserve"> "</w:t>
+                      </w:r>
+                      <w:proofErr w:type="spellStart"/>
+                      <w:r>
+                        <w:rPr>
+                          <w:lang w:val="en-US"/>
+                        </w:rPr>
+                        <w:t>filebeat</w:t>
+                      </w:r>
+                      <w:proofErr w:type="spellEnd"/>
+                      <w:r>
+                        <w:rPr>
+                          <w:lang w:val="en-US"/>
+                        </w:rPr>
+                        <w:t>" and system.process.cgroup.id:"</w:t>
+                      </w:r>
+                      <w:proofErr w:type="spellStart"/>
+                      <w:r>
+                        <w:rPr>
+                          <w:lang w:val="en-US"/>
+                        </w:rPr>
+                        <w:t>filebeat.mnc.integ.service</w:t>
+                      </w:r>
+                      <w:proofErr w:type="spellEnd"/>
+                      <w:r>
+                        <w:rPr>
+                          <w:lang w:val="en-US"/>
+                        </w:rPr>
+                        <w:t>"</w:t>
+                      </w:r>
+                    </w:p>
+                  </w:txbxContent>
+                </v:textbox>
+              </v:rect>
+            </w:pict>
+          </mc:Fallback>
+        </mc:AlternateContent>
+      </w:r>
+    </w:p>
+    <w:p/>
+    <w:p>
+      <w:pPr>
+        <w:rPr>
+          <w:lang w:val="en-US"/>
+        </w:rPr>
+      </w:pPr>
+    </w:p>
+    <w:p>
+      <w:pPr>
+        <w:rPr>
+          <w:lang w:val="en-US"/>
+        </w:rPr>
+      </w:pPr>
+    </w:p>
+    <w:p>
+      <w:pPr>
+        <w:rPr>
+          <w:rFonts w:asciiTheme="majorHAnsi" w:eastAsiaTheme="majorEastAsia" w:hAnsiTheme="majorHAnsi" w:cstheme="majorBidi"/>
+          <w:color w:val="2F5496" w:themeColor="accent1" w:themeShade="BF"/>
+          <w:sz w:val="26"/>
+          <w:szCs w:val="26"/>
+        </w:rPr>
+      </w:pPr>
+      <w:r>
+        <w:br w:type="page"/>
+      </w:r>
+    </w:p>
+    <w:p>
+      <w:pPr>
         <w:pStyle w:val="Titre2"/>
       </w:pPr>
-      <w:r>
+      <w:bookmarkStart w:id="15" w:name="_Toc517795414"/>
+      <w:r>
+        <w:lastRenderedPageBreak/>
         <w:t>Monitoring de Qualité de données</w:t>
       </w:r>
+      <w:bookmarkEnd w:id="15"/>
     </w:p>
     <w:p>
       <w:pPr>
         <w:pStyle w:val="Titre3"/>
       </w:pPr>
-      <w:r>
-        <w:t xml:space="preserve">Duplication d’enregistrements </w:t>
+      <w:bookmarkStart w:id="16" w:name="_Toc517795415"/>
+      <w:r>
+        <w:t>Duplication d’enregistrements</w:t>
+      </w:r>
+      <w:bookmarkEnd w:id="16"/>
+      <w:r>
+        <w:t xml:space="preserve"> </w:t>
       </w:r>
     </w:p>
     <w:p>
@@ -2218,13 +4422,13 @@
         <mc:AlternateContent>
           <mc:Choice Requires="wps">
             <w:drawing>
-              <wp:anchor distT="0" distB="0" distL="114300" distR="114300" simplePos="0" relativeHeight="251663360" behindDoc="0" locked="0" layoutInCell="1" allowOverlap="1" wp14:anchorId="3350D650" wp14:editId="119369BF">
+              <wp:anchor distT="0" distB="0" distL="114300" distR="114300" simplePos="0" relativeHeight="251663360" behindDoc="0" locked="0" layoutInCell="1" allowOverlap="1" wp14:anchorId="3350D650" wp14:editId="23778375">
                 <wp:simplePos x="0" y="0"/>
                 <wp:positionH relativeFrom="column">
-                  <wp:posOffset>-25</wp:posOffset>
+                  <wp:posOffset>-14630</wp:posOffset>
                 </wp:positionH>
                 <wp:positionV relativeFrom="paragraph">
-                  <wp:posOffset>186105</wp:posOffset>
+                  <wp:posOffset>39751</wp:posOffset>
                 </wp:positionV>
                 <wp:extent cx="6116955" cy="2677363"/>
                 <wp:effectExtent l="0" t="0" r="17145" b="15240"/>
@@ -2771,7 +4975,7 @@
           </mc:Choice>
           <mc:Fallback>
             <w:pict>
-              <v:rect w14:anchorId="3350D650" id="Rectangle 3" o:spid="_x0000_s1028" style="position:absolute;margin-left:0;margin-top:14.65pt;width:481.65pt;height:210.8pt;z-index:251663360;visibility:visible;mso-wrap-style:square;mso-height-percent:0;mso-wrap-distance-left:9pt;mso-wrap-distance-top:0;mso-wrap-distance-right:9pt;mso-wrap-distance-bottom:0;mso-position-horizontal:absolute;mso-position-horizontal-relative:text;mso-position-vertical:absolute;mso-position-vertical-relative:text;mso-height-percent:0;mso-height-relative:margin;v-text-anchor:middle" o:gfxdata="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" fillcolor="#ffd555 [2167]" strokecolor="#ffc000 [3207]" strokeweight=".5pt">
+              <v:rect w14:anchorId="3350D650" id="Rectangle 3" o:spid="_x0000_s1029" style="position:absolute;margin-left:-1.15pt;margin-top:3.15pt;width:481.65pt;height:210.8pt;z-index:251663360;visibility:visible;mso-wrap-style:square;mso-height-percent:0;mso-wrap-distance-left:9pt;mso-wrap-distance-top:0;mso-wrap-distance-right:9pt;mso-wrap-distance-bottom:0;mso-position-horizontal:absolute;mso-position-horizontal-relative:text;mso-position-vertical:absolute;mso-position-vertical-relative:text;mso-height-percent:0;mso-height-relative:margin;v-text-anchor:middle" o:gfxdata="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" fillcolor="#ffd555 [2167]" strokecolor="#ffc000 [3207]" strokeweight=".5pt">
                 <v:fill color2="#ffcc31 [2615]" rotate="t" colors="0 #ffdd9c;.5 #ffd78e;1 #ffd479" focus="100%" type="gradient">
                   <o:fill v:ext="view" type="gradientUnscaled"/>
                 </v:fill>
@@ -3299,10 +5503,11 @@
       <w:pPr>
         <w:pStyle w:val="Titre3"/>
       </w:pPr>
-      <w:r>
-        <w:lastRenderedPageBreak/>
+      <w:bookmarkStart w:id="17" w:name="_Toc517795416"/>
+      <w:r>
         <w:t>Contrôle du nombre d’enregistrements intégrés</w:t>
       </w:r>
+      <w:bookmarkEnd w:id="17"/>
     </w:p>
     <w:p>
       <w:r>
@@ -3875,7 +6080,7 @@
           </mc:Choice>
           <mc:Fallback>
             <w:pict>
-              <v:rect w14:anchorId="620C5D41" id="Rectangle 4" o:spid="_x0000_s1029" style="position:absolute;margin-left:11.5pt;margin-top:13.3pt;width:467.7pt;height:163pt;z-index:251664384;visibility:visible;mso-wrap-style:square;mso-height-percent:0;mso-wrap-distance-left:9pt;mso-wrap-distance-top:0;mso-wrap-distance-right:9pt;mso-wrap-distance-bottom:0;mso-position-horizontal:absolute;mso-position-horizontal-relative:text;mso-position-vertical:absolute;mso-position-vertical-relative:text;mso-height-percent:0;mso-height-relative:margin;v-text-anchor:middle" o:gfxdata="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" fillcolor="#ffd555 [2167]" strokecolor="#ffc000 [3207]" strokeweight=".5pt">
+              <v:rect w14:anchorId="620C5D41" id="Rectangle 4" o:spid="_x0000_s1030" style="position:absolute;margin-left:11.5pt;margin-top:13.3pt;width:467.7pt;height:163pt;z-index:251664384;visibility:visible;mso-wrap-style:square;mso-height-percent:0;mso-wrap-distance-left:9pt;mso-wrap-distance-top:0;mso-wrap-distance-right:9pt;mso-wrap-distance-bottom:0;mso-position-horizontal:absolute;mso-position-horizontal-relative:text;mso-position-vertical:absolute;mso-position-vertical-relative:text;mso-height-percent:0;mso-height-relative:margin;v-text-anchor:middle" o:gfxdata="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" fillcolor="#ffd555 [2167]" strokecolor="#ffc000 [3207]" strokeweight=".5pt">
                 <v:fill color2="#ffcc31 [2615]" rotate="t" colors="0 #ffdd9c;.5 #ffd78e;1 #ffd479" focus="100%" type="gradient">
                   <o:fill v:ext="view" type="gradientUnscaled"/>
                 </v:fill>
@@ -4574,7 +6779,7 @@
           </mc:Choice>
           <mc:Fallback>
             <w:pict>
-              <v:rect w14:anchorId="17B90C3D" id="Rectangle 5" o:spid="_x0000_s1030" style="position:absolute;margin-left:12.1pt;margin-top:5.15pt;width:467.7pt;height:80.05pt;z-index:251666432;visibility:visible;mso-wrap-style:square;mso-height-percent:0;mso-wrap-distance-left:9pt;mso-wrap-distance-top:0;mso-wrap-distance-right:9pt;mso-wrap-distance-bottom:0;mso-position-horizontal:absolute;mso-position-horizontal-relative:text;mso-position-vertical:absolute;mso-position-vertical-relative:text;mso-height-percent:0;mso-height-relative:margin;v-text-anchor:middle" o:gfxdata="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" fillcolor="#ffd555 [2167]" strokecolor="#ffc000 [3207]" strokeweight=".5pt">
+              <v:rect w14:anchorId="17B90C3D" id="Rectangle 5" o:spid="_x0000_s1031" style="position:absolute;margin-left:12.1pt;margin-top:5.15pt;width:467.7pt;height:80.05pt;z-index:251666432;visibility:visible;mso-wrap-style:square;mso-height-percent:0;mso-wrap-distance-left:9pt;mso-wrap-distance-top:0;mso-wrap-distance-right:9pt;mso-wrap-distance-bottom:0;mso-position-horizontal:absolute;mso-position-horizontal-relative:text;mso-position-vertical:absolute;mso-position-vertical-relative:text;mso-height-percent:0;mso-height-relative:margin;v-text-anchor:middle" o:gfxdata="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" fillcolor="#ffd555 [2167]" strokecolor="#ffc000 [3207]" strokeweight=".5pt">
                 <v:fill color2="#ffcc31 [2615]" rotate="t" colors="0 #ffdd9c;.5 #ffd78e;1 #ffd479" focus="100%" type="gradient">
                   <o:fill v:ext="view" type="gradientUnscaled"/>
                 </v:fill>
@@ -4814,18 +7019,22 @@
       <w:pPr>
         <w:pStyle w:val="Titre1"/>
       </w:pPr>
+      <w:bookmarkStart w:id="18" w:name="_Toc517795417"/>
       <w:r>
         <w:lastRenderedPageBreak/>
         <w:t>REFERENCES</w:t>
       </w:r>
+      <w:bookmarkEnd w:id="18"/>
     </w:p>
     <w:p>
       <w:pPr>
         <w:pStyle w:val="Titre2"/>
       </w:pPr>
+      <w:bookmarkStart w:id="19" w:name="_Toc517795418"/>
       <w:r>
         <w:t>Lignes de commandes</w:t>
       </w:r>
+      <w:bookmarkEnd w:id="19"/>
     </w:p>
     <w:p>
       <w:proofErr w:type="spellStart"/>
@@ -5021,13 +7230,187 @@
 
 <file path=word/header1.xml><?xml version="1.0" encoding="utf-8"?>
 <w:hdr xmlns:wpc="http://schemas.microsoft.com/office/word/2010/wordprocessingCanvas" xmlns:cx="http://schemas.microsoft.com/office/drawing/2014/chartex" xmlns:cx1="http://schemas.microsoft.com/office/drawing/2015/9/8/chartex" xmlns:cx2="http://schemas.microsoft.com/office/drawing/2015/10/21/chartex" xmlns:cx3="http://schemas.microsoft.com/office/drawing/2016/5/9/chartex" xmlns:cx4="http://schemas.microsoft.com/office/drawing/2016/5/10/chartex" xmlns:cx5="http://schemas.microsoft.com/office/drawing/2016/5/11/chartex" xmlns:cx6="http://schemas.microsoft.com/office/drawing/2016/5/12/chartex" xmlns:cx7="http://schemas.microsoft.com/office/drawing/2016/5/13/chartex" xmlns:cx8="http://schemas.microsoft.com/office/drawing/2016/5/14/chartex" xmlns:mc="http://schemas.openxmlformats.org/markup-compatibility/2006" xmlns:aink="http://schemas.microsoft.com/office/drawing/2016/ink" xmlns:am3d="http://schemas.microsoft.com/office/drawing/2017/model3d" xmlns:o="urn:schemas-microsoft-com:office:office" xmlns:r="http://schemas.openxmlformats.org/officeDocument/2006/relationships" xmlns:m="http://schemas.openxmlformats.org/officeDocument/2006/math" xmlns:v="urn:schemas-microsoft-com:vml" xmlns:wp14="http://schemas.microsoft.com/office/word/2010/wordprocessingDrawing" xmlns:wp="http://schemas.openxmlformats.org/drawingml/2006/wordprocessingDrawing" xmlns:w10="urn:schemas-microsoft-com:office:word" xmlns:w="http://schemas.openxmlformats.org/wordprocessingml/2006/main" xmlns:w14="http://schemas.microsoft.com/office/word/2010/wordml" xmlns:w15="http://schemas.microsoft.com/office/word/2012/wordml" xmlns:w16cid="http://schemas.microsoft.com/office/word/2016/wordml/cid" xmlns:w16se="http://schemas.microsoft.com/office/word/2015/wordml/symex" xmlns:wpg="http://schemas.microsoft.com/office/word/2010/wordprocessingGroup" xmlns:wpi="http://schemas.microsoft.com/office/word/2010/wordprocessingInk" xmlns:wne="http://schemas.microsoft.com/office/word/2006/wordml" xmlns:wps="http://schemas.microsoft.com/office/word/2010/wordprocessingShape" mc:Ignorable="w14 w15 w16se w16cid wp14">
+  <w:tbl>
+    <w:tblPr>
+      <w:tblStyle w:val="Grilledetableauclaire"/>
+      <w:tblW w:w="0" w:type="auto"/>
+      <w:tblLook w:val="04A0" w:firstRow="1" w:lastRow="0" w:firstColumn="1" w:lastColumn="0" w:noHBand="0" w:noVBand="1"/>
+    </w:tblPr>
+    <w:tblGrid>
+      <w:gridCol w:w="1271"/>
+      <w:gridCol w:w="6379"/>
+      <w:gridCol w:w="1406"/>
+    </w:tblGrid>
+    <w:tr>
+      <w:trPr>
+        <w:trHeight w:val="416"/>
+      </w:trPr>
+      <w:tc>
+        <w:tcPr>
+          <w:tcW w:w="1271" w:type="dxa"/>
+        </w:tcPr>
+        <w:p>
+          <w:pPr>
+            <w:pStyle w:val="En-tte"/>
+            <w:jc w:val="center"/>
+          </w:pPr>
+          <w:r>
+            <w:rPr>
+              <w:noProof/>
+            </w:rPr>
+            <w:drawing>
+              <wp:inline distT="0" distB="0" distL="0" distR="0" wp14:anchorId="1AE53A99" wp14:editId="6705C6E9">
+                <wp:extent cx="520732" cy="387706"/>
+                <wp:effectExtent l="0" t="0" r="0" b="0"/>
+                <wp:docPr id="7" name="Picture 2" descr="SigleEtLogoGrand.png"/>
+                <wp:cNvGraphicFramePr>
+                  <a:graphicFrameLocks xmlns:a="http://schemas.openxmlformats.org/drawingml/2006/main" noChangeAspect="1"/>
+                </wp:cNvGraphicFramePr>
+                <a:graphic xmlns:a="http://schemas.openxmlformats.org/drawingml/2006/main">
+                  <a:graphicData uri="http://schemas.openxmlformats.org/drawingml/2006/picture">
+                    <pic:pic xmlns:pic="http://schemas.openxmlformats.org/drawingml/2006/picture">
+                      <pic:nvPicPr>
+                        <pic:cNvPr id="3" name="Picture 2" descr="SigleEtLogoGrand.png"/>
+                        <pic:cNvPicPr>
+                          <a:picLocks noChangeAspect="1"/>
+                        </pic:cNvPicPr>
+                      </pic:nvPicPr>
+                      <pic:blipFill>
+                        <a:blip r:embed="rId1">
+                          <a:extLst>
+                            <a:ext uri="{28A0092B-C50C-407E-A947-70E740481C1C}">
+                              <a14:useLocalDpi xmlns:a14="http://schemas.microsoft.com/office/drawing/2010/main"/>
+                            </a:ext>
+                          </a:extLst>
+                        </a:blip>
+                        <a:stretch>
+                          <a:fillRect/>
+                        </a:stretch>
+                      </pic:blipFill>
+                      <pic:spPr>
+                        <a:xfrm>
+                          <a:off x="0" y="0"/>
+                          <a:ext cx="550845" cy="410127"/>
+                        </a:xfrm>
+                        <a:prstGeom prst="rect">
+                          <a:avLst/>
+                        </a:prstGeom>
+                      </pic:spPr>
+                    </pic:pic>
+                  </a:graphicData>
+                </a:graphic>
+              </wp:inline>
+            </w:drawing>
+          </w:r>
+        </w:p>
+      </w:tc>
+      <w:tc>
+        <w:tcPr>
+          <w:tcW w:w="6379" w:type="dxa"/>
+        </w:tcPr>
+        <w:p>
+          <w:pPr>
+            <w:pStyle w:val="En-tte"/>
+          </w:pPr>
+          <w:r>
+            <w:t>Projet TPG BAM – Documentation de la Plateforme</w:t>
+          </w:r>
+        </w:p>
+        <w:p>
+          <w:pPr>
+            <w:pStyle w:val="En-tte"/>
+          </w:pPr>
+        </w:p>
+      </w:tc>
+      <w:tc>
+        <w:tcPr>
+          <w:tcW w:w="1406" w:type="dxa"/>
+          <w:vAlign w:val="center"/>
+        </w:tcPr>
+        <w:p>
+          <w:pPr>
+            <w:pStyle w:val="En-tte"/>
+            <w:jc w:val="center"/>
+          </w:pPr>
+          <w:r>
+            <w:fldChar w:fldCharType="begin"/>
+          </w:r>
+          <w:r>
+            <w:instrText xml:space="preserve"> INCLUDEPICTURE "/var/folders/4r/g2mc48jn13q90hjjvqyq3bdw0000gp/T/com.microsoft.Word/WebArchiveCopyPasteTempFiles/forte-progression-de-l-offre-et-r-sultats-financiers-positifs-pour-les-tpg" \* MERGEFORMATINET </w:instrText>
+          </w:r>
+          <w:r>
+            <w:fldChar w:fldCharType="separate"/>
+          </w:r>
+          <w:r>
+            <w:rPr>
+              <w:noProof/>
+            </w:rPr>
+            <w:drawing>
+              <wp:inline distT="0" distB="0" distL="0" distR="0" wp14:anchorId="63ACD5D9" wp14:editId="7894D3AC">
+                <wp:extent cx="598387" cy="246523"/>
+                <wp:effectExtent l="0" t="0" r="0" b="0"/>
+                <wp:docPr id="8" name="Image 8" descr="/var/folders/4r/g2mc48jn13q90hjjvqyq3bdw0000gp/T/com.microsoft.Word/WebArchiveCopyPasteTempFiles/forte-progression-de-l-offre-et-r-sultats-financiers-positifs-pour-les-tpg"/>
+                <wp:cNvGraphicFramePr>
+                  <a:graphicFrameLocks xmlns:a="http://schemas.openxmlformats.org/drawingml/2006/main" noChangeAspect="1"/>
+                </wp:cNvGraphicFramePr>
+                <a:graphic xmlns:a="http://schemas.openxmlformats.org/drawingml/2006/main">
+                  <a:graphicData uri="http://schemas.openxmlformats.org/drawingml/2006/picture">
+                    <pic:pic xmlns:pic="http://schemas.openxmlformats.org/drawingml/2006/picture">
+                      <pic:nvPicPr>
+                        <pic:cNvPr id="0" name="Picture 1" descr="/var/folders/4r/g2mc48jn13q90hjjvqyq3bdw0000gp/T/com.microsoft.Word/WebArchiveCopyPasteTempFiles/forte-progression-de-l-offre-et-r-sultats-financiers-positifs-pour-les-tpg"/>
+                        <pic:cNvPicPr>
+                          <a:picLocks noChangeAspect="1" noChangeArrowheads="1"/>
+                        </pic:cNvPicPr>
+                      </pic:nvPicPr>
+                      <pic:blipFill>
+                        <a:blip r:embed="rId2">
+                          <a:extLst>
+                            <a:ext uri="{28A0092B-C50C-407E-A947-70E740481C1C}">
+                              <a14:useLocalDpi xmlns:a14="http://schemas.microsoft.com/office/drawing/2010/main" val="0"/>
+                            </a:ext>
+                          </a:extLst>
+                        </a:blip>
+                        <a:srcRect/>
+                        <a:stretch>
+                          <a:fillRect/>
+                        </a:stretch>
+                      </pic:blipFill>
+                      <pic:spPr bwMode="auto">
+                        <a:xfrm>
+                          <a:off x="0" y="0"/>
+                          <a:ext cx="648783" cy="267285"/>
+                        </a:xfrm>
+                        <a:prstGeom prst="rect">
+                          <a:avLst/>
+                        </a:prstGeom>
+                        <a:noFill/>
+                        <a:ln>
+                          <a:noFill/>
+                        </a:ln>
+                      </pic:spPr>
+                    </pic:pic>
+                  </a:graphicData>
+                </a:graphic>
+              </wp:inline>
+            </w:drawing>
+          </w:r>
+          <w:r>
+            <w:fldChar w:fldCharType="end"/>
+          </w:r>
+        </w:p>
+        <w:p>
+          <w:pPr>
+            <w:pStyle w:val="En-tte"/>
+            <w:jc w:val="center"/>
+          </w:pPr>
+        </w:p>
+      </w:tc>
+    </w:tr>
+  </w:tbl>
   <w:p>
     <w:pPr>
       <w:pStyle w:val="En-tte"/>
     </w:pPr>
-    <w:r>
-      <w:t>Projet TPG BAM – Documentation de la Plateforme</w:t>
-    </w:r>
   </w:p>
 </w:hdr>
 </file>
@@ -5991,13 +8374,120 @@
     <w:name w:val="Hyperlink"/>
     <w:basedOn w:val="Policepardfaut"/>
     <w:uiPriority w:val="99"/>
-    <w:semiHidden/>
     <w:unhideWhenUsed/>
     <w:rsid w:val="00B500A0"/>
     <w:rPr>
       <w:color w:val="0000FF"/>
       <w:u w:val="single"/>
     </w:rPr>
+  </w:style>
+  <w:style w:type="table" w:styleId="Grilledetableauclaire">
+    <w:name w:val="Grid Table Light"/>
+    <w:basedOn w:val="TableauNormal"/>
+    <w:uiPriority w:val="40"/>
+    <w:rsid w:val="00647700"/>
+    <w:tblPr>
+      <w:tblBorders>
+        <w:top w:val="single" w:sz="4" w:space="0" w:color="BFBFBF" w:themeColor="background1" w:themeShade="BF"/>
+        <w:left w:val="single" w:sz="4" w:space="0" w:color="BFBFBF" w:themeColor="background1" w:themeShade="BF"/>
+        <w:bottom w:val="single" w:sz="4" w:space="0" w:color="BFBFBF" w:themeColor="background1" w:themeShade="BF"/>
+        <w:right w:val="single" w:sz="4" w:space="0" w:color="BFBFBF" w:themeColor="background1" w:themeShade="BF"/>
+        <w:insideH w:val="single" w:sz="4" w:space="0" w:color="BFBFBF" w:themeColor="background1" w:themeShade="BF"/>
+        <w:insideV w:val="single" w:sz="4" w:space="0" w:color="BFBFBF" w:themeColor="background1" w:themeShade="BF"/>
+      </w:tblBorders>
+    </w:tblPr>
+  </w:style>
+  <w:style w:type="table" w:styleId="TableauGrille1Clair">
+    <w:name w:val="Grid Table 1 Light"/>
+    <w:basedOn w:val="TableauNormal"/>
+    <w:uiPriority w:val="46"/>
+    <w:rsid w:val="00706EB3"/>
+    <w:tblPr>
+      <w:tblStyleRowBandSize w:val="1"/>
+      <w:tblStyleColBandSize w:val="1"/>
+      <w:tblBorders>
+        <w:top w:val="single" w:sz="4" w:space="0" w:color="999999" w:themeColor="text1" w:themeTint="66"/>
+        <w:left w:val="single" w:sz="4" w:space="0" w:color="999999" w:themeColor="text1" w:themeTint="66"/>
+        <w:bottom w:val="single" w:sz="4" w:space="0" w:color="999999" w:themeColor="text1" w:themeTint="66"/>
+        <w:right w:val="single" w:sz="4" w:space="0" w:color="999999" w:themeColor="text1" w:themeTint="66"/>
+        <w:insideH w:val="single" w:sz="4" w:space="0" w:color="999999" w:themeColor="text1" w:themeTint="66"/>
+        <w:insideV w:val="single" w:sz="4" w:space="0" w:color="999999" w:themeColor="text1" w:themeTint="66"/>
+      </w:tblBorders>
+    </w:tblPr>
+    <w:tblStylePr w:type="firstRow">
+      <w:rPr>
+        <w:b/>
+        <w:bCs/>
+      </w:rPr>
+      <w:tblPr/>
+      <w:tcPr>
+        <w:tcBorders>
+          <w:bottom w:val="single" w:sz="12" w:space="0" w:color="666666" w:themeColor="text1" w:themeTint="99"/>
+        </w:tcBorders>
+      </w:tcPr>
+    </w:tblStylePr>
+    <w:tblStylePr w:type="lastRow">
+      <w:rPr>
+        <w:b/>
+        <w:bCs/>
+      </w:rPr>
+      <w:tblPr/>
+      <w:tcPr>
+        <w:tcBorders>
+          <w:top w:val="double" w:sz="2" w:space="0" w:color="666666" w:themeColor="text1" w:themeTint="99"/>
+        </w:tcBorders>
+      </w:tcPr>
+    </w:tblStylePr>
+    <w:tblStylePr w:type="firstCol">
+      <w:rPr>
+        <w:b/>
+        <w:bCs/>
+      </w:rPr>
+    </w:tblStylePr>
+    <w:tblStylePr w:type="lastCol">
+      <w:rPr>
+        <w:b/>
+        <w:bCs/>
+      </w:rPr>
+    </w:tblStylePr>
+  </w:style>
+  <w:style w:type="paragraph" w:styleId="TM1">
+    <w:name w:val="toc 1"/>
+    <w:basedOn w:val="Normal"/>
+    <w:next w:val="Normal"/>
+    <w:autoRedefine/>
+    <w:uiPriority w:val="39"/>
+    <w:unhideWhenUsed/>
+    <w:rsid w:val="00A12FED"/>
+    <w:pPr>
+      <w:spacing w:after="100"/>
+    </w:pPr>
+  </w:style>
+  <w:style w:type="paragraph" w:styleId="TM2">
+    <w:name w:val="toc 2"/>
+    <w:basedOn w:val="Normal"/>
+    <w:next w:val="Normal"/>
+    <w:autoRedefine/>
+    <w:uiPriority w:val="39"/>
+    <w:unhideWhenUsed/>
+    <w:rsid w:val="00A12FED"/>
+    <w:pPr>
+      <w:spacing w:after="100"/>
+      <w:ind w:left="240"/>
+    </w:pPr>
+  </w:style>
+  <w:style w:type="paragraph" w:styleId="TM3">
+    <w:name w:val="toc 3"/>
+    <w:basedOn w:val="Normal"/>
+    <w:next w:val="Normal"/>
+    <w:autoRedefine/>
+    <w:uiPriority w:val="39"/>
+    <w:unhideWhenUsed/>
+    <w:rsid w:val="00A12FED"/>
+    <w:pPr>
+      <w:spacing w:after="100"/>
+      <w:ind w:left="480"/>
+    </w:pPr>
   </w:style>
 </w:styles>
 </file>

</xml_diff>

<commit_message>
mise à jour de tous les scripts de monitoring dans le dossier /home/mnc/admin et ajout du code des services
</commit_message>
<xml_diff>
--- a/platform_documentation/TPG_BAM- Platform Documentation_V1.docx
+++ b/platform_documentation/TPG_BAM- Platform Documentation_V1.docx
@@ -1454,8 +1454,6 @@
       <w:r>
         <w:tab/>
       </w:r>
-      <w:bookmarkStart w:id="0" w:name="_GoBack"/>
-      <w:bookmarkEnd w:id="0"/>
     </w:p>
     <w:p>
       <w:pPr>
@@ -1474,12 +1472,12 @@
       <w:pPr>
         <w:pStyle w:val="Titre1"/>
       </w:pPr>
-      <w:bookmarkStart w:id="1" w:name="_Toc517795400"/>
+      <w:bookmarkStart w:id="0" w:name="_Toc517795400"/>
       <w:r>
         <w:lastRenderedPageBreak/>
         <w:t>Description de la Plateforme</w:t>
       </w:r>
-      <w:bookmarkEnd w:id="1"/>
+      <w:bookmarkEnd w:id="0"/>
     </w:p>
     <w:p>
       <w:pPr>
@@ -1498,7 +1496,7 @@
       <w:pPr>
         <w:pStyle w:val="Titre1"/>
       </w:pPr>
-      <w:bookmarkStart w:id="2" w:name="_Toc517795401"/>
+      <w:bookmarkStart w:id="1" w:name="_Toc517795401"/>
       <w:r>
         <w:lastRenderedPageBreak/>
         <w:t xml:space="preserve">Normalisation des Indexes </w:t>
@@ -1506,57 +1504,130 @@
       <w:r>
         <w:t>et Pipelines</w:t>
       </w:r>
+      <w:bookmarkEnd w:id="1"/>
+    </w:p>
+    <w:p>
+      <w:pPr>
+        <w:pStyle w:val="Titre2"/>
+      </w:pPr>
+      <w:bookmarkStart w:id="2" w:name="_Toc517795402"/>
+      <w:proofErr w:type="gramStart"/>
+      <w:r>
+        <w:t>Indexes</w:t>
+      </w:r>
+      <w:proofErr w:type="gramEnd"/>
+      <w:r>
+        <w:t xml:space="preserve"> de données - </w:t>
+      </w:r>
+      <w:r>
+        <w:t>Plateforme de développement</w:t>
+      </w:r>
       <w:bookmarkEnd w:id="2"/>
     </w:p>
     <w:p>
       <w:pPr>
-        <w:pStyle w:val="Titre2"/>
-      </w:pPr>
-      <w:bookmarkStart w:id="3" w:name="_Toc517795402"/>
+        <w:rPr>
+          <w:i/>
+        </w:rPr>
+      </w:pPr>
+      <w:r>
+        <w:rPr>
+          <w:i/>
+        </w:rPr>
+        <w:t>Nom des indexes stockés dans la plateforme</w:t>
+      </w:r>
+    </w:p>
+    <w:p>
+      <w:pPr>
+        <w:rPr>
+          <w:lang w:val="en-US"/>
+        </w:rPr>
+      </w:pPr>
+      <w:r>
+        <w:rPr>
+          <w:lang w:val="en-US"/>
+        </w:rPr>
+        <w:t>Index </w:t>
+      </w:r>
       <w:proofErr w:type="gramStart"/>
       <w:r>
-        <w:t>Indexes</w:t>
+        <w:rPr>
+          <w:lang w:val="en-US"/>
+        </w:rPr>
+        <w:t>MNC :</w:t>
       </w:r>
       <w:proofErr w:type="gramEnd"/>
       <w:r>
-        <w:t xml:space="preserve"> de données - </w:t>
-      </w:r>
-      <w:r>
-        <w:t>Plateforme de développement</w:t>
-      </w:r>
-      <w:bookmarkEnd w:id="3"/>
-    </w:p>
-    <w:p>
-      <w:pPr>
-        <w:rPr>
-          <w:i/>
-        </w:rPr>
-      </w:pPr>
-      <w:r>
-        <w:rPr>
-          <w:i/>
-        </w:rPr>
-        <w:t>Nom des indexes stockés dans la plateforme</w:t>
-      </w:r>
-    </w:p>
-    <w:p>
-      <w:pPr>
-        <w:rPr>
-          <w:lang w:val="en-US"/>
-        </w:rPr>
-      </w:pPr>
-      <w:r>
-        <w:rPr>
-          <w:lang w:val="en-US"/>
-        </w:rPr>
-        <w:t>Index </w:t>
+        <w:rPr>
+          <w:lang w:val="en-US"/>
+        </w:rPr>
+        <w:t xml:space="preserve"> </w:t>
+      </w:r>
+      <w:proofErr w:type="spellStart"/>
+      <w:r>
+        <w:rPr>
+          <w:lang w:val="en-US"/>
+        </w:rPr>
+        <w:t>tpgbam</w:t>
+      </w:r>
+      <w:proofErr w:type="spellEnd"/>
+      <w:r>
+        <w:rPr>
+          <w:lang w:val="en-US"/>
+        </w:rPr>
+        <w:t xml:space="preserve"> </w:t>
+      </w:r>
+      <w:r>
+        <w:rPr>
+          <w:lang w:val="en-US"/>
+        </w:rPr>
+        <w:t>_</w:t>
+      </w:r>
+      <w:proofErr w:type="spellStart"/>
+      <w:r>
+        <w:rPr>
+          <w:lang w:val="en-US"/>
+        </w:rPr>
+        <w:t>dev</w:t>
+      </w:r>
+      <w:r>
+        <w:rPr>
+          <w:lang w:val="en-US"/>
+        </w:rPr>
+        <w:t>_mnc</w:t>
+      </w:r>
+      <w:proofErr w:type="spellEnd"/>
+      <w:r>
+        <w:rPr>
+          <w:lang w:val="en-US"/>
+        </w:rPr>
+        <w:t xml:space="preserve"> </w:t>
+      </w:r>
+      <w:r>
+        <w:rPr>
+          <w:lang w:val="en-US"/>
+        </w:rPr>
+        <w:t>_index</w:t>
+      </w:r>
+    </w:p>
+    <w:p>
+      <w:pPr>
+        <w:rPr>
+          <w:lang w:val="en-US"/>
+        </w:rPr>
+      </w:pPr>
+      <w:r>
+        <w:rPr>
+          <w:lang w:val="en-US"/>
+        </w:rPr>
+        <w:t xml:space="preserve">Index </w:t>
       </w:r>
       <w:proofErr w:type="gramStart"/>
       <w:r>
         <w:rPr>
           <w:lang w:val="en-US"/>
         </w:rPr>
-        <w:t>MNC :</w:t>
+        <w:t>SCS :</w:t>
       </w:r>
       <w:proofErr w:type="gramEnd"/>
       <w:r>
@@ -1596,7 +1667,7 @@
         <w:rPr>
           <w:lang w:val="en-US"/>
         </w:rPr>
-        <w:t>_mnc</w:t>
+        <w:t>_scs</w:t>
       </w:r>
       <w:proofErr w:type="spellEnd"/>
       <w:r>
@@ -1609,224 +1680,145 @@
         <w:rPr>
           <w:lang w:val="en-US"/>
         </w:rPr>
+        <w:t>_</w:t>
+      </w:r>
+      <w:r>
+        <w:rPr>
+          <w:lang w:val="en-US"/>
+        </w:rPr>
+        <w:t>index</w:t>
+      </w:r>
+    </w:p>
+    <w:p>
+      <w:pPr>
+        <w:rPr>
+          <w:lang w:val="en-US"/>
+        </w:rPr>
+      </w:pPr>
+      <w:r>
+        <w:rPr>
+          <w:lang w:val="en-US"/>
+        </w:rPr>
+        <w:t xml:space="preserve">Index </w:t>
+      </w:r>
+      <w:proofErr w:type="gramStart"/>
+      <w:r>
+        <w:rPr>
+          <w:lang w:val="en-US"/>
+        </w:rPr>
+        <w:t>SDS :</w:t>
+      </w:r>
+      <w:proofErr w:type="gramEnd"/>
+      <w:r>
+        <w:rPr>
+          <w:lang w:val="en-US"/>
+        </w:rPr>
+        <w:t xml:space="preserve"> </w:t>
+      </w:r>
+      <w:proofErr w:type="spellStart"/>
+      <w:r>
+        <w:rPr>
+          <w:lang w:val="en-US"/>
+        </w:rPr>
+        <w:t>tpg</w:t>
+      </w:r>
+      <w:r>
+        <w:rPr>
+          <w:lang w:val="en-US"/>
+        </w:rPr>
+        <w:t>bam</w:t>
+      </w:r>
+      <w:proofErr w:type="spellEnd"/>
+      <w:r>
+        <w:rPr>
+          <w:lang w:val="en-US"/>
+        </w:rPr>
+        <w:t xml:space="preserve"> </w:t>
+      </w:r>
+      <w:r>
+        <w:rPr>
+          <w:lang w:val="en-US"/>
+        </w:rPr>
+        <w:t>_</w:t>
+      </w:r>
+      <w:proofErr w:type="spellStart"/>
+      <w:r>
+        <w:rPr>
+          <w:lang w:val="en-US"/>
+        </w:rPr>
+        <w:t>dev</w:t>
+      </w:r>
+      <w:r>
+        <w:rPr>
+          <w:lang w:val="en-US"/>
+        </w:rPr>
+        <w:t>_sds</w:t>
+      </w:r>
+      <w:r>
+        <w:rPr>
+          <w:lang w:val="en-US"/>
+        </w:rPr>
         <w:t>_index</w:t>
       </w:r>
-    </w:p>
-    <w:p>
-      <w:pPr>
-        <w:rPr>
-          <w:lang w:val="en-US"/>
-        </w:rPr>
-      </w:pPr>
-      <w:r>
-        <w:rPr>
-          <w:lang w:val="en-US"/>
-        </w:rPr>
-        <w:t xml:space="preserve">Index </w:t>
+      <w:proofErr w:type="spellEnd"/>
+    </w:p>
+    <w:p>
+      <w:pPr>
+        <w:rPr>
+          <w:lang w:val="en-US"/>
+        </w:rPr>
+      </w:pPr>
+    </w:p>
+    <w:p>
+      <w:r>
+        <w:t xml:space="preserve">Le positionnement du préfix </w:t>
+      </w:r>
+      <w:r>
+        <w:t>« </w:t>
+      </w:r>
+      <w:proofErr w:type="spellStart"/>
+      <w:r>
+        <w:t>tpg</w:t>
+      </w:r>
+      <w:r>
+        <w:t>bam_dev</w:t>
+      </w:r>
+      <w:proofErr w:type="spellEnd"/>
+      <w:r>
+        <w:t xml:space="preserve"> » permettra dans </w:t>
+      </w:r>
+      <w:proofErr w:type="spellStart"/>
+      <w:r>
+        <w:t>Kibana</w:t>
+      </w:r>
+      <w:proofErr w:type="spellEnd"/>
+      <w:r>
+        <w:t xml:space="preserve"> de créer un index pattern </w:t>
       </w:r>
       <w:proofErr w:type="gramStart"/>
       <w:r>
-        <w:rPr>
-          <w:lang w:val="en-US"/>
-        </w:rPr>
-        <w:t>SCS :</w:t>
+        <w:t>« </w:t>
+      </w:r>
+      <w:r>
+        <w:t xml:space="preserve"> </w:t>
+      </w:r>
+      <w:r>
+        <w:t>«</w:t>
       </w:r>
       <w:proofErr w:type="gramEnd"/>
       <w:r>
-        <w:rPr>
-          <w:lang w:val="en-US"/>
-        </w:rPr>
-        <w:t xml:space="preserve"> </w:t>
-      </w:r>
-      <w:proofErr w:type="spellStart"/>
-      <w:r>
-        <w:rPr>
-          <w:lang w:val="en-US"/>
-        </w:rPr>
-        <w:t>tpgbam</w:t>
-      </w:r>
-      <w:proofErr w:type="spellEnd"/>
-      <w:r>
-        <w:rPr>
-          <w:lang w:val="en-US"/>
-        </w:rPr>
-        <w:t xml:space="preserve"> </w:t>
-      </w:r>
-      <w:r>
-        <w:rPr>
-          <w:lang w:val="en-US"/>
-        </w:rPr>
-        <w:t>_</w:t>
-      </w:r>
-      <w:proofErr w:type="spellStart"/>
-      <w:r>
-        <w:rPr>
-          <w:lang w:val="en-US"/>
-        </w:rPr>
-        <w:t>dev</w:t>
-      </w:r>
-      <w:r>
-        <w:rPr>
-          <w:lang w:val="en-US"/>
-        </w:rPr>
-        <w:t>_scs</w:t>
-      </w:r>
-      <w:proofErr w:type="spellEnd"/>
-      <w:r>
-        <w:rPr>
-          <w:lang w:val="en-US"/>
-        </w:rPr>
-        <w:t xml:space="preserve"> </w:t>
-      </w:r>
-      <w:r>
-        <w:rPr>
-          <w:lang w:val="en-US"/>
-        </w:rPr>
-        <w:t>_</w:t>
-      </w:r>
-      <w:r>
-        <w:rPr>
-          <w:lang w:val="en-US"/>
-        </w:rPr>
-        <w:t>index</w:t>
-      </w:r>
-    </w:p>
-    <w:p>
-      <w:pPr>
-        <w:rPr>
-          <w:lang w:val="en-US"/>
-        </w:rPr>
-      </w:pPr>
-      <w:r>
-        <w:rPr>
-          <w:lang w:val="en-US"/>
-        </w:rPr>
-        <w:t xml:space="preserve">Index </w:t>
-      </w:r>
-      <w:proofErr w:type="gramStart"/>
-      <w:r>
-        <w:rPr>
-          <w:lang w:val="en-US"/>
-        </w:rPr>
-        <w:t>SDS :</w:t>
-      </w:r>
-      <w:proofErr w:type="gramEnd"/>
-      <w:r>
-        <w:rPr>
-          <w:lang w:val="en-US"/>
-        </w:rPr>
-        <w:t xml:space="preserve"> </w:t>
-      </w:r>
-      <w:proofErr w:type="spellStart"/>
-      <w:r>
-        <w:rPr>
-          <w:lang w:val="en-US"/>
-        </w:rPr>
+        <w:t> </w:t>
+      </w:r>
+      <w:proofErr w:type="spellStart"/>
+      <w:r>
         <w:t>tpg</w:t>
       </w:r>
       <w:r>
-        <w:rPr>
-          <w:lang w:val="en-US"/>
-        </w:rPr>
-        <w:t>bam</w:t>
-      </w:r>
-      <w:proofErr w:type="spellEnd"/>
-      <w:r>
-        <w:rPr>
-          <w:lang w:val="en-US"/>
-        </w:rPr>
-        <w:t xml:space="preserve"> </w:t>
-      </w:r>
-      <w:r>
-        <w:rPr>
-          <w:lang w:val="en-US"/>
-        </w:rPr>
-        <w:t>_</w:t>
-      </w:r>
-      <w:proofErr w:type="spellStart"/>
-      <w:r>
-        <w:rPr>
-          <w:lang w:val="en-US"/>
-        </w:rPr>
-        <w:t>dev</w:t>
-      </w:r>
-      <w:r>
-        <w:rPr>
-          <w:lang w:val="en-US"/>
-        </w:rPr>
-        <w:t>_sds</w:t>
-      </w:r>
-      <w:r>
-        <w:rPr>
-          <w:lang w:val="en-US"/>
-        </w:rPr>
-        <w:t>_index</w:t>
-      </w:r>
-      <w:proofErr w:type="spellEnd"/>
-    </w:p>
-    <w:p>
-      <w:pPr>
-        <w:rPr>
-          <w:lang w:val="en-US"/>
-        </w:rPr>
-      </w:pPr>
-    </w:p>
-    <w:p>
-      <w:r>
-        <w:t xml:space="preserve">Le positionnement du préfix </w:t>
-      </w:r>
-      <w:r>
-        <w:t>« </w:t>
-      </w:r>
-      <w:proofErr w:type="spellStart"/>
-      <w:r>
-        <w:t>tpg</w:t>
-      </w:r>
-      <w:r>
         <w:t>bam_dev</w:t>
       </w:r>
       <w:proofErr w:type="spellEnd"/>
       <w:r>
-        <w:t xml:space="preserve"> » permettra dans </w:t>
-      </w:r>
-      <w:proofErr w:type="spellStart"/>
-      <w:r>
-        <w:t>Kibana</w:t>
-      </w:r>
-      <w:proofErr w:type="spellEnd"/>
-      <w:r>
-        <w:t xml:space="preserve"> de créer un index pattern </w:t>
-      </w:r>
-      <w:proofErr w:type="gramStart"/>
-      <w:r>
-        <w:t>« </w:t>
-      </w:r>
-      <w:r>
-        <w:t xml:space="preserve"> </w:t>
-      </w:r>
-      <w:r>
-        <w:t>«</w:t>
-      </w:r>
-      <w:proofErr w:type="gramEnd"/>
-      <w:r>
-        <w:t> </w:t>
-      </w:r>
-      <w:proofErr w:type="spellStart"/>
-      <w:r>
-        <w:t>tpg</w:t>
-      </w:r>
-      <w:r>
-        <w:t>bam_dev</w:t>
-      </w:r>
-      <w:proofErr w:type="spellEnd"/>
-      <w:r>
-        <w:t>*</w:t>
-      </w:r>
-      <w:r>
-        <w:t> »</w:t>
-      </w:r>
-      <w:r>
-        <w:t xml:space="preserve"> et de ce fait de traiter ces indexes dans </w:t>
+        <w:t xml:space="preserve">* » et de ce fait de traiter ces indexes dans </w:t>
       </w:r>
       <w:r>
         <w:t xml:space="preserve">les </w:t>
@@ -1846,7 +1838,7 @@
       <w:pPr>
         <w:pStyle w:val="Titre2"/>
       </w:pPr>
-      <w:bookmarkStart w:id="4" w:name="_Toc517795403"/>
+      <w:bookmarkStart w:id="3" w:name="_Toc517795403"/>
       <w:r>
         <w:t xml:space="preserve">Indexes </w:t>
       </w:r>
@@ -1858,7 +1850,7 @@
       <w:r>
         <w:t xml:space="preserve"> de données - Plateforme de développement</w:t>
       </w:r>
-      <w:bookmarkEnd w:id="4"/>
+      <w:bookmarkEnd w:id="3"/>
     </w:p>
     <w:p>
       <w:pPr>
@@ -1941,7 +1933,7 @@
       <w:pPr>
         <w:pStyle w:val="Titre2"/>
       </w:pPr>
-      <w:bookmarkStart w:id="5" w:name="_Toc517795404"/>
+      <w:bookmarkStart w:id="4" w:name="_Toc517795404"/>
       <w:proofErr w:type="spellStart"/>
       <w:r>
         <w:t>Ingest</w:t>
@@ -1972,223 +1964,223 @@
       <w:r>
         <w:t>développement</w:t>
       </w:r>
+      <w:bookmarkEnd w:id="4"/>
+    </w:p>
+    <w:p>
+      <w:pPr>
+        <w:rPr>
+          <w:i/>
+        </w:rPr>
+      </w:pPr>
+      <w:r>
+        <w:rPr>
+          <w:i/>
+        </w:rPr>
+        <w:t>Nom du fi</w:t>
+      </w:r>
+      <w:r>
+        <w:rPr>
+          <w:i/>
+        </w:rPr>
+        <w:t xml:space="preserve">chier stockant le pipeline </w:t>
+      </w:r>
+      <w:proofErr w:type="spellStart"/>
+      <w:r>
+        <w:rPr>
+          <w:i/>
+        </w:rPr>
+        <w:t>simul</w:t>
+      </w:r>
+      <w:r>
+        <w:rPr>
+          <w:i/>
+        </w:rPr>
+        <w:t>ate</w:t>
+      </w:r>
+      <w:proofErr w:type="spellEnd"/>
+      <w:r>
+        <w:rPr>
+          <w:i/>
+        </w:rPr>
+        <w:t>.</w:t>
+      </w:r>
+    </w:p>
+    <w:p>
+      <w:pPr>
+        <w:rPr>
+          <w:i/>
+        </w:rPr>
+      </w:pPr>
+      <w:r>
+        <w:rPr>
+          <w:i/>
+        </w:rPr>
+        <w:t xml:space="preserve">ATTENTION : aucun pipeline </w:t>
+      </w:r>
+      <w:proofErr w:type="spellStart"/>
+      <w:r>
+        <w:rPr>
+          <w:i/>
+        </w:rPr>
+        <w:t>simulate</w:t>
+      </w:r>
+      <w:proofErr w:type="spellEnd"/>
+      <w:r>
+        <w:rPr>
+          <w:i/>
+        </w:rPr>
+        <w:t xml:space="preserve"> n’est </w:t>
+      </w:r>
+      <w:r>
+        <w:rPr>
+          <w:i/>
+        </w:rPr>
+        <w:t xml:space="preserve">stocké dans la plateforme. La définition contenue dans ces fichiers </w:t>
+      </w:r>
+      <w:r>
+        <w:rPr>
+          <w:i/>
+        </w:rPr>
+        <w:t>est utilisé</w:t>
+      </w:r>
+      <w:r>
+        <w:rPr>
+          <w:i/>
+        </w:rPr>
+        <w:t>e</w:t>
+      </w:r>
+      <w:r>
+        <w:rPr>
+          <w:i/>
+        </w:rPr>
+        <w:t xml:space="preserve"> que dans l’environnement de développement</w:t>
+      </w:r>
+    </w:p>
+    <w:p>
+      <w:r>
+        <w:t xml:space="preserve">Pipeline </w:t>
+      </w:r>
+      <w:proofErr w:type="spellStart"/>
+      <w:r>
+        <w:t>Simulate</w:t>
+      </w:r>
+      <w:proofErr w:type="spellEnd"/>
+      <w:r>
+        <w:t xml:space="preserve"> MNC : </w:t>
+      </w:r>
+      <w:proofErr w:type="spellStart"/>
+      <w:r>
+        <w:t>tpgbam_mnc_dev_</w:t>
+      </w:r>
+      <w:r>
+        <w:t>pipeline_</w:t>
+      </w:r>
+      <w:proofErr w:type="gramStart"/>
+      <w:r>
+        <w:t>simulate</w:t>
+      </w:r>
+      <w:r>
+        <w:t>.json</w:t>
+      </w:r>
+      <w:proofErr w:type="spellEnd"/>
+      <w:proofErr w:type="gramEnd"/>
+    </w:p>
+    <w:p>
+      <w:r>
+        <w:t xml:space="preserve">Pipeline </w:t>
+      </w:r>
+      <w:proofErr w:type="spellStart"/>
+      <w:r>
+        <w:t>Simulate</w:t>
+      </w:r>
+      <w:proofErr w:type="spellEnd"/>
+      <w:r>
+        <w:t xml:space="preserve"> SCS : </w:t>
+      </w:r>
+      <w:proofErr w:type="spellStart"/>
+      <w:r>
+        <w:t>tpgbam_scs</w:t>
+      </w:r>
+      <w:r>
+        <w:t>_dev_</w:t>
+      </w:r>
+      <w:r>
+        <w:t>pipeline_</w:t>
+      </w:r>
+      <w:proofErr w:type="gramStart"/>
+      <w:r>
+        <w:t>simulate</w:t>
+      </w:r>
+      <w:r>
+        <w:t>.json</w:t>
+      </w:r>
+      <w:proofErr w:type="spellEnd"/>
+      <w:proofErr w:type="gramEnd"/>
+    </w:p>
+    <w:p>
+      <w:r>
+        <w:t xml:space="preserve">Pipeline </w:t>
+      </w:r>
+      <w:proofErr w:type="spellStart"/>
+      <w:r>
+        <w:t>Simulate</w:t>
+      </w:r>
+      <w:proofErr w:type="spellEnd"/>
+      <w:r>
+        <w:t xml:space="preserve"> SDS : </w:t>
+      </w:r>
+      <w:proofErr w:type="spellStart"/>
+      <w:r>
+        <w:t>tpgbam_sds</w:t>
+      </w:r>
+      <w:r>
+        <w:t>_dev_</w:t>
+      </w:r>
+      <w:r>
+        <w:t>pipeline_</w:t>
+      </w:r>
+      <w:proofErr w:type="gramStart"/>
+      <w:r>
+        <w:t>simulate</w:t>
+      </w:r>
+      <w:r>
+        <w:t>.json</w:t>
+      </w:r>
+      <w:proofErr w:type="spellEnd"/>
+      <w:proofErr w:type="gramEnd"/>
+    </w:p>
+    <w:p/>
+    <w:p>
+      <w:pPr>
+        <w:pStyle w:val="Titre2"/>
+      </w:pPr>
+      <w:bookmarkStart w:id="5" w:name="_Toc517795405"/>
+      <w:proofErr w:type="spellStart"/>
+      <w:r>
+        <w:t>Ingest</w:t>
+      </w:r>
+      <w:proofErr w:type="spellEnd"/>
+      <w:r>
+        <w:t xml:space="preserve"> </w:t>
+      </w:r>
+      <w:proofErr w:type="spellStart"/>
+      <w:r>
+        <w:t>Node</w:t>
+      </w:r>
+      <w:proofErr w:type="spellEnd"/>
+      <w:r>
+        <w:t xml:space="preserve"> Pipelines</w:t>
+      </w:r>
+      <w:r>
+        <w:t xml:space="preserve"> </w:t>
+      </w:r>
+      <w:r>
+        <w:t xml:space="preserve">– Plateforme de </w:t>
+      </w:r>
+      <w:r>
+        <w:t>développement</w:t>
+      </w:r>
       <w:bookmarkEnd w:id="5"/>
-    </w:p>
-    <w:p>
-      <w:pPr>
-        <w:rPr>
-          <w:i/>
-        </w:rPr>
-      </w:pPr>
-      <w:r>
-        <w:rPr>
-          <w:i/>
-        </w:rPr>
-        <w:t>Nom du fi</w:t>
-      </w:r>
-      <w:r>
-        <w:rPr>
-          <w:i/>
-        </w:rPr>
-        <w:t xml:space="preserve">chier stockant le pipeline </w:t>
-      </w:r>
-      <w:proofErr w:type="spellStart"/>
-      <w:r>
-        <w:rPr>
-          <w:i/>
-        </w:rPr>
-        <w:t>simul</w:t>
-      </w:r>
-      <w:r>
-        <w:rPr>
-          <w:i/>
-        </w:rPr>
-        <w:t>ate</w:t>
-      </w:r>
-      <w:proofErr w:type="spellEnd"/>
-      <w:r>
-        <w:rPr>
-          <w:i/>
-        </w:rPr>
-        <w:t>.</w:t>
-      </w:r>
-    </w:p>
-    <w:p>
-      <w:pPr>
-        <w:rPr>
-          <w:i/>
-        </w:rPr>
-      </w:pPr>
-      <w:r>
-        <w:rPr>
-          <w:i/>
-        </w:rPr>
-        <w:t xml:space="preserve">ATTENTION : aucun pipeline </w:t>
-      </w:r>
-      <w:proofErr w:type="spellStart"/>
-      <w:r>
-        <w:rPr>
-          <w:i/>
-        </w:rPr>
-        <w:t>simulate</w:t>
-      </w:r>
-      <w:proofErr w:type="spellEnd"/>
-      <w:r>
-        <w:rPr>
-          <w:i/>
-        </w:rPr>
-        <w:t xml:space="preserve"> n’est </w:t>
-      </w:r>
-      <w:r>
-        <w:rPr>
-          <w:i/>
-        </w:rPr>
-        <w:t xml:space="preserve">stocké dans la plateforme. La définition contenue dans ces fichiers </w:t>
-      </w:r>
-      <w:r>
-        <w:rPr>
-          <w:i/>
-        </w:rPr>
-        <w:t>est utilisé</w:t>
-      </w:r>
-      <w:r>
-        <w:rPr>
-          <w:i/>
-        </w:rPr>
-        <w:t>e</w:t>
-      </w:r>
-      <w:r>
-        <w:rPr>
-          <w:i/>
-        </w:rPr>
-        <w:t xml:space="preserve"> que dans l’environnement de développement</w:t>
-      </w:r>
-    </w:p>
-    <w:p>
-      <w:r>
-        <w:t xml:space="preserve">Pipeline </w:t>
-      </w:r>
-      <w:proofErr w:type="spellStart"/>
-      <w:r>
-        <w:t>Simulate</w:t>
-      </w:r>
-      <w:proofErr w:type="spellEnd"/>
-      <w:r>
-        <w:t xml:space="preserve"> MNC : </w:t>
-      </w:r>
-      <w:proofErr w:type="spellStart"/>
-      <w:r>
-        <w:t>tpgbam_mnc_dev_</w:t>
-      </w:r>
-      <w:r>
-        <w:t>pipeline_</w:t>
-      </w:r>
-      <w:proofErr w:type="gramStart"/>
-      <w:r>
-        <w:t>simulate</w:t>
-      </w:r>
-      <w:r>
-        <w:t>.json</w:t>
-      </w:r>
-      <w:proofErr w:type="spellEnd"/>
-      <w:proofErr w:type="gramEnd"/>
-    </w:p>
-    <w:p>
-      <w:r>
-        <w:t xml:space="preserve">Pipeline </w:t>
-      </w:r>
-      <w:proofErr w:type="spellStart"/>
-      <w:r>
-        <w:t>Simulate</w:t>
-      </w:r>
-      <w:proofErr w:type="spellEnd"/>
-      <w:r>
-        <w:t xml:space="preserve"> SCS : </w:t>
-      </w:r>
-      <w:proofErr w:type="spellStart"/>
-      <w:r>
-        <w:t>tpgbam_scs</w:t>
-      </w:r>
-      <w:r>
-        <w:t>_dev_</w:t>
-      </w:r>
-      <w:r>
-        <w:t>pipeline_</w:t>
-      </w:r>
-      <w:proofErr w:type="gramStart"/>
-      <w:r>
-        <w:t>simulate</w:t>
-      </w:r>
-      <w:r>
-        <w:t>.json</w:t>
-      </w:r>
-      <w:proofErr w:type="spellEnd"/>
-      <w:proofErr w:type="gramEnd"/>
-    </w:p>
-    <w:p>
-      <w:r>
-        <w:t xml:space="preserve">Pipeline </w:t>
-      </w:r>
-      <w:proofErr w:type="spellStart"/>
-      <w:r>
-        <w:t>Simulate</w:t>
-      </w:r>
-      <w:proofErr w:type="spellEnd"/>
-      <w:r>
-        <w:t xml:space="preserve"> SDS : </w:t>
-      </w:r>
-      <w:proofErr w:type="spellStart"/>
-      <w:r>
-        <w:t>tpgbam_sds</w:t>
-      </w:r>
-      <w:r>
-        <w:t>_dev_</w:t>
-      </w:r>
-      <w:r>
-        <w:t>pipeline_</w:t>
-      </w:r>
-      <w:proofErr w:type="gramStart"/>
-      <w:r>
-        <w:t>simulate</w:t>
-      </w:r>
-      <w:r>
-        <w:t>.json</w:t>
-      </w:r>
-      <w:proofErr w:type="spellEnd"/>
-      <w:proofErr w:type="gramEnd"/>
-    </w:p>
-    <w:p/>
-    <w:p>
-      <w:pPr>
-        <w:pStyle w:val="Titre2"/>
-      </w:pPr>
-      <w:bookmarkStart w:id="6" w:name="_Toc517795405"/>
-      <w:proofErr w:type="spellStart"/>
-      <w:r>
-        <w:t>Ingest</w:t>
-      </w:r>
-      <w:proofErr w:type="spellEnd"/>
-      <w:r>
-        <w:t xml:space="preserve"> </w:t>
-      </w:r>
-      <w:proofErr w:type="spellStart"/>
-      <w:r>
-        <w:t>Node</w:t>
-      </w:r>
-      <w:proofErr w:type="spellEnd"/>
-      <w:r>
-        <w:t xml:space="preserve"> Pipelines</w:t>
-      </w:r>
-      <w:r>
-        <w:t xml:space="preserve"> </w:t>
-      </w:r>
-      <w:r>
-        <w:t xml:space="preserve">– Plateforme de </w:t>
-      </w:r>
-      <w:r>
-        <w:t>développement</w:t>
-      </w:r>
-      <w:bookmarkEnd w:id="6"/>
     </w:p>
     <w:p>
       <w:r>
@@ -2241,7 +2233,7 @@
       <w:pPr>
         <w:pStyle w:val="Titre2"/>
       </w:pPr>
-      <w:bookmarkStart w:id="7" w:name="_Toc517795406"/>
+      <w:bookmarkStart w:id="6" w:name="_Toc517795406"/>
       <w:proofErr w:type="gramStart"/>
       <w:r>
         <w:t>Indexes</w:t>
@@ -2250,7 +2242,7 @@
       <w:r>
         <w:t xml:space="preserve"> de monitoring – Plateforme de développement</w:t>
       </w:r>
-      <w:bookmarkEnd w:id="7"/>
+      <w:bookmarkEnd w:id="6"/>
     </w:p>
     <w:p>
       <w:pPr>
@@ -2560,29 +2552,269 @@
       <w:pPr>
         <w:pStyle w:val="Titre1"/>
       </w:pPr>
-      <w:bookmarkStart w:id="8" w:name="_Toc517795407"/>
+      <w:bookmarkStart w:id="7" w:name="_Toc517795407"/>
       <w:r>
         <w:lastRenderedPageBreak/>
         <w:t>Serveur de développement</w:t>
       </w:r>
+      <w:bookmarkEnd w:id="7"/>
+    </w:p>
+    <w:p>
+      <w:pPr>
+        <w:pStyle w:val="Titre2"/>
+      </w:pPr>
+      <w:bookmarkStart w:id="8" w:name="_Toc517795408"/>
+      <w:r>
+        <w:t>Création</w:t>
+      </w:r>
+      <w:r>
+        <w:t xml:space="preserve"> d</w:t>
+      </w:r>
+      <w:r>
+        <w:t>e</w:t>
+      </w:r>
+      <w:r>
+        <w:t xml:space="preserve">s services </w:t>
+      </w:r>
+      <w:proofErr w:type="spellStart"/>
+      <w:r>
+        <w:t>systemd</w:t>
+      </w:r>
+      <w:proofErr w:type="spellEnd"/>
+      <w:r>
+        <w:t xml:space="preserve"> </w:t>
+      </w:r>
+      <w:proofErr w:type="spellStart"/>
+      <w:r>
+        <w:t>filebeats</w:t>
+      </w:r>
+      <w:proofErr w:type="spellEnd"/>
+      <w:r>
+        <w:t xml:space="preserve"> </w:t>
+      </w:r>
+      <w:r>
+        <w:t>spécifiques</w:t>
+      </w:r>
       <w:bookmarkEnd w:id="8"/>
+      <w:r>
+        <w:t> </w:t>
+      </w:r>
+    </w:p>
+    <w:p>
+      <w:pPr>
+        <w:rPr>
+          <w:u w:val="single"/>
+        </w:rPr>
+      </w:pPr>
+      <w:proofErr w:type="spellStart"/>
+      <w:r>
+        <w:rPr>
+          <w:u w:val="single"/>
+        </w:rPr>
+        <w:t>Filebeat-bench</w:t>
+      </w:r>
+      <w:proofErr w:type="spellEnd"/>
+      <w:r>
+        <w:rPr>
+          <w:u w:val="single"/>
+        </w:rPr>
+        <w:t xml:space="preserve"> </w:t>
+      </w:r>
+    </w:p>
+    <w:p>
+      <w:r>
+        <w:t xml:space="preserve">Description : </w:t>
+      </w:r>
+      <w:r>
+        <w:t xml:space="preserve">Service de test de </w:t>
+      </w:r>
+      <w:proofErr w:type="spellStart"/>
+      <w:r>
+        <w:t>filebeat</w:t>
+      </w:r>
+      <w:proofErr w:type="spellEnd"/>
+    </w:p>
+    <w:p>
+      <w:pPr>
+        <w:rPr>
+          <w:lang w:val="en-US"/>
+        </w:rPr>
+      </w:pPr>
+      <w:r>
+        <w:rPr>
+          <w:lang w:val="en-US"/>
+        </w:rPr>
+        <w:t>Configuration</w:t>
+      </w:r>
+      <w:r>
+        <w:rPr>
+          <w:lang w:val="en-US"/>
+        </w:rPr>
+        <w:t xml:space="preserve"> </w:t>
+      </w:r>
+      <w:proofErr w:type="spellStart"/>
+      <w:r>
+        <w:rPr>
+          <w:lang w:val="en-US"/>
+        </w:rPr>
+        <w:t>filebeat</w:t>
+      </w:r>
+      <w:proofErr w:type="spellEnd"/>
+      <w:r>
+        <w:rPr>
+          <w:lang w:val="en-US"/>
+        </w:rPr>
+        <w:t xml:space="preserve"> </w:t>
+      </w:r>
+      <w:proofErr w:type="spellStart"/>
+      <w:proofErr w:type="gramStart"/>
+      <w:r>
+        <w:rPr>
+          <w:lang w:val="en-US"/>
+        </w:rPr>
+        <w:t>associée</w:t>
+      </w:r>
+      <w:proofErr w:type="spellEnd"/>
+      <w:r>
+        <w:rPr>
+          <w:lang w:val="en-US"/>
+        </w:rPr>
+        <w:t> :</w:t>
+      </w:r>
+      <w:proofErr w:type="gramEnd"/>
+      <w:r>
+        <w:rPr>
+          <w:lang w:val="en-US"/>
+        </w:rPr>
+        <w:t xml:space="preserve"> </w:t>
+      </w:r>
+      <w:r>
+        <w:rPr>
+          <w:lang w:val="en-US"/>
+        </w:rPr>
+        <w:t>/root/bench/</w:t>
+      </w:r>
+      <w:proofErr w:type="spellStart"/>
+      <w:r>
+        <w:rPr>
+          <w:lang w:val="en-US"/>
+        </w:rPr>
+        <w:t>filebeat.yml</w:t>
+      </w:r>
+      <w:proofErr w:type="spellEnd"/>
+    </w:p>
+    <w:p>
+      <w:pPr>
+        <w:rPr>
+          <w:lang w:val="en-US"/>
+        </w:rPr>
+      </w:pPr>
+      <w:proofErr w:type="spellStart"/>
+      <w:r>
+        <w:rPr>
+          <w:lang w:val="en-US"/>
+        </w:rPr>
+        <w:t>Systemd</w:t>
+      </w:r>
+      <w:proofErr w:type="spellEnd"/>
+      <w:r>
+        <w:rPr>
+          <w:lang w:val="en-US"/>
+        </w:rPr>
+        <w:t xml:space="preserve"> </w:t>
+      </w:r>
+      <w:r>
+        <w:rPr>
+          <w:lang w:val="en-US"/>
+        </w:rPr>
+        <w:t xml:space="preserve">Service </w:t>
+      </w:r>
+      <w:proofErr w:type="gramStart"/>
+      <w:r>
+        <w:rPr>
+          <w:lang w:val="en-US"/>
+        </w:rPr>
+        <w:t>configuration :</w:t>
+      </w:r>
+      <w:proofErr w:type="gramEnd"/>
+      <w:r>
+        <w:rPr>
+          <w:lang w:val="en-US"/>
+        </w:rPr>
+        <w:t xml:space="preserve"> /lib</w:t>
+      </w:r>
+      <w:r>
+        <w:rPr>
+          <w:lang w:val="en-US"/>
+        </w:rPr>
+        <w:t>/</w:t>
+      </w:r>
+      <w:proofErr w:type="spellStart"/>
+      <w:r>
+        <w:rPr>
+          <w:lang w:val="en-US"/>
+        </w:rPr>
+        <w:t>systemd</w:t>
+      </w:r>
+      <w:proofErr w:type="spellEnd"/>
+      <w:r>
+        <w:rPr>
+          <w:lang w:val="en-US"/>
+        </w:rPr>
+        <w:t>/system/</w:t>
+      </w:r>
+      <w:proofErr w:type="spellStart"/>
+      <w:r>
+        <w:rPr>
+          <w:lang w:val="en-US"/>
+        </w:rPr>
+        <w:t>file</w:t>
+      </w:r>
+      <w:r>
+        <w:rPr>
+          <w:lang w:val="en-US"/>
+        </w:rPr>
+        <w:t>beat</w:t>
+      </w:r>
+      <w:r>
+        <w:rPr>
+          <w:lang w:val="en-US"/>
+        </w:rPr>
+        <w:t>-bench.service</w:t>
+      </w:r>
+      <w:proofErr w:type="spellEnd"/>
+    </w:p>
+    <w:p>
+      <w:pPr>
+        <w:rPr>
+          <w:lang w:val="en-US"/>
+        </w:rPr>
+      </w:pPr>
+    </w:p>
+    <w:p>
+      <w:pPr>
+        <w:rPr>
+          <w:lang w:val="en-US"/>
+        </w:rPr>
+      </w:pPr>
+    </w:p>
+    <w:p>
+      <w:pPr>
+        <w:pStyle w:val="Titre1"/>
+      </w:pPr>
+      <w:bookmarkStart w:id="9" w:name="_Toc517795409"/>
+      <w:r>
+        <w:t>Serveur d’Intégration</w:t>
+      </w:r>
+      <w:bookmarkEnd w:id="9"/>
     </w:p>
     <w:p>
       <w:pPr>
         <w:pStyle w:val="Titre2"/>
       </w:pPr>
-      <w:bookmarkStart w:id="9" w:name="_Toc517795408"/>
-      <w:r>
-        <w:t>Création</w:t>
-      </w:r>
-      <w:r>
-        <w:t xml:space="preserve"> d</w:t>
-      </w:r>
-      <w:r>
-        <w:t>e</w:t>
-      </w:r>
-      <w:r>
-        <w:t xml:space="preserve">s services </w:t>
+      <w:bookmarkStart w:id="10" w:name="_Toc517795410"/>
+      <w:r>
+        <w:t xml:space="preserve">Création d’un service </w:t>
       </w:r>
       <w:proofErr w:type="spellStart"/>
       <w:r>
@@ -2592,256 +2824,10 @@
       <w:r>
         <w:t xml:space="preserve"> </w:t>
       </w:r>
-      <w:proofErr w:type="spellStart"/>
-      <w:r>
-        <w:t>filebeats</w:t>
-      </w:r>
-      <w:proofErr w:type="spellEnd"/>
-      <w:r>
-        <w:t xml:space="preserve"> </w:t>
-      </w:r>
       <w:r>
         <w:t>spécifiques</w:t>
       </w:r>
-      <w:bookmarkEnd w:id="9"/>
-      <w:r>
-        <w:t> </w:t>
-      </w:r>
-    </w:p>
-    <w:p>
-      <w:pPr>
-        <w:rPr>
-          <w:u w:val="single"/>
-        </w:rPr>
-      </w:pPr>
-      <w:proofErr w:type="spellStart"/>
-      <w:r>
-        <w:rPr>
-          <w:u w:val="single"/>
-        </w:rPr>
-        <w:t>Filebeat-bench</w:t>
-      </w:r>
-      <w:proofErr w:type="spellEnd"/>
-      <w:r>
-        <w:rPr>
-          <w:u w:val="single"/>
-        </w:rPr>
-        <w:t xml:space="preserve"> </w:t>
-      </w:r>
-    </w:p>
-    <w:p>
-      <w:r>
-        <w:t xml:space="preserve">Description : </w:t>
-      </w:r>
-      <w:r>
-        <w:t xml:space="preserve">Service de test de </w:t>
-      </w:r>
-      <w:proofErr w:type="spellStart"/>
-      <w:r>
-        <w:t>filebeat</w:t>
-      </w:r>
-      <w:proofErr w:type="spellEnd"/>
-    </w:p>
-    <w:p>
-      <w:pPr>
-        <w:rPr>
-          <w:lang w:val="en-US"/>
-        </w:rPr>
-      </w:pPr>
-      <w:r>
-        <w:rPr>
-          <w:lang w:val="en-US"/>
-        </w:rPr>
-        <w:t>Configuration</w:t>
-      </w:r>
-      <w:r>
-        <w:rPr>
-          <w:lang w:val="en-US"/>
-        </w:rPr>
-        <w:t xml:space="preserve"> </w:t>
-      </w:r>
-      <w:proofErr w:type="spellStart"/>
-      <w:r>
-        <w:rPr>
-          <w:lang w:val="en-US"/>
-        </w:rPr>
-        <w:t>filebeat</w:t>
-      </w:r>
-      <w:proofErr w:type="spellEnd"/>
-      <w:r>
-        <w:rPr>
-          <w:lang w:val="en-US"/>
-        </w:rPr>
-        <w:t xml:space="preserve"> </w:t>
-      </w:r>
-      <w:proofErr w:type="spellStart"/>
-      <w:proofErr w:type="gramStart"/>
-      <w:r>
-        <w:rPr>
-          <w:lang w:val="en-US"/>
-        </w:rPr>
-        <w:t>associée</w:t>
-      </w:r>
-      <w:proofErr w:type="spellEnd"/>
-      <w:r>
-        <w:rPr>
-          <w:lang w:val="en-US"/>
-        </w:rPr>
-        <w:t> :</w:t>
-      </w:r>
-      <w:proofErr w:type="gramEnd"/>
-      <w:r>
-        <w:rPr>
-          <w:lang w:val="en-US"/>
-        </w:rPr>
-        <w:t xml:space="preserve"> </w:t>
-      </w:r>
-      <w:r>
-        <w:rPr>
-          <w:lang w:val="en-US"/>
-        </w:rPr>
-        <w:t>/root/bench/</w:t>
-      </w:r>
-      <w:proofErr w:type="spellStart"/>
-      <w:r>
-        <w:rPr>
-          <w:lang w:val="en-US"/>
-        </w:rPr>
-        <w:t>filebeat.yml</w:t>
-      </w:r>
-      <w:proofErr w:type="spellEnd"/>
-    </w:p>
-    <w:p>
-      <w:pPr>
-        <w:rPr>
-          <w:lang w:val="en-US"/>
-        </w:rPr>
-      </w:pPr>
-      <w:proofErr w:type="spellStart"/>
-      <w:r>
-        <w:rPr>
-          <w:lang w:val="en-US"/>
-        </w:rPr>
-        <w:t>Systemd</w:t>
-      </w:r>
-      <w:proofErr w:type="spellEnd"/>
-      <w:r>
-        <w:rPr>
-          <w:lang w:val="en-US"/>
-        </w:rPr>
-        <w:t xml:space="preserve"> </w:t>
-      </w:r>
-      <w:r>
-        <w:rPr>
-          <w:lang w:val="en-US"/>
-        </w:rPr>
-        <w:t xml:space="preserve">Service </w:t>
-      </w:r>
-      <w:proofErr w:type="gramStart"/>
-      <w:r>
-        <w:rPr>
-          <w:lang w:val="en-US"/>
-        </w:rPr>
-        <w:t>configuration :</w:t>
-      </w:r>
-      <w:proofErr w:type="gramEnd"/>
-      <w:r>
-        <w:rPr>
-          <w:lang w:val="en-US"/>
-        </w:rPr>
-        <w:t xml:space="preserve"> /lib</w:t>
-      </w:r>
-      <w:r>
-        <w:rPr>
-          <w:lang w:val="en-US"/>
-        </w:rPr>
-        <w:t>/</w:t>
-      </w:r>
-      <w:proofErr w:type="spellStart"/>
-      <w:r>
-        <w:rPr>
-          <w:lang w:val="en-US"/>
-        </w:rPr>
-        <w:t>systemd</w:t>
-      </w:r>
-      <w:proofErr w:type="spellEnd"/>
-      <w:r>
-        <w:rPr>
-          <w:lang w:val="en-US"/>
-        </w:rPr>
-        <w:t>/system/</w:t>
-      </w:r>
-      <w:proofErr w:type="spellStart"/>
-      <w:r>
-        <w:rPr>
-          <w:lang w:val="en-US"/>
-        </w:rPr>
-        <w:t>file</w:t>
-      </w:r>
-      <w:r>
-        <w:rPr>
-          <w:lang w:val="en-US"/>
-        </w:rPr>
-        <w:t>beat</w:t>
-      </w:r>
-      <w:r>
-        <w:rPr>
-          <w:lang w:val="en-US"/>
-        </w:rPr>
-        <w:t>-bench.service</w:t>
-      </w:r>
-      <w:proofErr w:type="spellEnd"/>
-    </w:p>
-    <w:p>
-      <w:pPr>
-        <w:rPr>
-          <w:lang w:val="en-US"/>
-        </w:rPr>
-      </w:pPr>
-    </w:p>
-    <w:p>
-      <w:pPr>
-        <w:rPr>
-          <w:lang w:val="en-US"/>
-        </w:rPr>
-      </w:pPr>
-    </w:p>
-    <w:p>
-      <w:pPr>
-        <w:pStyle w:val="Titre1"/>
-      </w:pPr>
-      <w:bookmarkStart w:id="10" w:name="_Toc517795409"/>
-      <w:r>
-        <w:t>Serveur d’Intégration</w:t>
-      </w:r>
       <w:bookmarkEnd w:id="10"/>
-    </w:p>
-    <w:p>
-      <w:pPr>
-        <w:pStyle w:val="Titre2"/>
-      </w:pPr>
-      <w:bookmarkStart w:id="11" w:name="_Toc517795410"/>
-      <w:r>
-        <w:t>Création d</w:t>
-      </w:r>
-      <w:r>
-        <w:t>’un service</w:t>
-      </w:r>
-      <w:r>
-        <w:t xml:space="preserve"> </w:t>
-      </w:r>
-      <w:proofErr w:type="spellStart"/>
-      <w:r>
-        <w:t>systemd</w:t>
-      </w:r>
-      <w:proofErr w:type="spellEnd"/>
-      <w:r>
-        <w:t xml:space="preserve"> </w:t>
-      </w:r>
-      <w:r>
-        <w:t>spécifiques</w:t>
-      </w:r>
-      <w:bookmarkEnd w:id="11"/>
       <w:r>
         <w:t> </w:t>
       </w:r>
@@ -2913,6 +2899,16 @@
       <w:proofErr w:type="spellEnd"/>
     </w:p>
     <w:p/>
+    <w:p>
+      <w:pPr>
+        <w:pStyle w:val="Titre2"/>
+      </w:pPr>
+      <w:r>
+        <w:t>Inventaire des services</w:t>
+      </w:r>
+    </w:p>
+    <w:p/>
+    <w:p/>
     <w:p/>
     <w:p>
       <w:pPr>
@@ -2931,23 +2927,43 @@
       <w:pPr>
         <w:pStyle w:val="Titre2"/>
       </w:pPr>
-      <w:bookmarkStart w:id="12" w:name="_Toc517795411"/>
+      <w:bookmarkStart w:id="11" w:name="_Toc517795411"/>
       <w:r>
         <w:lastRenderedPageBreak/>
-        <w:t>Monitoring de la plateforme</w:t>
+        <w:t xml:space="preserve">Monitoring </w:t>
+      </w:r>
+      <w:bookmarkEnd w:id="11"/>
+      <w:r>
+        <w:t>System</w:t>
+      </w:r>
+    </w:p>
+    <w:p>
+      <w:pPr>
+        <w:pStyle w:val="Titre3"/>
+      </w:pPr>
+      <w:bookmarkStart w:id="12" w:name="_Toc517795412"/>
+      <w:r>
+        <w:t>Monitoring</w:t>
+      </w:r>
+      <w:r>
+        <w:t xml:space="preserve"> : Recherche d’un processus </w:t>
+      </w:r>
+      <w:proofErr w:type="spellStart"/>
+      <w:r>
+        <w:t>filebeat</w:t>
+      </w:r>
+      <w:proofErr w:type="spellEnd"/>
+      <w:r>
+        <w:t xml:space="preserve"> particul</w:t>
+      </w:r>
+      <w:r>
+        <w:t>ier</w:t>
       </w:r>
       <w:bookmarkEnd w:id="12"/>
     </w:p>
     <w:p>
-      <w:pPr>
-        <w:pStyle w:val="Titre2"/>
-      </w:pPr>
-      <w:bookmarkStart w:id="13" w:name="_Toc517795412"/>
-      <w:r>
-        <w:t>Monitoring</w:t>
-      </w:r>
-      <w:r>
-        <w:t xml:space="preserve"> : Recherche d’un processus </w:t>
+      <w:r>
+        <w:t>Le monitoring des processus « </w:t>
       </w:r>
       <w:proofErr w:type="spellStart"/>
       <w:r>
@@ -2955,27 +2971,13 @@
       </w:r>
       <w:proofErr w:type="spellEnd"/>
       <w:r>
-        <w:t xml:space="preserve"> particul</w:t>
-      </w:r>
-      <w:r>
-        <w:t>ier</w:t>
-      </w:r>
-      <w:bookmarkEnd w:id="13"/>
-    </w:p>
-    <w:p>
-      <w:r>
-        <w:t>Le monitoring des processus « </w:t>
-      </w:r>
-      <w:proofErr w:type="spellStart"/>
-      <w:r>
-        <w:t>filebeat</w:t>
-      </w:r>
-      <w:proofErr w:type="spellEnd"/>
-      <w:r>
         <w:t> »</w:t>
       </w:r>
       <w:r>
-        <w:t xml:space="preserve"> se fera </w:t>
+        <w:t xml:space="preserve"> se fait</w:t>
+      </w:r>
+      <w:r>
+        <w:t xml:space="preserve"> </w:t>
       </w:r>
       <w:r>
         <w:t>grâce</w:t>
@@ -3792,14 +3794,14 @@
       <w:pPr>
         <w:pStyle w:val="Titre3"/>
       </w:pPr>
-      <w:bookmarkStart w:id="14" w:name="_Toc517795413"/>
+      <w:bookmarkStart w:id="13" w:name="_Toc517795413"/>
       <w:r>
         <w:t>Processus de mis</w:t>
       </w:r>
       <w:r>
         <w:t>e en place du monitoring de processus</w:t>
       </w:r>
-      <w:bookmarkEnd w:id="14"/>
+      <w:bookmarkEnd w:id="13"/>
     </w:p>
     <w:p>
       <w:pPr>
@@ -4281,6 +4283,197 @@
       </w:r>
     </w:p>
     <w:p/>
+    <w:p/>
+    <w:p>
+      <w:pPr>
+        <w:pStyle w:val="Titre3"/>
+      </w:pPr>
+      <w:r>
+        <w:t xml:space="preserve">Monitoring : </w:t>
+      </w:r>
+      <w:r>
+        <w:t xml:space="preserve">mise en place d’un </w:t>
+      </w:r>
+      <w:proofErr w:type="spellStart"/>
+      <w:r>
+        <w:t>watcher</w:t>
+      </w:r>
+      <w:proofErr w:type="spellEnd"/>
+      <w:r>
+        <w:t xml:space="preserve"> (alerte) sur un processus</w:t>
+      </w:r>
+    </w:p>
+    <w:p>
+      <w:r>
+        <w:t>Cette alerte sera mise en pl</w:t>
+      </w:r>
+      <w:r>
+        <w:t xml:space="preserve">ace </w:t>
+      </w:r>
+      <w:proofErr w:type="spellStart"/>
+      <w:r>
+        <w:t>grace</w:t>
+      </w:r>
+      <w:proofErr w:type="spellEnd"/>
+      <w:r>
+        <w:t xml:space="preserve"> aux agents de monitoring </w:t>
+      </w:r>
+      <w:proofErr w:type="spellStart"/>
+      <w:r>
+        <w:t>Metricbeat</w:t>
+      </w:r>
+      <w:proofErr w:type="spellEnd"/>
+      <w:r>
+        <w:t>.</w:t>
+      </w:r>
+    </w:p>
+    <w:p>
+      <w:r>
+        <w:t>Dans cet exemple, on monitor l’</w:t>
+      </w:r>
+      <w:proofErr w:type="spellStart"/>
+      <w:r>
+        <w:t>ingester</w:t>
+      </w:r>
+      <w:proofErr w:type="spellEnd"/>
+      <w:r>
+        <w:t xml:space="preserve"> </w:t>
+      </w:r>
+      <w:proofErr w:type="spellStart"/>
+      <w:r>
+        <w:t>mnc</w:t>
+      </w:r>
+      <w:proofErr w:type="spellEnd"/>
+      <w:r>
+        <w:t xml:space="preserve"> en </w:t>
+      </w:r>
+      <w:proofErr w:type="spellStart"/>
+      <w:r>
+        <w:t>préproduction</w:t>
+      </w:r>
+      <w:proofErr w:type="spellEnd"/>
+      <w:r>
+        <w:t>.</w:t>
+      </w:r>
+    </w:p>
+    <w:p>
+      <w:r>
+        <w:rPr>
+          <w:b/>
+        </w:rPr>
+        <w:t>Index pattern :</w:t>
+      </w:r>
+      <w:r>
+        <w:t xml:space="preserve"> </w:t>
+      </w:r>
+      <w:proofErr w:type="spellStart"/>
+      <w:r>
+        <w:t>metricbeat</w:t>
+      </w:r>
+      <w:proofErr w:type="spellEnd"/>
+      <w:r>
+        <w:t>*</w:t>
+      </w:r>
+    </w:p>
+    <w:p>
+      <w:r>
+        <w:rPr>
+          <w:b/>
+        </w:rPr>
+        <w:t>Critère de recherche :</w:t>
+      </w:r>
+      <w:r>
+        <w:t xml:space="preserve"> </w:t>
+      </w:r>
+      <w:proofErr w:type="spellStart"/>
+      <w:proofErr w:type="gramStart"/>
+      <w:r>
+        <w:t>system.process.cpu.total</w:t>
+      </w:r>
+      <w:proofErr w:type="gramEnd"/>
+      <w:r>
+        <w:t>.value</w:t>
+      </w:r>
+      <w:proofErr w:type="spellEnd"/>
+      <w:r>
+        <w:t> : 0</w:t>
+      </w:r>
+    </w:p>
+    <w:p>
+      <w:pPr>
+        <w:rPr>
+          <w:lang w:val="en-US"/>
+        </w:rPr>
+      </w:pPr>
+      <w:proofErr w:type="spellStart"/>
+      <w:r>
+        <w:rPr>
+          <w:b/>
+          <w:lang w:val="en-US"/>
+        </w:rPr>
+        <w:t>Critères</w:t>
+      </w:r>
+      <w:proofErr w:type="spellEnd"/>
+      <w:r>
+        <w:rPr>
+          <w:b/>
+          <w:lang w:val="en-US"/>
+        </w:rPr>
+        <w:t xml:space="preserve"> de </w:t>
+      </w:r>
+      <w:proofErr w:type="spellStart"/>
+      <w:proofErr w:type="gramStart"/>
+      <w:r>
+        <w:rPr>
+          <w:b/>
+          <w:lang w:val="en-US"/>
+        </w:rPr>
+        <w:t>filtrage</w:t>
+      </w:r>
+      <w:proofErr w:type="spellEnd"/>
+      <w:r>
+        <w:rPr>
+          <w:b/>
+          <w:lang w:val="en-US"/>
+        </w:rPr>
+        <w:t> :</w:t>
+      </w:r>
+      <w:proofErr w:type="gramEnd"/>
+      <w:r>
+        <w:rPr>
+          <w:lang w:val="en-US"/>
+        </w:rPr>
+        <w:t xml:space="preserve"> system.process.name : "</w:t>
+      </w:r>
+      <w:proofErr w:type="spellStart"/>
+      <w:r>
+        <w:rPr>
+          <w:lang w:val="en-US"/>
+        </w:rPr>
+        <w:t>filebeat</w:t>
+      </w:r>
+      <w:proofErr w:type="spellEnd"/>
+      <w:r>
+        <w:rPr>
+          <w:lang w:val="en-US"/>
+        </w:rPr>
+        <w:t>" and system.process.cgroup.id:"</w:t>
+      </w:r>
+      <w:proofErr w:type="spellStart"/>
+      <w:r>
+        <w:rPr>
+          <w:lang w:val="en-US"/>
+        </w:rPr>
+        <w:t>filebeat.mnc.integ.service</w:t>
+      </w:r>
+      <w:proofErr w:type="spellEnd"/>
+      <w:r>
+        <w:rPr>
+          <w:lang w:val="en-US"/>
+        </w:rPr>
+        <w:t>"</w:t>
+      </w:r>
+    </w:p>
     <w:p>
       <w:pPr>
         <w:rPr>
@@ -4302,9 +4495,13 @@
           <w:color w:val="2F5496" w:themeColor="accent1" w:themeShade="BF"/>
           <w:sz w:val="26"/>
           <w:szCs w:val="26"/>
-        </w:rPr>
-      </w:pPr>
-      <w:r>
+          <w:lang w:val="en-US"/>
+        </w:rPr>
+      </w:pPr>
+      <w:r>
+        <w:rPr>
+          <w:lang w:val="en-US"/>
+        </w:rPr>
         <w:br w:type="page"/>
       </w:r>
     </w:p>
@@ -4312,22 +4509,22 @@
       <w:pPr>
         <w:pStyle w:val="Titre2"/>
       </w:pPr>
-      <w:bookmarkStart w:id="15" w:name="_Toc517795414"/>
+      <w:bookmarkStart w:id="14" w:name="_Toc517795414"/>
       <w:r>
         <w:lastRenderedPageBreak/>
         <w:t>Monitoring de Qualité de données</w:t>
       </w:r>
+      <w:bookmarkEnd w:id="14"/>
+    </w:p>
+    <w:p>
+      <w:pPr>
+        <w:pStyle w:val="Titre3"/>
+      </w:pPr>
+      <w:bookmarkStart w:id="15" w:name="_Toc517795415"/>
+      <w:r>
+        <w:t>Duplication d’enregistrements</w:t>
+      </w:r>
       <w:bookmarkEnd w:id="15"/>
-    </w:p>
-    <w:p>
-      <w:pPr>
-        <w:pStyle w:val="Titre3"/>
-      </w:pPr>
-      <w:bookmarkStart w:id="16" w:name="_Toc517795415"/>
-      <w:r>
-        <w:t>Duplication d’enregistrements</w:t>
-      </w:r>
-      <w:bookmarkEnd w:id="16"/>
       <w:r>
         <w:t xml:space="preserve"> </w:t>
       </w:r>
@@ -5503,11 +5700,11 @@
       <w:pPr>
         <w:pStyle w:val="Titre3"/>
       </w:pPr>
-      <w:bookmarkStart w:id="17" w:name="_Toc517795416"/>
+      <w:bookmarkStart w:id="16" w:name="_Toc517795416"/>
       <w:r>
         <w:t>Contrôle du nombre d’enregistrements intégrés</w:t>
       </w:r>
-      <w:bookmarkEnd w:id="17"/>
+      <w:bookmarkEnd w:id="16"/>
     </w:p>
     <w:p>
       <w:r>
@@ -6507,20 +6704,6 @@
           <w:lang w:val="en-US"/>
         </w:rPr>
       </w:pPr>
-    </w:p>
-    <w:p>
-      <w:pPr>
-        <w:rPr>
-          <w:lang w:val="en-US"/>
-        </w:rPr>
-      </w:pPr>
-    </w:p>
-    <w:p>
-      <w:pPr>
-        <w:rPr>
-          <w:lang w:val="en-US"/>
-        </w:rPr>
-      </w:pPr>
       <w:r>
         <w:rPr>
           <w:noProof/>
@@ -6583,14 +6766,7 @@
                                 <w:b/>
                                 <w:sz w:val="18"/>
                               </w:rPr>
-                              <w:t xml:space="preserve">Requête </w:t>
-                            </w:r>
-                            <w:r>
-                              <w:rPr>
-                                <w:b/>
-                                <w:sz w:val="18"/>
-                              </w:rPr>
-                              <w:t>http équivalente</w:t>
+                              <w:t>Requête http équivalente</w:t>
                             </w:r>
                             <w:r>
                               <w:rPr>
@@ -6797,14 +6973,7 @@
                           <w:b/>
                           <w:sz w:val="18"/>
                         </w:rPr>
-                        <w:t xml:space="preserve">Requête </w:t>
-                      </w:r>
-                      <w:r>
-                        <w:rPr>
-                          <w:b/>
-                          <w:sz w:val="18"/>
-                        </w:rPr>
-                        <w:t>http équivalente</w:t>
+                        <w:t>Requête http équivalente</w:t>
                       </w:r>
                       <w:r>
                         <w:rPr>
@@ -7011,17 +7180,212 @@
       </w:pPr>
     </w:p>
     <w:p>
+      <w:pPr>
+        <w:rPr>
+          <w:lang w:val="en-US"/>
+        </w:rPr>
+      </w:pPr>
+    </w:p>
+    <w:p>
+      <w:pPr>
+        <w:rPr>
+          <w:lang w:val="en-US"/>
+        </w:rPr>
+      </w:pPr>
+    </w:p>
+    <w:p>
+      <w:pPr>
+        <w:pStyle w:val="Titre3"/>
+      </w:pPr>
+      <w:r>
+        <w:t xml:space="preserve">Service </w:t>
+      </w:r>
+      <w:r>
+        <w:t xml:space="preserve">associé à la duplication </w:t>
+      </w:r>
+      <w:r>
+        <w:t>d’enregistrements</w:t>
+      </w:r>
+    </w:p>
+    <w:p>
+      <w:r>
+        <w:t>Un service “</w:t>
+      </w:r>
+      <w:proofErr w:type="spellStart"/>
+      <w:r>
+        <w:t>systemd</w:t>
+      </w:r>
+      <w:proofErr w:type="spellEnd"/>
+      <w:r>
+        <w:t xml:space="preserve">“ est créé pour </w:t>
+      </w:r>
+      <w:r>
+        <w:t>lancer le script de monitoring de qualité de données.</w:t>
+      </w:r>
+    </w:p>
+    <w:p>
+      <w:r>
+        <w:t xml:space="preserve">Exemple </w:t>
+      </w:r>
+      <w:r>
+        <w:t xml:space="preserve">de configuration de l’intégration </w:t>
+      </w:r>
+      <w:r>
+        <w:t>:</w:t>
+      </w:r>
+    </w:p>
+    <w:p>
+      <w:pPr>
+        <w:pStyle w:val="Paragraphedeliste"/>
+        <w:numPr>
+          <w:ilvl w:val="0"/>
+          <w:numId w:val="2"/>
+        </w:numPr>
+        <w:rPr>
+          <w:lang w:val="en-US"/>
+        </w:rPr>
+      </w:pPr>
+      <w:r>
+        <w:rPr>
+          <w:b/>
+          <w:lang w:val="en-US"/>
+        </w:rPr>
+        <w:t>Scrip</w:t>
+      </w:r>
+      <w:r>
+        <w:rPr>
+          <w:b/>
+          <w:lang w:val="en-US"/>
+        </w:rPr>
+        <w:t>t</w:t>
+      </w:r>
+      <w:r>
+        <w:rPr>
+          <w:b/>
+          <w:lang w:val="en-US"/>
+        </w:rPr>
+        <w:t xml:space="preserve"> de </w:t>
+      </w:r>
+      <w:proofErr w:type="gramStart"/>
+      <w:r>
+        <w:rPr>
+          <w:b/>
+          <w:lang w:val="en-US"/>
+        </w:rPr>
+        <w:t xml:space="preserve">monitoring </w:t>
+      </w:r>
+      <w:r>
+        <w:rPr>
+          <w:b/>
+          <w:lang w:val="en-US"/>
+        </w:rPr>
+        <w:t>:</w:t>
+      </w:r>
+      <w:proofErr w:type="gramEnd"/>
+      <w:r>
+        <w:rPr>
+          <w:lang w:val="en-US"/>
+        </w:rPr>
+        <w:t xml:space="preserve"> </w:t>
+      </w:r>
+      <w:r>
+        <w:rPr>
+          <w:lang w:val="en-US"/>
+        </w:rPr>
+        <w:t>data_ingestion_monitoring_integ_v2.sh</w:t>
+      </w:r>
+    </w:p>
+    <w:p>
+      <w:pPr>
+        <w:pStyle w:val="Paragraphedeliste"/>
+        <w:numPr>
+          <w:ilvl w:val="0"/>
+          <w:numId w:val="2"/>
+        </w:numPr>
+      </w:pPr>
+      <w:r>
+        <w:rPr>
+          <w:b/>
+        </w:rPr>
+        <w:t xml:space="preserve">Fichier de configuration du service : </w:t>
+      </w:r>
+      <w:r>
+        <w:t>/lib/</w:t>
+      </w:r>
+      <w:proofErr w:type="spellStart"/>
+      <w:r>
+        <w:t>systemd</w:t>
+      </w:r>
+      <w:proofErr w:type="spellEnd"/>
+      <w:r>
+        <w:t>/system/</w:t>
+      </w:r>
+      <w:proofErr w:type="spellStart"/>
+      <w:r>
+        <w:t>monitoring.mnc.ingester.data.service</w:t>
+      </w:r>
+      <w:proofErr w:type="spellEnd"/>
+    </w:p>
+    <w:p>
+      <w:pPr>
+        <w:pStyle w:val="Paragraphedeliste"/>
+        <w:numPr>
+          <w:ilvl w:val="0"/>
+          <w:numId w:val="2"/>
+        </w:numPr>
+      </w:pPr>
+      <w:bookmarkStart w:id="17" w:name="_GoBack"/>
+      <w:r>
+        <w:rPr>
+          <w:b/>
+        </w:rPr>
+        <w:t xml:space="preserve">Ligne de commande </w:t>
+      </w:r>
+      <w:r>
+        <w:rPr>
+          <w:b/>
+        </w:rPr>
+        <w:t>associée :</w:t>
+      </w:r>
+      <w:r>
+        <w:t xml:space="preserve"> </w:t>
+      </w:r>
+      <w:bookmarkEnd w:id="17"/>
+      <w:r>
+        <w:t xml:space="preserve">service </w:t>
+      </w:r>
+      <w:proofErr w:type="spellStart"/>
+      <w:proofErr w:type="gramStart"/>
+      <w:r>
+        <w:t>monitoring.mnc.ingester</w:t>
+      </w:r>
+      <w:proofErr w:type="gramEnd"/>
+      <w:r>
+        <w:t>.data</w:t>
+      </w:r>
+      <w:proofErr w:type="spellEnd"/>
+      <w:r>
+        <w:t xml:space="preserve"> </w:t>
+      </w:r>
+      <w:proofErr w:type="spellStart"/>
+      <w:r>
+        <w:t>start</w:t>
+      </w:r>
+      <w:proofErr w:type="spellEnd"/>
+    </w:p>
+    <w:p/>
+    <w:p>
       <w:r>
         <w:br w:type="page"/>
       </w:r>
     </w:p>
+    <w:p/>
     <w:p>
       <w:pPr>
         <w:pStyle w:val="Titre1"/>
       </w:pPr>
       <w:bookmarkStart w:id="18" w:name="_Toc517795417"/>
       <w:r>
-        <w:lastRenderedPageBreak/>
         <w:t>REFERENCES</w:t>
       </w:r>
       <w:bookmarkEnd w:id="18"/>
@@ -7037,6 +7401,9 @@
       <w:bookmarkEnd w:id="19"/>
     </w:p>
     <w:p>
+      <w:pPr>
+        <w:pStyle w:val="Titre3"/>
+      </w:pPr>
       <w:proofErr w:type="spellStart"/>
       <w:r>
         <w:t>Filebeat</w:t>
@@ -7045,6 +7412,17 @@
       <w:r>
         <w:t xml:space="preserve"> : </w:t>
       </w:r>
+      <w:r>
+        <w:t xml:space="preserve">Lancement </w:t>
+      </w:r>
+      <w:r>
+        <w:t>de l’</w:t>
+      </w:r>
+      <w:proofErr w:type="spellStart"/>
+      <w:r>
+        <w:t>ingester</w:t>
+      </w:r>
+      <w:proofErr w:type="spellEnd"/>
     </w:p>
     <w:p>
       <w:proofErr w:type="spellStart"/>
@@ -7178,6 +7556,249 @@
         <w:t>"</w:t>
       </w:r>
     </w:p>
+    <w:p>
+      <w:pPr>
+        <w:pStyle w:val="Titre3"/>
+      </w:pPr>
+    </w:p>
+    <w:p>
+      <w:pPr>
+        <w:pStyle w:val="Titre3"/>
+      </w:pPr>
+      <w:proofErr w:type="spellStart"/>
+      <w:r>
+        <w:t>Filebeat</w:t>
+      </w:r>
+      <w:proofErr w:type="spellEnd"/>
+      <w:r>
+        <w:t> :</w:t>
+      </w:r>
+      <w:r>
+        <w:t xml:space="preserve"> contrôle</w:t>
+      </w:r>
+      <w:r>
+        <w:t xml:space="preserve"> du service </w:t>
+      </w:r>
+      <w:proofErr w:type="spellStart"/>
+      <w:r>
+        <w:t>Systemd</w:t>
+      </w:r>
+      <w:proofErr w:type="spellEnd"/>
+      <w:r>
+        <w:t xml:space="preserve"> – Exemple sur la plateforme d’intégration</w:t>
+      </w:r>
+    </w:p>
+    <w:p>
+      <w:pPr>
+        <w:rPr>
+          <w:lang w:val="en-US"/>
+        </w:rPr>
+      </w:pPr>
+      <w:proofErr w:type="spellStart"/>
+      <w:r>
+        <w:rPr>
+          <w:b/>
+          <w:lang w:val="en-US"/>
+        </w:rPr>
+        <w:t>Démarrage</w:t>
+      </w:r>
+      <w:proofErr w:type="spellEnd"/>
+      <w:r>
+        <w:rPr>
+          <w:b/>
+          <w:lang w:val="en-US"/>
+        </w:rPr>
+        <w:t xml:space="preserve"> </w:t>
+      </w:r>
+      <w:r>
+        <w:rPr>
+          <w:b/>
+          <w:lang w:val="en-US"/>
+        </w:rPr>
+        <w:t>–</w:t>
+      </w:r>
+      <w:r>
+        <w:rPr>
+          <w:lang w:val="en-US"/>
+        </w:rPr>
+        <w:t xml:space="preserve"> </w:t>
+      </w:r>
+      <w:r>
+        <w:rPr>
+          <w:lang w:val="en-US"/>
+        </w:rPr>
+        <w:t>s</w:t>
+      </w:r>
+      <w:r>
+        <w:rPr>
+          <w:lang w:val="en-US"/>
+        </w:rPr>
+        <w:t>ervice</w:t>
+      </w:r>
+      <w:r>
+        <w:rPr>
+          <w:lang w:val="en-US"/>
+        </w:rPr>
+        <w:t xml:space="preserve"> </w:t>
+      </w:r>
+      <w:proofErr w:type="spellStart"/>
+      <w:proofErr w:type="gramStart"/>
+      <w:r>
+        <w:rPr>
+          <w:lang w:val="en-US"/>
+        </w:rPr>
+        <w:t>filebeat.mnc.integ</w:t>
+      </w:r>
+      <w:proofErr w:type="spellEnd"/>
+      <w:proofErr w:type="gramEnd"/>
+      <w:r>
+        <w:rPr>
+          <w:lang w:val="en-US"/>
+        </w:rPr>
+        <w:t xml:space="preserve"> start</w:t>
+      </w:r>
+    </w:p>
+    <w:p>
+      <w:pPr>
+        <w:rPr>
+          <w:lang w:val="en-US"/>
+        </w:rPr>
+      </w:pPr>
+      <w:proofErr w:type="spellStart"/>
+      <w:r>
+        <w:rPr>
+          <w:b/>
+          <w:lang w:val="en-US"/>
+        </w:rPr>
+        <w:t>Arrêt</w:t>
+      </w:r>
+      <w:proofErr w:type="spellEnd"/>
+      <w:r>
+        <w:rPr>
+          <w:b/>
+          <w:lang w:val="en-US"/>
+        </w:rPr>
+        <w:t xml:space="preserve"> </w:t>
+      </w:r>
+      <w:r>
+        <w:rPr>
+          <w:b/>
+          <w:lang w:val="en-US"/>
+        </w:rPr>
+        <w:t>–</w:t>
+      </w:r>
+      <w:r>
+        <w:rPr>
+          <w:lang w:val="en-US"/>
+        </w:rPr>
+        <w:t xml:space="preserve"> </w:t>
+      </w:r>
+      <w:r>
+        <w:rPr>
+          <w:lang w:val="en-US"/>
+        </w:rPr>
+        <w:t xml:space="preserve">service </w:t>
+      </w:r>
+      <w:proofErr w:type="spellStart"/>
+      <w:proofErr w:type="gramStart"/>
+      <w:r>
+        <w:rPr>
+          <w:lang w:val="en-US"/>
+        </w:rPr>
+        <w:t>filebeat.mnc.integ</w:t>
+      </w:r>
+      <w:proofErr w:type="spellEnd"/>
+      <w:proofErr w:type="gramEnd"/>
+      <w:r>
+        <w:rPr>
+          <w:lang w:val="en-US"/>
+        </w:rPr>
+        <w:t xml:space="preserve"> stop</w:t>
+      </w:r>
+      <w:r>
+        <w:rPr>
+          <w:lang w:val="en-US"/>
+        </w:rPr>
+        <w:t xml:space="preserve"> </w:t>
+      </w:r>
+    </w:p>
+    <w:p>
+      <w:pPr>
+        <w:rPr>
+          <w:lang w:val="en-US"/>
+        </w:rPr>
+      </w:pPr>
+      <w:r>
+        <w:rPr>
+          <w:b/>
+          <w:lang w:val="en-US"/>
+        </w:rPr>
+        <w:t>Status –</w:t>
+      </w:r>
+      <w:r>
+        <w:rPr>
+          <w:lang w:val="en-US"/>
+        </w:rPr>
+        <w:t xml:space="preserve"> service </w:t>
+      </w:r>
+      <w:proofErr w:type="spellStart"/>
+      <w:proofErr w:type="gramStart"/>
+      <w:r>
+        <w:rPr>
+          <w:lang w:val="en-US"/>
+        </w:rPr>
+        <w:t>filebeat.mnc.integ</w:t>
+      </w:r>
+      <w:proofErr w:type="spellEnd"/>
+      <w:proofErr w:type="gramEnd"/>
+      <w:r>
+        <w:rPr>
+          <w:lang w:val="en-US"/>
+        </w:rPr>
+        <w:t xml:space="preserve"> status</w:t>
+      </w:r>
+    </w:p>
+    <w:p>
+      <w:r>
+        <w:rPr>
+          <w:b/>
+        </w:rPr>
+        <w:t xml:space="preserve">Logs </w:t>
+      </w:r>
+      <w:r>
+        <w:rPr>
+          <w:b/>
+        </w:rPr>
+        <w:t>–</w:t>
+      </w:r>
+      <w:r>
+        <w:t xml:space="preserve"> </w:t>
+      </w:r>
+      <w:proofErr w:type="spellStart"/>
+      <w:r>
+        <w:t>journalctl</w:t>
+      </w:r>
+      <w:proofErr w:type="spellEnd"/>
+      <w:r>
+        <w:t xml:space="preserve"> -u </w:t>
+      </w:r>
+      <w:proofErr w:type="spellStart"/>
+      <w:proofErr w:type="gramStart"/>
+      <w:r>
+        <w:t>filebeat.mnc.</w:t>
+      </w:r>
+      <w:r>
+        <w:t>integ</w:t>
+      </w:r>
+      <w:proofErr w:type="gramEnd"/>
+      <w:r>
+        <w:t>.service</w:t>
+      </w:r>
+      <w:proofErr w:type="spellEnd"/>
+    </w:p>
+    <w:p/>
+    <w:p/>
+    <w:p/>
     <w:p/>
     <w:sectPr>
       <w:headerReference w:type="default" r:id="rId8"/>

</xml_diff>

<commit_message>
MAJ ansible: publication de l'ensemble des services et paramétrisation des scripts de monitoring - ajout du development
</commit_message>
<xml_diff>
--- a/platform_documentation/TPG_BAM- Platform Documentation_V1.docx
+++ b/platform_documentation/TPG_BAM- Platform Documentation_V1.docx
@@ -2684,8 +2684,8 @@
           <w:noProof/>
         </w:rPr>
         <w:drawing>
-          <wp:inline distT="0" distB="0" distL="0" distR="0" wp14:anchorId="0B195FB3" wp14:editId="2B00D96E">
-            <wp:extent cx="3822700" cy="4089400"/>
+          <wp:inline distT="0" distB="0" distL="0" distR="0" wp14:anchorId="0B195FB3" wp14:editId="1E875224">
+            <wp:extent cx="3600450" cy="3851644"/>
             <wp:effectExtent l="0" t="0" r="0" b="0"/>
             <wp:docPr id="12" name="Image 12"/>
             <wp:cNvGraphicFramePr>
@@ -2713,7 +2713,7 @@
                   <pic:spPr>
                     <a:xfrm>
                       <a:off x="0" y="0"/>
-                      <a:ext cx="3822700" cy="4089400"/>
+                      <a:ext cx="3609104" cy="3860902"/>
                     </a:xfrm>
                     <a:prstGeom prst="rect">
                       <a:avLst/>
@@ -2899,29 +2899,7 @@
       </w:r>
       <w:proofErr w:type="spellEnd"/>
       <w:r>
-        <w:t xml:space="preserve"> dans notre exemple.</w:t>
-      </w:r>
-    </w:p>
-    <w:p/>
-    <w:p>
-      <w:pPr>
-        <w:pStyle w:val="Titre5"/>
-      </w:pPr>
-      <w:proofErr w:type="spellStart"/>
-      <w:r>
-        <w:t>Filesystems</w:t>
-      </w:r>
-      <w:proofErr w:type="spellEnd"/>
-      <w:r>
-        <w:t xml:space="preserve"> communs</w:t>
-      </w:r>
-    </w:p>
-    <w:p>
-      <w:r>
-        <w:t>Ils hébergent les fichiers de configuration système et les dossiers des agents</w:t>
-      </w:r>
-      <w:r>
-        <w:t> :</w:t>
+        <w:t xml:space="preserve"> dans notre exemple,</w:t>
       </w:r>
     </w:p>
     <w:p>
@@ -2931,6 +2909,128 @@
           <w:ilvl w:val="0"/>
           <w:numId w:val="4"/>
         </w:numPr>
+        <w:rPr>
+          <w:b/>
+        </w:rPr>
+      </w:pPr>
+      <w:r>
+        <w:rPr>
+          <w:b/>
+        </w:rPr>
+        <w:t xml:space="preserve">Passer tous les </w:t>
+      </w:r>
+      <w:proofErr w:type="spellStart"/>
+      <w:r>
+        <w:rPr>
+          <w:b/>
+        </w:rPr>
+        <w:t>filesystems</w:t>
+      </w:r>
+      <w:proofErr w:type="spellEnd"/>
+      <w:r>
+        <w:rPr>
+          <w:b/>
+        </w:rPr>
+        <w:t xml:space="preserve"> en </w:t>
+      </w:r>
+      <w:proofErr w:type="spellStart"/>
+      <w:r>
+        <w:rPr>
+          <w:b/>
+        </w:rPr>
+        <w:t>root</w:t>
+      </w:r>
+      <w:proofErr w:type="spellEnd"/>
+      <w:r>
+        <w:rPr>
+          <w:b/>
+        </w:rPr>
+        <w:t xml:space="preserve"> sauf </w:t>
+      </w:r>
+      <w:proofErr w:type="spellStart"/>
+      <w:r>
+        <w:rPr>
+          <w:b/>
+        </w:rPr>
+        <w:t>publish</w:t>
+      </w:r>
+      <w:proofErr w:type="spellEnd"/>
+    </w:p>
+    <w:p/>
+    <w:p>
+      <w:pPr>
+        <w:pStyle w:val="Titre5"/>
+      </w:pPr>
+      <w:proofErr w:type="spellStart"/>
+      <w:r>
+        <w:t>Filesystems</w:t>
+      </w:r>
+      <w:proofErr w:type="spellEnd"/>
+      <w:r>
+        <w:t xml:space="preserve"> communs</w:t>
+      </w:r>
+    </w:p>
+    <w:p>
+      <w:r>
+        <w:t>Ils hébergent les fichiers de configuration système et les dossiers des agents</w:t>
+      </w:r>
+      <w:r>
+        <w:t> :</w:t>
+      </w:r>
+    </w:p>
+    <w:p>
+      <w:pPr>
+        <w:pStyle w:val="Paragraphedeliste"/>
+        <w:numPr>
+          <w:ilvl w:val="0"/>
+          <w:numId w:val="4"/>
+        </w:numPr>
+      </w:pPr>
+      <w:r>
+        <w:rPr>
+          <w:b/>
+        </w:rPr>
+        <w:t>/</w:t>
+      </w:r>
+      <w:proofErr w:type="spellStart"/>
+      <w:r>
+        <w:rPr>
+          <w:b/>
+        </w:rPr>
+        <w:t>etc</w:t>
+      </w:r>
+      <w:proofErr w:type="spellEnd"/>
+      <w:r>
+        <w:rPr>
+          <w:b/>
+        </w:rPr>
+        <w:t>/</w:t>
+      </w:r>
+      <w:proofErr w:type="spellStart"/>
+      <w:r>
+        <w:rPr>
+          <w:b/>
+        </w:rPr>
+        <w:t>systemd</w:t>
+      </w:r>
+      <w:proofErr w:type="spellEnd"/>
+      <w:r>
+        <w:rPr>
+          <w:b/>
+        </w:rPr>
+        <w:t>/system</w:t>
+      </w:r>
+      <w:r>
+        <w:t> :</w:t>
+      </w:r>
+    </w:p>
+    <w:p>
+      <w:pPr>
+        <w:pStyle w:val="Paragraphedeliste"/>
+        <w:numPr>
+          <w:ilvl w:val="0"/>
+          <w:numId w:val="4"/>
+        </w:numPr>
       </w:pPr>
       <w:r>
         <w:rPr>
@@ -3331,7 +3431,7 @@
         <w:rPr>
           <w:lang w:val="en-US"/>
         </w:rPr>
-        <w:t>dev</w:t>
+        <w:t>prd</w:t>
       </w:r>
       <w:r>
         <w:rPr>
@@ -3404,7 +3504,7 @@
         <w:rPr>
           <w:lang w:val="en-US"/>
         </w:rPr>
-        <w:t>dev</w:t>
+        <w:t>prd</w:t>
       </w:r>
       <w:r>
         <w:rPr>
@@ -3489,7 +3589,7 @@
         <w:rPr>
           <w:lang w:val="en-US"/>
         </w:rPr>
-        <w:t>dev</w:t>
+        <w:t>prd</w:t>
       </w:r>
       <w:r>
         <w:rPr>
@@ -3527,7 +3627,7 @@
         <w:t>tpg</w:t>
       </w:r>
       <w:r>
-        <w:t>bam_dev</w:t>
+        <w:t>bam_prd</w:t>
       </w:r>
       <w:proofErr w:type="spellEnd"/>
       <w:r>
@@ -3566,7 +3666,7 @@
         <w:t>tpg</w:t>
       </w:r>
       <w:r>
-        <w:t>bam_dev</w:t>
+        <w:t>bam_prd</w:t>
       </w:r>
       <w:proofErr w:type="spellEnd"/>
       <w:r>
@@ -3632,60 +3732,395 @@
       </w:r>
     </w:p>
     <w:p>
-      <w:r>
+      <w:pPr>
+        <w:rPr>
+          <w:lang w:val="en-US"/>
+        </w:rPr>
+      </w:pPr>
+      <w:r>
+        <w:rPr>
+          <w:lang w:val="en-US"/>
+        </w:rPr>
         <w:t>Index </w:t>
       </w:r>
       <w:r>
+        <w:rPr>
+          <w:lang w:val="en-US"/>
+        </w:rPr>
         <w:t xml:space="preserve">Template </w:t>
       </w:r>
-      <w:r>
-        <w:t xml:space="preserve">MNC : </w:t>
-      </w:r>
-      <w:proofErr w:type="spellStart"/>
-      <w:r>
-        <w:t>tpgbam_mnc_dev_index_template</w:t>
-      </w:r>
-      <w:proofErr w:type="spellEnd"/>
-    </w:p>
-    <w:p>
-      <w:r>
+      <w:proofErr w:type="gramStart"/>
+      <w:r>
+        <w:rPr>
+          <w:lang w:val="en-US"/>
+        </w:rPr>
+        <w:t>MNC :</w:t>
+      </w:r>
+      <w:proofErr w:type="gramEnd"/>
+      <w:r>
+        <w:rPr>
+          <w:lang w:val="en-US"/>
+        </w:rPr>
+        <w:t xml:space="preserve"> </w:t>
+      </w:r>
+      <w:proofErr w:type="spellStart"/>
+      <w:r>
+        <w:rPr>
+          <w:lang w:val="en-US"/>
+        </w:rPr>
+        <w:t>tpgbam_mnc_prd</w:t>
+      </w:r>
+      <w:r>
+        <w:rPr>
+          <w:lang w:val="en-US"/>
+        </w:rPr>
+        <w:t>_index_template</w:t>
+      </w:r>
+      <w:proofErr w:type="spellEnd"/>
+    </w:p>
+    <w:p>
+      <w:pPr>
+        <w:rPr>
+          <w:lang w:val="en-US"/>
+        </w:rPr>
+      </w:pPr>
+      <w:r>
+        <w:rPr>
+          <w:lang w:val="en-US"/>
+        </w:rPr>
         <w:t xml:space="preserve">Index </w:t>
       </w:r>
       <w:r>
+        <w:rPr>
+          <w:lang w:val="en-US"/>
+        </w:rPr>
         <w:t xml:space="preserve">Template </w:t>
       </w:r>
-      <w:r>
-        <w:t xml:space="preserve">SCS : </w:t>
-      </w:r>
-      <w:proofErr w:type="spellStart"/>
-      <w:r>
-        <w:t>tpgbam_scs_dev_index_template</w:t>
-      </w:r>
-      <w:proofErr w:type="spellEnd"/>
-    </w:p>
-    <w:p>
-      <w:r>
+      <w:proofErr w:type="gramStart"/>
+      <w:r>
+        <w:rPr>
+          <w:lang w:val="en-US"/>
+        </w:rPr>
+        <w:t>SCS :</w:t>
+      </w:r>
+      <w:proofErr w:type="gramEnd"/>
+      <w:r>
+        <w:rPr>
+          <w:lang w:val="en-US"/>
+        </w:rPr>
+        <w:t xml:space="preserve"> </w:t>
+      </w:r>
+      <w:proofErr w:type="spellStart"/>
+      <w:r>
+        <w:rPr>
+          <w:lang w:val="en-US"/>
+        </w:rPr>
+        <w:t>tpgbam_scs_prd</w:t>
+      </w:r>
+      <w:r>
+        <w:rPr>
+          <w:lang w:val="en-US"/>
+        </w:rPr>
+        <w:t>_index_template</w:t>
+      </w:r>
+      <w:proofErr w:type="spellEnd"/>
+    </w:p>
+    <w:p>
+      <w:pPr>
+        <w:rPr>
+          <w:lang w:val="en-US"/>
+        </w:rPr>
+      </w:pPr>
+      <w:r>
+        <w:rPr>
+          <w:lang w:val="en-US"/>
+        </w:rPr>
         <w:t xml:space="preserve">Index </w:t>
       </w:r>
       <w:r>
+        <w:rPr>
+          <w:lang w:val="en-US"/>
+        </w:rPr>
         <w:t xml:space="preserve">Template </w:t>
       </w:r>
-      <w:r>
-        <w:t xml:space="preserve">SDS : </w:t>
-      </w:r>
-      <w:proofErr w:type="spellStart"/>
-      <w:r>
-        <w:t>tpgbam_sds_dev_index_template</w:t>
-      </w:r>
-      <w:proofErr w:type="spellEnd"/>
+      <w:proofErr w:type="gramStart"/>
+      <w:r>
+        <w:rPr>
+          <w:lang w:val="en-US"/>
+        </w:rPr>
+        <w:t>SDS :</w:t>
+      </w:r>
+      <w:proofErr w:type="gramEnd"/>
+      <w:r>
+        <w:rPr>
+          <w:lang w:val="en-US"/>
+        </w:rPr>
+        <w:t xml:space="preserve"> </w:t>
+      </w:r>
+      <w:proofErr w:type="spellStart"/>
+      <w:r>
+        <w:rPr>
+          <w:lang w:val="en-US"/>
+        </w:rPr>
+        <w:t>tpgbam_sds_prd</w:t>
+      </w:r>
+      <w:r>
+        <w:rPr>
+          <w:lang w:val="en-US"/>
+        </w:rPr>
+        <w:t>_index_template</w:t>
+      </w:r>
+      <w:proofErr w:type="spellEnd"/>
+    </w:p>
+    <w:p>
+      <w:pPr>
+        <w:rPr>
+          <w:lang w:val="en-US"/>
+        </w:rPr>
+      </w:pPr>
+    </w:p>
+    <w:p>
+      <w:pPr>
+        <w:rPr>
+          <w:lang w:val="en-US"/>
+        </w:rPr>
+      </w:pPr>
+    </w:p>
+    <w:p>
+      <w:pPr>
+        <w:pStyle w:val="Titre2"/>
+      </w:pPr>
+      <w:bookmarkStart w:id="6" w:name="_Toc519610072"/>
+      <w:proofErr w:type="spellStart"/>
+      <w:r>
+        <w:t>Ingest</w:t>
+      </w:r>
+      <w:proofErr w:type="spellEnd"/>
+      <w:r>
+        <w:t xml:space="preserve"> </w:t>
+      </w:r>
+      <w:proofErr w:type="spellStart"/>
+      <w:r>
+        <w:t>Node</w:t>
+      </w:r>
+      <w:proofErr w:type="spellEnd"/>
+      <w:r>
+        <w:t xml:space="preserve"> Pipelines</w:t>
+      </w:r>
+      <w:r>
+        <w:t xml:space="preserve"> </w:t>
+      </w:r>
+      <w:proofErr w:type="spellStart"/>
+      <w:r>
+        <w:t>Simulate</w:t>
+      </w:r>
+      <w:proofErr w:type="spellEnd"/>
+      <w:r>
+        <w:t xml:space="preserve"> – Plateforme de </w:t>
+      </w:r>
+      <w:r>
+        <w:t>développement</w:t>
+      </w:r>
+      <w:bookmarkEnd w:id="6"/>
+    </w:p>
+    <w:p>
+      <w:pPr>
+        <w:rPr>
+          <w:i/>
+        </w:rPr>
+      </w:pPr>
+      <w:r>
+        <w:rPr>
+          <w:i/>
+        </w:rPr>
+        <w:t>Nom du fi</w:t>
+      </w:r>
+      <w:r>
+        <w:rPr>
+          <w:i/>
+        </w:rPr>
+        <w:t xml:space="preserve">chier stockant le pipeline </w:t>
+      </w:r>
+      <w:proofErr w:type="spellStart"/>
+      <w:r>
+        <w:rPr>
+          <w:i/>
+        </w:rPr>
+        <w:t>simul</w:t>
+      </w:r>
+      <w:r>
+        <w:rPr>
+          <w:i/>
+        </w:rPr>
+        <w:t>ate</w:t>
+      </w:r>
+      <w:proofErr w:type="spellEnd"/>
+      <w:r>
+        <w:rPr>
+          <w:i/>
+        </w:rPr>
+        <w:t>.</w:t>
+      </w:r>
+    </w:p>
+    <w:p>
+      <w:pPr>
+        <w:rPr>
+          <w:i/>
+        </w:rPr>
+      </w:pPr>
+      <w:r>
+        <w:rPr>
+          <w:i/>
+        </w:rPr>
+        <w:t xml:space="preserve">ATTENTION : aucun pipeline </w:t>
+      </w:r>
+      <w:proofErr w:type="spellStart"/>
+      <w:r>
+        <w:rPr>
+          <w:i/>
+        </w:rPr>
+        <w:t>simulate</w:t>
+      </w:r>
+      <w:proofErr w:type="spellEnd"/>
+      <w:r>
+        <w:rPr>
+          <w:i/>
+        </w:rPr>
+        <w:t xml:space="preserve"> n’est </w:t>
+      </w:r>
+      <w:r>
+        <w:rPr>
+          <w:i/>
+        </w:rPr>
+        <w:t xml:space="preserve">stocké dans la plateforme. La définition contenue dans ces fichiers </w:t>
+      </w:r>
+      <w:r>
+        <w:rPr>
+          <w:i/>
+        </w:rPr>
+        <w:t>est utilisé</w:t>
+      </w:r>
+      <w:r>
+        <w:rPr>
+          <w:i/>
+        </w:rPr>
+        <w:t>e</w:t>
+      </w:r>
+      <w:r>
+        <w:rPr>
+          <w:i/>
+        </w:rPr>
+        <w:t xml:space="preserve"> que dans l’environnement de développement</w:t>
+      </w:r>
+    </w:p>
+    <w:p>
+      <w:r>
+        <w:t xml:space="preserve">Pipeline </w:t>
+      </w:r>
+      <w:proofErr w:type="spellStart"/>
+      <w:r>
+        <w:t>Simulate</w:t>
+      </w:r>
+      <w:proofErr w:type="spellEnd"/>
+      <w:r>
+        <w:t xml:space="preserve"> MNC : </w:t>
+      </w:r>
+      <w:proofErr w:type="spellStart"/>
+      <w:r>
+        <w:t>tpgbam_mnc_prd</w:t>
+      </w:r>
+      <w:r>
+        <w:t>_</w:t>
+      </w:r>
+      <w:r>
+        <w:t>pipeline_</w:t>
+      </w:r>
+      <w:proofErr w:type="gramStart"/>
+      <w:r>
+        <w:t>simulate</w:t>
+      </w:r>
+      <w:r>
+        <w:t>.json</w:t>
+      </w:r>
+      <w:proofErr w:type="spellEnd"/>
+      <w:proofErr w:type="gramEnd"/>
+    </w:p>
+    <w:p>
+      <w:r>
+        <w:t xml:space="preserve">Pipeline </w:t>
+      </w:r>
+      <w:proofErr w:type="spellStart"/>
+      <w:r>
+        <w:t>Simulate</w:t>
+      </w:r>
+      <w:proofErr w:type="spellEnd"/>
+      <w:r>
+        <w:t xml:space="preserve"> SCS : </w:t>
+      </w:r>
+      <w:proofErr w:type="spellStart"/>
+      <w:r>
+        <w:t>tpgbam_scs</w:t>
+      </w:r>
+      <w:r>
+        <w:t>_prd</w:t>
+      </w:r>
+      <w:r>
+        <w:t>_</w:t>
+      </w:r>
+      <w:r>
+        <w:t>pipeline_</w:t>
+      </w:r>
+      <w:proofErr w:type="gramStart"/>
+      <w:r>
+        <w:t>simulate</w:t>
+      </w:r>
+      <w:r>
+        <w:t>.json</w:t>
+      </w:r>
+      <w:proofErr w:type="spellEnd"/>
+      <w:proofErr w:type="gramEnd"/>
+    </w:p>
+    <w:p>
+      <w:r>
+        <w:t xml:space="preserve">Pipeline </w:t>
+      </w:r>
+      <w:proofErr w:type="spellStart"/>
+      <w:r>
+        <w:t>Simulate</w:t>
+      </w:r>
+      <w:proofErr w:type="spellEnd"/>
+      <w:r>
+        <w:t xml:space="preserve"> SDS : </w:t>
+      </w:r>
+      <w:proofErr w:type="spellStart"/>
+      <w:r>
+        <w:t>tpgbam_sds</w:t>
+      </w:r>
+      <w:r>
+        <w:t>_prd</w:t>
+      </w:r>
+      <w:r>
+        <w:t>_</w:t>
+      </w:r>
+      <w:r>
+        <w:t>pipeline_</w:t>
+      </w:r>
+      <w:proofErr w:type="gramStart"/>
+      <w:r>
+        <w:t>simulate</w:t>
+      </w:r>
+      <w:r>
+        <w:t>.json</w:t>
+      </w:r>
+      <w:proofErr w:type="spellEnd"/>
+      <w:proofErr w:type="gramEnd"/>
     </w:p>
     <w:p/>
-    <w:p/>
     <w:p>
       <w:pPr>
         <w:pStyle w:val="Titre2"/>
       </w:pPr>
-      <w:bookmarkStart w:id="6" w:name="_Toc519610072"/>
+      <w:bookmarkStart w:id="7" w:name="_Toc519610073"/>
       <w:proofErr w:type="spellStart"/>
       <w:r>
         <w:t>Ingest</w:t>
@@ -3705,282 +4140,116 @@
       <w:r>
         <w:t xml:space="preserve"> </w:t>
       </w:r>
-      <w:proofErr w:type="spellStart"/>
-      <w:r>
-        <w:t>Simulate</w:t>
-      </w:r>
-      <w:proofErr w:type="spellEnd"/>
-      <w:r>
-        <w:t xml:space="preserve"> – Plateforme de </w:t>
+      <w:r>
+        <w:t xml:space="preserve">– Plateforme de </w:t>
       </w:r>
       <w:r>
         <w:t>développement</w:t>
       </w:r>
-      <w:bookmarkEnd w:id="6"/>
-    </w:p>
-    <w:p>
-      <w:pPr>
-        <w:rPr>
-          <w:i/>
-        </w:rPr>
-      </w:pPr>
-      <w:r>
-        <w:rPr>
-          <w:i/>
-        </w:rPr>
-        <w:t>Nom du fi</w:t>
-      </w:r>
-      <w:r>
-        <w:rPr>
-          <w:i/>
-        </w:rPr>
-        <w:t xml:space="preserve">chier stockant le pipeline </w:t>
-      </w:r>
-      <w:proofErr w:type="spellStart"/>
-      <w:r>
-        <w:rPr>
-          <w:i/>
-        </w:rPr>
-        <w:t>simul</w:t>
-      </w:r>
-      <w:r>
-        <w:rPr>
-          <w:i/>
-        </w:rPr>
-        <w:t>ate</w:t>
-      </w:r>
-      <w:proofErr w:type="spellEnd"/>
-      <w:r>
-        <w:rPr>
-          <w:i/>
-        </w:rPr>
-        <w:t>.</w:t>
-      </w:r>
-    </w:p>
-    <w:p>
-      <w:pPr>
-        <w:rPr>
-          <w:i/>
-        </w:rPr>
-      </w:pPr>
-      <w:r>
-        <w:rPr>
-          <w:i/>
-        </w:rPr>
-        <w:t xml:space="preserve">ATTENTION : aucun pipeline </w:t>
-      </w:r>
-      <w:proofErr w:type="spellStart"/>
-      <w:r>
-        <w:rPr>
-          <w:i/>
-        </w:rPr>
-        <w:t>simulate</w:t>
-      </w:r>
-      <w:proofErr w:type="spellEnd"/>
-      <w:r>
-        <w:rPr>
-          <w:i/>
-        </w:rPr>
-        <w:t xml:space="preserve"> n’est </w:t>
-      </w:r>
-      <w:r>
-        <w:rPr>
-          <w:i/>
-        </w:rPr>
-        <w:t xml:space="preserve">stocké dans la plateforme. La définition contenue dans ces fichiers </w:t>
-      </w:r>
-      <w:r>
-        <w:rPr>
-          <w:i/>
-        </w:rPr>
-        <w:t>est utilisé</w:t>
-      </w:r>
-      <w:r>
-        <w:rPr>
-          <w:i/>
-        </w:rPr>
-        <w:t>e</w:t>
-      </w:r>
-      <w:r>
-        <w:rPr>
-          <w:i/>
-        </w:rPr>
-        <w:t xml:space="preserve"> que dans l’environnement de développement</w:t>
-      </w:r>
-    </w:p>
-    <w:p>
-      <w:r>
+      <w:bookmarkEnd w:id="7"/>
+    </w:p>
+    <w:p>
+      <w:r>
+        <w:t xml:space="preserve">Pipeline MNC : </w:t>
+      </w:r>
+      <w:proofErr w:type="spellStart"/>
+      <w:r>
+        <w:t>tpgbam_mnc_prd</w:t>
+      </w:r>
+      <w:r>
+        <w:t>_</w:t>
+      </w:r>
+      <w:r>
+        <w:t>pipeline</w:t>
+      </w:r>
+      <w:proofErr w:type="spellEnd"/>
+    </w:p>
+    <w:p>
+      <w:r>
+        <w:t xml:space="preserve">Pipeline SCS : </w:t>
+      </w:r>
+      <w:proofErr w:type="spellStart"/>
+      <w:r>
+        <w:t>tpgbam_scs</w:t>
+      </w:r>
+      <w:r>
+        <w:t>_prd</w:t>
+      </w:r>
+      <w:r>
+        <w:t>_</w:t>
+      </w:r>
+      <w:r>
+        <w:t>pipeline</w:t>
+      </w:r>
+      <w:proofErr w:type="spellEnd"/>
+    </w:p>
+    <w:p>
+      <w:pPr>
+        <w:rPr>
+          <w:lang w:val="en-US"/>
+        </w:rPr>
+      </w:pPr>
+      <w:r>
+        <w:rPr>
+          <w:lang w:val="en-US"/>
+        </w:rPr>
         <w:t xml:space="preserve">Pipeline </w:t>
       </w:r>
-      <w:proofErr w:type="spellStart"/>
-      <w:r>
-        <w:t>Simulate</w:t>
-      </w:r>
-      <w:proofErr w:type="spellEnd"/>
-      <w:r>
-        <w:t xml:space="preserve"> MNC : </w:t>
-      </w:r>
-      <w:proofErr w:type="spellStart"/>
-      <w:r>
-        <w:t>tpgbam_mnc_dev_</w:t>
-      </w:r>
-      <w:r>
-        <w:t>pipeline_</w:t>
-      </w:r>
       <w:proofErr w:type="gramStart"/>
       <w:r>
-        <w:t>simulate</w:t>
-      </w:r>
-      <w:r>
-        <w:t>.json</w:t>
-      </w:r>
-      <w:proofErr w:type="spellEnd"/>
+        <w:rPr>
+          <w:lang w:val="en-US"/>
+        </w:rPr>
+        <w:t>SDS :</w:t>
+      </w:r>
       <w:proofErr w:type="gramEnd"/>
-    </w:p>
-    <w:p>
-      <w:r>
-        <w:t xml:space="preserve">Pipeline </w:t>
-      </w:r>
-      <w:proofErr w:type="spellStart"/>
-      <w:r>
-        <w:t>Simulate</w:t>
-      </w:r>
-      <w:proofErr w:type="spellEnd"/>
-      <w:r>
-        <w:t xml:space="preserve"> SCS : </w:t>
-      </w:r>
-      <w:proofErr w:type="spellStart"/>
-      <w:r>
-        <w:t>tpgbam_scs</w:t>
-      </w:r>
-      <w:r>
-        <w:t>_dev_</w:t>
-      </w:r>
-      <w:r>
-        <w:t>pipeline_</w:t>
-      </w:r>
-      <w:proofErr w:type="gramStart"/>
-      <w:r>
-        <w:t>simulate</w:t>
-      </w:r>
-      <w:r>
-        <w:t>.json</w:t>
-      </w:r>
-      <w:proofErr w:type="spellEnd"/>
-      <w:proofErr w:type="gramEnd"/>
-    </w:p>
-    <w:p>
-      <w:r>
-        <w:t xml:space="preserve">Pipeline </w:t>
-      </w:r>
-      <w:proofErr w:type="spellStart"/>
-      <w:r>
-        <w:t>Simulate</w:t>
-      </w:r>
-      <w:proofErr w:type="spellEnd"/>
-      <w:r>
-        <w:t xml:space="preserve"> SDS : </w:t>
-      </w:r>
-      <w:proofErr w:type="spellStart"/>
-      <w:r>
+      <w:r>
+        <w:rPr>
+          <w:lang w:val="en-US"/>
+        </w:rPr>
+        <w:t xml:space="preserve"> </w:t>
+      </w:r>
+      <w:proofErr w:type="spellStart"/>
+      <w:r>
+        <w:rPr>
+          <w:lang w:val="en-US"/>
+        </w:rPr>
         <w:t>tpgbam_sds</w:t>
       </w:r>
       <w:r>
-        <w:t>_dev_</w:t>
-      </w:r>
-      <w:r>
-        <w:t>pipeline_</w:t>
-      </w:r>
-      <w:proofErr w:type="gramStart"/>
-      <w:r>
-        <w:t>simulate</w:t>
-      </w:r>
-      <w:r>
-        <w:t>.json</w:t>
-      </w:r>
-      <w:proofErr w:type="spellEnd"/>
-      <w:proofErr w:type="gramEnd"/>
-    </w:p>
-    <w:p/>
-    <w:p>
-      <w:pPr>
-        <w:pStyle w:val="Titre2"/>
-      </w:pPr>
-      <w:bookmarkStart w:id="7" w:name="_Toc519610073"/>
-      <w:proofErr w:type="spellStart"/>
-      <w:r>
-        <w:t>Ingest</w:t>
-      </w:r>
-      <w:proofErr w:type="spellEnd"/>
-      <w:r>
-        <w:t xml:space="preserve"> </w:t>
-      </w:r>
-      <w:proofErr w:type="spellStart"/>
-      <w:r>
-        <w:t>Node</w:t>
-      </w:r>
-      <w:proofErr w:type="spellEnd"/>
-      <w:r>
-        <w:t xml:space="preserve"> Pipelines</w:t>
-      </w:r>
-      <w:r>
-        <w:t xml:space="preserve"> </w:t>
-      </w:r>
-      <w:r>
-        <w:t xml:space="preserve">– Plateforme de </w:t>
-      </w:r>
-      <w:r>
-        <w:t>développement</w:t>
-      </w:r>
-      <w:bookmarkEnd w:id="7"/>
-    </w:p>
-    <w:p>
-      <w:r>
-        <w:t xml:space="preserve">Pipeline MNC : </w:t>
-      </w:r>
-      <w:proofErr w:type="spellStart"/>
-      <w:r>
-        <w:t>tpgbam_mnc_dev_</w:t>
-      </w:r>
-      <w:r>
+        <w:rPr>
+          <w:lang w:val="en-US"/>
+        </w:rPr>
+        <w:t>_prd</w:t>
+      </w:r>
+      <w:r>
+        <w:rPr>
+          <w:lang w:val="en-US"/>
+        </w:rPr>
+        <w:t>_</w:t>
+      </w:r>
+      <w:r>
+        <w:rPr>
+          <w:lang w:val="en-US"/>
+        </w:rPr>
         <w:t>pipeline</w:t>
       </w:r>
       <w:proofErr w:type="spellEnd"/>
     </w:p>
     <w:p>
-      <w:r>
-        <w:t xml:space="preserve">Pipeline SCS : </w:t>
-      </w:r>
-      <w:proofErr w:type="spellStart"/>
-      <w:r>
-        <w:t>tpgbam_scs</w:t>
-      </w:r>
-      <w:r>
-        <w:t>_dev_</w:t>
-      </w:r>
-      <w:r>
-        <w:t>pipeline</w:t>
-      </w:r>
-      <w:proofErr w:type="spellEnd"/>
-    </w:p>
-    <w:p>
-      <w:r>
-        <w:t xml:space="preserve">Pipeline SDS : </w:t>
-      </w:r>
-      <w:proofErr w:type="spellStart"/>
-      <w:r>
-        <w:t>tpgbam_sds</w:t>
-      </w:r>
-      <w:r>
-        <w:t>_dev_</w:t>
-      </w:r>
-      <w:r>
-        <w:t>pipeline</w:t>
-      </w:r>
-      <w:proofErr w:type="spellEnd"/>
-    </w:p>
-    <w:p/>
-    <w:p/>
+      <w:pPr>
+        <w:rPr>
+          <w:lang w:val="en-US"/>
+        </w:rPr>
+      </w:pPr>
+    </w:p>
+    <w:p>
+      <w:pPr>
+        <w:rPr>
+          <w:lang w:val="en-US"/>
+        </w:rPr>
+      </w:pPr>
+    </w:p>
     <w:p>
       <w:pPr>
         <w:pStyle w:val="Titre2"/>
@@ -4414,8 +4683,8 @@
       </w:tblPr>
       <w:tblGrid>
         <w:gridCol w:w="2277"/>
-        <w:gridCol w:w="4316"/>
-        <w:gridCol w:w="2795"/>
+        <w:gridCol w:w="4320"/>
+        <w:gridCol w:w="2791"/>
       </w:tblGrid>
       <w:tr>
         <w:trPr>
@@ -4817,7 +5086,23 @@
                 <w:sz w:val="16"/>
                 <w:lang w:val="en-US"/>
               </w:rPr>
-              <w:t>/lib/</w:t>
+              <w:t>/</w:t>
+            </w:r>
+            <w:proofErr w:type="spellStart"/>
+            <w:r>
+              <w:rPr>
+                <w:sz w:val="16"/>
+                <w:lang w:val="en-US"/>
+              </w:rPr>
+              <w:t>etc</w:t>
+            </w:r>
+            <w:proofErr w:type="spellEnd"/>
+            <w:r>
+              <w:rPr>
+                <w:sz w:val="16"/>
+                <w:lang w:val="en-US"/>
+              </w:rPr>
+              <w:t>/</w:t>
             </w:r>
             <w:proofErr w:type="spellStart"/>
             <w:r>
@@ -4952,7 +5237,23 @@
                 <w:sz w:val="16"/>
                 <w:lang w:val="en-US"/>
               </w:rPr>
-              <w:t>/lib/</w:t>
+              <w:t>/</w:t>
+            </w:r>
+            <w:proofErr w:type="spellStart"/>
+            <w:r>
+              <w:rPr>
+                <w:sz w:val="16"/>
+                <w:lang w:val="en-US"/>
+              </w:rPr>
+              <w:t>etc</w:t>
+            </w:r>
+            <w:proofErr w:type="spellEnd"/>
+            <w:r>
+              <w:rPr>
+                <w:sz w:val="16"/>
+                <w:lang w:val="en-US"/>
+              </w:rPr>
+              <w:t>/</w:t>
             </w:r>
             <w:proofErr w:type="spellStart"/>
             <w:r>
@@ -5036,7 +5337,19 @@
               <w:rPr>
                 <w:sz w:val="16"/>
               </w:rPr>
-              <w:t xml:space="preserve"> tous les fichiers de plus de 24 heures.</w:t>
+              <w:t xml:space="preserve"> tous les fichiers de plus de </w:t>
+            </w:r>
+            <w:r>
+              <w:rPr>
+                <w:sz w:val="16"/>
+              </w:rPr>
+              <w:t>5 minutes</w:t>
+            </w:r>
+            <w:r>
+              <w:rPr>
+                <w:sz w:val="16"/>
+              </w:rPr>
+              <w:t>.</w:t>
             </w:r>
           </w:p>
         </w:tc>
@@ -5463,23 +5776,7 @@
                                 <w:sz w:val="16"/>
                                 <w:szCs w:val="20"/>
                               </w:rPr>
-                              <w:t xml:space="preserve">  "_source</w:t>
-                            </w:r>
-                            <w:proofErr w:type="gramStart"/>
-                            <w:r>
-                              <w:rPr>
-                                <w:sz w:val="16"/>
-                                <w:szCs w:val="20"/>
-                              </w:rPr>
-                              <w:t>":</w:t>
-                            </w:r>
-                            <w:proofErr w:type="gramEnd"/>
-                            <w:r>
-                              <w:rPr>
-                                <w:sz w:val="16"/>
-                                <w:szCs w:val="20"/>
-                              </w:rPr>
-                              <w:t xml:space="preserve"> ["@timestamp","system.process.name","system.process.cgroup.cpu.id"],</w:t>
+                              <w:t xml:space="preserve">  "_source": ["@timestamp","system.process.name","system.process.cgroup.cpu.id"],</w:t>
                             </w:r>
                           </w:p>
                           <w:p>
@@ -5503,25 +5800,7 @@
                                 <w:szCs w:val="20"/>
                                 <w:lang w:val="en-US"/>
                               </w:rPr>
-                              <w:t xml:space="preserve">"sort": </w:t>
-                            </w:r>
-                            <w:proofErr w:type="gramStart"/>
-                            <w:r>
-                              <w:rPr>
-                                <w:sz w:val="16"/>
-                                <w:szCs w:val="20"/>
-                                <w:lang w:val="en-US"/>
-                              </w:rPr>
-                              <w:t>{ "</w:t>
-                            </w:r>
-                            <w:proofErr w:type="gramEnd"/>
-                            <w:r>
-                              <w:rPr>
-                                <w:sz w:val="16"/>
-                                <w:szCs w:val="20"/>
-                                <w:lang w:val="en-US"/>
-                              </w:rPr>
-                              <w:t>@timestamp": { "order": "</w:t>
+                              <w:t>"sort": { "@timestamp": { "order": "</w:t>
                             </w:r>
                             <w:proofErr w:type="spellStart"/>
                             <w:r>
@@ -5811,21 +6090,12 @@
                         </w:rPr>
                         <w:t xml:space="preserve">  "_source</w:t>
                       </w:r>
-                      <w:proofErr w:type="gramStart"/>
                       <w:r>
                         <w:rPr>
                           <w:sz w:val="16"/>
                           <w:szCs w:val="20"/>
                         </w:rPr>
-                        <w:t>":</w:t>
-                      </w:r>
-                      <w:proofErr w:type="gramEnd"/>
-                      <w:r>
-                        <w:rPr>
-                          <w:sz w:val="16"/>
-                          <w:szCs w:val="20"/>
-                        </w:rPr>
-                        <w:t xml:space="preserve"> ["@timestamp","system.process.name","system.process.cgroup.cpu.id"],</w:t>
+                        <w:t>": ["@timestamp","system.process.name","system.process.cgroup.cpu.id"],</w:t>
                       </w:r>
                     </w:p>
                     <w:p>
@@ -5849,25 +6119,7 @@
                           <w:szCs w:val="20"/>
                           <w:lang w:val="en-US"/>
                         </w:rPr>
-                        <w:t xml:space="preserve">"sort": </w:t>
-                      </w:r>
-                      <w:proofErr w:type="gramStart"/>
-                      <w:r>
-                        <w:rPr>
-                          <w:sz w:val="16"/>
-                          <w:szCs w:val="20"/>
-                          <w:lang w:val="en-US"/>
-                        </w:rPr>
-                        <w:t>{ "</w:t>
-                      </w:r>
-                      <w:proofErr w:type="gramEnd"/>
-                      <w:r>
-                        <w:rPr>
-                          <w:sz w:val="16"/>
-                          <w:szCs w:val="20"/>
-                          <w:lang w:val="en-US"/>
-                        </w:rPr>
-                        <w:t>@timestamp": { "order": "</w:t>
+                        <w:t>"sort": { "@timestamp": { "order": "</w:t>
                       </w:r>
                       <w:proofErr w:type="spellStart"/>
                       <w:r>
@@ -6307,19 +6559,11 @@
                                 <w:lang w:val="en-US"/>
                               </w:rPr>
                             </w:pPr>
-                            <w:proofErr w:type="gramStart"/>
-                            <w:r>
-                              <w:rPr>
-                                <w:lang w:val="en-US"/>
-                              </w:rPr>
-                              <w:t>system.process.name :</w:t>
-                            </w:r>
-                            <w:proofErr w:type="gramEnd"/>
-                            <w:r>
-                              <w:rPr>
-                                <w:lang w:val="en-US"/>
-                              </w:rPr>
-                              <w:t xml:space="preserve"> "</w:t>
+                            <w:r>
+                              <w:rPr>
+                                <w:lang w:val="en-US"/>
+                              </w:rPr>
+                              <w:t>system.process.name : "</w:t>
                             </w:r>
                             <w:proofErr w:type="spellStart"/>
                             <w:r>
@@ -6383,19 +6627,11 @@
                           <w:lang w:val="en-US"/>
                         </w:rPr>
                       </w:pPr>
-                      <w:proofErr w:type="gramStart"/>
-                      <w:r>
-                        <w:rPr>
-                          <w:lang w:val="en-US"/>
-                        </w:rPr>
-                        <w:t>system.process.name :</w:t>
-                      </w:r>
-                      <w:proofErr w:type="gramEnd"/>
-                      <w:r>
-                        <w:rPr>
-                          <w:lang w:val="en-US"/>
-                        </w:rPr>
-                        <w:t xml:space="preserve"> "</w:t>
+                      <w:r>
+                        <w:rPr>
+                          <w:lang w:val="en-US"/>
+                        </w:rPr>
+                        <w:t>system.process.name : "</w:t>
                       </w:r>
                       <w:proofErr w:type="spellStart"/>
                       <w:r>
@@ -6779,16 +7015,16 @@
         <mc:AlternateContent>
           <mc:Choice Requires="wps">
             <w:drawing>
-              <wp:anchor distT="0" distB="0" distL="114300" distR="114300" simplePos="0" relativeHeight="251663360" behindDoc="0" locked="0" layoutInCell="1" allowOverlap="1" wp14:anchorId="3350D650" wp14:editId="23778375">
+              <wp:anchor distT="0" distB="0" distL="114300" distR="114300" simplePos="0" relativeHeight="251663360" behindDoc="0" locked="0" layoutInCell="1" allowOverlap="1" wp14:anchorId="3350D650" wp14:editId="2BD0894E">
                 <wp:simplePos x="0" y="0"/>
                 <wp:positionH relativeFrom="column">
-                  <wp:posOffset>-14630</wp:posOffset>
+                  <wp:posOffset>-14656</wp:posOffset>
                 </wp:positionH>
                 <wp:positionV relativeFrom="paragraph">
-                  <wp:posOffset>39751</wp:posOffset>
+                  <wp:posOffset>38201</wp:posOffset>
                 </wp:positionV>
-                <wp:extent cx="6116955" cy="2677363"/>
-                <wp:effectExtent l="0" t="0" r="17145" b="15240"/>
+                <wp:extent cx="6116955" cy="2801721"/>
+                <wp:effectExtent l="0" t="0" r="17145" b="17780"/>
                 <wp:wrapNone/>
                 <wp:docPr id="3" name="Rectangle 3"/>
                 <wp:cNvGraphicFramePr/>
@@ -6799,7 +7035,7 @@
                       <wps:spPr>
                         <a:xfrm>
                           <a:off x="0" y="0"/>
-                          <a:ext cx="6116955" cy="2677363"/>
+                          <a:ext cx="6116955" cy="2801721"/>
                         </a:xfrm>
                         <a:prstGeom prst="rect">
                           <a:avLst/>
@@ -6890,7 +7126,6 @@
                               <w:t>aggs</w:t>
                             </w:r>
                             <w:proofErr w:type="spellEnd"/>
-                            <w:proofErr w:type="gramStart"/>
                             <w:r>
                               <w:rPr>
                                 <w:sz w:val="16"/>
@@ -6898,7 +7133,6 @@
                               </w:rPr>
                               <w:t>":{</w:t>
                             </w:r>
-                            <w:proofErr w:type="gramEnd"/>
                           </w:p>
                           <w:p>
                             <w:pPr>
@@ -6923,21 +7157,12 @@
                               <w:t>dedup</w:t>
                             </w:r>
                             <w:proofErr w:type="spellEnd"/>
-                            <w:proofErr w:type="gramStart"/>
                             <w:r>
                               <w:rPr>
                                 <w:sz w:val="16"/>
                                 <w:lang w:val="en-US"/>
                               </w:rPr>
-                              <w:t>" :</w:t>
-                            </w:r>
-                            <w:proofErr w:type="gramEnd"/>
-                            <w:r>
-                              <w:rPr>
-                                <w:sz w:val="16"/>
-                                <w:lang w:val="en-US"/>
-                              </w:rPr>
-                              <w:t xml:space="preserve"> {</w:t>
+                              <w:t>" : {</w:t>
                             </w:r>
                           </w:p>
                           <w:p>
@@ -7032,7 +7257,6 @@
                               <w:t>['@timestamp'].</w:t>
                             </w:r>
                             <w:proofErr w:type="spellStart"/>
-                            <w:proofErr w:type="gramStart"/>
                             <w:r>
                               <w:rPr>
                                 <w:sz w:val="16"/>
@@ -7041,7 +7265,6 @@
                               <w:t>value.toString</w:t>
                             </w:r>
                             <w:proofErr w:type="spellEnd"/>
-                            <w:proofErr w:type="gramEnd"/>
                             <w:r>
                               <w:rPr>
                                 <w:sz w:val="16"/>
@@ -7149,7 +7372,6 @@
                               <w:t>aggs</w:t>
                             </w:r>
                             <w:proofErr w:type="spellEnd"/>
-                            <w:proofErr w:type="gramStart"/>
                             <w:r>
                               <w:rPr>
                                 <w:sz w:val="16"/>
@@ -7157,7 +7379,6 @@
                               </w:rPr>
                               <w:t>":{</w:t>
                             </w:r>
-                            <w:proofErr w:type="gramEnd"/>
                           </w:p>
                           <w:p>
                             <w:pPr>
@@ -7182,7 +7403,6 @@
                               <w:t>dedup_docs</w:t>
                             </w:r>
                             <w:proofErr w:type="spellEnd"/>
-                            <w:proofErr w:type="gramStart"/>
                             <w:r>
                               <w:rPr>
                                 <w:sz w:val="16"/>
@@ -7190,7 +7410,6 @@
                               </w:rPr>
                               <w:t>":{</w:t>
                             </w:r>
-                            <w:proofErr w:type="gramEnd"/>
                           </w:p>
                           <w:p>
                             <w:pPr>
@@ -7222,7 +7441,6 @@
                               <w:t>top_hits</w:t>
                             </w:r>
                             <w:proofErr w:type="spellEnd"/>
-                            <w:proofErr w:type="gramStart"/>
                             <w:r>
                               <w:rPr>
                                 <w:sz w:val="16"/>
@@ -7230,7 +7448,6 @@
                               </w:rPr>
                               <w:t>":{</w:t>
                             </w:r>
-                            <w:proofErr w:type="gramEnd"/>
                           </w:p>
                           <w:p>
                             <w:pPr>
@@ -7302,6 +7519,19 @@
                                 <w:sz w:val="16"/>
                               </w:rPr>
                               <w:t xml:space="preserve">  }</w:t>
+                            </w:r>
+                          </w:p>
+                          <w:p>
+                            <w:pPr>
+                              <w:rPr>
+                                <w:sz w:val="16"/>
+                              </w:rPr>
+                            </w:pPr>
+                            <w:r>
+                              <w:rPr>
+                                <w:sz w:val="16"/>
+                              </w:rPr>
+                              <w:t>}</w:t>
                             </w:r>
                           </w:p>
                           <w:p>
@@ -7332,7 +7562,7 @@
           </mc:Choice>
           <mc:Fallback>
             <w:pict>
-              <v:rect w14:anchorId="3350D650" id="Rectangle 3" o:spid="_x0000_s1029" style="position:absolute;margin-left:-1.15pt;margin-top:3.15pt;width:481.65pt;height:210.8pt;z-index:251663360;visibility:visible;mso-wrap-style:square;mso-height-percent:0;mso-wrap-distance-left:9pt;mso-wrap-distance-top:0;mso-wrap-distance-right:9pt;mso-wrap-distance-bottom:0;mso-position-horizontal:absolute;mso-position-horizontal-relative:text;mso-position-vertical:absolute;mso-position-vertical-relative:text;mso-height-percent:0;mso-height-relative:margin;v-text-anchor:middle" o:gfxdata="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" fillcolor="#ffd555 [2167]" strokecolor="#ffc000 [3207]" strokeweight=".5pt">
+              <v:rect w14:anchorId="3350D650" id="Rectangle 3" o:spid="_x0000_s1029" style="position:absolute;margin-left:-1.15pt;margin-top:3pt;width:481.65pt;height:220.6pt;z-index:251663360;visibility:visible;mso-wrap-style:square;mso-height-percent:0;mso-wrap-distance-left:9pt;mso-wrap-distance-top:0;mso-wrap-distance-right:9pt;mso-wrap-distance-bottom:0;mso-position-horizontal:absolute;mso-position-horizontal-relative:text;mso-position-vertical:absolute;mso-position-vertical-relative:text;mso-height-percent:0;mso-height-relative:margin;v-text-anchor:middle" o:gfxdata="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" fillcolor="#ffd555 [2167]" strokecolor="#ffc000 [3207]" strokeweight=".5pt">
                 <v:fill color2="#ffcc31 [2615]" rotate="t" colors="0 #ffdd9c;.5 #ffd78e;1 #ffd479" focus="100%" type="gradient">
                   <o:fill v:ext="view" type="gradientUnscaled"/>
                 </v:fill>
@@ -7407,7 +7637,6 @@
                         <w:t>aggs</w:t>
                       </w:r>
                       <w:proofErr w:type="spellEnd"/>
-                      <w:proofErr w:type="gramStart"/>
                       <w:r>
                         <w:rPr>
                           <w:sz w:val="16"/>
@@ -7415,7 +7644,6 @@
                         </w:rPr>
                         <w:t>":{</w:t>
                       </w:r>
-                      <w:proofErr w:type="gramEnd"/>
                     </w:p>
                     <w:p>
                       <w:pPr>
@@ -7440,21 +7668,12 @@
                         <w:t>dedup</w:t>
                       </w:r>
                       <w:proofErr w:type="spellEnd"/>
-                      <w:proofErr w:type="gramStart"/>
                       <w:r>
                         <w:rPr>
                           <w:sz w:val="16"/>
                           <w:lang w:val="en-US"/>
                         </w:rPr>
-                        <w:t>" :</w:t>
-                      </w:r>
-                      <w:proofErr w:type="gramEnd"/>
-                      <w:r>
-                        <w:rPr>
-                          <w:sz w:val="16"/>
-                          <w:lang w:val="en-US"/>
-                        </w:rPr>
-                        <w:t xml:space="preserve"> {</w:t>
+                        <w:t>" : {</w:t>
                       </w:r>
                     </w:p>
                     <w:p>
@@ -7549,7 +7768,6 @@
                         <w:t>['@timestamp'].</w:t>
                       </w:r>
                       <w:proofErr w:type="spellStart"/>
-                      <w:proofErr w:type="gramStart"/>
                       <w:r>
                         <w:rPr>
                           <w:sz w:val="16"/>
@@ -7558,7 +7776,6 @@
                         <w:t>value.toString</w:t>
                       </w:r>
                       <w:proofErr w:type="spellEnd"/>
-                      <w:proofErr w:type="gramEnd"/>
                       <w:r>
                         <w:rPr>
                           <w:sz w:val="16"/>
@@ -7666,7 +7883,6 @@
                         <w:t>aggs</w:t>
                       </w:r>
                       <w:proofErr w:type="spellEnd"/>
-                      <w:proofErr w:type="gramStart"/>
                       <w:r>
                         <w:rPr>
                           <w:sz w:val="16"/>
@@ -7674,7 +7890,6 @@
                         </w:rPr>
                         <w:t>":{</w:t>
                       </w:r>
-                      <w:proofErr w:type="gramEnd"/>
                     </w:p>
                     <w:p>
                       <w:pPr>
@@ -7699,7 +7914,6 @@
                         <w:t>dedup_docs</w:t>
                       </w:r>
                       <w:proofErr w:type="spellEnd"/>
-                      <w:proofErr w:type="gramStart"/>
                       <w:r>
                         <w:rPr>
                           <w:sz w:val="16"/>
@@ -7707,7 +7921,6 @@
                         </w:rPr>
                         <w:t>":{</w:t>
                       </w:r>
-                      <w:proofErr w:type="gramEnd"/>
                     </w:p>
                     <w:p>
                       <w:pPr>
@@ -7739,7 +7952,6 @@
                         <w:t>top_hits</w:t>
                       </w:r>
                       <w:proofErr w:type="spellEnd"/>
-                      <w:proofErr w:type="gramStart"/>
                       <w:r>
                         <w:rPr>
                           <w:sz w:val="16"/>
@@ -7747,7 +7959,6 @@
                         </w:rPr>
                         <w:t>":{</w:t>
                       </w:r>
-                      <w:proofErr w:type="gramEnd"/>
                     </w:p>
                     <w:p>
                       <w:pPr>
@@ -7819,6 +8030,19 @@
                           <w:sz w:val="16"/>
                         </w:rPr>
                         <w:t xml:space="preserve">  }</w:t>
+                      </w:r>
+                    </w:p>
+                    <w:p>
+                      <w:pPr>
+                        <w:rPr>
+                          <w:sz w:val="16"/>
+                        </w:rPr>
+                      </w:pPr>
+                      <w:r>
+                        <w:rPr>
+                          <w:sz w:val="16"/>
+                        </w:rPr>
+                        <w:t>}</w:t>
                       </w:r>
                     </w:p>
                     <w:p>
@@ -7973,8 +8197,21 @@
         </w:numPr>
       </w:pPr>
       <w:r>
-        <w:t>On détecte le fichier à contrôler (technique à définir)</w:t>
-      </w:r>
+        <w:t xml:space="preserve">On </w:t>
+      </w:r>
+      <w:r>
+        <w:t xml:space="preserve">liste tous les fichiers présents dans le </w:t>
+      </w:r>
+      <w:proofErr w:type="spellStart"/>
+      <w:r>
+        <w:t>filesystem</w:t>
+      </w:r>
+      <w:proofErr w:type="spellEnd"/>
+      <w:r>
+        <w:t xml:space="preserve"> /home/[nom_fournisseur]/publish</w:t>
+      </w:r>
+      <w:bookmarkStart w:id="19" w:name="_GoBack"/>
+      <w:bookmarkEnd w:id="19"/>
     </w:p>
     <w:p>
       <w:pPr>
@@ -9001,18 +9238,9 @@
                                 <w:sz w:val="18"/>
                                 <w:lang w:val="en-US"/>
                               </w:rPr>
-                              <w:t>TPG_</w:t>
-                            </w:r>
-                            <w:proofErr w:type="gramStart"/>
-                            <w:r>
-                              <w:rPr>
-                                <w:sz w:val="18"/>
-                                <w:lang w:val="en-US"/>
-                              </w:rPr>
-                              <w:t>BAM:antaes</w:t>
+                              <w:t>TPG_BAM:antaes</w:t>
                             </w:r>
                             <w:proofErr w:type="spellEnd"/>
-                            <w:proofErr w:type="gramEnd"/>
                             <w:r>
                               <w:rPr>
                                 <w:sz w:val="18"/>
@@ -9200,7 +9428,103 @@
                           <w:sz w:val="18"/>
                           <w:lang w:val="en-US"/>
                         </w:rPr>
-                        <w:t>curl --user TPG_BAM:antaes*1 https://416d580d881f24fb8cc3e9be04c9ce89.us-west-2.aws.found.io:9243/tpgbam_dev_mnc*/_count -d '{  "query":   {    "bool": {        "should": [          {"match": { "as_of_time": "17:45:01"}},          {"match": { "as_of": "2018-06-14"}}        ],        "minimum_should_match": 2      }    }}' -H'Content-Type: application/json'</w:t>
+                        <w:t xml:space="preserve">curl --user </w:t>
+                      </w:r>
+                      <w:proofErr w:type="spellStart"/>
+                      <w:r>
+                        <w:rPr>
+                          <w:sz w:val="18"/>
+                          <w:lang w:val="en-US"/>
+                        </w:rPr>
+                        <w:t>TPG_BAM:antaes</w:t>
+                      </w:r>
+                      <w:proofErr w:type="spellEnd"/>
+                      <w:r>
+                        <w:rPr>
+                          <w:sz w:val="18"/>
+                          <w:lang w:val="en-US"/>
+                        </w:rPr>
+                        <w:t>*1 https://416d580d881f24fb8cc3e9be04c9ce89.us-west-2.aws.found.io:9243/tpgbam_dev_mnc*/_count -d '{  "query":   {    "bool": {        "should": [          {"match": { "</w:t>
+                      </w:r>
+                      <w:proofErr w:type="spellStart"/>
+                      <w:r>
+                        <w:rPr>
+                          <w:sz w:val="18"/>
+                          <w:lang w:val="en-US"/>
+                        </w:rPr>
+                        <w:t>as_of_time</w:t>
+                      </w:r>
+                      <w:proofErr w:type="spellEnd"/>
+                      <w:r>
+                        <w:rPr>
+                          <w:sz w:val="18"/>
+                          <w:lang w:val="en-US"/>
+                        </w:rPr>
+                        <w:t>": "17:45:01"}},          {"match": { "</w:t>
+                      </w:r>
+                      <w:proofErr w:type="spellStart"/>
+                      <w:r>
+                        <w:rPr>
+                          <w:sz w:val="18"/>
+                          <w:lang w:val="en-US"/>
+                        </w:rPr>
+                        <w:t>as_of</w:t>
+                      </w:r>
+                      <w:proofErr w:type="spellEnd"/>
+                      <w:r>
+                        <w:rPr>
+                          <w:sz w:val="18"/>
+                          <w:lang w:val="en-US"/>
+                        </w:rPr>
+                        <w:t>": "2018-06-14"}}        ],        "</w:t>
+                      </w:r>
+                      <w:proofErr w:type="spellStart"/>
+                      <w:r>
+                        <w:rPr>
+                          <w:sz w:val="18"/>
+                          <w:lang w:val="en-US"/>
+                        </w:rPr>
+                        <w:t>minimum_should_match</w:t>
+                      </w:r>
+                      <w:proofErr w:type="spellEnd"/>
+                      <w:r>
+                        <w:rPr>
+                          <w:sz w:val="18"/>
+                          <w:lang w:val="en-US"/>
+                        </w:rPr>
+                        <w:t>": 2      }    }}' -</w:t>
+                      </w:r>
+                      <w:proofErr w:type="spellStart"/>
+                      <w:r>
+                        <w:rPr>
+                          <w:sz w:val="18"/>
+                          <w:lang w:val="en-US"/>
+                        </w:rPr>
+                        <w:t>H'Content</w:t>
+                      </w:r>
+                      <w:proofErr w:type="spellEnd"/>
+                      <w:r>
+                        <w:rPr>
+                          <w:sz w:val="18"/>
+                          <w:lang w:val="en-US"/>
+                        </w:rPr>
+                        <w:t>-Type: application/</w:t>
+                      </w:r>
+                      <w:proofErr w:type="spellStart"/>
+                      <w:r>
+                        <w:rPr>
+                          <w:sz w:val="18"/>
+                          <w:lang w:val="en-US"/>
+                        </w:rPr>
+                        <w:t>json</w:t>
+                      </w:r>
+                      <w:proofErr w:type="spellEnd"/>
+                      <w:r>
+                        <w:rPr>
+                          <w:sz w:val="18"/>
+                          <w:lang w:val="en-US"/>
+                        </w:rPr>
+                        <w:t>'</w:t>
                       </w:r>
                       <w:r>
                         <w:rPr>
@@ -9215,7 +9539,25 @@
                           <w:sz w:val="18"/>
                           <w:lang w:val="en-US"/>
                         </w:rPr>
-                        <w:t>| jq -r '.count'</w:t>
+                        <w:t xml:space="preserve">| </w:t>
+                      </w:r>
+                      <w:proofErr w:type="spellStart"/>
+                      <w:r>
+                        <w:rPr>
+                          <w:b/>
+                          <w:sz w:val="18"/>
+                          <w:lang w:val="en-US"/>
+                        </w:rPr>
+                        <w:t>jq</w:t>
+                      </w:r>
+                      <w:proofErr w:type="spellEnd"/>
+                      <w:r>
+                        <w:rPr>
+                          <w:b/>
+                          <w:sz w:val="18"/>
+                          <w:lang w:val="en-US"/>
+                        </w:rPr>
+                        <w:t xml:space="preserve"> -r '.count'</w:t>
                       </w:r>
                     </w:p>
                   </w:txbxContent>
@@ -9231,7 +9573,7 @@
     <w:p/>
     <w:p/>
     <w:p>
-      <w:bookmarkStart w:id="19" w:name="_Toc519610085"/>
+      <w:bookmarkStart w:id="20" w:name="_Toc519610085"/>
     </w:p>
     <w:p/>
     <w:p>
@@ -9573,7 +9915,55 @@
                           <w:sz w:val="18"/>
                           <w:lang w:val="en-US"/>
                         </w:rPr>
-                        <w:t>(doc['num_in_file'].value - doc['num_in_index'].value)==0?true:false</w:t>
+                        <w:t>(doc['</w:t>
+                      </w:r>
+                      <w:proofErr w:type="spellStart"/>
+                      <w:r>
+                        <w:rPr>
+                          <w:sz w:val="18"/>
+                          <w:lang w:val="en-US"/>
+                        </w:rPr>
+                        <w:t>num_in_file</w:t>
+                      </w:r>
+                      <w:proofErr w:type="spellEnd"/>
+                      <w:r>
+                        <w:rPr>
+                          <w:sz w:val="18"/>
+                          <w:lang w:val="en-US"/>
+                        </w:rPr>
+                        <w:t>'].value - doc['</w:t>
+                      </w:r>
+                      <w:proofErr w:type="spellStart"/>
+                      <w:r>
+                        <w:rPr>
+                          <w:sz w:val="18"/>
+                          <w:lang w:val="en-US"/>
+                        </w:rPr>
+                        <w:t>num_in_index</w:t>
+                      </w:r>
+                      <w:proofErr w:type="spellEnd"/>
+                      <w:r>
+                        <w:rPr>
+                          <w:sz w:val="18"/>
+                          <w:lang w:val="en-US"/>
+                        </w:rPr>
+                        <w:t>'].</w:t>
+                      </w:r>
+                      <w:proofErr w:type="gramStart"/>
+                      <w:r>
+                        <w:rPr>
+                          <w:sz w:val="18"/>
+                          <w:lang w:val="en-US"/>
+                        </w:rPr>
+                        <w:t>value)=</w:t>
+                      </w:r>
+                      <w:proofErr w:type="gramEnd"/>
+                      <w:r>
+                        <w:rPr>
+                          <w:sz w:val="18"/>
+                          <w:lang w:val="en-US"/>
+                        </w:rPr>
+                        <w:t>=0?true:false</w:t>
                       </w:r>
                     </w:p>
                     <w:p>
@@ -9628,7 +10018,7 @@
       <w:r>
         <w:t>d’enregistrements</w:t>
       </w:r>
-      <w:bookmarkEnd w:id="19"/>
+      <w:bookmarkEnd w:id="20"/>
     </w:p>
     <w:p>
       <w:r>
@@ -9801,7 +10191,7 @@
           <w:szCs w:val="26"/>
         </w:rPr>
       </w:pPr>
-      <w:bookmarkStart w:id="20" w:name="_Toc519610086"/>
+      <w:bookmarkStart w:id="21" w:name="_Toc519610086"/>
       <w:r>
         <w:br w:type="page"/>
       </w:r>
@@ -9814,7 +10204,7 @@
         <w:lastRenderedPageBreak/>
         <w:t>Archivage des fichiers</w:t>
       </w:r>
-      <w:bookmarkEnd w:id="20"/>
+      <w:bookmarkEnd w:id="21"/>
     </w:p>
     <w:p>
       <w:pPr>
@@ -10000,10 +10390,7 @@
         <w:t>Etc.</w:t>
       </w:r>
     </w:p>
-    <w:p>
-      <w:bookmarkStart w:id="21" w:name="_GoBack"/>
-      <w:bookmarkEnd w:id="21"/>
-    </w:p>
+    <w:p/>
     <w:p>
       <w:r>
         <w:t xml:space="preserve">Exemple de ligne de commande de déploiement </w:t>
@@ -10024,13 +10411,6 @@
           <w:lang w:val="en-US"/>
         </w:rPr>
       </w:pPr>
-      <w:r>
-        <w:rPr>
-          <w:sz w:val="22"/>
-          <w:lang w:val="en-US"/>
-        </w:rPr>
-        <w:t>« </w:t>
-      </w:r>
       <w:r>
         <w:rPr>
           <w:rFonts w:ascii="Courier New" w:hAnsi="Courier New" w:cs="Courier New"/>
@@ -10091,25 +10471,23 @@
           <w:sz w:val="16"/>
           <w:lang w:val="en-US"/>
         </w:rPr>
-        <w:t xml:space="preserve"> role=</w:t>
-      </w:r>
-      <w:proofErr w:type="spellStart"/>
+        <w:t xml:space="preserve"> </w:t>
+      </w:r>
       <w:r>
         <w:rPr>
           <w:rFonts w:ascii="Courier New" w:hAnsi="Courier New" w:cs="Courier New"/>
           <w:sz w:val="16"/>
           <w:lang w:val="en-US"/>
         </w:rPr>
-        <w:t>deploy_filebeat</w:t>
-      </w:r>
-      <w:proofErr w:type="spellEnd"/>
+        <w:t>“</w:t>
+      </w:r>
       <w:r>
         <w:rPr>
           <w:rFonts w:ascii="Courier New" w:hAnsi="Courier New" w:cs="Courier New"/>
           <w:sz w:val="16"/>
           <w:lang w:val="en-US"/>
         </w:rPr>
-        <w:t xml:space="preserve"> </w:t>
+        <w:t>role=</w:t>
       </w:r>
       <w:proofErr w:type="spellStart"/>
       <w:r>
@@ -10118,7 +10496,7 @@
           <w:sz w:val="16"/>
           <w:lang w:val="en-US"/>
         </w:rPr>
-        <w:t>data_provider</w:t>
+        <w:t>deploy_filebeat</w:t>
       </w:r>
       <w:proofErr w:type="spellEnd"/>
       <w:r>
@@ -10127,7 +10505,7 @@
           <w:sz w:val="16"/>
           <w:lang w:val="en-US"/>
         </w:rPr>
-        <w:t>=</w:t>
+        <w:t xml:space="preserve"> </w:t>
       </w:r>
       <w:proofErr w:type="spellStart"/>
       <w:r>
@@ -10136,6 +10514,24 @@
           <w:sz w:val="16"/>
           <w:lang w:val="en-US"/>
         </w:rPr>
+        <w:t>data_provider</w:t>
+      </w:r>
+      <w:proofErr w:type="spellEnd"/>
+      <w:r>
+        <w:rPr>
+          <w:rFonts w:ascii="Courier New" w:hAnsi="Courier New" w:cs="Courier New"/>
+          <w:sz w:val="16"/>
+          <w:lang w:val="en-US"/>
+        </w:rPr>
+        <w:t>=</w:t>
+      </w:r>
+      <w:proofErr w:type="spellStart"/>
+      <w:r>
+        <w:rPr>
+          <w:rFonts w:ascii="Courier New" w:hAnsi="Courier New" w:cs="Courier New"/>
+          <w:sz w:val="16"/>
+          <w:lang w:val="en-US"/>
+        </w:rPr>
         <w:t>sds</w:t>
       </w:r>
       <w:proofErr w:type="spellEnd"/>
@@ -10144,26 +10540,25 @@
           <w:sz w:val="16"/>
           <w:lang w:val="en-US"/>
         </w:rPr>
-        <w:t xml:space="preserve"> </w:t>
-      </w:r>
-      <w:r>
-        <w:rPr>
-          <w:sz w:val="22"/>
-          <w:lang w:val="en-US"/>
-        </w:rPr>
-        <w:t>»</w:t>
-      </w:r>
-    </w:p>
-    <w:p>
-      <w:pPr>
-        <w:rPr>
-          <w:lang w:val="en-US"/>
-        </w:rPr>
-      </w:pPr>
-    </w:p>
-    <w:p>
-      <w:r>
-        <w:t>Cette ligne exemple permet de :</w:t>
+        <w:t>”</w:t>
+      </w:r>
+    </w:p>
+    <w:p>
+      <w:pPr>
+        <w:rPr>
+          <w:lang w:val="en-US"/>
+        </w:rPr>
+      </w:pPr>
+    </w:p>
+    <w:p>
+      <w:r>
+        <w:t xml:space="preserve">Cette ligne </w:t>
+      </w:r>
+      <w:r>
+        <w:t>se lance sur la configuration d’intégration et</w:t>
+      </w:r>
+      <w:r>
+        <w:t xml:space="preserve"> permet de :</w:t>
       </w:r>
     </w:p>
     <w:p>
@@ -10215,6 +10610,302 @@
       </w:r>
     </w:p>
     <w:p/>
+    <w:p>
+      <w:r>
+        <w:t xml:space="preserve">Le script de </w:t>
+      </w:r>
+      <w:proofErr w:type="spellStart"/>
+      <w:r>
+        <w:t>play</w:t>
+      </w:r>
+      <w:proofErr w:type="spellEnd"/>
+      <w:r>
+        <w:t xml:space="preserve"> </w:t>
+      </w:r>
+      <w:proofErr w:type="spellStart"/>
+      <w:r>
+        <w:t>site.yml</w:t>
+      </w:r>
+      <w:proofErr w:type="spellEnd"/>
+      <w:r>
+        <w:t xml:space="preserve"> </w:t>
+      </w:r>
+      <w:proofErr w:type="spellStart"/>
+      <w:r>
+        <w:t>permert</w:t>
+      </w:r>
+      <w:proofErr w:type="spellEnd"/>
+      <w:r>
+        <w:t xml:space="preserve"> d’exécuter dynamiquement un seul rôle.</w:t>
+      </w:r>
+    </w:p>
+    <w:p>
+      <w:r>
+        <w:t xml:space="preserve">Pour exécuter tous les rôles à la suite, il faut utiliser </w:t>
+      </w:r>
+      <w:proofErr w:type="spellStart"/>
+      <w:r>
+        <w:t>full_site.yml</w:t>
+      </w:r>
+      <w:proofErr w:type="spellEnd"/>
+      <w:r>
+        <w:t>.</w:t>
+      </w:r>
+    </w:p>
+    <w:p/>
+    <w:p>
+      <w:r>
+        <w:t xml:space="preserve">Exemple de ligne de commande pour exécuter </w:t>
+      </w:r>
+      <w:proofErr w:type="spellStart"/>
+      <w:r>
+        <w:t>full_tite.yml</w:t>
+      </w:r>
+      <w:proofErr w:type="spellEnd"/>
+      <w:r>
+        <w:t> :</w:t>
+      </w:r>
+    </w:p>
+    <w:p>
+      <w:pPr>
+        <w:rPr>
+          <w:lang w:val="en-US"/>
+        </w:rPr>
+      </w:pPr>
+      <w:r>
+        <w:rPr>
+          <w:rFonts w:ascii="Courier New" w:hAnsi="Courier New" w:cs="Courier New"/>
+          <w:sz w:val="16"/>
+          <w:lang w:val="en-US"/>
+        </w:rPr>
+        <w:t xml:space="preserve">ansible-playbook </w:t>
+      </w:r>
+      <w:proofErr w:type="spellStart"/>
+      <w:r>
+        <w:rPr>
+          <w:rFonts w:ascii="Courier New" w:hAnsi="Courier New" w:cs="Courier New"/>
+          <w:sz w:val="16"/>
+          <w:lang w:val="en-US"/>
+        </w:rPr>
+        <w:t>full_site.yml</w:t>
+      </w:r>
+      <w:proofErr w:type="spellEnd"/>
+      <w:r>
+        <w:rPr>
+          <w:rFonts w:ascii="Courier New" w:hAnsi="Courier New" w:cs="Courier New"/>
+          <w:sz w:val="16"/>
+          <w:lang w:val="en-US"/>
+        </w:rPr>
+        <w:t xml:space="preserve"> -</w:t>
+      </w:r>
+      <w:proofErr w:type="spellStart"/>
+      <w:r>
+        <w:rPr>
+          <w:rFonts w:ascii="Courier New" w:hAnsi="Courier New" w:cs="Courier New"/>
+          <w:sz w:val="16"/>
+          <w:lang w:val="en-US"/>
+        </w:rPr>
+        <w:t>i</w:t>
+      </w:r>
+      <w:proofErr w:type="spellEnd"/>
+      <w:r>
+        <w:rPr>
+          <w:rFonts w:ascii="Courier New" w:hAnsi="Courier New" w:cs="Courier New"/>
+          <w:sz w:val="16"/>
+          <w:lang w:val="en-US"/>
+        </w:rPr>
+        <w:t xml:space="preserve"> </w:t>
+      </w:r>
+      <w:proofErr w:type="spellStart"/>
+      <w:r>
+        <w:rPr>
+          <w:rFonts w:ascii="Courier New" w:hAnsi="Courier New" w:cs="Courier New"/>
+          <w:sz w:val="16"/>
+          <w:lang w:val="en-US"/>
+        </w:rPr>
+        <w:t>developpement</w:t>
+      </w:r>
+      <w:proofErr w:type="spellEnd"/>
+      <w:r>
+        <w:rPr>
+          <w:rFonts w:ascii="Courier New" w:hAnsi="Courier New" w:cs="Courier New"/>
+          <w:sz w:val="16"/>
+          <w:lang w:val="en-US"/>
+        </w:rPr>
+        <w:t xml:space="preserve"> --extra-</w:t>
+      </w:r>
+      <w:proofErr w:type="spellStart"/>
+      <w:r>
+        <w:rPr>
+          <w:rFonts w:ascii="Courier New" w:hAnsi="Courier New" w:cs="Courier New"/>
+          <w:sz w:val="16"/>
+          <w:lang w:val="en-US"/>
+        </w:rPr>
+        <w:t>vars</w:t>
+      </w:r>
+      <w:proofErr w:type="spellEnd"/>
+      <w:r>
+        <w:rPr>
+          <w:rFonts w:ascii="Courier New" w:hAnsi="Courier New" w:cs="Courier New"/>
+          <w:sz w:val="16"/>
+          <w:lang w:val="en-US"/>
+        </w:rPr>
+        <w:t xml:space="preserve"> "</w:t>
+      </w:r>
+      <w:proofErr w:type="spellStart"/>
+      <w:r>
+        <w:rPr>
+          <w:rFonts w:ascii="Courier New" w:hAnsi="Courier New" w:cs="Courier New"/>
+          <w:sz w:val="16"/>
+          <w:lang w:val="en-US"/>
+        </w:rPr>
+        <w:t>onhosts</w:t>
+      </w:r>
+      <w:proofErr w:type="spellEnd"/>
+      <w:r>
+        <w:rPr>
+          <w:rFonts w:ascii="Courier New" w:hAnsi="Courier New" w:cs="Courier New"/>
+          <w:sz w:val="16"/>
+          <w:lang w:val="en-US"/>
+        </w:rPr>
+        <w:t>=</w:t>
+      </w:r>
+      <w:proofErr w:type="spellStart"/>
+      <w:r>
+        <w:rPr>
+          <w:rFonts w:ascii="Courier New" w:hAnsi="Courier New" w:cs="Courier New"/>
+          <w:sz w:val="16"/>
+          <w:lang w:val="en-US"/>
+        </w:rPr>
+        <w:t>tpgbam</w:t>
+      </w:r>
+      <w:proofErr w:type="spellEnd"/>
+      <w:r>
+        <w:rPr>
+          <w:rFonts w:ascii="Courier New" w:hAnsi="Courier New" w:cs="Courier New"/>
+          <w:sz w:val="16"/>
+          <w:lang w:val="en-US"/>
+        </w:rPr>
+        <w:t xml:space="preserve"> </w:t>
+      </w:r>
+      <w:proofErr w:type="spellStart"/>
+      <w:r>
+        <w:rPr>
+          <w:rFonts w:ascii="Courier New" w:hAnsi="Courier New" w:cs="Courier New"/>
+          <w:sz w:val="16"/>
+          <w:lang w:val="en-US"/>
+        </w:rPr>
+        <w:t>data_provider</w:t>
+      </w:r>
+      <w:proofErr w:type="spellEnd"/>
+      <w:r>
+        <w:rPr>
+          <w:rFonts w:ascii="Courier New" w:hAnsi="Courier New" w:cs="Courier New"/>
+          <w:sz w:val="16"/>
+          <w:lang w:val="en-US"/>
+        </w:rPr>
+        <w:t>=</w:t>
+      </w:r>
+      <w:proofErr w:type="spellStart"/>
+      <w:r>
+        <w:rPr>
+          <w:rFonts w:ascii="Courier New" w:hAnsi="Courier New" w:cs="Courier New"/>
+          <w:sz w:val="16"/>
+          <w:lang w:val="en-US"/>
+        </w:rPr>
+        <w:t>dedup</w:t>
+      </w:r>
+      <w:proofErr w:type="spellEnd"/>
+      <w:r>
+        <w:rPr>
+          <w:rFonts w:ascii="Courier New" w:hAnsi="Courier New" w:cs="Courier New"/>
+          <w:sz w:val="16"/>
+          <w:lang w:val="en-US"/>
+        </w:rPr>
+        <w:t xml:space="preserve"> </w:t>
+      </w:r>
+      <w:proofErr w:type="spellStart"/>
+      <w:r>
+        <w:rPr>
+          <w:rFonts w:ascii="Courier New" w:hAnsi="Courier New" w:cs="Courier New"/>
+          <w:sz w:val="16"/>
+          <w:lang w:val="en-US"/>
+        </w:rPr>
+        <w:t>depenvironment</w:t>
+      </w:r>
+      <w:proofErr w:type="spellEnd"/>
+      <w:r>
+        <w:rPr>
+          <w:rFonts w:ascii="Courier New" w:hAnsi="Courier New" w:cs="Courier New"/>
+          <w:sz w:val="16"/>
+          <w:lang w:val="en-US"/>
+        </w:rPr>
+        <w:t xml:space="preserve">=dev </w:t>
+      </w:r>
+      <w:proofErr w:type="spellStart"/>
+      <w:proofErr w:type="gramStart"/>
+      <w:r>
+        <w:rPr>
+          <w:rFonts w:ascii="Courier New" w:hAnsi="Courier New" w:cs="Courier New"/>
+          <w:sz w:val="16"/>
+          <w:lang w:val="en-US"/>
+        </w:rPr>
+        <w:t>enable</w:t>
+      </w:r>
+      <w:proofErr w:type="gramEnd"/>
+      <w:r>
+        <w:rPr>
+          <w:rFonts w:ascii="Courier New" w:hAnsi="Courier New" w:cs="Courier New"/>
+          <w:sz w:val="16"/>
+          <w:lang w:val="en-US"/>
+        </w:rPr>
+        <w:t>_service</w:t>
+      </w:r>
+      <w:proofErr w:type="spellEnd"/>
+      <w:r>
+        <w:rPr>
+          <w:rFonts w:ascii="Courier New" w:hAnsi="Courier New" w:cs="Courier New"/>
+          <w:sz w:val="16"/>
+          <w:lang w:val="en-US"/>
+        </w:rPr>
+        <w:t>=true"</w:t>
+      </w:r>
+    </w:p>
+    <w:p>
+      <w:pPr>
+        <w:rPr>
+          <w:lang w:val="en-US"/>
+        </w:rPr>
+      </w:pPr>
+    </w:p>
+    <w:p>
+      <w:r>
+        <w:t>Cette ligne lance tous les r</w:t>
+      </w:r>
+      <w:r>
+        <w:t>ôles sur la configuration de</w:t>
+      </w:r>
+      <w:r>
+        <w:t xml:space="preserve"> développement</w:t>
+      </w:r>
+      <w:r>
+        <w:t xml:space="preserve"> et active les services</w:t>
+      </w:r>
+      <w:r>
+        <w:t xml:space="preserve"> « </w:t>
+      </w:r>
+      <w:proofErr w:type="spellStart"/>
+      <w:r>
+        <w:t>systemd</w:t>
+      </w:r>
+      <w:proofErr w:type="spellEnd"/>
+      <w:r>
+        <w:t> »</w:t>
+      </w:r>
+      <w:r>
+        <w:t>.</w:t>
+      </w:r>
+    </w:p>
     <w:p/>
     <w:p>
       <w:r>

</xml_diff>